<commit_message>
working way through frameworks
</commit_message>
<xml_diff>
--- a/Reports/Manuscript/Manuscript.docx
+++ b/Reports/Manuscript/Manuscript.docx
@@ -2247,7 +2247,7 @@
         </w:r>
       </w:hyperlink>
     </w:p>
-    <w:bookmarkStart w:id="28" w:name="introduction"/>
+    <w:bookmarkStart w:id="29" w:name="introduction"/>
     <w:p>
       <w:pPr>
         <w:pStyle w:val="Titre1"/>
@@ -2270,7 +2270,7 @@
         <w:t xml:space="preserve">[1]</w:t>
       </w:r>
       <w:r>
-        <w:t xml:space="preserve">. In seeking to solve these problems, health economists typically use models which are simplified and selective representations of systems that are believed to influence human health. A health economic model should be capable of being described using words and figures (a conceptual model), equations (a mathematical model) and computer code (a computational model). Health economic scientific manuscripts typically describe a model using its conceptual and mathematical representations but report results that have been generated by applying the computational model. The conceptual, mathematical and computational representations of a model are assumed to be isomorphic. Independent assessment of the validity of this assumption depends in part on the approach taken to computational model implementation and dissemination.</w:t>
+        <w:t xml:space="preserve">. In seeking to solve these problems, health economists typically use models which are simplified and selective representations of systems that are believed to influence human health. A health economic model should be capable of being described using words and figures (a conceptual model), equations (a mathematical model) and computer code (a computational model). Health economic scientific manuscripts typically describe a model using its conceptual and mathematical representations but report results that have been generated by its computational representation (i.e., through execution of a computer program that applies the computational model to selected input data). The conceptual, mathematical and computational representations of a model are assumed to be isomorphic. Independent assessment of the validity of this assumption depends in part on how a computational model has been authored and shared.</w:t>
       </w:r>
     </w:p>
     <w:p>
@@ -2299,16 +2299,16 @@
         <w:t xml:space="preserve">[3]</w:t>
       </w:r>
       <w:r>
-        <w:t xml:space="preserve">. Advantages of commercial modelling tools include simplicity and ease of use, but a software development approach may facilitate computational models that are more transparent, reusable and adaptable</w:t>
-      </w:r>
-      <w:r>
-        <w:t xml:space="preserve"> </w:t>
-      </w:r>
-      <w:r>
-        <w:t xml:space="preserve">[4]</w:t>
-      </w:r>
-      <w:r>
-        <w:t xml:space="preserve">. The most appropriate approach for a specific CHEM project may depend on both the desired features of the model being developed and the resource and time constraints within which the project needs to be delivered (see Table</w:t>
+        <w:t xml:space="preserve">. Advantages of commercial modelling tools include simplicity and ease of use, but an open-source software development approach may facilitate computational models that are more transparent, reusable and updatable</w:t>
+      </w:r>
+      <w:r>
+        <w:t xml:space="preserve"> </w:t>
+      </w:r>
+      <w:r>
+        <w:t xml:space="preserve">[4,5]</w:t>
+      </w:r>
+      <w:r>
+        <w:t xml:space="preserve">. The most appropriate implementation choice for a specific CHEM project may depend on both desired model features and the resource and time constraints within which the project needs to be delivered (see Table</w:t>
       </w:r>
       <w:r>
         <w:t xml:space="preserve"> </w:t>
@@ -2328,25 +2328,7 @@
         </w:r>
       </w:hyperlink>
       <w:r>
-        <w:t xml:space="preserve">). Although health economists report strong interest in making CHEMs more transparent and accessible</w:t>
-      </w:r>
-      <w:r>
-        <w:t xml:space="preserve"> </w:t>
-      </w:r>
-      <w:r>
-        <w:t xml:space="preserve">[5]</w:t>
-      </w:r>
-      <w:r>
-        <w:t xml:space="preserve">, open-source CHEMs remain rare</w:t>
-      </w:r>
-      <w:r>
-        <w:t xml:space="preserve"> </w:t>
-      </w:r>
-      <w:r>
-        <w:t xml:space="preserve">[6,7]</w:t>
-      </w:r>
-      <w:r>
-        <w:t xml:space="preserve">.</w:t>
+        <w:t xml:space="preserve">).</w:t>
       </w:r>
     </w:p>
     <w:p>
@@ -2360,7 +2342,7 @@
         <w:t xml:space="preserve"> </w:t>
       </w:r>
       <w:r>
-        <w:t xml:space="preserve">[8]</w:t>
+        <w:t xml:space="preserve">[6]</w:t>
       </w:r>
       <w:r>
         <w:t xml:space="preserve">. A software framework provides a foundation for developing multiple software applications with shared resources, e.g., code and data files, that can be modified to suit specific needs. Software frameworks have widely been developed and implemented in data science, for example, PyTorch</w:t>
@@ -2369,7 +2351,7 @@
         <w:t xml:space="preserve"> </w:t>
       </w:r>
       <w:r>
-        <w:t xml:space="preserve">[9]</w:t>
+        <w:t xml:space="preserve">[7]</w:t>
       </w:r>
       <w:r>
         <w:t xml:space="preserve"> </w:t>
@@ -2389,7 +2371,7 @@
         <w:t xml:space="preserve"> </w:t>
       </w:r>
       <w:r>
-        <w:t xml:space="preserve">[10]</w:t>
+        <w:t xml:space="preserve">[8]</w:t>
       </w:r>
       <w:r>
         <w:t xml:space="preserve">. However, software frameworks can be challenging and time consuming to create</w:t>
@@ -2398,7 +2380,7 @@
         <w:t xml:space="preserve"> </w:t>
       </w:r>
       <w:r>
-        <w:t xml:space="preserve">[10]</w:t>
+        <w:t xml:space="preserve">[8]</w:t>
       </w:r>
       <w:r>
         <w:t xml:space="preserve"> </w:t>
@@ -2410,16 +2392,16 @@
         <w:t xml:space="preserve"> </w:t>
       </w:r>
       <w:r>
+        <w:t xml:space="preserve">[6]</w:t>
+      </w:r>
+      <w:r>
+        <w:t xml:space="preserve">. There is also a risk that a software framework may become excessively complex over time</w:t>
+      </w:r>
+      <w:r>
+        <w:t xml:space="preserve"> </w:t>
+      </w:r>
+      <w:r>
         <w:t xml:space="preserve">[8]</w:t>
-      </w:r>
-      <w:r>
-        <w:t xml:space="preserve">. There is also a risk that a software framework may become excessively complex over time</w:t>
-      </w:r>
-      <w:r>
-        <w:t xml:space="preserve"> </w:t>
-      </w:r>
-      <w:r>
-        <w:t xml:space="preserve">[10]</w:t>
       </w:r>
       <w:r>
         <w:t xml:space="preserve">.</w:t>
@@ -2430,16 +2412,25 @@
         <w:pStyle w:val="Corpsdetexte"/>
       </w:pPr>
       <w:r>
-        <w:t xml:space="preserve">A high-level software framework using R has previously been developed with the primary aim of improving the transparency of CHEMs</w:t>
-      </w:r>
-      <w:r>
-        <w:t xml:space="preserve"> </w:t>
-      </w:r>
-      <w:r>
-        <w:t xml:space="preserve">[11]</w:t>
-      </w:r>
-      <w:r>
-        <w:t xml:space="preserve">. Novel software frameworks may be necessary to facilitate CHEM implementations that meet broader ethical criteria. The ethical responsibilities of computational modellers are often poorly understood and inadequately fulfilled</w:t>
+        <w:t xml:space="preserve">A high-level software framework for implementing open-source CHEMs in R has previously been developed with the primary aim of improving model transparency</w:t>
+      </w:r>
+      <w:r>
+        <w:t xml:space="preserve"> </w:t>
+      </w:r>
+      <w:r>
+        <w:t xml:space="preserve">[9]</w:t>
+      </w:r>
+      <w:r>
+        <w:t xml:space="preserve">. However, open-source CHEMs remain rare</w:t>
+      </w:r>
+      <w:r>
+        <w:t xml:space="preserve"> </w:t>
+      </w:r>
+      <w:r>
+        <w:t xml:space="preserve">[10,11]</w:t>
+      </w:r>
+      <w:r>
+        <w:t xml:space="preserve">, and novel software frameworks may be necessary help health economists fulfill a broader set of ethical modelling practice requirements. The ethical responsibilities of computational modellers are often poorly understood and inadequately fulfilled</w:t>
       </w:r>
       <w:r>
         <w:t xml:space="preserve"> </w:t>
@@ -2448,7 +2439,16 @@
         <w:t xml:space="preserve">[12–15]</w:t>
       </w:r>
       <w:r>
-        <w:t xml:space="preserve">. Guidance on developing, selecting and using software frameworks for ethical CHEM implementations is scarce.</w:t>
+        <w:t xml:space="preserve">. Ideally, a novel software framework for CHEMs would also address some of the barriers preventing health economists adopting open-source approaches. The main barriers identified in a 2020 survey of health economists concern updating models, legal considerations, transferring model data, the platforms or languages in which models are developed, the level of public access required, lack of interest from decision-makers, model generalisability and confidentiality and security considerations</w:t>
+      </w:r>
+      <w:r>
+        <w:t xml:space="preserve"> </w:t>
+      </w:r>
+      <w:r>
+        <w:t xml:space="preserve">[5]</w:t>
+      </w:r>
+      <w:r>
+        <w:t xml:space="preserve">.</w:t>
       </w:r>
     </w:p>
     <w:p>
@@ -2477,13 +2477,13 @@
         <w:t xml:space="preserve">(iii) use of the software framework to develop a computational economic model in youth mental health, with an initial focus on outcome valuation.</w:t>
       </w:r>
     </w:p>
-    <w:bookmarkStart w:id="22" w:name="X0d990aebc02de7bac0403e808ccec910053b541"/>
+    <w:bookmarkStart w:id="25" w:name="assessing-ethical-chem-implementations"/>
     <w:p>
       <w:pPr>
         <w:pStyle w:val="Titre2"/>
       </w:pPr>
       <w:r>
-        <w:t xml:space="preserve">Assessing ethical computational implementations</w:t>
+        <w:t xml:space="preserve">Assessing ethical CHEM implementations</w:t>
       </w:r>
     </w:p>
     <w:p>
@@ -2491,14 +2491,13 @@
         <w:pStyle w:val="FirstParagraph"/>
       </w:pPr>
       <w:r>
-        <w:t xml:space="preserve">We considered prior literature on modelling practice, our own professional experience and the needs of our youth mental health modelling project, to identify core ethical responsibilities of CHEM developers, attributes of CHEMs that support fulfilment of these responsibilities and criteria against which these attributes can be assessed.</w:t>
+        <w:t xml:space="preserve">We considered prior literature on modelling practice, our own professional experience and the needs of modelling projects we are undertaking to identify some core ethical responsibilities of CHEM developers, attributes of CHEMs that can support fulfillment of these responsibilities and criteria against which these attributes can be assessed.</w:t>
       </w:r>
     </w:p>
-    <w:bookmarkEnd w:id="22"/>
-    <w:bookmarkStart w:id="23" w:name="X981a922a01a377a6b1edd95996e68d93de2bfdd"/>
+    <w:bookmarkStart w:id="22" w:name="X981a922a01a377a6b1edd95996e68d93de2bfdd"/>
     <w:p>
       <w:pPr>
-        <w:pStyle w:val="Titre2"/>
+        <w:pStyle w:val="Titre3"/>
       </w:pPr>
       <w:r>
         <w:t xml:space="preserve">Ethical responsibilities of CHEM developers</w:t>
@@ -2581,7 +2580,7 @@
         <w:t xml:space="preserve"> </w:t>
       </w:r>
       <w:r>
-        <w:t xml:space="preserve">[6,12,18,19]</w:t>
+        <w:t xml:space="preserve">[10,12,18,19]</w:t>
       </w:r>
       <w:r>
         <w:t xml:space="preserve">. It is common for health economic models to have serious methodological flaws</w:t>
@@ -2688,14 +2687,14 @@
         <w:t xml:space="preserve"> </w:t>
       </w:r>
     </w:p>
-    <w:bookmarkEnd w:id="23"/>
-    <w:bookmarkStart w:id="24" w:name="sssessing-ethical-chem-implementations"/>
+    <w:bookmarkEnd w:id="22"/>
+    <w:bookmarkStart w:id="23" w:name="Xaaf39a4d2b86397b94900eb3f4ddc2287d74576"/>
     <w:p>
       <w:pPr>
-        <w:pStyle w:val="Titre2"/>
-      </w:pPr>
-      <w:r>
-        <w:t xml:space="preserve">Sssessing ethical CHEM implementations</w:t>
+        <w:pStyle w:val="Titre3"/>
+      </w:pPr>
+      <w:r>
+        <w:t xml:space="preserve">CHEM attributes associated with ethical modelling practice</w:t>
       </w:r>
     </w:p>
     <w:p>
@@ -2741,7 +2740,7 @@
         <w:t xml:space="preserve"> </w:t>
       </w:r>
       <w:r>
-        <w:t xml:space="preserve">has been as a core identified as a core feature of ethical public health modelling practice</w:t>
+        <w:t xml:space="preserve">has been identified as a core feature of ethical public health modelling practice</w:t>
       </w:r>
       <w:r>
         <w:t xml:space="preserve"> </w:t>
@@ -2846,52 +2845,6 @@
     <w:p>
       <w:pPr>
         <w:pStyle w:val="Corpsdetexte"/>
-      </w:pPr>
-      <w:r>
-        <w:t xml:space="preserve">The</w:t>
-      </w:r>
-      <w:r>
-        <w:t xml:space="preserve"> </w:t>
-      </w:r>
-      <w:r>
-        <w:rPr>
-          <w:bCs/>
-          <w:b/>
-        </w:rPr>
-        <w:t xml:space="preserve">transparency</w:t>
-      </w:r>
-      <w:r>
-        <w:t xml:space="preserve"> </w:t>
-      </w:r>
-      <w:r>
-        <w:t xml:space="preserve">of a CHEM implementation can be assessed against the criteria:</w:t>
-      </w:r>
-    </w:p>
-    <w:p>
-      <w:pPr>
-        <w:numPr>
-          <w:ilvl w:val="0"/>
-          <w:numId w:val="1001"/>
-        </w:numPr>
-      </w:pPr>
-      <w:r>
-        <w:t xml:space="preserve">T1: All model code, non-confidential data and testing procedures and outcomes are available in open access repositories.</w:t>
-      </w:r>
-    </w:p>
-    <w:p>
-      <w:pPr>
-        <w:numPr>
-          <w:ilvl w:val="0"/>
-          <w:numId w:val="1001"/>
-        </w:numPr>
-      </w:pPr>
-      <w:r>
-        <w:t xml:space="preserve">T2: It is easy to see who developed and tested each part of the CHEM and to identify the modelling team’s assumptions, judgments and theories about CHEM development and use.</w:t>
-      </w:r>
-    </w:p>
-    <w:p>
-      <w:pPr>
-        <w:pStyle w:val="FirstParagraph"/>
       </w:pPr>
       <w:r>
         <w:t xml:space="preserve">Model</w:t>
@@ -2993,54 +2946,10 @@
       <w:r>
         <w:t xml:space="preserve"> </w:t>
       </w:r>
-      <w:r>
-        <w:t xml:space="preserve"> </w:t>
-      </w:r>
-      <w:r>
-        <w:t xml:space="preserve">The</w:t>
-      </w:r>
-      <w:r>
-        <w:t xml:space="preserve"> </w:t>
-      </w:r>
-      <w:r>
-        <w:rPr>
-          <w:bCs/>
-          <w:b/>
-        </w:rPr>
-        <w:t xml:space="preserve">reusability</w:t>
-      </w:r>
-      <w:r>
-        <w:t xml:space="preserve"> </w:t>
-      </w:r>
-      <w:r>
-        <w:t xml:space="preserve">of a CHEM implementation can be assessed against the criteria:</w:t>
-      </w:r>
     </w:p>
     <w:p>
       <w:pPr>
-        <w:numPr>
-          <w:ilvl w:val="0"/>
-          <w:numId w:val="1002"/>
-        </w:numPr>
-      </w:pPr>
-      <w:r>
-        <w:t xml:space="preserve">R1: Model code and data are implemented to facilitate both generalisability and transferability.</w:t>
-      </w:r>
-    </w:p>
-    <w:p>
-      <w:pPr>
-        <w:numPr>
-          <w:ilvl w:val="0"/>
-          <w:numId w:val="1002"/>
-        </w:numPr>
-      </w:pPr>
-      <w:r>
-        <w:t xml:space="preserve">R2: Terms of use allow anyone to reuse model code and non-confidential data, in whole or in part, without charge, and for purposes that include the creation of derivative works.</w:t>
-      </w:r>
-    </w:p>
-    <w:p>
-      <w:pPr>
-        <w:pStyle w:val="FirstParagraph"/>
+        <w:pStyle w:val="Corpsdetexte"/>
       </w:pPr>
       <w:r>
         <w:t xml:space="preserve">Models should be</w:t>
@@ -3137,12 +3046,30 @@
         <w:t xml:space="preserve"> </w:t>
       </w:r>
     </w:p>
+    <w:bookmarkEnd w:id="23"/>
+    <w:bookmarkStart w:id="24" w:name="assessment-criteria"/>
     <w:p>
       <w:pPr>
+        <w:pStyle w:val="Titre3"/>
+      </w:pPr>
+      <w:r>
+        <w:t xml:space="preserve">Assessment criteria</w:t>
+      </w:r>
+    </w:p>
+    <w:p>
+      <w:pPr>
+        <w:pStyle w:val="FirstParagraph"/>
+      </w:pPr>
+      <w:r>
+        <w:t xml:space="preserve">For each model attribute, we identified only assessment criteria that can be met with existing technical solutions and which therefore have the potential to be facilitated by software frameworks.</w:t>
+      </w:r>
+    </w:p>
+    <w:p>
+      <w:pPr>
         <w:pStyle w:val="Corpsdetexte"/>
       </w:pPr>
       <w:r>
-        <w:t xml:space="preserve">The</w:t>
+        <w:t xml:space="preserve">How</w:t>
       </w:r>
       <w:r>
         <w:t xml:space="preserve"> </w:t>
@@ -3152,13 +3079,133 @@
           <w:bCs/>
           <w:b/>
         </w:rPr>
-        <w:t xml:space="preserve">updatability</w:t>
-      </w:r>
-      <w:r>
-        <w:t xml:space="preserve"> </w:t>
-      </w:r>
-      <w:r>
-        <w:t xml:space="preserve">of a CHEM implementation can be assessed against the criteria:</w:t>
+        <w:t xml:space="preserve">transparent</w:t>
+      </w:r>
+      <w:r>
+        <w:t xml:space="preserve"> </w:t>
+      </w:r>
+      <w:r>
+        <w:t xml:space="preserve">a CHEM is can be assessed against the criteria:</w:t>
+      </w:r>
+    </w:p>
+    <w:p>
+      <w:pPr>
+        <w:numPr>
+          <w:ilvl w:val="0"/>
+          <w:numId w:val="1001"/>
+        </w:numPr>
+      </w:pPr>
+      <w:r>
+        <w:rPr>
+          <w:bCs/>
+          <w:b/>
+        </w:rPr>
+        <w:t xml:space="preserve">T1</w:t>
+      </w:r>
+      <w:r>
+        <w:t xml:space="preserve">: All model code, non-confidential data and testing procedures and outcomes are available in open access repositories.</w:t>
+      </w:r>
+    </w:p>
+    <w:p>
+      <w:pPr>
+        <w:numPr>
+          <w:ilvl w:val="0"/>
+          <w:numId w:val="1001"/>
+        </w:numPr>
+      </w:pPr>
+      <w:r>
+        <w:rPr>
+          <w:bCs/>
+          <w:b/>
+        </w:rPr>
+        <w:t xml:space="preserve">T2</w:t>
+      </w:r>
+      <w:r>
+        <w:t xml:space="preserve">: It is easy to see who developed and tested each part of the CHEM and to identify the modelling team’s assumptions, judgments and theories about CHEM development and use.</w:t>
+      </w:r>
+    </w:p>
+    <w:p>
+      <w:pPr>
+        <w:pStyle w:val="FirstParagraph"/>
+      </w:pPr>
+      <w:r>
+        <w:t xml:space="preserve">How</w:t>
+      </w:r>
+      <w:r>
+        <w:t xml:space="preserve"> </w:t>
+      </w:r>
+      <w:r>
+        <w:rPr>
+          <w:bCs/>
+          <w:b/>
+        </w:rPr>
+        <w:t xml:space="preserve">reusable</w:t>
+      </w:r>
+      <w:r>
+        <w:t xml:space="preserve"> </w:t>
+      </w:r>
+      <w:r>
+        <w:t xml:space="preserve">a CHEM is can be assessed against the criteria:</w:t>
+      </w:r>
+    </w:p>
+    <w:p>
+      <w:pPr>
+        <w:numPr>
+          <w:ilvl w:val="0"/>
+          <w:numId w:val="1002"/>
+        </w:numPr>
+      </w:pPr>
+      <w:r>
+        <w:rPr>
+          <w:bCs/>
+          <w:b/>
+        </w:rPr>
+        <w:t xml:space="preserve">R1</w:t>
+      </w:r>
+      <w:r>
+        <w:t xml:space="preserve">: Model code and data are implemented to facilitate both generalisability and transferability.</w:t>
+      </w:r>
+    </w:p>
+    <w:p>
+      <w:pPr>
+        <w:numPr>
+          <w:ilvl w:val="0"/>
+          <w:numId w:val="1002"/>
+        </w:numPr>
+      </w:pPr>
+      <w:r>
+        <w:rPr>
+          <w:bCs/>
+          <w:b/>
+        </w:rPr>
+        <w:t xml:space="preserve">R2</w:t>
+      </w:r>
+      <w:r>
+        <w:t xml:space="preserve">: Terms of use allow anyone to reuse model code and non-confidential data, in whole or in part, without charge, and for purposes that include the creation of derivative works.</w:t>
+      </w:r>
+    </w:p>
+    <w:p>
+      <w:pPr>
+        <w:pStyle w:val="FirstParagraph"/>
+      </w:pPr>
+      <w:r>
+        <w:t xml:space="preserve">How</w:t>
+      </w:r>
+      <w:r>
+        <w:t xml:space="preserve"> </w:t>
+      </w:r>
+      <w:r>
+        <w:rPr>
+          <w:bCs/>
+          <w:b/>
+        </w:rPr>
+        <w:t xml:space="preserve">updatable</w:t>
+      </w:r>
+      <w:r>
+        <w:t xml:space="preserve"> </w:t>
+      </w:r>
+      <w:r>
+        <w:t xml:space="preserve">a CHEM is can be assessed against the criteria:</w:t>
       </w:r>
     </w:p>
     <w:p>
@@ -3169,7 +3216,14 @@
         </w:numPr>
       </w:pPr>
       <w:r>
-        <w:t xml:space="preserve">U1: Technical infrastructure is in place to support sustained development, testing, maintenance and version control of a model in collaboration with model users.</w:t>
+        <w:rPr>
+          <w:bCs/>
+          <w:b/>
+        </w:rPr>
+        <w:t xml:space="preserve">U1</w:t>
+      </w:r>
+      <w:r>
+        <w:t xml:space="preserve">: Technical infrastructure is in place to support version control and collaboration with model users in the maintenance of a model.</w:t>
       </w:r>
     </w:p>
     <w:p>
@@ -3180,11 +3234,19 @@
         </w:numPr>
       </w:pPr>
       <w:r>
-        <w:t xml:space="preserve">U2: Each new release of a model is retested, with changes implemented to minimize disruptions for existing model users.</w:t>
+        <w:rPr>
+          <w:bCs/>
+          <w:b/>
+        </w:rPr>
+        <w:t xml:space="preserve">U2</w:t>
+      </w:r>
+      <w:r>
+        <w:t xml:space="preserve">: Each new release of a model is retested, with changes implemented to minimize disruptions for existing model users.</w:t>
       </w:r>
     </w:p>
     <w:bookmarkEnd w:id="24"/>
-    <w:bookmarkStart w:id="25" w:name="software-framework"/>
+    <w:bookmarkEnd w:id="25"/>
+    <w:bookmarkStart w:id="26" w:name="software-framework"/>
     <w:p>
       <w:pPr>
         <w:pStyle w:val="Titre2"/>
@@ -3210,8 +3272,8 @@
         <w:t xml:space="preserve">, even when these modules are authored by different teams.</w:t>
       </w:r>
     </w:p>
-    <w:bookmarkEnd w:id="25"/>
-    <w:bookmarkStart w:id="26" w:name="framework-libraries"/>
+    <w:bookmarkEnd w:id="26"/>
+    <w:bookmarkStart w:id="27" w:name="framework-libraries"/>
     <w:p>
       <w:pPr>
         <w:pStyle w:val="Titre2"/>
@@ -3370,8 +3432,8 @@
         <w:t xml:space="preserve">The ready4use library contains tools for supplying model modules with data stored in online repositories (hosted on a Dataverse installation or on GitHub), labelling these datasets and then sharing them via online repositories. The ready4show library contains tools to help author R Markdown programs that combine model modules and datasets to undertake analyses. These programs are either self-documenting (code is easy to understand and integrated with plain English explanations of what it does) or trigger the creation of separate documents (e.g. a scientific manuscript).</w:t>
       </w:r>
     </w:p>
-    <w:bookmarkEnd w:id="26"/>
-    <w:bookmarkStart w:id="27" w:name="X566d77069c67f0784cd105f0efb01b6db015012"/>
+    <w:bookmarkEnd w:id="27"/>
+    <w:bookmarkStart w:id="28" w:name="X566d77069c67f0784cd105f0efb01b6db015012"/>
     <w:p>
       <w:pPr>
         <w:pStyle w:val="Titre2"/>
@@ -3435,9 +3497,9 @@
         <w:t xml:space="preserve">, a copy of that code is automatically created on Zenodo with a DOI. Finally, to manage model datasets, we created a dedicated collection within the Harvard Dataverse installation.</w:t>
       </w:r>
     </w:p>
-    <w:bookmarkEnd w:id="27"/>
     <w:bookmarkEnd w:id="28"/>
-    <w:bookmarkStart w:id="32" w:name="application"/>
+    <w:bookmarkEnd w:id="29"/>
+    <w:bookmarkStart w:id="33" w:name="application"/>
     <w:p>
       <w:pPr>
         <w:pStyle w:val="Titre1"/>
@@ -3446,7 +3508,7 @@
         <w:t xml:space="preserve">Application</w:t>
       </w:r>
     </w:p>
-    <w:bookmarkStart w:id="29" w:name="economic-topics"/>
+    <w:bookmarkStart w:id="30" w:name="economic-topics"/>
     <w:p>
       <w:pPr>
         <w:pStyle w:val="Titre2"/>
@@ -3561,8 +3623,8 @@
         <w:t xml:space="preserve">economic evaluation (our goal: assess the cost-utility of competing policy options for improving the mental health of young people).</w:t>
       </w:r>
     </w:p>
-    <w:bookmarkEnd w:id="29"/>
-    <w:bookmarkStart w:id="30" w:name="case-study-utility-mapping"/>
+    <w:bookmarkEnd w:id="30"/>
+    <w:bookmarkStart w:id="31" w:name="case-study-utility-mapping"/>
     <w:p>
       <w:pPr>
         <w:pStyle w:val="Titre2"/>
@@ -3845,8 +3907,8 @@
         <w:t xml:space="preserve">. We believe the outputs from our utility mapping study may be assessable as having satisfactorily met four of the six criteria (T1, T2, R2 and U1) and to have partially met two criteria (R1 and U2). The main shortcomings that we identified when applying the assessment criteria were the need for additional development before the CHEM modules would be sufficiently generalizable for valid application in datasets that measure health utility with different instruments and a general lack of unit testing.</w:t>
       </w:r>
     </w:p>
-    <w:bookmarkEnd w:id="30"/>
-    <w:bookmarkStart w:id="31" w:name="model-documentation"/>
+    <w:bookmarkEnd w:id="31"/>
+    <w:bookmarkStart w:id="32" w:name="model-documentation"/>
     <w:p>
       <w:pPr>
         <w:pStyle w:val="Titre2"/>
@@ -3908,9 +3970,9 @@
         <w:t xml:space="preserve">service. We used functions from the ready4 R library to partially automate website updates relating to available CHEM modules, datasets and analysis programs. We linked our Netlify account to our GitHub organisation so that the project website would automatically update whenever the source code in its GitHub repository was edited.</w:t>
       </w:r>
     </w:p>
-    <w:bookmarkEnd w:id="31"/>
     <w:bookmarkEnd w:id="32"/>
-    <w:bookmarkStart w:id="33" w:name="discussion"/>
+    <w:bookmarkEnd w:id="33"/>
+    <w:bookmarkStart w:id="34" w:name="discussion"/>
     <w:p>
       <w:pPr>
         <w:pStyle w:val="Titre1"/>
@@ -4117,7 +4179,7 @@
         <w:t xml:space="preserve"> </w:t>
       </w:r>
       <w:r>
-        <w:t xml:space="preserve">[6,7]</w:t>
+        <w:t xml:space="preserve">[10,11]</w:t>
       </w:r>
       <w:r>
         <w:t xml:space="preserve"> </w:t>
@@ -4270,7 +4332,7 @@
         <w:t xml:space="preserve"> </w:t>
       </w:r>
       <w:r>
-        <w:t xml:space="preserve">[8]</w:t>
+        <w:t xml:space="preserve">[6]</w:t>
       </w:r>
       <w:r>
         <w:t xml:space="preserve">.</w:t>
@@ -4342,8 +4404,8 @@
         <w:t xml:space="preserve">A future software framework for ethical CHEMs would ideally incorporate a base set of features useful to developers of computational models across all domains of public health, with the capability for community-led extensions that are tailored to the needs of modellers focused on specific health-conditions.</w:t>
       </w:r>
     </w:p>
-    <w:bookmarkEnd w:id="33"/>
-    <w:bookmarkStart w:id="42" w:name="conclusion"/>
+    <w:bookmarkEnd w:id="34"/>
+    <w:bookmarkStart w:id="43" w:name="conclusion"/>
     <w:p>
       <w:pPr>
         <w:pStyle w:val="Titre1"/>
@@ -4360,7 +4422,7 @@
         <w:t xml:space="preserve">We have identified criteria that can be used to systematically assess extent to which the computational implementation of health economic models adheres to the ethical goals of transparency, reusability and updatability. We have developed an open-source software framework that can support the ethical computational implementation of economic models in youth mental health. Our framework can be used as a prototype for developing future software frameworks to support ethical implementation of CHEMs.</w:t>
       </w:r>
     </w:p>
-    <w:bookmarkStart w:id="34" w:name="acknowledgement"/>
+    <w:bookmarkStart w:id="35" w:name="acknowledgement"/>
     <w:p>
       <w:pPr>
         <w:pStyle w:val="Titre2"/>
@@ -4377,8 +4439,8 @@
         <w:t xml:space="preserve">The authors would like to acknowledge the contribution of John Gillam who provided advisory input to this research.</w:t>
       </w:r>
     </w:p>
-    <w:bookmarkEnd w:id="34"/>
-    <w:bookmarkStart w:id="38" w:name="availability-of-data-and-materials"/>
+    <w:bookmarkEnd w:id="35"/>
+    <w:bookmarkStart w:id="39" w:name="availability-of-data-and-materials"/>
     <w:p>
       <w:pPr>
         <w:pStyle w:val="Titre2"/>
@@ -4414,7 +4476,7 @@
       <w:r>
         <w:t xml:space="preserve"> </w:t>
       </w:r>
-      <w:hyperlink r:id="rId35">
+      <w:hyperlink r:id="rId36">
         <w:r>
           <w:rPr>
             <w:rStyle w:val="Lienhypertexte"/>
@@ -4431,7 +4493,7 @@
       <w:r>
         <w:t xml:space="preserve"> </w:t>
       </w:r>
-      <w:hyperlink r:id="rId36">
+      <w:hyperlink r:id="rId37">
         <w:r>
           <w:rPr>
             <w:rStyle w:val="Lienhypertexte"/>
@@ -4448,7 +4510,7 @@
       <w:r>
         <w:t xml:space="preserve"> </w:t>
       </w:r>
-      <w:hyperlink r:id="rId37">
+      <w:hyperlink r:id="rId38">
         <w:r>
           <w:rPr>
             <w:rStyle w:val="Lienhypertexte"/>
@@ -4463,8 +4525,8 @@
         <w:t xml:space="preserve">.</w:t>
       </w:r>
     </w:p>
-    <w:bookmarkEnd w:id="38"/>
-    <w:bookmarkStart w:id="39" w:name="ethics-approval"/>
+    <w:bookmarkEnd w:id="39"/>
+    <w:bookmarkStart w:id="40" w:name="ethics-approval"/>
     <w:p>
       <w:pPr>
         <w:pStyle w:val="Titre2"/>
@@ -4481,8 +4543,8 @@
         <w:t xml:space="preserve">Software framework development did not involve human subject research and was not ethically reviewed. The utility mapping worked example is a previously reported study that was reviewed and granted approval by the University of Melbourne’s Human Research Ethics Committee, and the local Human Ethics and Advisory Group (1645367.1).</w:t>
       </w:r>
     </w:p>
-    <w:bookmarkEnd w:id="39"/>
-    <w:bookmarkStart w:id="40" w:name="funding"/>
+    <w:bookmarkEnd w:id="40"/>
+    <w:bookmarkStart w:id="41" w:name="funding"/>
     <w:p>
       <w:pPr>
         <w:pStyle w:val="Titre2"/>
@@ -4499,8 +4561,8 @@
         <w:t xml:space="preserve">Software framework development was funded by Orygen, VicHealth, Victoria University and an Australian Government Research Training Program (RTP) Scholarship . The utility mapping study used as a worked example was funded by the National Health and Medical Research Council (NHMRC, APP1076940), Orygen and headspace.</w:t>
       </w:r>
     </w:p>
-    <w:bookmarkEnd w:id="40"/>
-    <w:bookmarkStart w:id="41" w:name="conflict-of-interest"/>
+    <w:bookmarkEnd w:id="41"/>
+    <w:bookmarkStart w:id="42" w:name="conflict-of-interest"/>
     <w:p>
       <w:pPr>
         <w:pStyle w:val="Titre2"/>
@@ -4522,9 +4584,9 @@
         <w:br w:type="page"/>
       </w:r>
     </w:p>
-    <w:bookmarkEnd w:id="41"/>
     <w:bookmarkEnd w:id="42"/>
-    <w:bookmarkStart w:id="175" w:name="references"/>
+    <w:bookmarkEnd w:id="43"/>
+    <w:bookmarkStart w:id="176" w:name="references"/>
     <w:p>
       <w:pPr>
         <w:pStyle w:val="Titre1"/>
@@ -4533,8 +4595,8 @@
         <w:t xml:space="preserve">References</w:t>
       </w:r>
     </w:p>
-    <w:bookmarkStart w:id="173" w:name="refs"/>
-    <w:bookmarkStart w:id="43" w:name="ref-wagstaff2012four"/>
+    <w:bookmarkStart w:id="174" w:name="refs"/>
+    <w:bookmarkStart w:id="44" w:name="ref-wagstaff2012four"/>
     <w:p>
       <w:pPr>
         <w:pStyle w:val="Bibliographie"/>
@@ -4550,40 +4612,40 @@
       </w:r>
       <w:r>
         <w:t xml:space="preserve">Wagstaff A, Culyer AJ. Four decades of health economics through a bibliometric lens. Journal of health economics. Elsevier; 2012;31: 406–439.</w:t>
-      </w:r>
-      <w:r>
-        <w:t xml:space="preserve"> </w:t>
-      </w:r>
-    </w:p>
-    <w:bookmarkEnd w:id="43"/>
-    <w:bookmarkStart w:id="44" w:name="ref-python2009"/>
-    <w:p>
-      <w:pPr>
-        <w:pStyle w:val="Bibliographie"/>
-      </w:pPr>
-      <w:r>
-        <w:t xml:space="preserve">2.</w:t>
-      </w:r>
-      <w:r>
-        <w:t xml:space="preserve"> </w:t>
-      </w:r>
-      <w:r>
-        <w:t xml:space="preserve">	</w:t>
-      </w:r>
-      <w:r>
-        <w:t xml:space="preserve">Van Rossum G, Drake FL. Python 3 reference manual. Scotts Valley, CA: CreateSpace; 2009.</w:t>
       </w:r>
       <w:r>
         <w:t xml:space="preserve"> </w:t>
       </w:r>
     </w:p>
     <w:bookmarkEnd w:id="44"/>
-    <w:bookmarkStart w:id="46" w:name="ref-RCORE2022"/>
+    <w:bookmarkStart w:id="45" w:name="ref-python2009"/>
     <w:p>
       <w:pPr>
         <w:pStyle w:val="Bibliographie"/>
       </w:pPr>
       <w:r>
+        <w:t xml:space="preserve">2.</w:t>
+      </w:r>
+      <w:r>
+        <w:t xml:space="preserve"> </w:t>
+      </w:r>
+      <w:r>
+        <w:t xml:space="preserve">	</w:t>
+      </w:r>
+      <w:r>
+        <w:t xml:space="preserve">Van Rossum G, Drake FL. Python 3 reference manual. Scotts Valley, CA: CreateSpace; 2009.</w:t>
+      </w:r>
+      <w:r>
+        <w:t xml:space="preserve"> </w:t>
+      </w:r>
+    </w:p>
+    <w:bookmarkEnd w:id="45"/>
+    <w:bookmarkStart w:id="47" w:name="ref-RCORE2022"/>
+    <w:p>
+      <w:pPr>
+        <w:pStyle w:val="Bibliographie"/>
+      </w:pPr>
+      <w:r>
         <w:t xml:space="preserve">3.</w:t>
       </w:r>
       <w:r>
@@ -4598,7 +4660,7 @@
       <w:r>
         <w:t xml:space="preserve"> </w:t>
       </w:r>
-      <w:hyperlink r:id="rId45">
+      <w:hyperlink r:id="rId46">
         <w:r>
           <w:rPr>
             <w:rStyle w:val="Lienhypertexte"/>
@@ -4607,8 +4669,8 @@
         </w:r>
       </w:hyperlink>
     </w:p>
-    <w:bookmarkEnd w:id="46"/>
-    <w:bookmarkStart w:id="47" w:name="ref-incerti2019r"/>
+    <w:bookmarkEnd w:id="47"/>
+    <w:bookmarkStart w:id="48" w:name="ref-incerti2019r"/>
     <w:p>
       <w:pPr>
         <w:pStyle w:val="Bibliographie"/>
@@ -4629,8 +4691,8 @@
         <w:t xml:space="preserve"> </w:t>
       </w:r>
     </w:p>
-    <w:bookmarkEnd w:id="47"/>
-    <w:bookmarkStart w:id="49" w:name="ref-Pouwels2022"/>
+    <w:bookmarkEnd w:id="48"/>
+    <w:bookmarkStart w:id="50" w:name="ref-Pouwels2022"/>
     <w:p>
       <w:pPr>
         <w:pStyle w:val="Bibliographie"/>
@@ -4647,7 +4709,7 @@
       <w:r>
         <w:t xml:space="preserve">Pouwels X, Sampson CJ, Arnold RJG. Opportunities and barriers to the development and use of open source health economic models: A survey. Value Health. 2022;25: 473–479. doi:</w:t>
       </w:r>
-      <w:hyperlink r:id="rId48">
+      <w:hyperlink r:id="rId49">
         <w:r>
           <w:rPr>
             <w:rStyle w:val="Lienhypertexte"/>
@@ -4656,8 +4718,8 @@
         </w:r>
       </w:hyperlink>
     </w:p>
-    <w:bookmarkEnd w:id="49"/>
-    <w:bookmarkStart w:id="51" w:name="ref-Feenstra2022"/>
+    <w:bookmarkEnd w:id="50"/>
+    <w:bookmarkStart w:id="51" w:name="ref-myllarniemi2018development"/>
     <w:p>
       <w:pPr>
         <w:pStyle w:val="Bibliographie"/>
@@ -4672,9 +4734,97 @@
         <w:t xml:space="preserve">	</w:t>
       </w:r>
       <w:r>
+        <w:t xml:space="preserve">Myllärniemi V, Kujala S, Raatikainen M, Sevońn P. Development as a journey: Factors supporting the adoption and use of software frameworks. Journal of software engineering research and development. SpringerOpen; 2018;6: 1–22.</w:t>
+      </w:r>
+      <w:r>
+        <w:t xml:space="preserve"> </w:t>
+      </w:r>
+    </w:p>
+    <w:bookmarkEnd w:id="51"/>
+    <w:bookmarkStart w:id="52" w:name="ref-PyTorch2019"/>
+    <w:p>
+      <w:pPr>
+        <w:pStyle w:val="Bibliographie"/>
+      </w:pPr>
+      <w:r>
+        <w:t xml:space="preserve">7.</w:t>
+      </w:r>
+      <w:r>
+        <w:t xml:space="preserve"> </w:t>
+      </w:r>
+      <w:r>
+        <w:t xml:space="preserve">	</w:t>
+      </w:r>
+      <w:r>
+        <w:t xml:space="preserve">Paszke A, Gross S, Massa F, Lerer A, Bradbury J, Chanan G, et al. PyTorch: An imperative style, high-performance deep learning library. Proceedings of the 33rd international conference on neural information processing systems. Red Hook, NY, USA: Curran Associates Inc.; 2019.</w:t>
+      </w:r>
+      <w:r>
+        <w:t xml:space="preserve"> </w:t>
+      </w:r>
+    </w:p>
+    <w:bookmarkEnd w:id="52"/>
+    <w:bookmarkStart w:id="53" w:name="ref-edwin2014software"/>
+    <w:p>
+      <w:pPr>
+        <w:pStyle w:val="Bibliographie"/>
+      </w:pPr>
+      <w:r>
+        <w:t xml:space="preserve">8.</w:t>
+      </w:r>
+      <w:r>
+        <w:t xml:space="preserve"> </w:t>
+      </w:r>
+      <w:r>
+        <w:t xml:space="preserve">	</w:t>
+      </w:r>
+      <w:r>
+        <w:t xml:space="preserve">Edwin NM. Software frameworks, architectural and design patterns. Journal of Software Engineering and Applications. Scientific Research Publishing; 2014;2014.</w:t>
+      </w:r>
+      <w:r>
+        <w:t xml:space="preserve"> </w:t>
+      </w:r>
+    </w:p>
+    <w:bookmarkEnd w:id="53"/>
+    <w:bookmarkStart w:id="54" w:name="ref-alarid2019need"/>
+    <w:p>
+      <w:pPr>
+        <w:pStyle w:val="Bibliographie"/>
+      </w:pPr>
+      <w:r>
+        <w:t xml:space="preserve">9.</w:t>
+      </w:r>
+      <w:r>
+        <w:t xml:space="preserve"> </w:t>
+      </w:r>
+      <w:r>
+        <w:t xml:space="preserve">	</w:t>
+      </w:r>
+      <w:r>
+        <w:t xml:space="preserve">Alarid-Escudero F, Krijkamp EM, Pechlivanoglou P, Jalal H, Kao S-YZ, Yang A, et al. A need for change! A coding framework for improving transparency in decision modeling. Pharmacoeconomics. Springer; 2019;37: 1329–1339.</w:t>
+      </w:r>
+      <w:r>
+        <w:t xml:space="preserve"> </w:t>
+      </w:r>
+    </w:p>
+    <w:bookmarkEnd w:id="54"/>
+    <w:bookmarkStart w:id="56" w:name="ref-Feenstra2022"/>
+    <w:p>
+      <w:pPr>
+        <w:pStyle w:val="Bibliographie"/>
+      </w:pPr>
+      <w:r>
+        <w:t xml:space="preserve">10.</w:t>
+      </w:r>
+      <w:r>
+        <w:t xml:space="preserve"> </w:t>
+      </w:r>
+      <w:r>
+        <w:t xml:space="preserve">	</w:t>
+      </w:r>
+      <w:r>
         <w:t xml:space="preserve">Feenstra T, Corro-Ramos I, Hamerlijnck D, Voorn G van, Ghabri S. Four aspects affecting health economic decision models and their validation. PharmacoEconomics. 2022;40: 241–248. doi:</w:t>
       </w:r>
-      <w:hyperlink r:id="rId50">
+      <w:hyperlink r:id="rId55">
         <w:r>
           <w:rPr>
             <w:rStyle w:val="Lienhypertexte"/>
@@ -4683,14 +4833,14 @@
         </w:r>
       </w:hyperlink>
     </w:p>
-    <w:bookmarkEnd w:id="51"/>
-    <w:bookmarkStart w:id="53" w:name="ref-Emerson2019"/>
+    <w:bookmarkEnd w:id="56"/>
+    <w:bookmarkStart w:id="58" w:name="ref-Emerson2019"/>
     <w:p>
       <w:pPr>
         <w:pStyle w:val="Bibliographie"/>
       </w:pPr>
       <w:r>
-        <w:t xml:space="preserve">7.</w:t>
+        <w:t xml:space="preserve">11.</w:t>
       </w:r>
       <w:r>
         <w:t xml:space="preserve"> </w:t>
@@ -4701,7 +4851,7 @@
       <w:r>
         <w:t xml:space="preserve">Emerson J, Bacon R, Kent A, Neumann PJ, Cohen JT. Publication of decision model source code: Attitudes of health economics authors. PharmacoEconomics. 2019;37: 1409–1410. doi:</w:t>
       </w:r>
-      <w:hyperlink r:id="rId52">
+      <w:hyperlink r:id="rId57">
         <w:r>
           <w:rPr>
             <w:rStyle w:val="Lienhypertexte"/>
@@ -4710,14 +4860,14 @@
         </w:r>
       </w:hyperlink>
     </w:p>
-    <w:bookmarkEnd w:id="53"/>
-    <w:bookmarkStart w:id="54" w:name="ref-myllarniemi2018development"/>
+    <w:bookmarkEnd w:id="58"/>
+    <w:bookmarkStart w:id="60" w:name="ref-10.3389/fpubh.2017.00068"/>
     <w:p>
       <w:pPr>
         <w:pStyle w:val="Bibliographie"/>
       </w:pPr>
       <w:r>
-        <w:t xml:space="preserve">8.</w:t>
+        <w:t xml:space="preserve">12.</w:t>
       </w:r>
       <w:r>
         <w:t xml:space="preserve"> </w:t>
@@ -4726,94 +4876,6 @@
         <w:t xml:space="preserve">	</w:t>
       </w:r>
       <w:r>
-        <w:t xml:space="preserve">Myllärniemi V, Kujala S, Raatikainen M, Sevońn P. Development as a journey: Factors supporting the adoption and use of software frameworks. Journal of software engineering research and development. SpringerOpen; 2018;6: 1–22.</w:t>
-      </w:r>
-      <w:r>
-        <w:t xml:space="preserve"> </w:t>
-      </w:r>
-    </w:p>
-    <w:bookmarkEnd w:id="54"/>
-    <w:bookmarkStart w:id="55" w:name="ref-PyTorch2019"/>
-    <w:p>
-      <w:pPr>
-        <w:pStyle w:val="Bibliographie"/>
-      </w:pPr>
-      <w:r>
-        <w:t xml:space="preserve">9.</w:t>
-      </w:r>
-      <w:r>
-        <w:t xml:space="preserve"> </w:t>
-      </w:r>
-      <w:r>
-        <w:t xml:space="preserve">	</w:t>
-      </w:r>
-      <w:r>
-        <w:t xml:space="preserve">Paszke A, Gross S, Massa F, Lerer A, Bradbury J, Chanan G, et al. PyTorch: An imperative style, high-performance deep learning library. Proceedings of the 33rd international conference on neural information processing systems. Red Hook, NY, USA: Curran Associates Inc.; 2019.</w:t>
-      </w:r>
-      <w:r>
-        <w:t xml:space="preserve"> </w:t>
-      </w:r>
-    </w:p>
-    <w:bookmarkEnd w:id="55"/>
-    <w:bookmarkStart w:id="56" w:name="ref-edwin2014software"/>
-    <w:p>
-      <w:pPr>
-        <w:pStyle w:val="Bibliographie"/>
-      </w:pPr>
-      <w:r>
-        <w:t xml:space="preserve">10.</w:t>
-      </w:r>
-      <w:r>
-        <w:t xml:space="preserve"> </w:t>
-      </w:r>
-      <w:r>
-        <w:t xml:space="preserve">	</w:t>
-      </w:r>
-      <w:r>
-        <w:t xml:space="preserve">Edwin NM. Software frameworks, architectural and design patterns. Journal of Software Engineering and Applications. Scientific Research Publishing; 2014;2014.</w:t>
-      </w:r>
-      <w:r>
-        <w:t xml:space="preserve"> </w:t>
-      </w:r>
-    </w:p>
-    <w:bookmarkEnd w:id="56"/>
-    <w:bookmarkStart w:id="57" w:name="ref-alarid2019need"/>
-    <w:p>
-      <w:pPr>
-        <w:pStyle w:val="Bibliographie"/>
-      </w:pPr>
-      <w:r>
-        <w:t xml:space="preserve">11.</w:t>
-      </w:r>
-      <w:r>
-        <w:t xml:space="preserve"> </w:t>
-      </w:r>
-      <w:r>
-        <w:t xml:space="preserve">	</w:t>
-      </w:r>
-      <w:r>
-        <w:t xml:space="preserve">Alarid-Escudero F, Krijkamp EM, Pechlivanoglou P, Jalal H, Kao S-YZ, Yang A, et al. A need for change! A coding framework for improving transparency in decision modeling. Pharmacoeconomics. Springer; 2019;37: 1329–1339.</w:t>
-      </w:r>
-      <w:r>
-        <w:t xml:space="preserve"> </w:t>
-      </w:r>
-    </w:p>
-    <w:bookmarkEnd w:id="57"/>
-    <w:bookmarkStart w:id="59" w:name="ref-10.3389/fpubh.2017.00068"/>
-    <w:p>
-      <w:pPr>
-        <w:pStyle w:val="Bibliographie"/>
-      </w:pPr>
-      <w:r>
-        <w:t xml:space="preserve">12.</w:t>
-      </w:r>
-      <w:r>
-        <w:t xml:space="preserve"> </w:t>
-      </w:r>
-      <w:r>
-        <w:t xml:space="preserve">	</w:t>
-      </w:r>
-      <w:r>
         <w:t xml:space="preserve">Boden LA, McKendrick IJ. Model-based policymaking: A framework to promote ethical</w:t>
       </w:r>
       <w:r>
@@ -4828,7 +4890,7 @@
       <w:r>
         <w:t xml:space="preserve">in mathematical modeling for public health policymaking. Frontiers in Public Health. 2017;5. doi:</w:t>
       </w:r>
-      <w:hyperlink r:id="rId58">
+      <w:hyperlink r:id="rId59">
         <w:r>
           <w:rPr>
             <w:rStyle w:val="Lienhypertexte"/>
@@ -4837,8 +4899,8 @@
         </w:r>
       </w:hyperlink>
     </w:p>
-    <w:bookmarkEnd w:id="59"/>
-    <w:bookmarkStart w:id="60" w:name="ref-pliakos2021ethics"/>
+    <w:bookmarkEnd w:id="60"/>
+    <w:bookmarkStart w:id="61" w:name="ref-pliakos2021ethics"/>
     <w:p>
       <w:pPr>
         <w:pStyle w:val="Bibliographie"/>
@@ -4854,41 +4916,19 @@
       </w:r>
       <w:r>
         <w:t xml:space="preserve">Pliakos EE. Ethics in economic modeling in health care. AMA Journal of Ethics. American Medical Association; 2021;23: 599–600.</w:t>
-      </w:r>
-      <w:r>
-        <w:t xml:space="preserve"> </w:t>
-      </w:r>
-    </w:p>
-    <w:bookmarkEnd w:id="60"/>
-    <w:bookmarkStart w:id="61" w:name="ref-thompson2022escape"/>
-    <w:p>
-      <w:pPr>
-        <w:pStyle w:val="Bibliographie"/>
-      </w:pPr>
-      <w:r>
-        <w:t xml:space="preserve">14.</w:t>
-      </w:r>
-      <w:r>
-        <w:t xml:space="preserve"> </w:t>
-      </w:r>
-      <w:r>
-        <w:t xml:space="preserve">	</w:t>
-      </w:r>
-      <w:r>
-        <w:t xml:space="preserve">Thompson E. Escape from model land: How mathematical models can lead us astray and what we can do about it. New Yourk: Basic Books; 2022.</w:t>
       </w:r>
       <w:r>
         <w:t xml:space="preserve"> </w:t>
       </w:r>
     </w:p>
     <w:bookmarkEnd w:id="61"/>
-    <w:bookmarkStart w:id="62" w:name="ref-calder2018computational"/>
+    <w:bookmarkStart w:id="62" w:name="ref-thompson2022escape"/>
     <w:p>
       <w:pPr>
         <w:pStyle w:val="Bibliographie"/>
       </w:pPr>
       <w:r>
-        <w:t xml:space="preserve">15.</w:t>
+        <w:t xml:space="preserve">14.</w:t>
       </w:r>
       <w:r>
         <w:t xml:space="preserve"> </w:t>
@@ -4897,20 +4937,20 @@
         <w:t xml:space="preserve">	</w:t>
       </w:r>
       <w:r>
-        <w:t xml:space="preserve">Calder M, Craig C, Culley D, De Cani R, Donnelly CA, Douglas R, et al. Computational modelling for decision-making: Where, why, what, who and how. Royal Society open science. The Royal Society Publishing; 2018;5: 172096.</w:t>
+        <w:t xml:space="preserve">Thompson E. Escape from model land: How mathematical models can lead us astray and what we can do about it. New Yourk: Basic Books; 2022.</w:t>
       </w:r>
       <w:r>
         <w:t xml:space="preserve"> </w:t>
       </w:r>
     </w:p>
     <w:bookmarkEnd w:id="62"/>
-    <w:bookmarkStart w:id="63" w:name="ref-duckett2022journey"/>
+    <w:bookmarkStart w:id="63" w:name="ref-calder2018computational"/>
     <w:p>
       <w:pPr>
         <w:pStyle w:val="Bibliographie"/>
       </w:pPr>
       <w:r>
-        <w:t xml:space="preserve">16.</w:t>
+        <w:t xml:space="preserve">15.</w:t>
       </w:r>
       <w:r>
         <w:t xml:space="preserve"> </w:t>
@@ -4919,19 +4959,41 @@
         <w:t xml:space="preserve">	</w:t>
       </w:r>
       <w:r>
-        <w:t xml:space="preserve">Duckett S. A journey towards a theology of health economics and healthcare funding. Theology. SAGE Publications Sage UK: London, England; 2022;125: 326–334.</w:t>
+        <w:t xml:space="preserve">Calder M, Craig C, Culley D, De Cani R, Donnelly CA, Douglas R, et al. Computational modelling for decision-making: Where, why, what, who and how. Royal Society open science. The Royal Society Publishing; 2018;5: 172096.</w:t>
       </w:r>
       <w:r>
         <w:t xml:space="preserve"> </w:t>
       </w:r>
     </w:p>
     <w:bookmarkEnd w:id="63"/>
-    <w:bookmarkStart w:id="65" w:name="ref-HARVARD2020112975"/>
+    <w:bookmarkStart w:id="64" w:name="ref-duckett2022journey"/>
     <w:p>
       <w:pPr>
         <w:pStyle w:val="Bibliographie"/>
       </w:pPr>
       <w:r>
+        <w:t xml:space="preserve">16.</w:t>
+      </w:r>
+      <w:r>
+        <w:t xml:space="preserve"> </w:t>
+      </w:r>
+      <w:r>
+        <w:t xml:space="preserve">	</w:t>
+      </w:r>
+      <w:r>
+        <w:t xml:space="preserve">Duckett S. A journey towards a theology of health economics and healthcare funding. Theology. SAGE Publications Sage UK: London, England; 2022;125: 326–334.</w:t>
+      </w:r>
+      <w:r>
+        <w:t xml:space="preserve"> </w:t>
+      </w:r>
+    </w:p>
+    <w:bookmarkEnd w:id="64"/>
+    <w:bookmarkStart w:id="66" w:name="ref-HARVARD2020112975"/>
+    <w:p>
+      <w:pPr>
+        <w:pStyle w:val="Bibliographie"/>
+      </w:pPr>
+      <w:r>
         <w:t xml:space="preserve">17.</w:t>
       </w:r>
       <w:r>
@@ -4943,7 +5005,7 @@
       <w:r>
         <w:t xml:space="preserve">Harvard S, Werker GR, Silva DS. Social, ethical, and other value judgments in health economics modelling. Social Science &amp; Medicine. 2020;253: 112975. doi:</w:t>
       </w:r>
-      <w:hyperlink r:id="rId64">
+      <w:hyperlink r:id="rId65">
         <w:r>
           <w:rPr>
             <w:rStyle w:val="Lienhypertexte"/>
@@ -4952,8 +5014,8 @@
         </w:r>
       </w:hyperlink>
     </w:p>
-    <w:bookmarkEnd w:id="65"/>
-    <w:bookmarkStart w:id="67" w:name="ref-Erdemir2020"/>
+    <w:bookmarkEnd w:id="66"/>
+    <w:bookmarkStart w:id="68" w:name="ref-Erdemir2020"/>
     <w:p>
       <w:pPr>
         <w:pStyle w:val="Bibliographie"/>
@@ -4970,7 +5032,7 @@
       <w:r>
         <w:t xml:space="preserve">Erdemir A, Mulugeta L, Ku JP, Drach A, Horner M, Morrison TM, et al. Credible practice of modeling and simulation in healthcare: Ten rules from a multidisciplinary perspective. Journal of translational medicine. 2020;18: 369. doi:</w:t>
       </w:r>
-      <w:hyperlink r:id="rId66">
+      <w:hyperlink r:id="rId67">
         <w:r>
           <w:rPr>
             <w:rStyle w:val="Lienhypertexte"/>
@@ -4979,8 +5041,8 @@
         </w:r>
       </w:hyperlink>
     </w:p>
-    <w:bookmarkEnd w:id="67"/>
-    <w:bookmarkStart w:id="68" w:name="ref-thompson2019escape"/>
+    <w:bookmarkEnd w:id="68"/>
+    <w:bookmarkStart w:id="69" w:name="ref-thompson2019escape"/>
     <w:p>
       <w:pPr>
         <w:pStyle w:val="Bibliographie"/>
@@ -5001,8 +5063,8 @@
         <w:t xml:space="preserve"> </w:t>
       </w:r>
     </w:p>
-    <w:bookmarkEnd w:id="68"/>
-    <w:bookmarkStart w:id="70" w:name="ref-carletto_zanuzzi_sammarco_russo_2020"/>
+    <w:bookmarkEnd w:id="69"/>
+    <w:bookmarkStart w:id="71" w:name="ref-carletto_zanuzzi_sammarco_russo_2020"/>
     <w:p>
       <w:pPr>
         <w:pStyle w:val="Bibliographie"/>
@@ -5019,7 +5081,7 @@
       <w:r>
         <w:t xml:space="preserve">Carletto A, Zanuzzi M, Sammarco A, Russo P. Quality of health economic evaluations submitted to the italian medicines agency: Current state and future actions. International Journal of Technology Assessment in Health Care. Cambridge University Press; 2020;36: 560–568. doi:</w:t>
       </w:r>
-      <w:hyperlink r:id="rId69">
+      <w:hyperlink r:id="rId70">
         <w:r>
           <w:rPr>
             <w:rStyle w:val="Lienhypertexte"/>
@@ -5028,8 +5090,8 @@
         </w:r>
       </w:hyperlink>
     </w:p>
-    <w:bookmarkEnd w:id="70"/>
-    <w:bookmarkStart w:id="72" w:name="ref-WONDER2015467"/>
+    <w:bookmarkEnd w:id="71"/>
+    <w:bookmarkStart w:id="73" w:name="ref-WONDER2015467"/>
     <w:p>
       <w:pPr>
         <w:pStyle w:val="Bibliographie"/>
@@ -5046,7 +5108,7 @@
       <w:r>
         <w:t xml:space="preserve">Wonder M, Dunlop S. Assessment of the quality of the clinical evidence in submissions to the australian pharmaceutical benefits advisory committee: Fit for purpose? Value in Health. 2015;18: 467–476. doi:</w:t>
       </w:r>
-      <w:hyperlink r:id="rId71">
+      <w:hyperlink r:id="rId72">
         <w:r>
           <w:rPr>
             <w:rStyle w:val="Lienhypertexte"/>
@@ -5055,8 +5117,8 @@
         </w:r>
       </w:hyperlink>
     </w:p>
-    <w:bookmarkEnd w:id="72"/>
-    <w:bookmarkStart w:id="74" w:name="ref-Ghabri2019"/>
+    <w:bookmarkEnd w:id="73"/>
+    <w:bookmarkStart w:id="75" w:name="ref-Ghabri2019"/>
     <w:p>
       <w:pPr>
         <w:pStyle w:val="Bibliographie"/>
@@ -5073,7 +5135,7 @@
       <w:r>
         <w:t xml:space="preserve">Ghabri S, Stevenson M, Möller J, Caro JJ. Trusting the results of model-based economic analyses: Is there a pragmatic validation solution? Pharmacoeconomics. 2019;37: 1–6. doi:</w:t>
       </w:r>
-      <w:hyperlink r:id="rId73">
+      <w:hyperlink r:id="rId74">
         <w:r>
           <w:rPr>
             <w:rStyle w:val="Lienhypertexte"/>
@@ -5082,8 +5144,8 @@
         </w:r>
       </w:hyperlink>
     </w:p>
-    <w:bookmarkEnd w:id="74"/>
-    <w:bookmarkStart w:id="75" w:name="ref-kolovos2017model"/>
+    <w:bookmarkEnd w:id="75"/>
+    <w:bookmarkStart w:id="76" w:name="ref-kolovos2017model"/>
     <w:p>
       <w:pPr>
         <w:pStyle w:val="Bibliographie"/>
@@ -5099,40 +5161,40 @@
       </w:r>
       <w:r>
         <w:t xml:space="preserve">Kolovos S, Bosmans JE, Riper H, Chevreul K, Coupé VM, Tulder MW van. Model-based economic evaluation of treatments for depression: A systematic literature review. PharmacoEconomics-open. Springer; 2017;1: 149–165.</w:t>
-      </w:r>
-      <w:r>
-        <w:t xml:space="preserve"> </w:t>
-      </w:r>
-    </w:p>
-    <w:bookmarkEnd w:id="75"/>
-    <w:bookmarkStart w:id="76" w:name="ref-haji2013model"/>
-    <w:p>
-      <w:pPr>
-        <w:pStyle w:val="Bibliographie"/>
-      </w:pPr>
-      <w:r>
-        <w:t xml:space="preserve">24.</w:t>
-      </w:r>
-      <w:r>
-        <w:t xml:space="preserve"> </w:t>
-      </w:r>
-      <w:r>
-        <w:t xml:space="preserve">	</w:t>
-      </w:r>
-      <w:r>
-        <w:t xml:space="preserve">Haji Ali Afzali H, Gray J, Karnon J. Model performance evaluation (validation and calibration) in model-based studies of therapeutic interventions for cardiovascular diseases: A review and suggested reporting framework. Applied health economics and health policy. Springer; 2013;11: 85–93.</w:t>
       </w:r>
       <w:r>
         <w:t xml:space="preserve"> </w:t>
       </w:r>
     </w:p>
     <w:bookmarkEnd w:id="76"/>
-    <w:bookmarkStart w:id="78" w:name="ref-Jalali2021"/>
+    <w:bookmarkStart w:id="77" w:name="ref-haji2013model"/>
     <w:p>
       <w:pPr>
         <w:pStyle w:val="Bibliographie"/>
       </w:pPr>
       <w:r>
+        <w:t xml:space="preserve">24.</w:t>
+      </w:r>
+      <w:r>
+        <w:t xml:space="preserve"> </w:t>
+      </w:r>
+      <w:r>
+        <w:t xml:space="preserve">	</w:t>
+      </w:r>
+      <w:r>
+        <w:t xml:space="preserve">Haji Ali Afzali H, Gray J, Karnon J. Model performance evaluation (validation and calibration) in model-based studies of therapeutic interventions for cardiovascular diseases: A review and suggested reporting framework. Applied health economics and health policy. Springer; 2013;11: 85–93.</w:t>
+      </w:r>
+      <w:r>
+        <w:t xml:space="preserve"> </w:t>
+      </w:r>
+    </w:p>
+    <w:bookmarkEnd w:id="77"/>
+    <w:bookmarkStart w:id="79" w:name="ref-Jalali2021"/>
+    <w:p>
+      <w:pPr>
+        <w:pStyle w:val="Bibliographie"/>
+      </w:pPr>
+      <w:r>
         <w:t xml:space="preserve">25.</w:t>
       </w:r>
       <w:r>
@@ -5144,7 +5206,7 @@
       <w:r>
         <w:t xml:space="preserve">Jalali MS, DiGennaro C, Guitar A, Lew K, Rahmandad H. Evolution and reproducibility of simulation modeling in epidemiology and health policy over half a century. Epidemiologic Reviews. 2021;43: 166–175. doi:</w:t>
       </w:r>
-      <w:hyperlink r:id="rId77">
+      <w:hyperlink r:id="rId78">
         <w:r>
           <w:rPr>
             <w:rStyle w:val="Lienhypertexte"/>
@@ -5153,8 +5215,8 @@
         </w:r>
       </w:hyperlink>
     </w:p>
-    <w:bookmarkEnd w:id="78"/>
-    <w:bookmarkStart w:id="80" w:name="ref-McManus2019"/>
+    <w:bookmarkEnd w:id="79"/>
+    <w:bookmarkStart w:id="81" w:name="ref-McManus2019"/>
     <w:p>
       <w:pPr>
         <w:pStyle w:val="Bibliographie"/>
@@ -5171,7 +5233,7 @@
       <w:r>
         <w:t xml:space="preserve">McManus E, Turner D, Sach T. Can you repeat that? Exploring the definition of a successful model replication in health economics. Pharmacoeconomics. 2019;37: 1371–1381. doi:</w:t>
       </w:r>
-      <w:hyperlink r:id="rId79">
+      <w:hyperlink r:id="rId80">
         <w:r>
           <w:rPr>
             <w:rStyle w:val="Lienhypertexte"/>
@@ -5180,8 +5242,8 @@
         </w:r>
       </w:hyperlink>
     </w:p>
-    <w:bookmarkEnd w:id="80"/>
-    <w:bookmarkStart w:id="82" w:name="ref-Bermejo2017"/>
+    <w:bookmarkEnd w:id="81"/>
+    <w:bookmarkStart w:id="83" w:name="ref-Bermejo2017"/>
     <w:p>
       <w:pPr>
         <w:pStyle w:val="Bibliographie"/>
@@ -5198,7 +5260,7 @@
       <w:r>
         <w:t xml:space="preserve">Bermejo I, Tappenden P, Youn J-H. Replicating health economic models: Firm foundations or a house of cards? PharmacoEconomics. 2017;35: 1113–1121. doi:</w:t>
       </w:r>
-      <w:hyperlink r:id="rId81">
+      <w:hyperlink r:id="rId82">
         <w:r>
           <w:rPr>
             <w:rStyle w:val="Lienhypertexte"/>
@@ -5207,8 +5269,8 @@
         </w:r>
       </w:hyperlink>
     </w:p>
-    <w:bookmarkEnd w:id="82"/>
-    <w:bookmarkStart w:id="84" w:name="ref-Radeva2020"/>
+    <w:bookmarkEnd w:id="83"/>
+    <w:bookmarkStart w:id="85" w:name="ref-Radeva2020"/>
     <w:p>
       <w:pPr>
         <w:pStyle w:val="Bibliographie"/>
@@ -5225,7 +5287,7 @@
       <w:r>
         <w:t xml:space="preserve">Radeva D, Hopkin G, Mossialos E, Borrill J, Osipenko L, Naci H. Assessment of technical errors and validation processes in economic models submitted by the company for NICE technology appraisals. International Journal of Technology Assessment in Health Care. 2020;36: 311–316. doi:</w:t>
       </w:r>
-      <w:hyperlink r:id="rId83">
+      <w:hyperlink r:id="rId84">
         <w:r>
           <w:rPr>
             <w:rStyle w:val="Lienhypertexte"/>
@@ -5234,8 +5296,8 @@
         </w:r>
       </w:hyperlink>
     </w:p>
-    <w:bookmarkEnd w:id="84"/>
-    <w:bookmarkStart w:id="86" w:name="ref-RN39"/>
+    <w:bookmarkEnd w:id="85"/>
+    <w:bookmarkStart w:id="87" w:name="ref-RN39"/>
     <w:p>
       <w:pPr>
         <w:pStyle w:val="Bibliographie"/>
@@ -5252,7 +5314,7 @@
       <w:r>
         <w:t xml:space="preserve">Augustovski F, Iglesias C, Manca A, Drummond M, Rubinstein A, Marti SG. Barriers to generalizability of health economic evaluations in latin america and the caribbean region. Pharmacoeconomics. 2009;27: 919–29. doi:</w:t>
       </w:r>
-      <w:hyperlink r:id="rId85">
+      <w:hyperlink r:id="rId86">
         <w:r>
           <w:rPr>
             <w:rStyle w:val="Lienhypertexte"/>
@@ -5261,8 +5323,8 @@
         </w:r>
       </w:hyperlink>
     </w:p>
-    <w:bookmarkEnd w:id="86"/>
-    <w:bookmarkStart w:id="88" w:name="ref-Arnold2010"/>
+    <w:bookmarkEnd w:id="87"/>
+    <w:bookmarkStart w:id="89" w:name="ref-Arnold2010"/>
     <w:p>
       <w:pPr>
         <w:pStyle w:val="Bibliographie"/>
@@ -5279,7 +5341,7 @@
       <w:r>
         <w:t xml:space="preserve">Arnold RJG, Ekins S. Time for cooperation in health economics among the modelling community. PharmacoEconomics. 2010;28: 609–613. doi:</w:t>
       </w:r>
-      <w:hyperlink r:id="rId87">
+      <w:hyperlink r:id="rId88">
         <w:r>
           <w:rPr>
             <w:rStyle w:val="Lienhypertexte"/>
@@ -5288,8 +5350,8 @@
         </w:r>
       </w:hyperlink>
     </w:p>
-    <w:bookmarkEnd w:id="88"/>
-    <w:bookmarkStart w:id="89" w:name="ref-garcia2021cost"/>
+    <w:bookmarkEnd w:id="89"/>
+    <w:bookmarkStart w:id="90" w:name="ref-garcia2021cost"/>
     <w:p>
       <w:pPr>
         <w:pStyle w:val="Bibliographie"/>
@@ -5310,8 +5372,8 @@
         <w:t xml:space="preserve"> </w:t>
       </w:r>
     </w:p>
-    <w:bookmarkEnd w:id="89"/>
-    <w:bookmarkStart w:id="91" w:name="ref-Sampson2017"/>
+    <w:bookmarkEnd w:id="90"/>
+    <w:bookmarkStart w:id="92" w:name="ref-Sampson2017"/>
     <w:p>
       <w:pPr>
         <w:pStyle w:val="Bibliographie"/>
@@ -5328,7 +5390,7 @@
       <w:r>
         <w:t xml:space="preserve">Sampson CJ, Wrightson T. Model registration: A call to action. PharmacoEconomics - Open. 2017;1: 73–77. doi:</w:t>
       </w:r>
-      <w:hyperlink r:id="rId90">
+      <w:hyperlink r:id="rId91">
         <w:r>
           <w:rPr>
             <w:rStyle w:val="Lienhypertexte"/>
@@ -5337,8 +5399,8 @@
         </w:r>
       </w:hyperlink>
     </w:p>
-    <w:bookmarkEnd w:id="91"/>
-    <w:bookmarkStart w:id="93" w:name="ref-Eddy2012"/>
+    <w:bookmarkEnd w:id="92"/>
+    <w:bookmarkStart w:id="94" w:name="ref-Eddy2012"/>
     <w:p>
       <w:pPr>
         <w:pStyle w:val="Bibliographie"/>
@@ -5355,7 +5417,7 @@
       <w:r>
         <w:t xml:space="preserve">Eddy DM, Hollingworth W, Caro JJ, Tsevat J, McDonald KM, Wong JB. Model transparency and validation: A report of the ISPOR-SMDM modeling good research practices task force-7. Med Decis Making. 2012;32: 733–43. doi:</w:t>
       </w:r>
-      <w:hyperlink r:id="rId92">
+      <w:hyperlink r:id="rId93">
         <w:r>
           <w:rPr>
             <w:rStyle w:val="Lienhypertexte"/>
@@ -5364,8 +5426,8 @@
         </w:r>
       </w:hyperlink>
     </w:p>
-    <w:bookmarkEnd w:id="93"/>
-    <w:bookmarkStart w:id="95" w:name="ref-Zenodo2013"/>
+    <w:bookmarkEnd w:id="94"/>
+    <w:bookmarkStart w:id="96" w:name="ref-Zenodo2013"/>
     <w:p>
       <w:pPr>
         <w:pStyle w:val="Bibliographie"/>
@@ -5382,7 +5444,7 @@
       <w:r>
         <w:t xml:space="preserve">European Organization For Nuclear Research, OpenAIRE. Zenodo [Internet]. CERN; 2013. doi:</w:t>
       </w:r>
-      <w:hyperlink r:id="rId94">
+      <w:hyperlink r:id="rId95">
         <w:r>
           <w:rPr>
             <w:rStyle w:val="Lienhypertexte"/>
@@ -5391,8 +5453,8 @@
         </w:r>
       </w:hyperlink>
     </w:p>
-    <w:bookmarkEnd w:id="95"/>
-    <w:bookmarkStart w:id="97" w:name="ref-Dataverse2007"/>
+    <w:bookmarkEnd w:id="96"/>
+    <w:bookmarkStart w:id="98" w:name="ref-Dataverse2007"/>
     <w:p>
       <w:pPr>
         <w:pStyle w:val="Bibliographie"/>
@@ -5412,7 +5474,7 @@
       <w:r>
         <w:t xml:space="preserve"> </w:t>
       </w:r>
-      <w:hyperlink r:id="rId96">
+      <w:hyperlink r:id="rId97">
         <w:r>
           <w:rPr>
             <w:rStyle w:val="Lienhypertexte"/>
@@ -5421,8 +5483,8 @@
         </w:r>
       </w:hyperlink>
     </w:p>
-    <w:bookmarkEnd w:id="97"/>
-    <w:bookmarkStart w:id="99" w:name="ref-techver2019"/>
+    <w:bookmarkEnd w:id="98"/>
+    <w:bookmarkStart w:id="100" w:name="ref-techver2019"/>
     <w:p>
       <w:pPr>
         <w:pStyle w:val="Bibliographie"/>
@@ -5439,7 +5501,7 @@
       <w:r>
         <w:t xml:space="preserve">Büyükkaramikli NC, Rutten-van Mölken MPMH, Severens JL, Al M. TECH-VER: A verification checklist to reduce errors in models and improve their credibility. PharmacoEconomics. 2019;37: 1391–1408. doi:</w:t>
       </w:r>
-      <w:hyperlink r:id="rId98">
+      <w:hyperlink r:id="rId99">
         <w:r>
           <w:rPr>
             <w:rStyle w:val="Lienhypertexte"/>
@@ -5448,8 +5510,8 @@
         </w:r>
       </w:hyperlink>
     </w:p>
-    <w:bookmarkEnd w:id="99"/>
-    <w:bookmarkStart w:id="101" w:name="ref-ERICWONG2010188"/>
+    <w:bookmarkEnd w:id="100"/>
+    <w:bookmarkStart w:id="102" w:name="ref-ERICWONG2010188"/>
     <w:p>
       <w:pPr>
         <w:pStyle w:val="Bibliographie"/>
@@ -5466,7 +5528,7 @@
       <w:r>
         <w:t xml:space="preserve">Eric Wong W, Debroy V, Choi B. A family of code coverage-based heuristics for effective fault localization. Journal of Systems and Software. 2010;83: 188–208. doi:</w:t>
       </w:r>
-      <w:hyperlink r:id="rId100">
+      <w:hyperlink r:id="rId101">
         <w:r>
           <w:rPr>
             <w:rStyle w:val="Lienhypertexte"/>
@@ -5475,8 +5537,8 @@
         </w:r>
       </w:hyperlink>
     </w:p>
-    <w:bookmarkEnd w:id="101"/>
-    <w:bookmarkStart w:id="102" w:name="ref-martin2003agile"/>
+    <w:bookmarkEnd w:id="102"/>
+    <w:bookmarkStart w:id="103" w:name="ref-martin2003agile"/>
     <w:p>
       <w:pPr>
         <w:pStyle w:val="Bibliographie"/>
@@ -5497,8 +5559,8 @@
         <w:t xml:space="preserve"> </w:t>
       </w:r>
     </w:p>
-    <w:bookmarkEnd w:id="102"/>
-    <w:bookmarkStart w:id="104" w:name="ref-github2007"/>
+    <w:bookmarkEnd w:id="103"/>
+    <w:bookmarkStart w:id="105" w:name="ref-github2007"/>
     <w:p>
       <w:pPr>
         <w:pStyle w:val="Bibliographie"/>
@@ -5518,7 +5580,7 @@
       <w:r>
         <w:t xml:space="preserve"> </w:t>
       </w:r>
-      <w:hyperlink r:id="rId103">
+      <w:hyperlink r:id="rId104">
         <w:r>
           <w:rPr>
             <w:rStyle w:val="Lienhypertexte"/>
@@ -5527,8 +5589,8 @@
         </w:r>
       </w:hyperlink>
     </w:p>
-    <w:bookmarkEnd w:id="104"/>
-    <w:bookmarkStart w:id="106" w:name="ref-Wilson_2017"/>
+    <w:bookmarkEnd w:id="105"/>
+    <w:bookmarkStart w:id="107" w:name="ref-Wilson_2017"/>
     <w:p>
       <w:pPr>
         <w:pStyle w:val="Bibliographie"/>
@@ -5545,7 +5607,7 @@
       <w:r>
         <w:t xml:space="preserve">Wilson JAC Greg AND Bryan. Good enough practices in scientific computing. PLOS Computational Biology. Public Library of Science; 2017;13: 1–20. doi:</w:t>
       </w:r>
-      <w:hyperlink r:id="rId105">
+      <w:hyperlink r:id="rId106">
         <w:r>
           <w:rPr>
             <w:rStyle w:val="Lienhypertexte"/>
@@ -5554,8 +5616,8 @@
         </w:r>
       </w:hyperlink>
     </w:p>
-    <w:bookmarkEnd w:id="106"/>
-    <w:bookmarkStart w:id="108" w:name="ref-ready4oop2022"/>
+    <w:bookmarkEnd w:id="107"/>
+    <w:bookmarkStart w:id="109" w:name="ref-ready4oop2022"/>
     <w:p>
       <w:pPr>
         <w:pStyle w:val="Bibliographie"/>
@@ -5575,7 +5637,7 @@
       <w:r>
         <w:t xml:space="preserve"> </w:t>
       </w:r>
-      <w:hyperlink r:id="rId107">
+      <w:hyperlink r:id="rId108">
         <w:r>
           <w:rPr>
             <w:rStyle w:val="Lienhypertexte"/>
@@ -5584,8 +5646,8 @@
         </w:r>
       </w:hyperlink>
     </w:p>
-    <w:bookmarkEnd w:id="108"/>
-    <w:bookmarkStart w:id="110" w:name="ref-8717448"/>
+    <w:bookmarkEnd w:id="109"/>
+    <w:bookmarkStart w:id="111" w:name="ref-8717448"/>
     <w:p>
       <w:pPr>
         <w:pStyle w:val="Bibliographie"/>
@@ -5602,7 +5664,7 @@
       <w:r>
         <w:t xml:space="preserve">Hourani H, Wasmi H, Alrawashdeh T. A code complexity model of object oriented programming (OOP). 2019 IEEE jordan international joint conference on electrical engineering and information technology (JEEIT). 2019. pp. 560–564. doi:</w:t>
       </w:r>
-      <w:hyperlink r:id="rId109">
+      <w:hyperlink r:id="rId110">
         <w:r>
           <w:rPr>
             <w:rStyle w:val="Lienhypertexte"/>
@@ -5611,8 +5673,8 @@
         </w:r>
       </w:hyperlink>
     </w:p>
-    <w:bookmarkEnd w:id="110"/>
-    <w:bookmarkStart w:id="111" w:name="ref-pan2021modular"/>
+    <w:bookmarkEnd w:id="111"/>
+    <w:bookmarkStart w:id="112" w:name="ref-pan2021modular"/>
     <w:p>
       <w:pPr>
         <w:pStyle w:val="Bibliographie"/>
@@ -5633,8 +5695,8 @@
         <w:t xml:space="preserve"> </w:t>
       </w:r>
     </w:p>
-    <w:bookmarkEnd w:id="111"/>
-    <w:bookmarkStart w:id="113" w:name="ref-copyleft2022"/>
+    <w:bookmarkEnd w:id="112"/>
+    <w:bookmarkStart w:id="114" w:name="ref-copyleft2022"/>
     <w:p>
       <w:pPr>
         <w:pStyle w:val="Bibliographie"/>
@@ -5654,7 +5716,7 @@
       <w:r>
         <w:t xml:space="preserve"> </w:t>
       </w:r>
-      <w:hyperlink r:id="rId112">
+      <w:hyperlink r:id="rId113">
         <w:r>
           <w:rPr>
             <w:rStyle w:val="Lienhypertexte"/>
@@ -5663,8 +5725,8 @@
         </w:r>
       </w:hyperlink>
     </w:p>
-    <w:bookmarkEnd w:id="113"/>
-    <w:bookmarkStart w:id="115" w:name="ref-Jenkins2021"/>
+    <w:bookmarkEnd w:id="114"/>
+    <w:bookmarkStart w:id="116" w:name="ref-Jenkins2021"/>
     <w:p>
       <w:pPr>
         <w:pStyle w:val="Bibliographie"/>
@@ -5681,7 +5743,7 @@
       <w:r>
         <w:t xml:space="preserve">Jenkins DA, Martin GP, Sperrin M, Riley RD, Debray TPA, Collins GS, et al. Continual updating and monitoring of clinical prediction models: Time for dynamic prediction systems? Diagnostic and Prognostic Research. 2021;5: 1. doi:</w:t>
       </w:r>
-      <w:hyperlink r:id="rId114">
+      <w:hyperlink r:id="rId115">
         <w:r>
           <w:rPr>
             <w:rStyle w:val="Lienhypertexte"/>
@@ -5690,8 +5752,8 @@
         </w:r>
       </w:hyperlink>
     </w:p>
-    <w:bookmarkEnd w:id="115"/>
-    <w:bookmarkStart w:id="117" w:name="ref-info:doi/10.2196/20028"/>
+    <w:bookmarkEnd w:id="116"/>
+    <w:bookmarkStart w:id="118" w:name="ref-info:doi/10.2196/20028"/>
     <w:p>
       <w:pPr>
         <w:pStyle w:val="Bibliographie"/>
@@ -5708,7 +5770,7 @@
       <w:r>
         <w:t xml:space="preserve">Ye Y, Barapatre S, Davis MK, Elliston KO, Davatzikos C, Fedorov A, et al. Open-source software sustainability models: Initial white paper from the informatics technology for cancer research sustainability and industry partnership working group. J Med Internet Res. 2021;23: e20028. doi:</w:t>
       </w:r>
-      <w:hyperlink r:id="rId116">
+      <w:hyperlink r:id="rId117">
         <w:r>
           <w:rPr>
             <w:rStyle w:val="Lienhypertexte"/>
@@ -5717,8 +5779,8 @@
         </w:r>
       </w:hyperlink>
     </w:p>
-    <w:bookmarkEnd w:id="117"/>
-    <w:bookmarkStart w:id="119" w:name="ref-MERGEL2015464"/>
+    <w:bookmarkEnd w:id="118"/>
+    <w:bookmarkStart w:id="120" w:name="ref-MERGEL2015464"/>
     <w:p>
       <w:pPr>
         <w:pStyle w:val="Bibliographie"/>
@@ -5735,7 +5797,7 @@
       <w:r>
         <w:t xml:space="preserve">Mergel I. Open collaboration in the public sector: The case of social coding on GitHub. Government Information Quarterly. 2015;32: 464–472. doi:</w:t>
       </w:r>
-      <w:hyperlink r:id="rId118">
+      <w:hyperlink r:id="rId119">
         <w:r>
           <w:rPr>
             <w:rStyle w:val="Lienhypertexte"/>
@@ -5744,8 +5806,8 @@
         </w:r>
       </w:hyperlink>
     </w:p>
-    <w:bookmarkEnd w:id="119"/>
-    <w:bookmarkStart w:id="121" w:name="ref-CI2017"/>
+    <w:bookmarkEnd w:id="120"/>
+    <w:bookmarkStart w:id="122" w:name="ref-CI2017"/>
     <w:p>
       <w:pPr>
         <w:pStyle w:val="Bibliographie"/>
@@ -5762,7 +5824,7 @@
       <w:r>
         <w:t xml:space="preserve">Shahin M, Ali Babar M, Zhu L. Continuous integration, delivery and deployment: A systematic review on approaches, tools, challenges and practices. IEEE Access. 2017;5: 3909–3943. doi:</w:t>
       </w:r>
-      <w:hyperlink r:id="rId120">
+      <w:hyperlink r:id="rId121">
         <w:r>
           <w:rPr>
             <w:rStyle w:val="Lienhypertexte"/>
@@ -5771,8 +5833,8 @@
         </w:r>
       </w:hyperlink>
     </w:p>
-    <w:bookmarkEnd w:id="121"/>
-    <w:bookmarkStart w:id="122" w:name="ref-zhou2016api"/>
+    <w:bookmarkEnd w:id="122"/>
+    <w:bookmarkStart w:id="123" w:name="ref-zhou2016api"/>
     <w:p>
       <w:pPr>
         <w:pStyle w:val="Bibliographie"/>
@@ -5788,40 +5850,40 @@
       </w:r>
       <w:r>
         <w:t xml:space="preserve">Zhou J, Walker RJ. API deprecation: A retrospective analysis and detection method for code examples on the web. Proceedings of the 2016 24th ACM SIGSOFT international symposium on foundations of software engineering. 2016. pp. 266–277.</w:t>
-      </w:r>
-      <w:r>
-        <w:t xml:space="preserve"> </w:t>
-      </w:r>
-    </w:p>
-    <w:bookmarkEnd w:id="122"/>
-    <w:bookmarkStart w:id="123" w:name="ref-barros2023empowering"/>
-    <w:p>
-      <w:pPr>
-        <w:pStyle w:val="Bibliographie"/>
-      </w:pPr>
-      <w:r>
-        <w:t xml:space="preserve">50.</w:t>
-      </w:r>
-      <w:r>
-        <w:t xml:space="preserve"> </w:t>
-      </w:r>
-      <w:r>
-        <w:t xml:space="preserve">	</w:t>
-      </w:r>
-      <w:r>
-        <w:t xml:space="preserve">Barros C, Luo Y, Chubaty AM, Eddy IM, Micheletti T, Boisvenue C, et al. Empowering ecological modellers with a PERFICT workflow: Seamlessly linking data, parameterisation, prediction, validation and visualisation. Methods in Ecology and Evolution. Wiley Online Library; 2023;</w:t>
       </w:r>
       <w:r>
         <w:t xml:space="preserve"> </w:t>
       </w:r>
     </w:p>
     <w:bookmarkEnd w:id="123"/>
-    <w:bookmarkStart w:id="125" w:name="ref-10.1214/13-STS452"/>
+    <w:bookmarkStart w:id="124" w:name="ref-barros2023empowering"/>
     <w:p>
       <w:pPr>
         <w:pStyle w:val="Bibliographie"/>
       </w:pPr>
       <w:r>
+        <w:t xml:space="preserve">50.</w:t>
+      </w:r>
+      <w:r>
+        <w:t xml:space="preserve"> </w:t>
+      </w:r>
+      <w:r>
+        <w:t xml:space="preserve">	</w:t>
+      </w:r>
+      <w:r>
+        <w:t xml:space="preserve">Barros C, Luo Y, Chubaty AM, Eddy IM, Micheletti T, Boisvenue C, et al. Empowering ecological modellers with a PERFICT workflow: Seamlessly linking data, parameterisation, prediction, validation and visualisation. Methods in Ecology and Evolution. Wiley Online Library; 2023;</w:t>
+      </w:r>
+      <w:r>
+        <w:t xml:space="preserve"> </w:t>
+      </w:r>
+    </w:p>
+    <w:bookmarkEnd w:id="124"/>
+    <w:bookmarkStart w:id="126" w:name="ref-10.1214/13-STS452"/>
+    <w:p>
+      <w:pPr>
+        <w:pStyle w:val="Bibliographie"/>
+      </w:pPr>
+      <w:r>
         <w:t xml:space="preserve">51.</w:t>
       </w:r>
       <w:r>
@@ -5842,7 +5904,7 @@
       <w:r>
         <w:t xml:space="preserve">. Statistical Science. Institute of Mathematical Statistics; 2014;29: 167–180. doi:</w:t>
       </w:r>
-      <w:hyperlink r:id="rId124">
+      <w:hyperlink r:id="rId125">
         <w:r>
           <w:rPr>
             <w:rStyle w:val="Lienhypertexte"/>
@@ -5851,8 +5913,8 @@
         </w:r>
       </w:hyperlink>
     </w:p>
-    <w:bookmarkEnd w:id="125"/>
-    <w:bookmarkStart w:id="127" w:name="ref-CRAN2022"/>
+    <w:bookmarkEnd w:id="126"/>
+    <w:bookmarkStart w:id="128" w:name="ref-CRAN2022"/>
     <w:p>
       <w:pPr>
         <w:pStyle w:val="Bibliographie"/>
@@ -5872,7 +5934,7 @@
       <w:r>
         <w:t xml:space="preserve"> </w:t>
       </w:r>
-      <w:hyperlink r:id="rId126">
+      <w:hyperlink r:id="rId127">
         <w:r>
           <w:rPr>
             <w:rStyle w:val="Lienhypertexte"/>
@@ -5881,8 +5943,8 @@
         </w:r>
       </w:hyperlink>
     </w:p>
-    <w:bookmarkEnd w:id="127"/>
-    <w:bookmarkStart w:id="129" w:name="ref-codecov_2022"/>
+    <w:bookmarkEnd w:id="128"/>
+    <w:bookmarkStart w:id="130" w:name="ref-codecov_2022"/>
     <w:p>
       <w:pPr>
         <w:pStyle w:val="Bibliographie"/>
@@ -5902,7 +5964,7 @@
       <w:r>
         <w:t xml:space="preserve"> </w:t>
       </w:r>
-      <w:hyperlink r:id="rId128">
+      <w:hyperlink r:id="rId129">
         <w:r>
           <w:rPr>
             <w:rStyle w:val="Lienhypertexte"/>
@@ -5911,8 +5973,8 @@
         </w:r>
       </w:hyperlink>
     </w:p>
-    <w:bookmarkEnd w:id="129"/>
-    <w:bookmarkStart w:id="131" w:name="ref-Hamilton2021.07.07.21260129"/>
+    <w:bookmarkEnd w:id="130"/>
+    <w:bookmarkStart w:id="132" w:name="ref-Hamilton2021.07.07.21260129"/>
     <w:p>
       <w:pPr>
         <w:pStyle w:val="Bibliographie"/>
@@ -5929,7 +5991,7 @@
       <w:r>
         <w:t xml:space="preserve">Hamilton MP, Gao CX, Filia KM, Menssink JM, Sharmin S, Telford N, et al. Mapping psychological distress, depression and anxiety measures to AQoL-6D utility using data from a sample of young people presenting to primary mental health services. medRxiv. Cold Spring Harbor Laboratory Press; 2022; doi:</w:t>
       </w:r>
-      <w:hyperlink r:id="rId130">
+      <w:hyperlink r:id="rId131">
         <w:r>
           <w:rPr>
             <w:rStyle w:val="Lienhypertexte"/>
@@ -5938,8 +6000,8 @@
         </w:r>
       </w:hyperlink>
     </w:p>
-    <w:bookmarkEnd w:id="131"/>
-    <w:bookmarkStart w:id="133" w:name="ref-hamilton_matthew_2022_6084467"/>
+    <w:bookmarkEnd w:id="132"/>
+    <w:bookmarkStart w:id="134" w:name="ref-hamilton_matthew_2022_6084467"/>
     <w:p>
       <w:pPr>
         <w:pStyle w:val="Bibliographie"/>
@@ -5968,7 +6030,7 @@
       <w:r>
         <w:t xml:space="preserve">[Internet]. Zenodo; 2022. doi:</w:t>
       </w:r>
-      <w:hyperlink r:id="rId132">
+      <w:hyperlink r:id="rId133">
         <w:r>
           <w:rPr>
             <w:rStyle w:val="Lienhypertexte"/>
@@ -5977,8 +6039,8 @@
         </w:r>
       </w:hyperlink>
     </w:p>
-    <w:bookmarkEnd w:id="133"/>
-    <w:bookmarkStart w:id="135" w:name="ref-hamilton_matthew_2022_6084824"/>
+    <w:bookmarkEnd w:id="134"/>
+    <w:bookmarkStart w:id="136" w:name="ref-hamilton_matthew_2022_6084824"/>
     <w:p>
       <w:pPr>
         <w:pStyle w:val="Bibliographie"/>
@@ -5995,7 +6057,7 @@
       <w:r>
         <w:t xml:space="preserve">Hamilton M, Gao C. Scorz: Score questionnaire item responses [Internet]. Zenodo; 2022. doi:</w:t>
       </w:r>
-      <w:hyperlink r:id="rId134">
+      <w:hyperlink r:id="rId135">
         <w:r>
           <w:rPr>
             <w:rStyle w:val="Lienhypertexte"/>
@@ -6004,8 +6066,8 @@
         </w:r>
       </w:hyperlink>
     </w:p>
-    <w:bookmarkEnd w:id="135"/>
-    <w:bookmarkStart w:id="137" w:name="ref-hamilton_matthew_2022_6116701"/>
+    <w:bookmarkEnd w:id="136"/>
+    <w:bookmarkStart w:id="138" w:name="ref-hamilton_matthew_2022_6116701"/>
     <w:p>
       <w:pPr>
         <w:pStyle w:val="Bibliographie"/>
@@ -6034,7 +6096,7 @@
       <w:r>
         <w:t xml:space="preserve">[Internet]. Zenodo; 2022. doi:</w:t>
       </w:r>
-      <w:hyperlink r:id="rId136">
+      <w:hyperlink r:id="rId137">
         <w:r>
           <w:rPr>
             <w:rStyle w:val="Lienhypertexte"/>
@@ -6043,8 +6105,8 @@
         </w:r>
       </w:hyperlink>
     </w:p>
-    <w:bookmarkEnd w:id="137"/>
-    <w:bookmarkStart w:id="139" w:name="ref-gao_caroline_2022_6130155"/>
+    <w:bookmarkEnd w:id="138"/>
+    <w:bookmarkStart w:id="140" w:name="ref-gao_caroline_2022_6130155"/>
     <w:p>
       <w:pPr>
         <w:pStyle w:val="Bibliographie"/>
@@ -6073,7 +6135,7 @@
       <w:r>
         <w:t xml:space="preserve">[Internet]. Zenodo; 2022. doi:</w:t>
       </w:r>
-      <w:hyperlink r:id="rId138">
+      <w:hyperlink r:id="rId139">
         <w:r>
           <w:rPr>
             <w:rStyle w:val="Lienhypertexte"/>
@@ -6082,8 +6144,8 @@
         </w:r>
       </w:hyperlink>
     </w:p>
-    <w:bookmarkEnd w:id="139"/>
-    <w:bookmarkStart w:id="141" w:name="ref-matthew_p_hamilton_2021_5646669"/>
+    <w:bookmarkEnd w:id="140"/>
+    <w:bookmarkStart w:id="142" w:name="ref-matthew_p_hamilton_2021_5646669"/>
     <w:p>
       <w:pPr>
         <w:pStyle w:val="Bibliographie"/>
@@ -6100,7 +6162,7 @@
       <w:r>
         <w:t xml:space="preserve">Hamilton MP, Gao CX. Youthu: Transform youth outcomes to health utility predictions [Internet]. Zenodo; 2022. doi:</w:t>
       </w:r>
-      <w:hyperlink r:id="rId140">
+      <w:hyperlink r:id="rId141">
         <w:r>
           <w:rPr>
             <w:rStyle w:val="Lienhypertexte"/>
@@ -6109,8 +6171,8 @@
         </w:r>
       </w:hyperlink>
     </w:p>
-    <w:bookmarkEnd w:id="141"/>
-    <w:bookmarkStart w:id="143" w:name="ref-DVN/HJXYKQ_2021"/>
+    <w:bookmarkEnd w:id="142"/>
+    <w:bookmarkStart w:id="144" w:name="ref-DVN/HJXYKQ_2021"/>
     <w:p>
       <w:pPr>
         <w:pStyle w:val="Bibliographie"/>
@@ -6139,7 +6201,7 @@
       <w:r>
         <w:t xml:space="preserve">[Internet]. Harvard Dataverse; 2021. doi:</w:t>
       </w:r>
-      <w:hyperlink r:id="rId142">
+      <w:hyperlink r:id="rId143">
         <w:r>
           <w:rPr>
             <w:rStyle w:val="Lienhypertexte"/>
@@ -6148,8 +6210,8 @@
         </w:r>
       </w:hyperlink>
     </w:p>
-    <w:bookmarkEnd w:id="143"/>
-    <w:bookmarkStart w:id="145" w:name="ref-DVN/DKDIB0_2021"/>
+    <w:bookmarkEnd w:id="144"/>
+    <w:bookmarkStart w:id="146" w:name="ref-DVN/DKDIB0_2021"/>
     <w:p>
       <w:pPr>
         <w:pStyle w:val="Bibliographie"/>
@@ -6178,7 +6240,7 @@
       <w:r>
         <w:t xml:space="preserve">[Internet]. Harvard Dataverse; 2021. doi:</w:t>
       </w:r>
-      <w:hyperlink r:id="rId144">
+      <w:hyperlink r:id="rId145">
         <w:r>
           <w:rPr>
             <w:rStyle w:val="Lienhypertexte"/>
@@ -6187,8 +6249,8 @@
         </w:r>
       </w:hyperlink>
     </w:p>
-    <w:bookmarkEnd w:id="145"/>
-    <w:bookmarkStart w:id="147" w:name="ref-hamilton_matthew_2022_6129906"/>
+    <w:bookmarkEnd w:id="146"/>
+    <w:bookmarkStart w:id="148" w:name="ref-hamilton_matthew_2022_6129906"/>
     <w:p>
       <w:pPr>
         <w:pStyle w:val="Bibliographie"/>
@@ -6217,7 +6279,7 @@
       <w:r>
         <w:t xml:space="preserve">[Internet]. Zenodo; 2022. doi:</w:t>
       </w:r>
-      <w:hyperlink r:id="rId146">
+      <w:hyperlink r:id="rId147">
         <w:r>
           <w:rPr>
             <w:rStyle w:val="Lienhypertexte"/>
@@ -6226,8 +6288,8 @@
         </w:r>
       </w:hyperlink>
     </w:p>
-    <w:bookmarkEnd w:id="147"/>
-    <w:bookmarkStart w:id="149" w:name="ref-hamilton_matthew_2022_6416330"/>
+    <w:bookmarkEnd w:id="148"/>
+    <w:bookmarkStart w:id="150" w:name="ref-hamilton_matthew_2022_6416330"/>
     <w:p>
       <w:pPr>
         <w:pStyle w:val="Bibliographie"/>
@@ -6256,7 +6318,7 @@
       <w:r>
         <w:t xml:space="preserve">[Internet]. Zenodo; 2022. doi:</w:t>
       </w:r>
-      <w:hyperlink r:id="rId148">
+      <w:hyperlink r:id="rId149">
         <w:r>
           <w:rPr>
             <w:rStyle w:val="Lienhypertexte"/>
@@ -6265,8 +6327,8 @@
         </w:r>
       </w:hyperlink>
     </w:p>
-    <w:bookmarkEnd w:id="149"/>
-    <w:bookmarkStart w:id="151" w:name="ref-hamilton_matthew_p_2022_6321821"/>
+    <w:bookmarkEnd w:id="150"/>
+    <w:bookmarkStart w:id="152" w:name="ref-hamilton_matthew_p_2022_6321821"/>
     <w:p>
       <w:pPr>
         <w:pStyle w:val="Bibliographie"/>
@@ -6295,7 +6357,7 @@
       <w:r>
         <w:t xml:space="preserve">[Internet]. Zenodo; 2022. doi:</w:t>
       </w:r>
-      <w:hyperlink r:id="rId150">
+      <w:hyperlink r:id="rId151">
         <w:r>
           <w:rPr>
             <w:rStyle w:val="Lienhypertexte"/>
@@ -6304,8 +6366,8 @@
         </w:r>
       </w:hyperlink>
     </w:p>
-    <w:bookmarkEnd w:id="151"/>
-    <w:bookmarkStart w:id="153" w:name="ref-hamilton_matthew_2022_6116385"/>
+    <w:bookmarkEnd w:id="152"/>
+    <w:bookmarkStart w:id="154" w:name="ref-hamilton_matthew_2022_6116385"/>
     <w:p>
       <w:pPr>
         <w:pStyle w:val="Bibliographie"/>
@@ -6334,7 +6396,7 @@
       <w:r>
         <w:t xml:space="preserve">[Internet]. Zenodo; 2022. doi:</w:t>
       </w:r>
-      <w:hyperlink r:id="rId152">
+      <w:hyperlink r:id="rId153">
         <w:r>
           <w:rPr>
             <w:rStyle w:val="Lienhypertexte"/>
@@ -6343,8 +6405,8 @@
         </w:r>
       </w:hyperlink>
     </w:p>
-    <w:bookmarkEnd w:id="153"/>
-    <w:bookmarkStart w:id="155" w:name="ref-matthew_p_hamilton_2022_5976988"/>
+    <w:bookmarkEnd w:id="154"/>
+    <w:bookmarkStart w:id="156" w:name="ref-matthew_p_hamilton_2022_5976988"/>
     <w:p>
       <w:pPr>
         <w:pStyle w:val="Bibliographie"/>
@@ -6373,7 +6435,7 @@
       <w:r>
         <w:t xml:space="preserve">[Internet]. Zenodo; 2022. doi:</w:t>
       </w:r>
-      <w:hyperlink r:id="rId154">
+      <w:hyperlink r:id="rId155">
         <w:r>
           <w:rPr>
             <w:rStyle w:val="Lienhypertexte"/>
@@ -6382,8 +6444,8 @@
         </w:r>
       </w:hyperlink>
     </w:p>
-    <w:bookmarkEnd w:id="155"/>
-    <w:bookmarkStart w:id="157" w:name="ref-hugo_2023"/>
+    <w:bookmarkEnd w:id="156"/>
+    <w:bookmarkStart w:id="158" w:name="ref-hugo_2023"/>
     <w:p>
       <w:pPr>
         <w:pStyle w:val="Bibliographie"/>
@@ -6403,7 +6465,7 @@
       <w:r>
         <w:t xml:space="preserve"> </w:t>
       </w:r>
-      <w:hyperlink r:id="rId156">
+      <w:hyperlink r:id="rId157">
         <w:r>
           <w:rPr>
             <w:rStyle w:val="Lienhypertexte"/>
@@ -6412,8 +6474,8 @@
         </w:r>
       </w:hyperlink>
     </w:p>
-    <w:bookmarkEnd w:id="157"/>
-    <w:bookmarkStart w:id="159" w:name="ref-docsy_2023"/>
+    <w:bookmarkEnd w:id="158"/>
+    <w:bookmarkStart w:id="160" w:name="ref-docsy_2023"/>
     <w:p>
       <w:pPr>
         <w:pStyle w:val="Bibliographie"/>
@@ -6433,7 +6495,7 @@
       <w:r>
         <w:t xml:space="preserve"> </w:t>
       </w:r>
-      <w:hyperlink r:id="rId158">
+      <w:hyperlink r:id="rId159">
         <w:r>
           <w:rPr>
             <w:rStyle w:val="Lienhypertexte"/>
@@ -6442,8 +6504,8 @@
         </w:r>
       </w:hyperlink>
     </w:p>
-    <w:bookmarkEnd w:id="159"/>
-    <w:bookmarkStart w:id="161" w:name="ref-algoliadocsearch_2023"/>
+    <w:bookmarkEnd w:id="160"/>
+    <w:bookmarkStart w:id="162" w:name="ref-algoliadocsearch_2023"/>
     <w:p>
       <w:pPr>
         <w:pStyle w:val="Bibliographie"/>
@@ -6463,7 +6525,7 @@
       <w:r>
         <w:t xml:space="preserve"> </w:t>
       </w:r>
-      <w:hyperlink r:id="rId160">
+      <w:hyperlink r:id="rId161">
         <w:r>
           <w:rPr>
             <w:rStyle w:val="Lienhypertexte"/>
@@ -6472,8 +6534,8 @@
         </w:r>
       </w:hyperlink>
     </w:p>
-    <w:bookmarkEnd w:id="161"/>
-    <w:bookmarkStart w:id="163" w:name="ref-netlify_2023"/>
+    <w:bookmarkEnd w:id="162"/>
+    <w:bookmarkStart w:id="164" w:name="ref-netlify_2023"/>
     <w:p>
       <w:pPr>
         <w:pStyle w:val="Bibliographie"/>
@@ -6493,7 +6555,7 @@
       <w:r>
         <w:t xml:space="preserve"> </w:t>
       </w:r>
-      <w:hyperlink r:id="rId162">
+      <w:hyperlink r:id="rId163">
         <w:r>
           <w:rPr>
             <w:rStyle w:val="Lienhypertexte"/>
@@ -6502,8 +6564,8 @@
         </w:r>
       </w:hyperlink>
     </w:p>
-    <w:bookmarkEnd w:id="163"/>
-    <w:bookmarkStart w:id="165" w:name="ref-10.3389/fpubh.2022.899874"/>
+    <w:bookmarkEnd w:id="164"/>
+    <w:bookmarkStart w:id="166" w:name="ref-10.3389/fpubh.2022.899874"/>
     <w:p>
       <w:pPr>
         <w:pStyle w:val="Bibliographie"/>
@@ -6520,7 +6582,7 @@
       <w:r>
         <w:t xml:space="preserve">Kokol P, Blažun Vošner H, Kokol M, Završnik J. Role of agile in digital public health transformation. Frontiers in Public Health. 2022;10. doi:</w:t>
       </w:r>
-      <w:hyperlink r:id="rId164">
+      <w:hyperlink r:id="rId165">
         <w:r>
           <w:rPr>
             <w:rStyle w:val="Lienhypertexte"/>
@@ -6529,8 +6591,8 @@
         </w:r>
       </w:hyperlink>
     </w:p>
-    <w:bookmarkEnd w:id="165"/>
-    <w:bookmarkStart w:id="166" w:name="ref-anzt2020environment"/>
+    <w:bookmarkEnd w:id="166"/>
+    <w:bookmarkStart w:id="167" w:name="ref-anzt2020environment"/>
     <w:p>
       <w:pPr>
         <w:pStyle w:val="Bibliographie"/>
@@ -6546,41 +6608,19 @@
       </w:r>
       <w:r>
         <w:t xml:space="preserve">Anzt H, Bach F, Druskat S, Löffler F, Loewe A, Renard BY, et al. An environment for sustainable research software in germany and beyond: Current state, open challenges, and call for action. F1000Research. Faculty of 1000 Ltd; 2020;9.</w:t>
-      </w:r>
-      <w:r>
-        <w:t xml:space="preserve"> </w:t>
-      </w:r>
-    </w:p>
-    <w:bookmarkEnd w:id="166"/>
-    <w:bookmarkStart w:id="167" w:name="ref-chalmers2014increase"/>
-    <w:p>
-      <w:pPr>
-        <w:pStyle w:val="Bibliographie"/>
-      </w:pPr>
-      <w:r>
-        <w:t xml:space="preserve">73.</w:t>
-      </w:r>
-      <w:r>
-        <w:t xml:space="preserve"> </w:t>
-      </w:r>
-      <w:r>
-        <w:t xml:space="preserve">	</w:t>
-      </w:r>
-      <w:r>
-        <w:t xml:space="preserve">Chalmers I, Bracken MB, Djulbegovic B, Garattini S, Grant J, Gülmezoglu AM, et al. How to increase value and reduce waste when research priorities are set. The Lancet. Elsevier; 2014;383: 156–165.</w:t>
       </w:r>
       <w:r>
         <w:t xml:space="preserve"> </w:t>
       </w:r>
     </w:p>
     <w:bookmarkEnd w:id="167"/>
-    <w:bookmarkStart w:id="168" w:name="ref-craig2018taking"/>
+    <w:bookmarkStart w:id="168" w:name="ref-chalmers2014increase"/>
     <w:p>
       <w:pPr>
         <w:pStyle w:val="Bibliographie"/>
       </w:pPr>
       <w:r>
-        <w:t xml:space="preserve">74.</w:t>
+        <w:t xml:space="preserve">73.</w:t>
       </w:r>
       <w:r>
         <w:t xml:space="preserve"> </w:t>
@@ -6589,19 +6629,41 @@
         <w:t xml:space="preserve">	</w:t>
       </w:r>
       <w:r>
-        <w:t xml:space="preserve">Craig P, Di Ruggiero E, Frolich KL, Mykhalovskiy E, White M, Campbell R, et al. Taking account of context in population health intervention research: Guidance for producers, users and funders of research. National Institute for Health Research; 2018;</w:t>
+        <w:t xml:space="preserve">Chalmers I, Bracken MB, Djulbegovic B, Garattini S, Grant J, Gülmezoglu AM, et al. How to increase value and reduce waste when research priorities are set. The Lancet. Elsevier; 2014;383: 156–165.</w:t>
       </w:r>
       <w:r>
         <w:t xml:space="preserve"> </w:t>
       </w:r>
     </w:p>
     <w:bookmarkEnd w:id="168"/>
-    <w:bookmarkStart w:id="170" w:name="ref-Sampson2019"/>
+    <w:bookmarkStart w:id="169" w:name="ref-craig2018taking"/>
     <w:p>
       <w:pPr>
         <w:pStyle w:val="Bibliographie"/>
       </w:pPr>
       <w:r>
+        <w:t xml:space="preserve">74.</w:t>
+      </w:r>
+      <w:r>
+        <w:t xml:space="preserve"> </w:t>
+      </w:r>
+      <w:r>
+        <w:t xml:space="preserve">	</w:t>
+      </w:r>
+      <w:r>
+        <w:t xml:space="preserve">Craig P, Di Ruggiero E, Frolich KL, Mykhalovskiy E, White M, Campbell R, et al. Taking account of context in population health intervention research: Guidance for producers, users and funders of research. National Institute for Health Research; 2018;</w:t>
+      </w:r>
+      <w:r>
+        <w:t xml:space="preserve"> </w:t>
+      </w:r>
+    </w:p>
+    <w:bookmarkEnd w:id="169"/>
+    <w:bookmarkStart w:id="171" w:name="ref-Sampson2019"/>
+    <w:p>
+      <w:pPr>
+        <w:pStyle w:val="Bibliographie"/>
+      </w:pPr>
+      <w:r>
         <w:t xml:space="preserve">75.</w:t>
       </w:r>
       <w:r>
@@ -6613,7 +6675,7 @@
       <w:r>
         <w:t xml:space="preserve">Sampson CJ, Arnold R, Bryan S, Clarke P, Ekins S, Hatswell A, et al. Transparency in decision modelling: What, why, who and how? PharmacoEconomics. 2019;37: 1355–1369. doi:</w:t>
       </w:r>
-      <w:hyperlink r:id="rId169">
+      <w:hyperlink r:id="rId170">
         <w:r>
           <w:rPr>
             <w:rStyle w:val="Lienhypertexte"/>
@@ -6622,8 +6684,8 @@
         </w:r>
       </w:hyperlink>
     </w:p>
-    <w:bookmarkEnd w:id="170"/>
-    <w:bookmarkStart w:id="171" w:name="ref-seibel2009joe"/>
+    <w:bookmarkEnd w:id="171"/>
+    <w:bookmarkStart w:id="172" w:name="ref-seibel2009joe"/>
     <w:p>
       <w:pPr>
         <w:pStyle w:val="Bibliographie"/>
@@ -6639,174 +6701,47 @@
       </w:r>
       <w:r>
         <w:t xml:space="preserve">Seibel P. Joe armstrong. Coders at work: Reflections on the craft of programming. Springer; 2009. pp. 205–239.</w:t>
-      </w:r>
-      <w:r>
-        <w:t xml:space="preserve"> </w:t>
-      </w:r>
-    </w:p>
-    <w:bookmarkEnd w:id="171"/>
-    <w:bookmarkStart w:id="172" w:name="ref-beck2001manifesto"/>
-    <w:p>
-      <w:pPr>
-        <w:pStyle w:val="Bibliographie"/>
-      </w:pPr>
-      <w:r>
-        <w:t xml:space="preserve">77.</w:t>
-      </w:r>
-      <w:r>
-        <w:t xml:space="preserve"> </w:t>
-      </w:r>
-      <w:r>
-        <w:t xml:space="preserve">	</w:t>
-      </w:r>
-      <w:r>
-        <w:t xml:space="preserve">Beck K, Beedle M, Van Bennekum A, Cockburn A, Cunningham W, Fowler M, et al. Manifesto for agile software development. Snowbird, UT; 2001;</w:t>
       </w:r>
       <w:r>
         <w:t xml:space="preserve"> </w:t>
       </w:r>
     </w:p>
     <w:bookmarkEnd w:id="172"/>
+    <w:bookmarkStart w:id="173" w:name="ref-beck2001manifesto"/>
+    <w:p>
+      <w:pPr>
+        <w:pStyle w:val="Bibliographie"/>
+      </w:pPr>
+      <w:r>
+        <w:t xml:space="preserve">77.</w:t>
+      </w:r>
+      <w:r>
+        <w:t xml:space="preserve"> </w:t>
+      </w:r>
+      <w:r>
+        <w:t xml:space="preserve">	</w:t>
+      </w:r>
+      <w:r>
+        <w:t xml:space="preserve">Beck K, Beedle M, Van Bennekum A, Cockburn A, Cunningham W, Fowler M, et al. Manifesto for agile software development. Snowbird, UT; 2001;</w:t>
+      </w:r>
+      <w:r>
+        <w:t xml:space="preserve"> </w:t>
+      </w:r>
+    </w:p>
     <w:bookmarkEnd w:id="173"/>
+    <w:bookmarkEnd w:id="174"/>
     <w:p>
       <w:r>
         <w:br w:type="page"/>
       </w:r>
     </w:p>
-    <w:bookmarkStart w:id="174" w:name="tables-and-figures"/>
+    <w:bookmarkStart w:id="175" w:name="tables-and-figures"/>
     <w:p>
       <w:pPr>
         <w:pStyle w:val="Titre2"/>
       </w:pPr>
       <w:r>
         <w:t xml:space="preserve">Tables and figures</w:t>
-      </w:r>
-    </w:p>
-    <w:p>
-      <w:pPr>
-        <w:pStyle w:val="SourceCode"/>
-      </w:pPr>
-      <w:r>
-        <w:rPr>
-          <w:rStyle w:val="VerbatimChar"/>
-        </w:rPr>
-        <w:t xml:space="preserve">## </w:t>
-      </w:r>
-      <w:r>
-        <w:br/>
-      </w:r>
-      <w:r>
-        <w:rPr>
-          <w:rStyle w:val="VerbatimChar"/>
-        </w:rPr>
-        <w:t xml:space="preserve">## Attaching package: 'flextable'</w:t>
-      </w:r>
-    </w:p>
-    <w:p>
-      <w:pPr>
-        <w:pStyle w:val="SourceCode"/>
-      </w:pPr>
-      <w:r>
-        <w:rPr>
-          <w:rStyle w:val="VerbatimChar"/>
-        </w:rPr>
-        <w:t xml:space="preserve">## The following objects are masked from 'package:kableExtra':</w:t>
-      </w:r>
-      <w:r>
-        <w:br/>
-      </w:r>
-      <w:r>
-        <w:rPr>
-          <w:rStyle w:val="VerbatimChar"/>
-        </w:rPr>
-        <w:t xml:space="preserve">## </w:t>
-      </w:r>
-      <w:r>
-        <w:br/>
-      </w:r>
-      <w:r>
-        <w:rPr>
-          <w:rStyle w:val="VerbatimChar"/>
-        </w:rPr>
-        <w:t xml:space="preserve">##     as_image, footnote</w:t>
-      </w:r>
-    </w:p>
-    <w:p>
-      <w:pPr>
-        <w:pStyle w:val="SourceCode"/>
-      </w:pPr>
-      <w:r>
-        <w:rPr>
-          <w:rStyle w:val="VerbatimChar"/>
-        </w:rPr>
-        <w:t xml:space="preserve">## The following object is masked from 'package:xtable':</w:t>
-      </w:r>
-      <w:r>
-        <w:br/>
-      </w:r>
-      <w:r>
-        <w:rPr>
-          <w:rStyle w:val="VerbatimChar"/>
-        </w:rPr>
-        <w:t xml:space="preserve">## </w:t>
-      </w:r>
-      <w:r>
-        <w:br/>
-      </w:r>
-      <w:r>
-        <w:rPr>
-          <w:rStyle w:val="VerbatimChar"/>
-        </w:rPr>
-        <w:t xml:space="preserve">##     align</w:t>
-      </w:r>
-    </w:p>
-    <w:p>
-      <w:pPr>
-        <w:pStyle w:val="SourceCode"/>
-      </w:pPr>
-      <w:r>
-        <w:rPr>
-          <w:rStyle w:val="VerbatimChar"/>
-        </w:rPr>
-        <w:t xml:space="preserve">## </w:t>
-      </w:r>
-      <w:r>
-        <w:br/>
-      </w:r>
-      <w:r>
-        <w:rPr>
-          <w:rStyle w:val="VerbatimChar"/>
-        </w:rPr>
-        <w:t xml:space="preserve">## Attaching package: 'ftExtra'</w:t>
-      </w:r>
-    </w:p>
-    <w:p>
-      <w:pPr>
-        <w:pStyle w:val="SourceCode"/>
-      </w:pPr>
-      <w:r>
-        <w:rPr>
-          <w:rStyle w:val="VerbatimChar"/>
-        </w:rPr>
-        <w:t xml:space="preserve">## The following object is masked from 'package:flextable':</w:t>
-      </w:r>
-      <w:r>
-        <w:br/>
-      </w:r>
-      <w:r>
-        <w:rPr>
-          <w:rStyle w:val="VerbatimChar"/>
-        </w:rPr>
-        <w:t xml:space="preserve">## </w:t>
-      </w:r>
-      <w:r>
-        <w:br/>
-      </w:r>
-      <w:r>
-        <w:rPr>
-          <w:rStyle w:val="VerbatimChar"/>
-        </w:rPr>
-        <w:t xml:space="preserve">##     separate_header</w:t>
       </w:r>
     </w:p>
     <w:p xmlns:w14="http://schemas.microsoft.com/office/word/2010/wordml">
@@ -6822,7 +6757,7 @@
         </w:rPr>
         <w:t xml:space="preserve">Table  </w:t>
       </w:r>
-      <w:bookmarkStart w:id="beef5d44-040c-4bbd-8397-110ebb2bf1c6" w:name="proscons"/>
+      <w:bookmarkStart w:id="d1b863a6-88df-4dd8-b0f1-2f6ca2711513" w:name="proscons"/>
       <w:r>
         <w:rPr>
           <w:rFonts/>
@@ -6844,7 +6779,7 @@
         </w:rPr>
         <w:fldChar w:fldCharType="end" w:dirty="true"/>
       </w:r>
-      <w:bookmarkEnd w:id="beef5d44-040c-4bbd-8397-110ebb2bf1c6"/>
+      <w:bookmarkEnd w:id="d1b863a6-88df-4dd8-b0f1-2f6ca2711513"/>
       <w:r>
         <w:rPr>
           <w:rFonts/>
@@ -7439,7 +7374,7 @@
         </w:rPr>
         <w:t xml:space="preserve">Table  </w:t>
       </w:r>
-      <w:bookmarkStart w:id="a05ee733-5dcc-43a5-b517-a43930520422" w:name="timelygls"/>
+      <w:bookmarkStart w:id="33722ab4-bc0e-4ab5-9765-62ae3fb774c0" w:name="timelygls"/>
       <w:r>
         <w:rPr>
           <w:rFonts/>
@@ -7461,7 +7396,7 @@
         </w:rPr>
         <w:fldChar w:fldCharType="end" w:dirty="true"/>
       </w:r>
-      <w:bookmarkEnd w:id="a05ee733-5dcc-43a5-b517-a43930520422"/>
+      <w:bookmarkEnd w:id="33722ab4-bc0e-4ab5-9765-62ae3fb774c0"/>
       <w:r>
         <w:rPr>
           <w:rFonts/>
@@ -14877,8 +14812,8 @@
         <w:br w:type="page"/>
       </w:r>
     </w:p>
-    <w:bookmarkEnd w:id="174"/>
     <w:bookmarkEnd w:id="175"/>
+    <w:bookmarkEnd w:id="176"/>
     <w:sectPr>
       <w:footerReference r:id="rId10" w:type="even"/>
       <w:footerReference r:id="rId9" w:type="default"/>

</xml_diff>

<commit_message>
tweaks to content prior to example
</commit_message>
<xml_diff>
--- a/Reports/Manuscript/Manuscript.docx
+++ b/Reports/Manuscript/Manuscript.docx
@@ -2308,7 +2308,7 @@
         <w:t xml:space="preserve">[4,5]</w:t>
       </w:r>
       <w:r>
-        <w:t xml:space="preserve">. The most appropriate implementation choice for a specific CHEM project may depend on both desired model features and the resource and time constraints within which the project needs to be delivered (see Table</w:t>
+        <w:t xml:space="preserve">. The decision about what type of implementation to choose for a specific CHEM project needs to balance both desired model features and the resource and time constraints within which the project needs to be delivered (see Table</w:t>
       </w:r>
       <w:r>
         <w:t xml:space="preserve"> </w:t>
@@ -2336,7 +2336,7 @@
         <w:pStyle w:val="Corpsdetexte"/>
       </w:pPr>
       <w:r>
-        <w:t xml:space="preserve">A major early decision in open-source CHEM projects is the selection of an appropriate software framework. A software framework is a shared common technology used by developers to collaboratively author software and which is not typically visible to software end-users</w:t>
+        <w:t xml:space="preserve">For open-source CHEM projects, a major consideration in is the selection of an appropriate software framework. A software framework is a shared common technology used by developers to collaboratively author software and which is not typically visible to software end-users</w:t>
       </w:r>
       <w:r>
         <w:t xml:space="preserve"> </w:t>
@@ -2412,13 +2412,22 @@
         <w:pStyle w:val="Corpsdetexte"/>
       </w:pPr>
       <w:r>
-        <w:t xml:space="preserve">A high-level software framework for implementing open-source CHEMs in R has previously been developed with the primary aim of improving model transparency</w:t>
-      </w:r>
-      <w:r>
-        <w:t xml:space="preserve"> </w:t>
-      </w:r>
-      <w:r>
-        <w:t xml:space="preserve">[9]</w:t>
+        <w:t xml:space="preserve">The ethical responsibilities of computational modellers are often poorly understood and inadequately fulfilled</w:t>
+      </w:r>
+      <w:r>
+        <w:t xml:space="preserve"> </w:t>
+      </w:r>
+      <w:r>
+        <w:t xml:space="preserve">[9–12]</w:t>
+      </w:r>
+      <w:r>
+        <w:t xml:space="preserve">. Guidance on developing, selecting and using software frameworks for ethical CHEM implementations is scarce. A high-level software framework for implementing open-source CHEMs in R has previously been developed with the primary aim of improving model transparency</w:t>
+      </w:r>
+      <w:r>
+        <w:t xml:space="preserve"> </w:t>
+      </w:r>
+      <w:r>
+        <w:t xml:space="preserve">[13]</w:t>
       </w:r>
       <w:r>
         <w:t xml:space="preserve">. However, open-source CHEMs remain rare</w:t>
@@ -2427,19 +2436,10 @@
         <w:t xml:space="preserve"> </w:t>
       </w:r>
       <w:r>
-        <w:t xml:space="preserve">[10,11]</w:t>
-      </w:r>
-      <w:r>
-        <w:t xml:space="preserve">, and novel software frameworks may be necessary help health economists fulfill a broader set of ethical modelling practice requirements. The ethical responsibilities of computational modellers are often poorly understood and inadequately fulfilled</w:t>
-      </w:r>
-      <w:r>
-        <w:t xml:space="preserve"> </w:t>
-      </w:r>
-      <w:r>
-        <w:t xml:space="preserve">[12–15]</w:t>
-      </w:r>
-      <w:r>
-        <w:t xml:space="preserve">. Ideally, a novel software framework for CHEMs would also address some of the barriers preventing health economists adopting open-source approaches. The main barriers identified in a 2020 survey of health economists concern updating models, legal considerations, transferring model data, the platforms or languages in which models are developed, the level of public access required, lack of interest from decision-makers, model generalisability and confidentiality and security considerations</w:t>
+        <w:t xml:space="preserve">[14,15]</w:t>
+      </w:r>
+      <w:r>
+        <w:t xml:space="preserve">, and novel software frameworks may be necessary to help health economists fulfill a broader set of ethical responsibilities. Ideally, software frameworks for ethical CHEMs would provide tools that address known barriers to ethical computational modelling practice. The main barriers to open-source CHEMs identified in a 2020 survey of health economists concern updating models, legal considerations, transferring model data, the platforms or languages in which models are developed, the level of public access required, lack of interest from decision-makers, model generalisability and confidentiality and security considerations</w:t>
       </w:r>
       <w:r>
         <w:t xml:space="preserve"> </w:t>
@@ -2458,23 +2458,38 @@
       <w:r>
         <w:t xml:space="preserve">In this paper, we describe:</w:t>
       </w:r>
-      <w:r>
-        <w:t xml:space="preserve"> </w:t>
-      </w:r>
-      <w:r>
-        <w:t xml:space="preserve">(i) criteria for assessing ethical CHEM implementations;</w:t>
-      </w:r>
-      <w:r>
-        <w:t xml:space="preserve"> </w:t>
-      </w:r>
-      <w:r>
-        <w:t xml:space="preserve">(ii) a prototype software framework for the ethical implementation of CHEMs; and</w:t>
-      </w:r>
-      <w:r>
-        <w:t xml:space="preserve"> </w:t>
-      </w:r>
-      <w:r>
-        <w:t xml:space="preserve">(iii) use of the software framework to develop a computational economic model in youth mental health, with an initial focus on outcome valuation.</w:t>
+    </w:p>
+    <w:p>
+      <w:pPr>
+        <w:numPr>
+          <w:ilvl w:val="0"/>
+          <w:numId w:val="1001"/>
+        </w:numPr>
+      </w:pPr>
+      <w:r>
+        <w:t xml:space="preserve">criteria for assessing ethical CHEM implementations;</w:t>
+      </w:r>
+    </w:p>
+    <w:p>
+      <w:pPr>
+        <w:numPr>
+          <w:ilvl w:val="0"/>
+          <w:numId w:val="1001"/>
+        </w:numPr>
+      </w:pPr>
+      <w:r>
+        <w:t xml:space="preserve">a prototype software framework for the ethical implementation of CHEMs; and</w:t>
+      </w:r>
+    </w:p>
+    <w:p>
+      <w:pPr>
+        <w:numPr>
+          <w:ilvl w:val="0"/>
+          <w:numId w:val="1001"/>
+        </w:numPr>
+      </w:pPr>
+      <w:r>
+        <w:t xml:space="preserve">use of the software framework to develop an open-source CHEM in youth mental health, with an initial focus on outcome valuation.</w:t>
       </w:r>
     </w:p>
     <w:bookmarkStart w:id="25" w:name="assessing-ethical-chem-implementations"/>
@@ -2491,7 +2506,7 @@
         <w:pStyle w:val="FirstParagraph"/>
       </w:pPr>
       <w:r>
-        <w:t xml:space="preserve">We considered prior literature on modelling practice, our own professional experience and the needs of modelling projects we are undertaking to identify some core ethical responsibilities of CHEM developers, attributes of CHEMs that can support fulfillment of these responsibilities and criteria against which these attributes can be assessed.</w:t>
+        <w:t xml:space="preserve">We considered prior literature on modelling practice, our own professional experience and the needs of modelling projects we are undertaking to identify: (i) some core ethical responsibilities of CHEM developers; (ii) attributes of CHEMs that can suggest fulfillment of these responsibilities; and (iii) criteria against which these attributes can be assessed.</w:t>
       </w:r>
     </w:p>
     <w:bookmarkStart w:id="22" w:name="X981a922a01a377a6b1edd95996e68d93de2bfdd"/>
@@ -2508,7 +2523,55 @@
         <w:pStyle w:val="FirstParagraph"/>
       </w:pPr>
       <w:r>
-        <w:t xml:space="preserve">Health economists have ethical responsibilities relating to the social acceptability, adequacy for purpose and beneficial impact of CHEMs.</w:t>
+        <w:t xml:space="preserve">We suggest that three core ethical responsibilities of health economic modellers are to make</w:t>
+      </w:r>
+      <w:r>
+        <w:t xml:space="preserve"> </w:t>
+      </w:r>
+      <w:r>
+        <w:rPr>
+          <w:bCs/>
+          <w:b/>
+        </w:rPr>
+        <w:t xml:space="preserve">socially acceptable</w:t>
+      </w:r>
+      <w:r>
+        <w:t xml:space="preserve"> </w:t>
+      </w:r>
+      <w:r>
+        <w:t xml:space="preserve">value judgments in planning a CHEM project, to ensure that implementation of a CHEM is</w:t>
+      </w:r>
+      <w:r>
+        <w:t xml:space="preserve"> </w:t>
+      </w:r>
+      <w:r>
+        <w:rPr>
+          <w:bCs/>
+          <w:b/>
+        </w:rPr>
+        <w:t xml:space="preserve">fit for purpose</w:t>
+      </w:r>
+      <w:r>
+        <w:t xml:space="preserve"> </w:t>
+      </w:r>
+      <w:r>
+        <w:t xml:space="preserve">and to promote</w:t>
+      </w:r>
+      <w:r>
+        <w:t xml:space="preserve"> </w:t>
+      </w:r>
+      <w:r>
+        <w:rPr>
+          <w:bCs/>
+          <w:b/>
+        </w:rPr>
+        <w:t xml:space="preserve">socially beneficial</w:t>
+      </w:r>
+      <w:r>
+        <w:t xml:space="preserve"> </w:t>
+      </w:r>
+      <w:r>
+        <w:t xml:space="preserve">use of the CHEM over its release lifecycle. There is significant scope to improve fulfilment of each of these responsibilities.</w:t>
       </w:r>
     </w:p>
     <w:p>
@@ -2516,16 +2579,16 @@
         <w:pStyle w:val="Corpsdetexte"/>
       </w:pPr>
       <w:r>
-        <w:t xml:space="preserve">Misalignment between the values of model developers and those of the population groups affected by decisions based on their models presents significant ethical risks</w:t>
-      </w:r>
-      <w:r>
-        <w:t xml:space="preserve"> </w:t>
-      </w:r>
-      <w:r>
-        <w:t xml:space="preserve">[14,16]</w:t>
-      </w:r>
-      <w:r>
-        <w:t xml:space="preserve">. The value judgments of model developers influence the assumptions, selection of model features and standards for evidence that shape the model development process</w:t>
+        <w:t xml:space="preserve">Misalignment between the values of computational model developers and those of the population groups affected by decisions based on their models presents significant ethical risks</w:t>
+      </w:r>
+      <w:r>
+        <w:t xml:space="preserve"> </w:t>
+      </w:r>
+      <w:r>
+        <w:t xml:space="preserve">[11,16]</w:t>
+      </w:r>
+      <w:r>
+        <w:t xml:space="preserve">. The value judgments of CHEM developers influence the assumptions, selection of model features and standards for evidence that shape the model development process</w:t>
       </w:r>
       <w:r>
         <w:t xml:space="preserve"> </w:t>
@@ -2543,7 +2606,7 @@
         <w:t xml:space="preserve">[16]</w:t>
       </w:r>
       <w:r>
-        <w:t xml:space="preserve">. Key choices about the computational implementation of health economic models depend on these value judgments (see Table</w:t>
+        <w:t xml:space="preserve">. Ideally, it should be straightforward for CHEMs to be modified to reflect alternative value judgments. However, such adaptability depends in part on the approach taken to computational model implementation (see Table</w:t>
       </w:r>
       <w:r>
         <w:t xml:space="preserve"> </w:t>
@@ -2563,10 +2626,7 @@
         </w:r>
       </w:hyperlink>
       <w:r>
-        <w:t xml:space="preserve">) and these choices in turn influence the extent to which model implementations are readily adaptable by third parties with alternative value judgments.</w:t>
-      </w:r>
-      <w:r>
-        <w:t xml:space="preserve"> </w:t>
+        <w:t xml:space="preserve">).</w:t>
       </w:r>
     </w:p>
     <w:p>
@@ -2574,16 +2634,16 @@
         <w:pStyle w:val="Corpsdetexte"/>
       </w:pPr>
       <w:r>
-        <w:t xml:space="preserve">Model developers have duties both to take sufficient care that a model is adequate for the explicit purpose for which it was developed and to provide potential third party users with the means of assessing its adequacy for their proposed purposes</w:t>
-      </w:r>
-      <w:r>
-        <w:t xml:space="preserve"> </w:t>
-      </w:r>
-      <w:r>
-        <w:t xml:space="preserve">[10,12,18,19]</w:t>
-      </w:r>
-      <w:r>
-        <w:t xml:space="preserve">. It is common for health economic models to have serious methodological flaws</w:t>
+        <w:t xml:space="preserve">Computational modellers have duties both to take sufficient care that a computational model is adequate for the explicit purpose for which it was developed and to provide potential third party users with the means of assessing its adequacy for their proposed purposes</w:t>
+      </w:r>
+      <w:r>
+        <w:t xml:space="preserve"> </w:t>
+      </w:r>
+      <w:r>
+        <w:t xml:space="preserve">[9,14,18,19]</w:t>
+      </w:r>
+      <w:r>
+        <w:t xml:space="preserve">. However, it is common for health economic models to have serious methodological flaws</w:t>
       </w:r>
       <w:r>
         <w:t xml:space="preserve"> </w:t>
@@ -2627,40 +2687,49 @@
         <w:pStyle w:val="Corpsdetexte"/>
       </w:pPr>
       <w:r>
-        <w:t xml:space="preserve">A health economic model will have limited public benefit if it not much used, if it is mis-used or when its acceptability and adequacy rapidly decay. The scientific goals of generalisability (application without adaptation) and transferability (selective reuse and/or modification of model components)</w:t>
-      </w:r>
-      <w:r>
-        <w:t xml:space="preserve"> </w:t>
-      </w:r>
-      <w:r>
-        <w:t xml:space="preserve">[29]</w:t>
-      </w:r>
-      <w:r>
-        <w:t xml:space="preserve"> </w:t>
-      </w:r>
-      <w:r>
-        <w:t xml:space="preserve">are advanced when models are appropriately reused in new contexts. Reuse of models as components of other models can also make model implementation more efficient</w:t>
-      </w:r>
-      <w:r>
-        <w:t xml:space="preserve"> </w:t>
-      </w:r>
-      <w:r>
-        <w:t xml:space="preserve">[30,31]</w:t>
-      </w:r>
-      <w:r>
-        <w:t xml:space="preserve"> </w:t>
-      </w:r>
-      <w:r>
-        <w:t xml:space="preserve">but the reusability of models is significantly shaped by computational implementation choices such as how model code and data are authored, documented, licensed and disseminated. Currently, health economic models are rarely implemented computationally in a manner that facilitates routine updates</w:t>
-      </w:r>
-      <w:r>
-        <w:t xml:space="preserve"> </w:t>
-      </w:r>
-      <w:r>
-        <w:t xml:space="preserve">[32]</w:t>
-      </w:r>
-      <w:r>
-        <w:t xml:space="preserve">, thus limiting the temporal window within which a CHEM can be validly applied. Without ongoing maintenance, a CHEM risks becoming less reliable with time</w:t>
+        <w:t xml:space="preserve">A health economic model will have limited public benefit if it not much used, if it is mis-used or when its acceptability and adequacy rapidly decay. Reuse of CHEMs as components of other models can potentially make model development more efficient</w:t>
+      </w:r>
+      <w:r>
+        <w:t xml:space="preserve"> </w:t>
+      </w:r>
+      <w:r>
+        <w:t xml:space="preserve">[29,30]</w:t>
+      </w:r>
+      <w:r>
+        <w:t xml:space="preserve">. However, health economic models face challenges related to transferability across jurisdictions</w:t>
+      </w:r>
+      <w:r>
+        <w:t xml:space="preserve"> </w:t>
+      </w:r>
+      <w:r>
+        <w:t xml:space="preserve">[30]</w:t>
+      </w:r>
+      <w:r>
+        <w:t xml:space="preserve"> </w:t>
+      </w:r>
+      <w:r>
+        <w:t xml:space="preserve">that create barriers to reuse. Without ongoing maintenance, a CHEM risks becoming less reliable with time</w:t>
+      </w:r>
+      <w:r>
+        <w:t xml:space="preserve"> </w:t>
+      </w:r>
+      <w:r>
+        <w:t xml:space="preserve">[30]</w:t>
+      </w:r>
+      <w:r>
+        <w:t xml:space="preserve"> </w:t>
+      </w:r>
+      <w:r>
+        <w:t xml:space="preserve">and is at risk of being deployed for purposes for which it is poorly suited</w:t>
+      </w:r>
+      <w:r>
+        <w:t xml:space="preserve"> </w:t>
+      </w:r>
+      <w:r>
+        <w:t xml:space="preserve">[12]</w:t>
+      </w:r>
+      <w:r>
+        <w:t xml:space="preserve">. Currently, health economic models are rarely implemented computationally in a manner that facilitates routine updates</w:t>
       </w:r>
       <w:r>
         <w:t xml:space="preserve"> </w:t>
@@ -2669,19 +2738,13 @@
         <w:t xml:space="preserve">[31]</w:t>
       </w:r>
       <w:r>
-        <w:t xml:space="preserve"> </w:t>
-      </w:r>
-      <w:r>
-        <w:t xml:space="preserve">and is at risk of being deployed for purposes for which it is poorly suited</w:t>
-      </w:r>
-      <w:r>
-        <w:t xml:space="preserve"> </w:t>
-      </w:r>
-      <w:r>
-        <w:t xml:space="preserve">[15]</w:t>
-      </w:r>
-      <w:r>
-        <w:t xml:space="preserve">.</w:t>
+        <w:t xml:space="preserve">, thus limiting the temporal window within which a CHEM can be validly applied.</w:t>
+      </w:r>
+      <w:r>
+        <w:t xml:space="preserve"> </w:t>
+      </w:r>
+      <w:r>
+        <w:t xml:space="preserve"> </w:t>
       </w:r>
       <w:r>
         <w:t xml:space="preserve"> </w:t>
@@ -2702,7 +2765,7 @@
         <w:pStyle w:val="FirstParagraph"/>
       </w:pPr>
       <w:r>
-        <w:t xml:space="preserve">The acceptability, adequacy and public benefit responsibilities of health economic modellers are easier to state than to measure. We have therefore focused our assessment criteria for ethical modelling practice on measurable attributes of computational model implementations. As described in Table</w:t>
+        <w:t xml:space="preserve">The responsibilities of health economic modellers for the planning, implementation and use of CHEMs are easier to state than to measure. We have therefore focused our assessment criteria for ethical modelling practice on measurable attributes of CHEMs. As described in Table</w:t>
       </w:r>
       <w:r>
         <w:t xml:space="preserve"> </w:t>
@@ -2722,132 +2785,20 @@
         </w:r>
       </w:hyperlink>
       <w:r>
-        <w:t xml:space="preserve">, we believe that implementing CHEMs that are transparent, reusable and updatable (TRU) can enable modellers to meet their ethical obligations. We therefore selected these model attributes to use as the basis for deriving ethical assessment criteria.</w:t>
-      </w:r>
-    </w:p>
-    <w:p>
-      <w:pPr>
-        <w:pStyle w:val="Corpsdetexte"/>
-      </w:pPr>
+        <w:t xml:space="preserve">, we believe that CHEMs that are</w:t>
+      </w:r>
+      <w:r>
+        <w:t xml:space="preserve"> </w:t>
+      </w:r>
       <w:r>
         <w:rPr>
           <w:bCs/>
           <w:b/>
         </w:rPr>
-        <w:t xml:space="preserve">Transparency</w:t>
-      </w:r>
-      <w:r>
-        <w:t xml:space="preserve"> </w:t>
-      </w:r>
-      <w:r>
-        <w:t xml:space="preserve">has been identified as a core feature of ethical public health modelling practice</w:t>
-      </w:r>
-      <w:r>
-        <w:t xml:space="preserve"> </w:t>
-      </w:r>
-      <w:r>
-        <w:t xml:space="preserve">[12]</w:t>
-      </w:r>
-      <w:r>
-        <w:t xml:space="preserve">. Guidance on transparency in health economic modelling recommended that model code and data should be clearly documented, potentially with different versions for technical and non-technical users</w:t>
-      </w:r>
-      <w:r>
-        <w:t xml:space="preserve"> </w:t>
-      </w:r>
-      <w:r>
-        <w:t xml:space="preserve">[33]</w:t>
-      </w:r>
-      <w:r>
-        <w:t xml:space="preserve">. Notably, the same guidelines, published over ten years ago, did not include recommendations on sharing model code and data. However, more recent guidance recommends publicly dissemination of healthcare model artefacts using online repository services</w:t>
-      </w:r>
-      <w:r>
-        <w:t xml:space="preserve"> </w:t>
-      </w:r>
-      <w:r>
-        <w:t xml:space="preserve">[18]</w:t>
-      </w:r>
-      <w:r>
-        <w:t xml:space="preserve">. Repositories such as Zenodo</w:t>
-      </w:r>
-      <w:r>
-        <w:t xml:space="preserve"> </w:t>
-      </w:r>
-      <w:r>
-        <w:t xml:space="preserve">[34]</w:t>
-      </w:r>
-      <w:r>
-        <w:t xml:space="preserve"> </w:t>
-      </w:r>
-      <w:r>
-        <w:t xml:space="preserve">and Dataverse</w:t>
-      </w:r>
-      <w:r>
-        <w:t xml:space="preserve"> </w:t>
-      </w:r>
-      <w:r>
-        <w:t xml:space="preserve">[35]</w:t>
-      </w:r>
-      <w:r>
-        <w:t xml:space="preserve"> </w:t>
-      </w:r>
-      <w:r>
-        <w:t xml:space="preserve">provide persistent storage solutions that generate a Digital Object Identifier (DOI) for each code and data collection. An essential component of quality assuring health economic models is verification - ensuring that calculations are correct and consistent with model specifications</w:t>
-      </w:r>
-      <w:r>
-        <w:t xml:space="preserve"> </w:t>
-      </w:r>
-      <w:r>
-        <w:t xml:space="preserve">[36]</w:t>
-      </w:r>
-      <w:r>
-        <w:t xml:space="preserve">. The extensiveness of verification checks in models implemented as software projects can be reported using the concept of code coverage</w:t>
-      </w:r>
-      <w:r>
-        <w:t xml:space="preserve"> </w:t>
-      </w:r>
-      <w:r>
-        <w:t xml:space="preserve">[37]</w:t>
-      </w:r>
-      <w:r>
-        <w:t xml:space="preserve"> </w:t>
-      </w:r>
-      <w:r>
-        <w:t xml:space="preserve">- the proportion of model code that has been explicitly tested. Tests should ideally combine both unit tests (to verify that small, isolated sections of code produce the correct output when run independently) and acceptance tests (to verify that the correct output is produced when multiple code components are run together to perform tasks that meet core user-requirements</w:t>
-      </w:r>
-      <w:r>
-        <w:t xml:space="preserve"> </w:t>
-      </w:r>
-      <w:r>
-        <w:t xml:space="preserve">[38]</w:t>
-      </w:r>
-      <w:r>
-        <w:t xml:space="preserve">). The nature and extent of individual model authorship contributions can become unclear when models are implemented over longer time-frames with a large and changing group of collaborators</w:t>
-      </w:r>
-      <w:r>
-        <w:t xml:space="preserve"> </w:t>
-      </w:r>
-      <w:r>
-        <w:t xml:space="preserve">[14]</w:t>
-      </w:r>
-      <w:r>
-        <w:t xml:space="preserve">. This issue can be addressed by use of online repository services such as GitHub</w:t>
-      </w:r>
-      <w:r>
-        <w:t xml:space="preserve"> </w:t>
-      </w:r>
-      <w:r>
-        <w:t xml:space="preserve">[39]</w:t>
-      </w:r>
-      <w:r>
-        <w:t xml:space="preserve">, that provide citation tools and can transparently record all individual code contributions to a modelling project over its lifecycle.</w:t>
-      </w:r>
-    </w:p>
-    <w:p>
-      <w:pPr>
-        <w:pStyle w:val="Corpsdetexte"/>
-      </w:pPr>
-      <w:r>
-        <w:t xml:space="preserve">Model</w:t>
+        <w:t xml:space="preserve">transparent</w:t>
+      </w:r>
+      <w:r>
+        <w:t xml:space="preserve">,</w:t>
       </w:r>
       <w:r>
         <w:t xml:space="preserve"> </w:t>
@@ -2857,102 +2808,13 @@
           <w:bCs/>
           <w:b/>
         </w:rPr>
-        <w:t xml:space="preserve">reusability</w:t>
-      </w:r>
-      <w:r>
-        <w:t xml:space="preserve"> </w:t>
-      </w:r>
-      <w:r>
-        <w:t xml:space="preserve">is the second attribute that we identify as being core to ethical CHEM implementations. Making a CHEM’s code, data and documentation publicly available is increasingly considered good practice, yet is not sufficient to promote model re-use. Writing model algorithms as collections of functions (short, self-contained and reusable software routines that each perform a discrete task), is good scientific computing practice</w:t>
-      </w:r>
-      <w:r>
-        <w:t xml:space="preserve"> </w:t>
-      </w:r>
-      <w:r>
-        <w:t xml:space="preserve">[40]</w:t>
-      </w:r>
-      <w:r>
-        <w:t xml:space="preserve"> </w:t>
-      </w:r>
-      <w:r>
-        <w:t xml:space="preserve">and facilitates model reuse without adaptation (generalisability). To support reuse with adaptation (transferability), computational implementations can store model code and data in distinct files and locations (as opposed to embedding data such as parameter values into source code). Transferability can also be advanced through the use of object-oriented programming approaches</w:t>
-      </w:r>
-      <w:r>
-        <w:t xml:space="preserve"> </w:t>
-      </w:r>
-      <w:r>
-        <w:t xml:space="preserve">[41]</w:t>
-      </w:r>
-      <w:r>
-        <w:t xml:space="preserve"> </w:t>
-      </w:r>
-      <w:r>
-        <w:t xml:space="preserve">that take advantage of the concept of inheritance</w:t>
-      </w:r>
-      <w:r>
-        <w:t xml:space="preserve"> </w:t>
-      </w:r>
-      <w:r>
-        <w:t xml:space="preserve">[42]</w:t>
-      </w:r>
-      <w:r>
-        <w:t xml:space="preserve"> </w:t>
-      </w:r>
-      <w:r>
-        <w:t xml:space="preserve">to allow models to be first duplicated and then selectively modified. Generalisability and transferability are further enhanced if computational implementations adopt a modular approach, in which a model is constructed from multiple independently reusable and replaceable sub-models (modules)</w:t>
-      </w:r>
-      <w:r>
-        <w:t xml:space="preserve"> </w:t>
-      </w:r>
-      <w:r>
-        <w:t xml:space="preserve">[43]</w:t>
-      </w:r>
-      <w:r>
-        <w:t xml:space="preserve">. To grant permissions to others to use, test and adapt models and their components, health economists can avail of two broad categories of open source licensing options. Some guidance strongly recommends the use of permissive licensing</w:t>
-      </w:r>
-      <w:r>
-        <w:t xml:space="preserve"> </w:t>
-      </w:r>
-      <w:r>
-        <w:t xml:space="preserve">[40]</w:t>
-      </w:r>
-      <w:r>
-        <w:t xml:space="preserve"> </w:t>
-      </w:r>
-      <w:r>
-        <w:t xml:space="preserve">that provides users with great flexibility as to the purposes (including commercial) for which content can be re-used. An alternative approach is to use copyleft licenses</w:t>
-      </w:r>
-      <w:r>
-        <w:t xml:space="preserve"> </w:t>
-      </w:r>
-      <w:r>
-        <w:t xml:space="preserve">[44]</w:t>
-      </w:r>
-      <w:r>
-        <w:t xml:space="preserve"> </w:t>
-      </w:r>
-      <w:r>
-        <w:t xml:space="preserve">that can require content users to distribute any derivative works they create under similar open-source arrangements.</w:t>
-      </w:r>
-      <w:r>
-        <w:t xml:space="preserve"> </w:t>
-      </w:r>
-      <w:r>
-        <w:t xml:space="preserve"> </w:t>
-      </w:r>
-      <w:r>
-        <w:t xml:space="preserve"> </w:t>
-      </w:r>
-      <w:r>
-        <w:t xml:space="preserve"> </w:t>
-      </w:r>
-    </w:p>
-    <w:p>
-      <w:pPr>
-        <w:pStyle w:val="Corpsdetexte"/>
-      </w:pPr>
-      <w:r>
-        <w:t xml:space="preserve">Models should be</w:t>
+        <w:t xml:space="preserve">reusable</w:t>
+      </w:r>
+      <w:r>
+        <w:t xml:space="preserve"> </w:t>
+      </w:r>
+      <w:r>
+        <w:t xml:space="preserve">and</w:t>
       </w:r>
       <w:r>
         <w:t xml:space="preserve"> </w:t>
@@ -2968,13 +2830,217 @@
         <w:t xml:space="preserve"> </w:t>
       </w:r>
       <w:r>
-        <w:t xml:space="preserve">so that they remain valid for longer, evolving as new evidence emerges and the systems being modelled change</w:t>
-      </w:r>
-      <w:r>
-        <w:t xml:space="preserve"> </w:t>
-      </w:r>
-      <w:r>
-        <w:t xml:space="preserve">[31,45]</w:t>
+        <w:t xml:space="preserve">(TRU) suggest that their creators have met a number of core ethical obligations. We therefore selected these model attributes to use as the basis for deriving ethical assessment criteria.</w:t>
+      </w:r>
+    </w:p>
+    <w:p>
+      <w:pPr>
+        <w:pStyle w:val="Corpsdetexte"/>
+      </w:pPr>
+      <w:r>
+        <w:t xml:space="preserve">Transparency has been identified as a core feature of ethical public health modelling practice</w:t>
+      </w:r>
+      <w:r>
+        <w:t xml:space="preserve"> </w:t>
+      </w:r>
+      <w:r>
+        <w:t xml:space="preserve">[9]</w:t>
+      </w:r>
+      <w:r>
+        <w:t xml:space="preserve">. Guidance on transparency in health economic modelling recommended that model code and data should be clearly documented, potentially with different versions for technical and non-technical users</w:t>
+      </w:r>
+      <w:r>
+        <w:t xml:space="preserve"> </w:t>
+      </w:r>
+      <w:r>
+        <w:t xml:space="preserve">[32]</w:t>
+      </w:r>
+      <w:r>
+        <w:t xml:space="preserve">. Notably, the same guidelines, published over ten years ago, did not include recommendations on sharing model code and data. However, more recent guidance recommends publicly dissemination of healthcare model artefacts using online repository services</w:t>
+      </w:r>
+      <w:r>
+        <w:t xml:space="preserve"> </w:t>
+      </w:r>
+      <w:r>
+        <w:t xml:space="preserve">[18]</w:t>
+      </w:r>
+      <w:r>
+        <w:t xml:space="preserve">. Repositories such as Zenodo</w:t>
+      </w:r>
+      <w:r>
+        <w:t xml:space="preserve"> </w:t>
+      </w:r>
+      <w:r>
+        <w:t xml:space="preserve">[33]</w:t>
+      </w:r>
+      <w:r>
+        <w:t xml:space="preserve"> </w:t>
+      </w:r>
+      <w:r>
+        <w:t xml:space="preserve">and Dataverse</w:t>
+      </w:r>
+      <w:r>
+        <w:t xml:space="preserve"> </w:t>
+      </w:r>
+      <w:r>
+        <w:t xml:space="preserve">[34]</w:t>
+      </w:r>
+      <w:r>
+        <w:t xml:space="preserve"> </w:t>
+      </w:r>
+      <w:r>
+        <w:t xml:space="preserve">provide persistent storage solutions that generate a Digital Object Identifier (DOI) for each code and data collection. An essential component of quality assuring health economic models is verification - ensuring that calculations are correct and consistent with model specifications</w:t>
+      </w:r>
+      <w:r>
+        <w:t xml:space="preserve"> </w:t>
+      </w:r>
+      <w:r>
+        <w:t xml:space="preserve">[35]</w:t>
+      </w:r>
+      <w:r>
+        <w:t xml:space="preserve">. The extensiveness of verification checks in models implemented as software projects can be reported using the concept of code coverage</w:t>
+      </w:r>
+      <w:r>
+        <w:t xml:space="preserve"> </w:t>
+      </w:r>
+      <w:r>
+        <w:t xml:space="preserve">[36]</w:t>
+      </w:r>
+      <w:r>
+        <w:t xml:space="preserve"> </w:t>
+      </w:r>
+      <w:r>
+        <w:t xml:space="preserve">- the proportion of model code that has been explicitly tested. Tests should ideally combine both unit tests (to verify that small, isolated sections of code produce the correct output when run independently) and acceptance tests (to verify that the correct output is produced when multiple code components are run together to perform tasks that meet core user-requirements</w:t>
+      </w:r>
+      <w:r>
+        <w:t xml:space="preserve"> </w:t>
+      </w:r>
+      <w:r>
+        <w:t xml:space="preserve">[37]</w:t>
+      </w:r>
+      <w:r>
+        <w:t xml:space="preserve">). The nature and extent of individual model authorship contributions can become unclear when models are implemented over longer time-frames with a large and changing group of collaborators</w:t>
+      </w:r>
+      <w:r>
+        <w:t xml:space="preserve"> </w:t>
+      </w:r>
+      <w:r>
+        <w:t xml:space="preserve">[11]</w:t>
+      </w:r>
+      <w:r>
+        <w:t xml:space="preserve">. This issue can be addressed by use of online repository services such as GitHub</w:t>
+      </w:r>
+      <w:r>
+        <w:t xml:space="preserve"> </w:t>
+      </w:r>
+      <w:r>
+        <w:t xml:space="preserve">[38]</w:t>
+      </w:r>
+      <w:r>
+        <w:t xml:space="preserve">, that provide citation tools and can transparently record all individual code contributions to a modelling project over its lifecycle.</w:t>
+      </w:r>
+    </w:p>
+    <w:p>
+      <w:pPr>
+        <w:pStyle w:val="Corpsdetexte"/>
+      </w:pPr>
+      <w:r>
+        <w:t xml:space="preserve">Model reusability is the second attribute that we identify as signalling an ethical CHEM implementation. Making a CHEM’s code, data and documentation publicly available is increasingly considered good practice, yet is not sufficient to promote model re-use. Writing model algorithms as collections of functions (short, self-contained and reusable software routines that each perform a discrete task), is good scientific computing practice</w:t>
+      </w:r>
+      <w:r>
+        <w:t xml:space="preserve"> </w:t>
+      </w:r>
+      <w:r>
+        <w:t xml:space="preserve">[39]</w:t>
+      </w:r>
+      <w:r>
+        <w:t xml:space="preserve"> </w:t>
+      </w:r>
+      <w:r>
+        <w:t xml:space="preserve">and facilitates model reuse without adaptation (generalisability). To support reuse with adaptation (transferability), computational implementations can store model code and data in distinct files and locations (as opposed to embedding data such as parameter values into source code). Transferability can also be advanced through the use of object-oriented programming approaches</w:t>
+      </w:r>
+      <w:r>
+        <w:t xml:space="preserve"> </w:t>
+      </w:r>
+      <w:r>
+        <w:t xml:space="preserve">[40]</w:t>
+      </w:r>
+      <w:r>
+        <w:t xml:space="preserve"> </w:t>
+      </w:r>
+      <w:r>
+        <w:t xml:space="preserve">that take advantage of the concept of inheritance</w:t>
+      </w:r>
+      <w:r>
+        <w:t xml:space="preserve"> </w:t>
+      </w:r>
+      <w:r>
+        <w:t xml:space="preserve">[41]</w:t>
+      </w:r>
+      <w:r>
+        <w:t xml:space="preserve"> </w:t>
+      </w:r>
+      <w:r>
+        <w:t xml:space="preserve">to allow models to be first duplicated and then selectively modified. Generalisability and transferability are further enhanced if computational implementations adopt a modular approach, in which a model is constructed from multiple independently reusable and replaceable sub-models (modules)</w:t>
+      </w:r>
+      <w:r>
+        <w:t xml:space="preserve"> </w:t>
+      </w:r>
+      <w:r>
+        <w:t xml:space="preserve">[42]</w:t>
+      </w:r>
+      <w:r>
+        <w:t xml:space="preserve">. To grant permissions to others to use, test and adapt models and their components, health economists can avail of two broad categories of open source licensing options. Some guidance strongly recommends the use of permissive licensing</w:t>
+      </w:r>
+      <w:r>
+        <w:t xml:space="preserve"> </w:t>
+      </w:r>
+      <w:r>
+        <w:t xml:space="preserve">[39]</w:t>
+      </w:r>
+      <w:r>
+        <w:t xml:space="preserve"> </w:t>
+      </w:r>
+      <w:r>
+        <w:t xml:space="preserve">that provides users with great flexibility as to the purposes (including commercial) for which content can be re-used. An alternative approach is to use copyleft licenses</w:t>
+      </w:r>
+      <w:r>
+        <w:t xml:space="preserve"> </w:t>
+      </w:r>
+      <w:r>
+        <w:t xml:space="preserve">[43]</w:t>
+      </w:r>
+      <w:r>
+        <w:t xml:space="preserve"> </w:t>
+      </w:r>
+      <w:r>
+        <w:t xml:space="preserve">that can require content users to distribute any derivative works they create under similar open-source arrangements.</w:t>
+      </w:r>
+      <w:r>
+        <w:t xml:space="preserve"> </w:t>
+      </w:r>
+      <w:r>
+        <w:t xml:space="preserve"> </w:t>
+      </w:r>
+      <w:r>
+        <w:t xml:space="preserve"> </w:t>
+      </w:r>
+      <w:r>
+        <w:t xml:space="preserve"> </w:t>
+      </w:r>
+    </w:p>
+    <w:p>
+      <w:pPr>
+        <w:pStyle w:val="Corpsdetexte"/>
+      </w:pPr>
+      <w:r>
+        <w:t xml:space="preserve">Models should be*updatable so that they remain valid for longer, evolving as new evidence emerges and the systems being modelled change</w:t>
+      </w:r>
+      <w:r>
+        <w:t xml:space="preserve"> </w:t>
+      </w:r>
+      <w:r>
+        <w:t xml:space="preserve">[30,44]</w:t>
       </w:r>
       <w:r>
         <w:t xml:space="preserve">. Ensuring that a model is regularly reviewed to identify and implement required improvements is a recommended defense against model validity decay</w:t>
@@ -2983,7 +3049,7 @@
         <w:t xml:space="preserve"> </w:t>
       </w:r>
       <w:r>
-        <w:t xml:space="preserve">[15]</w:t>
+        <w:t xml:space="preserve">[12]</w:t>
       </w:r>
       <w:r>
         <w:t xml:space="preserve">. Sustainable maintenance of open source research software requires both a core development team and an active user community</w:t>
@@ -2992,22 +3058,34 @@
         <w:t xml:space="preserve"> </w:t>
       </w:r>
       <w:r>
+        <w:t xml:space="preserve">[45]</w:t>
+      </w:r>
+      <w:r>
+        <w:t xml:space="preserve">. Online communities can be an efficient means of engaging model users in testing each version of a model, identifying issues and suggesting improvements. Services such as GitHub</w:t>
+      </w:r>
+      <w:r>
+        <w:t xml:space="preserve"> </w:t>
+      </w:r>
+      <w:r>
+        <w:t xml:space="preserve">[38]</w:t>
+      </w:r>
+      <w:r>
+        <w:t xml:space="preserve"> </w:t>
+      </w:r>
+      <w:r>
+        <w:t xml:space="preserve">provide collaborative code development tools</w:t>
+      </w:r>
+      <w:r>
+        <w:t xml:space="preserve"> </w:t>
+      </w:r>
+      <w:r>
         <w:t xml:space="preserve">[46]</w:t>
       </w:r>
       <w:r>
-        <w:t xml:space="preserve">. Online communities can be an efficient means of engaging model users in testing each version of a model, identifying issues and suggesting improvements. Services such as GitHub</w:t>
-      </w:r>
-      <w:r>
-        <w:t xml:space="preserve"> </w:t>
-      </w:r>
-      <w:r>
-        <w:t xml:space="preserve">[39]</w:t>
-      </w:r>
-      <w:r>
-        <w:t xml:space="preserve"> </w:t>
-      </w:r>
-      <w:r>
-        <w:t xml:space="preserve">provide collaborative code development tools</w:t>
+        <w:t xml:space="preserve"> </w:t>
+      </w:r>
+      <w:r>
+        <w:t xml:space="preserve">that help elicit, integrate and reconcile contributions from multiple contributors and to ensure each update is uniquely identifiable and retrievable. It is also important that verification checks are rerun with each model update, a task that can be automated using the software development practice of Continuous Integration</w:t>
       </w:r>
       <w:r>
         <w:t xml:space="preserve"> </w:t>
@@ -3016,25 +3094,13 @@
         <w:t xml:space="preserve">[47]</w:t>
       </w:r>
       <w:r>
-        <w:t xml:space="preserve"> </w:t>
-      </w:r>
-      <w:r>
-        <w:t xml:space="preserve">that help elicit, integrate and reconcile contributions from multiple contributors and to ensure each update is uniquely identifiable and retrievable. It is also important that verification checks are rerun with each model update, a task that can be automated using the software development practice of Continuous Integration</w:t>
+        <w:t xml:space="preserve">. The risk of model revisions having unintended consequences for third party users can be mitigated through the use of deprecation conventions</w:t>
       </w:r>
       <w:r>
         <w:t xml:space="preserve"> </w:t>
       </w:r>
       <w:r>
         <w:t xml:space="preserve">[48]</w:t>
-      </w:r>
-      <w:r>
-        <w:t xml:space="preserve">. The risk of model revisions having unintended consequences for third party users can be mitigated through the use of deprecation conventions</w:t>
-      </w:r>
-      <w:r>
-        <w:t xml:space="preserve"> </w:t>
-      </w:r>
-      <w:r>
-        <w:t xml:space="preserve">[49]</w:t>
       </w:r>
       <w:r>
         <w:t xml:space="preserve"> </w:t>
@@ -3092,7 +3158,7 @@
       <w:pPr>
         <w:numPr>
           <w:ilvl w:val="0"/>
-          <w:numId w:val="1001"/>
+          <w:numId w:val="1002"/>
         </w:numPr>
       </w:pPr>
       <w:r>
@@ -3110,7 +3176,7 @@
       <w:pPr>
         <w:numPr>
           <w:ilvl w:val="0"/>
-          <w:numId w:val="1001"/>
+          <w:numId w:val="1002"/>
         </w:numPr>
       </w:pPr>
       <w:r>
@@ -3152,7 +3218,7 @@
       <w:pPr>
         <w:numPr>
           <w:ilvl w:val="0"/>
-          <w:numId w:val="1002"/>
+          <w:numId w:val="1003"/>
         </w:numPr>
       </w:pPr>
       <w:r>
@@ -3170,7 +3236,7 @@
       <w:pPr>
         <w:numPr>
           <w:ilvl w:val="0"/>
-          <w:numId w:val="1002"/>
+          <w:numId w:val="1003"/>
         </w:numPr>
       </w:pPr>
       <w:r>
@@ -3212,7 +3278,7 @@
       <w:pPr>
         <w:numPr>
           <w:ilvl w:val="0"/>
-          <w:numId w:val="1003"/>
+          <w:numId w:val="1004"/>
         </w:numPr>
       </w:pPr>
       <w:r>
@@ -3230,7 +3296,7 @@
       <w:pPr>
         <w:numPr>
           <w:ilvl w:val="0"/>
-          <w:numId w:val="1003"/>
+          <w:numId w:val="1004"/>
         </w:numPr>
       </w:pPr>
       <w:r>
@@ -3275,13 +3341,13 @@
         <w:t xml:space="preserve"> </w:t>
       </w:r>
     </w:p>
-    <w:bookmarkStart w:id="26" w:name="framework-libraries"/>
+    <w:bookmarkStart w:id="26" w:name="r-libraries"/>
     <w:p>
       <w:pPr>
         <w:pStyle w:val="Titre3"/>
       </w:pPr>
       <w:r>
-        <w:t xml:space="preserve">Framework libraries</w:t>
+        <w:t xml:space="preserve">R libraries</w:t>
       </w:r>
     </w:p>
     <w:p>
@@ -3289,7 +3355,7 @@
         <w:pStyle w:val="FirstParagraph"/>
       </w:pPr>
       <w:r>
-        <w:t xml:space="preserve">R libraries typically depend on other R libraries that have been written by different authors. As the number of third party dependencies of an R library grows so does the fragility of that library (e.g. the library may cease to work as intended due to changes in one of its dependency libraries). To reduce the fragility of our framework we implemented it as multiple R libraries rather than one R library. In total we authored six novel R libraries to implement the ready4 framework, all of which have distinct purposes and depend on have unique third-party R library dependencies (Table</w:t>
+        <w:t xml:space="preserve">A library in the R language will typically depend on multiple other R libraries, each of which may have different authors. As the number of third-party dependencies of an R library grows so does the fragility of that library (e.g. the library may cease to work as intended due to changes in one of its dependency libraries). To reduce the fragility of our framework we implemented it as multiple R libraries rather than one R library. In total we authored six novel R libraries to implement the ready4 framework, all of which have distinct purposes and dependencies (Table</w:t>
       </w:r>
       <w:r>
         <w:t xml:space="preserve"> </w:t>
@@ -3339,10 +3405,10 @@
         <w:t xml:space="preserve"> </w:t>
       </w:r>
       <w:r>
-        <w:t xml:space="preserve">[50]</w:t>
-      </w:r>
-      <w:r>
-        <w:t xml:space="preserve">. To be implemented as open-source projects these modules authored by different teams must be interoperable. The foundation library facilitates these objectives by defining a template module data structure (using R’s S4 class system) from which all model module data structures will be created and a novel syntax that enable module algorithms to be consistently named. The foundation library also contains tools for retrieving web based information on model modules, datasets and analysis programs authored with the framework and for partially automating updates to a project documentation website.</w:t>
+        <w:t xml:space="preserve">[49]</w:t>
+      </w:r>
+      <w:r>
+        <w:t xml:space="preserve">. To be implemented as open-source projects modules authored by different teams must be interoperable. The foundation library facilitates these objectives by defining a template module data structure (using R’s S4 class system) from which all model module data structures will be created and a novel syntax that enable module algorithms to be consistently named. The foundation library also contains tools for retrieving web-based information on model modules, datasets and analysis programs authored with the framework and for partially automating updates to a project documentation website.</w:t>
       </w:r>
     </w:p>
     <w:p>
@@ -3369,28 +3435,28 @@
         <w:t xml:space="preserve"> </w:t>
       </w:r>
       <w:r>
-        <w:t xml:space="preserve">[51]</w:t>
-      </w:r>
-      <w:r>
-        <w:t xml:space="preserve">. Both these paradigms are used in the ready4 framework, each facilitated by a dedicated authoring library. The first module authoring library contains tools for writing functions in a consistent house style and then using the resulting standardised naming conventions to automatically generate basic documentation for each function. The second module authoring library contains tools to help streamline and standardise the authoring of module data structures using the framework’s module template and for associating methods (a special type of function) with each module. The second module authoring library also supports the automatical generation of basic documentation for each new module. The third module authoring library provides tools for disseminating themed bundles of model modules as R libraries libraries that are:</w:t>
+        <w:t xml:space="preserve">[50]</w:t>
+      </w:r>
+      <w:r>
+        <w:t xml:space="preserve">. Both these paradigms are used in the ready4 framework, each facilitated by a dedicated authoring library. The first module authoring library contains tools for writing functions in a consistent house style and then using the resulting standardised naming conventions to automatically generate basic documentation for each function. The second module authoring library contains tools to help streamline and standardise the authoring of module data structures using the framework’s module template and for associating methods (a special type of function) with each module. The second module authoring library also supports the automatic generation of basic documentation for each new module. The third module authoring library provides tools for disseminating themed bundles of model modules as R libraries that are:</w:t>
       </w:r>
     </w:p>
     <w:p>
       <w:pPr>
         <w:numPr>
           <w:ilvl w:val="0"/>
-          <w:numId w:val="1004"/>
+          <w:numId w:val="1005"/>
         </w:numPr>
       </w:pPr>
       <w:r>
-        <w:t xml:space="preserve">documented (with a website, a PDF manual itemising selected contents and a PDF manual itemising all contents);</w:t>
+        <w:t xml:space="preserve">documented (with a website and PDF manuals);</w:t>
       </w:r>
     </w:p>
     <w:p>
       <w:pPr>
         <w:numPr>
           <w:ilvl w:val="0"/>
-          <w:numId w:val="1004"/>
+          <w:numId w:val="1005"/>
         </w:numPr>
       </w:pPr>
       <w:r>
@@ -3401,7 +3467,7 @@
       <w:pPr>
         <w:numPr>
           <w:ilvl w:val="0"/>
-          <w:numId w:val="1004"/>
+          <w:numId w:val="1005"/>
         </w:numPr>
       </w:pPr>
       <w:r>
@@ -3412,7 +3478,7 @@
       <w:pPr>
         <w:numPr>
           <w:ilvl w:val="0"/>
-          <w:numId w:val="1004"/>
+          <w:numId w:val="1005"/>
         </w:numPr>
       </w:pPr>
       <w:r>
@@ -3432,7 +3498,7 @@
         <w:pStyle w:val="Corpsdetexte"/>
       </w:pPr>
       <w:r>
-        <w:t xml:space="preserve">A</w:t>
+        <w:t xml:space="preserve">A library for</w:t>
       </w:r>
       <w:r>
         <w:t xml:space="preserve"> </w:t>
@@ -3442,13 +3508,13 @@
           <w:bCs/>
           <w:b/>
         </w:rPr>
-        <w:t xml:space="preserve">data managment</w:t>
-      </w:r>
-      <w:r>
-        <w:t xml:space="preserve"> </w:t>
-      </w:r>
-      <w:r>
-        <w:t xml:space="preserve">library contains tools for supplying model modules with data stored in online repositories (hosted on a Dataverse installation or on GitHub), labelling these datasets and then sharing them via online repositories. A library for</w:t>
+        <w:t xml:space="preserve">authoring datasets</w:t>
+      </w:r>
+      <w:r>
+        <w:t xml:space="preserve"> </w:t>
+      </w:r>
+      <w:r>
+        <w:t xml:space="preserve">contains tools for supplying model modules with data stored in online repositories (hosted on a Dataverse installation or on GitHub), labelling these datasets and then sharing them via online repositories. A library for</w:t>
       </w:r>
       <w:r>
         <w:t xml:space="preserve"> </w:t>
@@ -3499,16 +3565,16 @@
         <w:t xml:space="preserve"> </w:t>
       </w:r>
       <w:r>
+        <w:t xml:space="preserve">[51]</w:t>
+      </w:r>
+      <w:r>
+        <w:t xml:space="preserve">. To track our code coverage, we linked our GitHub organisation to an account we established at codecov</w:t>
+      </w:r>
+      <w:r>
+        <w:t xml:space="preserve"> </w:t>
+      </w:r>
+      <w:r>
         <w:t xml:space="preserve">[52]</w:t>
-      </w:r>
-      <w:r>
-        <w:t xml:space="preserve">. To track our code coverage, we linked our GitHub organisation to an account we established at codecov</w:t>
-      </w:r>
-      <w:r>
-        <w:t xml:space="preserve"> </w:t>
-      </w:r>
-      <w:r>
-        <w:t xml:space="preserve">[53]</w:t>
       </w:r>
       <w:r>
         <w:t xml:space="preserve">. To facilitate the creation and hosting of documentation websites, we enabled GitHub Pages in each repository we used for code library development.</w:t>
@@ -3552,7 +3618,7 @@
         <w:pStyle w:val="FirstParagraph"/>
       </w:pPr>
       <w:r>
-        <w:t xml:space="preserve">We developed a framework documentation website (www.ready4-dev.com) that provides guidance to model developers on how to use and contribute improvements to the ready4 software framework and model. The documentation website is versioned, which means documentation relating to prior versions of framework software can be archived, retrieved and viewed.</w:t>
+        <w:t xml:space="preserve">We developed a framework documentation website (www.ready4-dev.com) that provides guidance to model developers on how to use and contribute improvements to the ready4 software framework and models developed with it. The documentation website is versioned, which means documentation relating to prior versions of framework software can be archived, retrieved and viewed.</w:t>
       </w:r>
     </w:p>
     <w:p>
@@ -3566,10 +3632,22 @@
         <w:t xml:space="preserve"> </w:t>
       </w:r>
       <w:r>
+        <w:t xml:space="preserve">[53]</w:t>
+      </w:r>
+      <w:r>
+        <w:t xml:space="preserve">, Docsy theme</w:t>
+      </w:r>
+      <w:r>
+        <w:t xml:space="preserve"> </w:t>
+      </w:r>
+      <w:r>
         <w:t xml:space="preserve">[54]</w:t>
       </w:r>
       <w:r>
-        <w:t xml:space="preserve">, Docsy theme</w:t>
+        <w:t xml:space="preserve"> </w:t>
+      </w:r>
+      <w:r>
+        <w:t xml:space="preserve">and Algolia DocSearch</w:t>
       </w:r>
       <w:r>
         <w:t xml:space="preserve"> </w:t>
@@ -3581,25 +3659,13 @@
         <w:t xml:space="preserve"> </w:t>
       </w:r>
       <w:r>
-        <w:t xml:space="preserve">and Algolia DocSearch</w:t>
+        <w:t xml:space="preserve">and is hosted using the Netlify</w:t>
       </w:r>
       <w:r>
         <w:t xml:space="preserve"> </w:t>
       </w:r>
       <w:r>
         <w:t xml:space="preserve">[56]</w:t>
-      </w:r>
-      <w:r>
-        <w:t xml:space="preserve"> </w:t>
-      </w:r>
-      <w:r>
-        <w:t xml:space="preserve">and is hosted using the Netlify</w:t>
-      </w:r>
-      <w:r>
-        <w:t xml:space="preserve"> </w:t>
-      </w:r>
-      <w:r>
-        <w:t xml:space="preserve">[57]</w:t>
       </w:r>
       <w:r>
         <w:t xml:space="preserve"> </w:t>
@@ -3650,67 +3716,11 @@
       <w:pPr>
         <w:numPr>
           <w:ilvl w:val="0"/>
-          <w:numId w:val="1005"/>
+          <w:numId w:val="1006"/>
         </w:numPr>
       </w:pPr>
       <w:r>
         <w:t xml:space="preserve">health and its value (our projects: utility mapping models);</w:t>
-      </w:r>
-    </w:p>
-    <w:p>
-      <w:pPr>
-        <w:numPr>
-          <w:ilvl w:val="0"/>
-          <w:numId w:val="1005"/>
-        </w:numPr>
-      </w:pPr>
-      <w:r>
-        <w:t xml:space="preserve">determinants of health and ill-health (our projects: models for creating synthetic household populations with key risk and protective factors for mental disorders);</w:t>
-      </w:r>
-    </w:p>
-    <w:p>
-      <w:pPr>
-        <w:numPr>
-          <w:ilvl w:val="0"/>
-          <w:numId w:val="1005"/>
-        </w:numPr>
-      </w:pPr>
-      <w:r>
-        <w:t xml:space="preserve">demand for health and health care (our projects: spatial epidemiology and help-seeking choice models); and</w:t>
-      </w:r>
-    </w:p>
-    <w:p>
-      <w:pPr>
-        <w:numPr>
-          <w:ilvl w:val="0"/>
-          <w:numId w:val="1005"/>
-        </w:numPr>
-      </w:pPr>
-      <w:r>
-        <w:t xml:space="preserve">supply of health services (our projects: a model of primary mental health care services).</w:t>
-      </w:r>
-    </w:p>
-    <w:p>
-      <w:pPr>
-        <w:pStyle w:val="FirstParagraph"/>
-      </w:pPr>
-      <w:r>
-        <w:t xml:space="preserve">Once these projects are completed, our aim is to flexibly combine these models as modules of a multi-purpose model (also called</w:t>
-      </w:r>
-      <w:r>
-        <w:t xml:space="preserve"> </w:t>
-      </w:r>
-      <w:r>
-        <w:t xml:space="preserve">“</w:t>
-      </w:r>
-      <w:r>
-        <w:t xml:space="preserve">ready4</w:t>
-      </w:r>
-      <w:r>
-        <w:t xml:space="preserve">”</w:t>
-      </w:r>
-      <w:r>
-        <w:t xml:space="preserve">) to answer questions in two additional Wagstaff and Culyer domains:</w:t>
       </w:r>
     </w:p>
     <w:p>
@@ -3721,7 +3731,7 @@
         </w:numPr>
       </w:pPr>
       <w:r>
-        <w:t xml:space="preserve">efficiency and equity (our goal: assess the distributional impacts and identify the optimal targeting of care provision); and</w:t>
+        <w:t xml:space="preserve">determinants of health and ill-health (our projects: models for creating synthetic household populations with key risk and protective factors for mental disorders);</w:t>
       </w:r>
     </w:p>
     <w:p>
@@ -3732,6 +3742,62 @@
         </w:numPr>
       </w:pPr>
       <w:r>
+        <w:t xml:space="preserve">demand for health and health care (our projects: spatial epidemiology and help-seeking choice models); and</w:t>
+      </w:r>
+    </w:p>
+    <w:p>
+      <w:pPr>
+        <w:numPr>
+          <w:ilvl w:val="0"/>
+          <w:numId w:val="1006"/>
+        </w:numPr>
+      </w:pPr>
+      <w:r>
+        <w:t xml:space="preserve">supply of health services (our projects: a model of primary mental health care services).</w:t>
+      </w:r>
+    </w:p>
+    <w:p>
+      <w:pPr>
+        <w:pStyle w:val="FirstParagraph"/>
+      </w:pPr>
+      <w:r>
+        <w:t xml:space="preserve">Once these projects are completed, our aim is to flexibly combine these models as modules of a multi-purpose model (also called</w:t>
+      </w:r>
+      <w:r>
+        <w:t xml:space="preserve"> </w:t>
+      </w:r>
+      <w:r>
+        <w:t xml:space="preserve">“</w:t>
+      </w:r>
+      <w:r>
+        <w:t xml:space="preserve">ready4</w:t>
+      </w:r>
+      <w:r>
+        <w:t xml:space="preserve">”</w:t>
+      </w:r>
+      <w:r>
+        <w:t xml:space="preserve">) to answer questions in two additional Wagstaff and Culyer domains:</w:t>
+      </w:r>
+    </w:p>
+    <w:p>
+      <w:pPr>
+        <w:numPr>
+          <w:ilvl w:val="0"/>
+          <w:numId w:val="1007"/>
+        </w:numPr>
+      </w:pPr>
+      <w:r>
+        <w:t xml:space="preserve">efficiency and equity (our goal: assess the distributional impacts and identify the optimal targeting of care provision); and</w:t>
+      </w:r>
+    </w:p>
+    <w:p>
+      <w:pPr>
+        <w:numPr>
+          <w:ilvl w:val="0"/>
+          <w:numId w:val="1007"/>
+        </w:numPr>
+      </w:pPr>
+      <w:r>
         <w:t xml:space="preserve">economic evaluation (our goal: assess the cost-utility of competing policy options for improving the mental health of young people).</w:t>
       </w:r>
     </w:p>
@@ -3756,7 +3822,7 @@
         <w:t xml:space="preserve"> </w:t>
       </w:r>
       <w:r>
-        <w:t xml:space="preserve">[58]</w:t>
+        <w:t xml:space="preserve">[57]</w:t>
       </w:r>
       <w:r>
         <w:t xml:space="preserve"> </w:t>
@@ -3769,7 +3835,7 @@
       <w:pPr>
         <w:numPr>
           <w:ilvl w:val="0"/>
-          <w:numId w:val="1007"/>
+          <w:numId w:val="1008"/>
         </w:numPr>
       </w:pPr>
       <w:r>
@@ -3779,10 +3845,19 @@
         <w:t xml:space="preserve"> </w:t>
       </w:r>
       <w:r>
+        <w:t xml:space="preserve">[58]</w:t>
+      </w:r>
+      <w:r>
+        <w:t xml:space="preserve">, scoring health utility</w:t>
+      </w:r>
+      <w:r>
+        <w:t xml:space="preserve"> </w:t>
+      </w:r>
+      <w:r>
         <w:t xml:space="preserve">[59]</w:t>
       </w:r>
       <w:r>
-        <w:t xml:space="preserve">, scoring health utility</w:t>
+        <w:t xml:space="preserve">, specifying utility mapping models</w:t>
       </w:r>
       <w:r>
         <w:t xml:space="preserve"> </w:t>
@@ -3791,25 +3866,16 @@
         <w:t xml:space="preserve">[60]</w:t>
       </w:r>
       <w:r>
-        <w:t xml:space="preserve">, specifying utility mapping models</w:t>
+        <w:t xml:space="preserve"> </w:t>
+      </w:r>
+      <w:r>
+        <w:t xml:space="preserve">and implementing reproducible utility mapping studies</w:t>
       </w:r>
       <w:r>
         <w:t xml:space="preserve"> </w:t>
       </w:r>
       <w:r>
         <w:t xml:space="preserve">[61]</w:t>
-      </w:r>
-      <w:r>
-        <w:t xml:space="preserve"> </w:t>
-      </w:r>
-      <w:r>
-        <w:t xml:space="preserve">and implementing reproducible utility mapping studies</w:t>
-      </w:r>
-      <w:r>
-        <w:t xml:space="preserve"> </w:t>
-      </w:r>
-      <w:r>
-        <w:t xml:space="preserve">[62]</w:t>
       </w:r>
       <w:r>
         <w:t xml:space="preserve">;</w:t>
@@ -3819,7 +3885,7 @@
       <w:pPr>
         <w:numPr>
           <w:ilvl w:val="0"/>
-          <w:numId w:val="1007"/>
+          <w:numId w:val="1008"/>
         </w:numPr>
       </w:pPr>
       <w:r>
@@ -3829,7 +3895,7 @@
         <w:t xml:space="preserve"> </w:t>
       </w:r>
       <w:r>
-        <w:t xml:space="preserve">[63]</w:t>
+        <w:t xml:space="preserve">[62]</w:t>
       </w:r>
       <w:r>
         <w:t xml:space="preserve">;</w:t>
@@ -3839,7 +3905,7 @@
       <w:pPr>
         <w:numPr>
           <w:ilvl w:val="0"/>
-          <w:numId w:val="1007"/>
+          <w:numId w:val="1008"/>
         </w:numPr>
       </w:pPr>
       <w:r>
@@ -3849,19 +3915,19 @@
         <w:t xml:space="preserve"> </w:t>
       </w:r>
       <w:r>
+        <w:t xml:space="preserve">[63]</w:t>
+      </w:r>
+      <w:r>
+        <w:t xml:space="preserve"> </w:t>
+      </w:r>
+      <w:r>
+        <w:t xml:space="preserve">and study input and results data</w:t>
+      </w:r>
+      <w:r>
+        <w:t xml:space="preserve"> </w:t>
+      </w:r>
+      <w:r>
         <w:t xml:space="preserve">[64]</w:t>
-      </w:r>
-      <w:r>
-        <w:t xml:space="preserve"> </w:t>
-      </w:r>
-      <w:r>
-        <w:t xml:space="preserve">and study input and results data</w:t>
-      </w:r>
-      <w:r>
-        <w:t xml:space="preserve"> </w:t>
-      </w:r>
-      <w:r>
-        <w:t xml:space="preserve">[65]</w:t>
       </w:r>
       <w:r>
         <w:t xml:space="preserve">;</w:t>
@@ -3871,7 +3937,7 @@
       <w:pPr>
         <w:numPr>
           <w:ilvl w:val="0"/>
-          <w:numId w:val="1007"/>
+          <w:numId w:val="1008"/>
         </w:numPr>
       </w:pPr>
       <w:r>
@@ -3881,28 +3947,28 @@
         <w:t xml:space="preserve"> </w:t>
       </w:r>
       <w:r>
+        <w:t xml:space="preserve">[65]</w:t>
+      </w:r>
+      <w:r>
+        <w:t xml:space="preserve">, applying utility mapping models to new data</w:t>
+      </w:r>
+      <w:r>
+        <w:t xml:space="preserve"> </w:t>
+      </w:r>
+      <w:r>
         <w:t xml:space="preserve">[66]</w:t>
       </w:r>
       <w:r>
-        <w:t xml:space="preserve">, applying utility mapping models to new data</w:t>
+        <w:t xml:space="preserve"> </w:t>
+      </w:r>
+      <w:r>
+        <w:t xml:space="preserve">and generating a synthetic representation of the study dataset</w:t>
       </w:r>
       <w:r>
         <w:t xml:space="preserve"> </w:t>
       </w:r>
       <w:r>
         <w:t xml:space="preserve">[67]</w:t>
-      </w:r>
-      <w:r>
-        <w:t xml:space="preserve"> </w:t>
-      </w:r>
-      <w:r>
-        <w:t xml:space="preserve">and generating a synthetic representation of the study dataset</w:t>
-      </w:r>
-      <w:r>
-        <w:t xml:space="preserve"> </w:t>
-      </w:r>
-      <w:r>
-        <w:t xml:space="preserve">[68]</w:t>
       </w:r>
       <w:r>
         <w:t xml:space="preserve">;</w:t>
@@ -3912,7 +3978,7 @@
       <w:pPr>
         <w:numPr>
           <w:ilvl w:val="0"/>
-          <w:numId w:val="1007"/>
+          <w:numId w:val="1008"/>
         </w:numPr>
       </w:pPr>
       <w:r>
@@ -3922,19 +3988,19 @@
         <w:t xml:space="preserve"> </w:t>
       </w:r>
       <w:r>
+        <w:t xml:space="preserve">[68]</w:t>
+      </w:r>
+      <w:r>
+        <w:t xml:space="preserve"> </w:t>
+      </w:r>
+      <w:r>
+        <w:t xml:space="preserve">and generating a draft scientific manuscript</w:t>
+      </w:r>
+      <w:r>
+        <w:t xml:space="preserve"> </w:t>
+      </w:r>
+      <w:r>
         <w:t xml:space="preserve">[69]</w:t>
-      </w:r>
-      <w:r>
-        <w:t xml:space="preserve"> </w:t>
-      </w:r>
-      <w:r>
-        <w:t xml:space="preserve">and generating a draft scientific manuscript</w:t>
-      </w:r>
-      <w:r>
-        <w:t xml:space="preserve"> </w:t>
-      </w:r>
-      <w:r>
-        <w:t xml:space="preserve">[70]</w:t>
       </w:r>
       <w:r>
         <w:t xml:space="preserve"> </w:t>
@@ -4041,7 +4107,7 @@
         <w:t xml:space="preserve"> </w:t>
       </w:r>
       <w:r>
-        <w:t xml:space="preserve">[12]</w:t>
+        <w:t xml:space="preserve">[9]</w:t>
       </w:r>
       <w:r>
         <w:t xml:space="preserve">. The modeller responsibilities, enabling model attributes and model implementation assessment criteria that we propose can help address this gap.</w:t>
@@ -4058,7 +4124,7 @@
         <w:t xml:space="preserve"> </w:t>
       </w:r>
       <w:r>
-        <w:t xml:space="preserve">[12]</w:t>
+        <w:t xml:space="preserve">[9]</w:t>
       </w:r>
       <w:r>
         <w:t xml:space="preserve">. The authors of that framework propose 13 questions to evaluate ethical risk across the four criteria of independence, transparency, benficience and justice. Their descriptions of the four criteria at least partially map to either our proposed modeler responsibilities (</w:t>
@@ -4228,7 +4294,7 @@
         <w:t xml:space="preserve"> </w:t>
       </w:r>
       <w:r>
-        <w:t xml:space="preserve">[10,11]</w:t>
+        <w:t xml:space="preserve">[14,15]</w:t>
       </w:r>
       <w:r>
         <w:t xml:space="preserve"> </w:t>
@@ -4240,7 +4306,7 @@
         <w:t xml:space="preserve"> </w:t>
       </w:r>
       <w:r>
-        <w:t xml:space="preserve">[32,71]</w:t>
+        <w:t xml:space="preserve">[31,70]</w:t>
       </w:r>
       <w:r>
         <w:t xml:space="preserve">].</w:t>
@@ -4276,7 +4342,7 @@
         <w:t xml:space="preserve"> </w:t>
       </w:r>
       <w:r>
-        <w:t xml:space="preserve">[72]</w:t>
+        <w:t xml:space="preserve">[71]</w:t>
       </w:r>
       <w:r>
         <w:t xml:space="preserve">.</w:t>
@@ -4293,37 +4359,37 @@
         <w:t xml:space="preserve"> </w:t>
       </w:r>
       <w:r>
+        <w:t xml:space="preserve">[72]</w:t>
+      </w:r>
+      <w:r>
+        <w:t xml:space="preserve"> </w:t>
+      </w:r>
+      <w:r>
+        <w:t xml:space="preserve">and funding the development of CHEMs that are not adequately understood, reused or updated is wasteful. Previously recommended strategies for more beneficial health economic research investments include support for harmonized ethical standards for model development</w:t>
+      </w:r>
+      <w:r>
+        <w:t xml:space="preserve"> </w:t>
+      </w:r>
+      <w:r>
+        <w:t xml:space="preserve">[9]</w:t>
+      </w:r>
+      <w:r>
+        <w:t xml:space="preserve">, methodological innovation to improve model transferability</w:t>
+      </w:r>
+      <w:r>
+        <w:t xml:space="preserve"> </w:t>
+      </w:r>
+      <w:r>
         <w:t xml:space="preserve">[73]</w:t>
       </w:r>
       <w:r>
-        <w:t xml:space="preserve"> </w:t>
-      </w:r>
-      <w:r>
-        <w:t xml:space="preserve">and funding the development of CHEMs that are not adequately understood, reused or updated is wasteful. Previously recommended strategies for more beneficial health economic research investments include support for harmonized ethical standards for model development</w:t>
-      </w:r>
-      <w:r>
-        <w:t xml:space="preserve"> </w:t>
-      </w:r>
-      <w:r>
-        <w:t xml:space="preserve">[12]</w:t>
-      </w:r>
-      <w:r>
-        <w:t xml:space="preserve">, methodological innovation to improve model transferability</w:t>
+        <w:t xml:space="preserve">, networks of modellers working on common health conditions</w:t>
       </w:r>
       <w:r>
         <w:t xml:space="preserve"> </w:t>
       </w:r>
       <w:r>
         <w:t xml:space="preserve">[74]</w:t>
-      </w:r>
-      <w:r>
-        <w:t xml:space="preserve">, networks of modellers working on common health conditions</w:t>
-      </w:r>
-      <w:r>
-        <w:t xml:space="preserve"> </w:t>
-      </w:r>
-      <w:r>
-        <w:t xml:space="preserve">[75]</w:t>
       </w:r>
       <w:r>
         <w:t xml:space="preserve">, and centralized infrastructure such as open source model repositories</w:t>
@@ -4430,16 +4496,16 @@
         <w:t xml:space="preserve"> </w:t>
       </w:r>
       <w:r>
+        <w:t xml:space="preserve">[75]</w:t>
+      </w:r>
+      <w:r>
+        <w:t xml:space="preserve">). Thirdly, a sensible trade-off needs to be found between transparent code implementation (which requires clear and sufficiently detailed documentation) and Agile Software Development (for which a foundational principle is prioritizing the development of working code over writing documentation</w:t>
+      </w:r>
+      <w:r>
+        <w:t xml:space="preserve"> </w:t>
+      </w:r>
+      <w:r>
         <w:t xml:space="preserve">[76]</w:t>
-      </w:r>
-      <w:r>
-        <w:t xml:space="preserve">). Thirdly, a sensible trade-off needs to be found between transparent code implementation (which requires clear and sufficiently detailed documentation) and Agile Software Development (for which a foundational principle is prioritizing the development of working code over writing documentation</w:t>
-      </w:r>
-      <w:r>
-        <w:t xml:space="preserve"> </w:t>
-      </w:r>
-      <w:r>
-        <w:t xml:space="preserve">[77]</w:t>
       </w:r>
       <w:r>
         <w:t xml:space="preserve">). Our software framework makes this trade off by enforcing the use of consistent code naming conventions and file organisation which in turn enables automated generation of simple documentation at every code update. All model data-structures and algorithms are therefore always documented (at least minimally, with machine authored content), meaning model developers have a requirement to write customized documentation less frequently.</w:t>
@@ -4635,7 +4701,7 @@
     </w:p>
     <w:bookmarkEnd w:id="42"/>
     <w:bookmarkEnd w:id="43"/>
-    <w:bookmarkStart w:id="176" w:name="references"/>
+    <w:bookmarkStart w:id="174" w:name="references"/>
     <w:p>
       <w:pPr>
         <w:pStyle w:val="Titre1"/>
@@ -4644,7 +4710,7 @@
         <w:t xml:space="preserve">References</w:t>
       </w:r>
     </w:p>
-    <w:bookmarkStart w:id="174" w:name="refs"/>
+    <w:bookmarkStart w:id="172" w:name="refs"/>
     <w:bookmarkStart w:id="44" w:name="ref-wagstaff2012four"/>
     <w:p>
       <w:pPr>
@@ -4834,7 +4900,7 @@
       </w:r>
     </w:p>
     <w:bookmarkEnd w:id="53"/>
-    <w:bookmarkStart w:id="54" w:name="ref-alarid2019need"/>
+    <w:bookmarkStart w:id="55" w:name="ref-10.3389/fpubh.2017.00068"/>
     <w:p>
       <w:pPr>
         <w:pStyle w:val="Bibliographie"/>
@@ -4849,20 +4915,125 @@
         <w:t xml:space="preserve">	</w:t>
       </w:r>
       <w:r>
+        <w:t xml:space="preserve">Boden LA, McKendrick IJ. Model-based policymaking: A framework to promote ethical</w:t>
+      </w:r>
+      <w:r>
+        <w:t xml:space="preserve"> </w:t>
+      </w:r>
+      <w:r>
+        <w:t xml:space="preserve">“good practice”</w:t>
+      </w:r>
+      <w:r>
+        <w:t xml:space="preserve"> </w:t>
+      </w:r>
+      <w:r>
+        <w:t xml:space="preserve">in mathematical modeling for public health policymaking. Frontiers in Public Health. 2017;5. doi:</w:t>
+      </w:r>
+      <w:hyperlink r:id="rId54">
+        <w:r>
+          <w:rPr>
+            <w:rStyle w:val="Lienhypertexte"/>
+          </w:rPr>
+          <w:t xml:space="preserve">10.3389/fpubh.2017.00068</w:t>
+        </w:r>
+      </w:hyperlink>
+    </w:p>
+    <w:bookmarkEnd w:id="55"/>
+    <w:bookmarkStart w:id="56" w:name="ref-pliakos2021ethics"/>
+    <w:p>
+      <w:pPr>
+        <w:pStyle w:val="Bibliographie"/>
+      </w:pPr>
+      <w:r>
+        <w:t xml:space="preserve">10.</w:t>
+      </w:r>
+      <w:r>
+        <w:t xml:space="preserve"> </w:t>
+      </w:r>
+      <w:r>
+        <w:t xml:space="preserve">	</w:t>
+      </w:r>
+      <w:r>
+        <w:t xml:space="preserve">Pliakos EE. Ethics in economic modeling in health care. AMA Journal of Ethics. American Medical Association; 2021;23: 599–600.</w:t>
+      </w:r>
+      <w:r>
+        <w:t xml:space="preserve"> </w:t>
+      </w:r>
+    </w:p>
+    <w:bookmarkEnd w:id="56"/>
+    <w:bookmarkStart w:id="57" w:name="ref-thompson2022escape"/>
+    <w:p>
+      <w:pPr>
+        <w:pStyle w:val="Bibliographie"/>
+      </w:pPr>
+      <w:r>
+        <w:t xml:space="preserve">11.</w:t>
+      </w:r>
+      <w:r>
+        <w:t xml:space="preserve"> </w:t>
+      </w:r>
+      <w:r>
+        <w:t xml:space="preserve">	</w:t>
+      </w:r>
+      <w:r>
+        <w:t xml:space="preserve">Thompson E. Escape from model land: How mathematical models can lead us astray and what we can do about it. New Yourk: Basic Books; 2022.</w:t>
+      </w:r>
+      <w:r>
+        <w:t xml:space="preserve"> </w:t>
+      </w:r>
+    </w:p>
+    <w:bookmarkEnd w:id="57"/>
+    <w:bookmarkStart w:id="58" w:name="ref-calder2018computational"/>
+    <w:p>
+      <w:pPr>
+        <w:pStyle w:val="Bibliographie"/>
+      </w:pPr>
+      <w:r>
+        <w:t xml:space="preserve">12.</w:t>
+      </w:r>
+      <w:r>
+        <w:t xml:space="preserve"> </w:t>
+      </w:r>
+      <w:r>
+        <w:t xml:space="preserve">	</w:t>
+      </w:r>
+      <w:r>
+        <w:t xml:space="preserve">Calder M, Craig C, Culley D, De Cani R, Donnelly CA, Douglas R, et al. Computational modelling for decision-making: Where, why, what, who and how. Royal Society open science. The Royal Society Publishing; 2018;5: 172096.</w:t>
+      </w:r>
+      <w:r>
+        <w:t xml:space="preserve"> </w:t>
+      </w:r>
+    </w:p>
+    <w:bookmarkEnd w:id="58"/>
+    <w:bookmarkStart w:id="59" w:name="ref-alarid2019need"/>
+    <w:p>
+      <w:pPr>
+        <w:pStyle w:val="Bibliographie"/>
+      </w:pPr>
+      <w:r>
+        <w:t xml:space="preserve">13.</w:t>
+      </w:r>
+      <w:r>
+        <w:t xml:space="preserve"> </w:t>
+      </w:r>
+      <w:r>
+        <w:t xml:space="preserve">	</w:t>
+      </w:r>
+      <w:r>
         <w:t xml:space="preserve">Alarid-Escudero F, Krijkamp EM, Pechlivanoglou P, Jalal H, Kao S-YZ, Yang A, et al. A need for change! A coding framework for improving transparency in decision modeling. Pharmacoeconomics. Springer; 2019;37: 1329–1339.</w:t>
       </w:r>
       <w:r>
         <w:t xml:space="preserve"> </w:t>
       </w:r>
     </w:p>
-    <w:bookmarkEnd w:id="54"/>
-    <w:bookmarkStart w:id="56" w:name="ref-Feenstra2022"/>
+    <w:bookmarkEnd w:id="59"/>
+    <w:bookmarkStart w:id="61" w:name="ref-Feenstra2022"/>
     <w:p>
       <w:pPr>
         <w:pStyle w:val="Bibliographie"/>
       </w:pPr>
       <w:r>
-        <w:t xml:space="preserve">10.</w:t>
+        <w:t xml:space="preserve">14.</w:t>
       </w:r>
       <w:r>
         <w:t xml:space="preserve"> </w:t>
@@ -4873,7 +5044,7 @@
       <w:r>
         <w:t xml:space="preserve">Feenstra T, Corro-Ramos I, Hamerlijnck D, Voorn G van, Ghabri S. Four aspects affecting health economic decision models and their validation. PharmacoEconomics. 2022;40: 241–248. doi:</w:t>
       </w:r>
-      <w:hyperlink r:id="rId55">
+      <w:hyperlink r:id="rId60">
         <w:r>
           <w:rPr>
             <w:rStyle w:val="Lienhypertexte"/>
@@ -4882,14 +5053,14 @@
         </w:r>
       </w:hyperlink>
     </w:p>
-    <w:bookmarkEnd w:id="56"/>
-    <w:bookmarkStart w:id="58" w:name="ref-Emerson2019"/>
+    <w:bookmarkEnd w:id="61"/>
+    <w:bookmarkStart w:id="63" w:name="ref-Emerson2019"/>
     <w:p>
       <w:pPr>
         <w:pStyle w:val="Bibliographie"/>
       </w:pPr>
       <w:r>
-        <w:t xml:space="preserve">11.</w:t>
+        <w:t xml:space="preserve">15.</w:t>
       </w:r>
       <w:r>
         <w:t xml:space="preserve"> </w:t>
@@ -4900,7 +5071,7 @@
       <w:r>
         <w:t xml:space="preserve">Emerson J, Bacon R, Kent A, Neumann PJ, Cohen JT. Publication of decision model source code: Attitudes of health economics authors. PharmacoEconomics. 2019;37: 1409–1410. doi:</w:t>
       </w:r>
-      <w:hyperlink r:id="rId57">
+      <w:hyperlink r:id="rId62">
         <w:r>
           <w:rPr>
             <w:rStyle w:val="Lienhypertexte"/>
@@ -4908,111 +5079,6 @@
           <w:t xml:space="preserve">10.1007/s40273-019-00796-3</w:t>
         </w:r>
       </w:hyperlink>
-    </w:p>
-    <w:bookmarkEnd w:id="58"/>
-    <w:bookmarkStart w:id="60" w:name="ref-10.3389/fpubh.2017.00068"/>
-    <w:p>
-      <w:pPr>
-        <w:pStyle w:val="Bibliographie"/>
-      </w:pPr>
-      <w:r>
-        <w:t xml:space="preserve">12.</w:t>
-      </w:r>
-      <w:r>
-        <w:t xml:space="preserve"> </w:t>
-      </w:r>
-      <w:r>
-        <w:t xml:space="preserve">	</w:t>
-      </w:r>
-      <w:r>
-        <w:t xml:space="preserve">Boden LA, McKendrick IJ. Model-based policymaking: A framework to promote ethical</w:t>
-      </w:r>
-      <w:r>
-        <w:t xml:space="preserve"> </w:t>
-      </w:r>
-      <w:r>
-        <w:t xml:space="preserve">“good practice”</w:t>
-      </w:r>
-      <w:r>
-        <w:t xml:space="preserve"> </w:t>
-      </w:r>
-      <w:r>
-        <w:t xml:space="preserve">in mathematical modeling for public health policymaking. Frontiers in Public Health. 2017;5. doi:</w:t>
-      </w:r>
-      <w:hyperlink r:id="rId59">
-        <w:r>
-          <w:rPr>
-            <w:rStyle w:val="Lienhypertexte"/>
-          </w:rPr>
-          <w:t xml:space="preserve">10.3389/fpubh.2017.00068</w:t>
-        </w:r>
-      </w:hyperlink>
-    </w:p>
-    <w:bookmarkEnd w:id="60"/>
-    <w:bookmarkStart w:id="61" w:name="ref-pliakos2021ethics"/>
-    <w:p>
-      <w:pPr>
-        <w:pStyle w:val="Bibliographie"/>
-      </w:pPr>
-      <w:r>
-        <w:t xml:space="preserve">13.</w:t>
-      </w:r>
-      <w:r>
-        <w:t xml:space="preserve"> </w:t>
-      </w:r>
-      <w:r>
-        <w:t xml:space="preserve">	</w:t>
-      </w:r>
-      <w:r>
-        <w:t xml:space="preserve">Pliakos EE. Ethics in economic modeling in health care. AMA Journal of Ethics. American Medical Association; 2021;23: 599–600.</w:t>
-      </w:r>
-      <w:r>
-        <w:t xml:space="preserve"> </w:t>
-      </w:r>
-    </w:p>
-    <w:bookmarkEnd w:id="61"/>
-    <w:bookmarkStart w:id="62" w:name="ref-thompson2022escape"/>
-    <w:p>
-      <w:pPr>
-        <w:pStyle w:val="Bibliographie"/>
-      </w:pPr>
-      <w:r>
-        <w:t xml:space="preserve">14.</w:t>
-      </w:r>
-      <w:r>
-        <w:t xml:space="preserve"> </w:t>
-      </w:r>
-      <w:r>
-        <w:t xml:space="preserve">	</w:t>
-      </w:r>
-      <w:r>
-        <w:t xml:space="preserve">Thompson E. Escape from model land: How mathematical models can lead us astray and what we can do about it. New Yourk: Basic Books; 2022.</w:t>
-      </w:r>
-      <w:r>
-        <w:t xml:space="preserve"> </w:t>
-      </w:r>
-    </w:p>
-    <w:bookmarkEnd w:id="62"/>
-    <w:bookmarkStart w:id="63" w:name="ref-calder2018computational"/>
-    <w:p>
-      <w:pPr>
-        <w:pStyle w:val="Bibliographie"/>
-      </w:pPr>
-      <w:r>
-        <w:t xml:space="preserve">15.</w:t>
-      </w:r>
-      <w:r>
-        <w:t xml:space="preserve"> </w:t>
-      </w:r>
-      <w:r>
-        <w:t xml:space="preserve">	</w:t>
-      </w:r>
-      <w:r>
-        <w:t xml:space="preserve">Calder M, Craig C, Culley D, De Cani R, Donnelly CA, Douglas R, et al. Computational modelling for decision-making: Where, why, what, who and how. Royal Society open science. The Royal Society Publishing; 2018;5: 172096.</w:t>
-      </w:r>
-      <w:r>
-        <w:t xml:space="preserve"> </w:t>
-      </w:r>
     </w:p>
     <w:bookmarkEnd w:id="63"/>
     <w:bookmarkStart w:id="64" w:name="ref-duckett2022journey"/>
@@ -5346,7 +5412,7 @@
       </w:hyperlink>
     </w:p>
     <w:bookmarkEnd w:id="85"/>
-    <w:bookmarkStart w:id="87" w:name="ref-RN39"/>
+    <w:bookmarkStart w:id="87" w:name="ref-Arnold2010"/>
     <w:p>
       <w:pPr>
         <w:pStyle w:val="Bibliographie"/>
@@ -5361,36 +5427,9 @@
         <w:t xml:space="preserve">	</w:t>
       </w:r>
       <w:r>
-        <w:t xml:space="preserve">Augustovski F, Iglesias C, Manca A, Drummond M, Rubinstein A, Marti SG. Barriers to generalizability of health economic evaluations in latin america and the caribbean region. Pharmacoeconomics. 2009;27: 919–29. doi:</w:t>
+        <w:t xml:space="preserve">Arnold RJG, Ekins S. Time for cooperation in health economics among the modelling community. PharmacoEconomics. 2010;28: 609–613. doi:</w:t>
       </w:r>
       <w:hyperlink r:id="rId86">
-        <w:r>
-          <w:rPr>
-            <w:rStyle w:val="Lienhypertexte"/>
-          </w:rPr>
-          <w:t xml:space="preserve">10.2165/11313670-000000000-00000</w:t>
-        </w:r>
-      </w:hyperlink>
-    </w:p>
-    <w:bookmarkEnd w:id="87"/>
-    <w:bookmarkStart w:id="89" w:name="ref-Arnold2010"/>
-    <w:p>
-      <w:pPr>
-        <w:pStyle w:val="Bibliographie"/>
-      </w:pPr>
-      <w:r>
-        <w:t xml:space="preserve">30.</w:t>
-      </w:r>
-      <w:r>
-        <w:t xml:space="preserve"> </w:t>
-      </w:r>
-      <w:r>
-        <w:t xml:space="preserve">	</w:t>
-      </w:r>
-      <w:r>
-        <w:t xml:space="preserve">Arnold RJG, Ekins S. Time for cooperation in health economics among the modelling community. PharmacoEconomics. 2010;28: 609–613. doi:</w:t>
-      </w:r>
-      <w:hyperlink r:id="rId88">
         <w:r>
           <w:rPr>
             <w:rStyle w:val="Lienhypertexte"/>
@@ -5399,13 +5438,35 @@
         </w:r>
       </w:hyperlink>
     </w:p>
-    <w:bookmarkEnd w:id="89"/>
-    <w:bookmarkStart w:id="90" w:name="ref-garcia2021cost"/>
+    <w:bookmarkEnd w:id="87"/>
+    <w:bookmarkStart w:id="88" w:name="ref-garcia2021cost"/>
     <w:p>
       <w:pPr>
         <w:pStyle w:val="Bibliographie"/>
       </w:pPr>
       <w:r>
+        <w:t xml:space="preserve">30.</w:t>
+      </w:r>
+      <w:r>
+        <w:t xml:space="preserve"> </w:t>
+      </w:r>
+      <w:r>
+        <w:t xml:space="preserve">	</w:t>
+      </w:r>
+      <w:r>
+        <w:t xml:space="preserve">Garcia-Mochon L, Rovira Forns J, Espin J. Cost transferability problems in economic evaluation as a framework for an european health care and social costs database. Cost Effectiveness and Resource Allocation. Springer; 2021;19: 1–12.</w:t>
+      </w:r>
+      <w:r>
+        <w:t xml:space="preserve"> </w:t>
+      </w:r>
+    </w:p>
+    <w:bookmarkEnd w:id="88"/>
+    <w:bookmarkStart w:id="90" w:name="ref-Sampson2017"/>
+    <w:p>
+      <w:pPr>
+        <w:pStyle w:val="Bibliographie"/>
+      </w:pPr>
+      <w:r>
         <w:t xml:space="preserve">31.</w:t>
       </w:r>
       <w:r>
@@ -5415,31 +5476,9 @@
         <w:t xml:space="preserve">	</w:t>
       </w:r>
       <w:r>
-        <w:t xml:space="preserve">Garcia-Mochon L, Rovira Forns J, Espin J. Cost transferability problems in economic evaluation as a framework for an european health care and social costs database. Cost Effectiveness and Resource Allocation. Springer; 2021;19: 1–12.</w:t>
-      </w:r>
-      <w:r>
-        <w:t xml:space="preserve"> </w:t>
-      </w:r>
-    </w:p>
-    <w:bookmarkEnd w:id="90"/>
-    <w:bookmarkStart w:id="92" w:name="ref-Sampson2017"/>
-    <w:p>
-      <w:pPr>
-        <w:pStyle w:val="Bibliographie"/>
-      </w:pPr>
-      <w:r>
-        <w:t xml:space="preserve">32.</w:t>
-      </w:r>
-      <w:r>
-        <w:t xml:space="preserve"> </w:t>
-      </w:r>
-      <w:r>
-        <w:t xml:space="preserve">	</w:t>
-      </w:r>
-      <w:r>
         <w:t xml:space="preserve">Sampson CJ, Wrightson T. Model registration: A call to action. PharmacoEconomics - Open. 2017;1: 73–77. doi:</w:t>
       </w:r>
-      <w:hyperlink r:id="rId91">
+      <w:hyperlink r:id="rId89">
         <w:r>
           <w:rPr>
             <w:rStyle w:val="Lienhypertexte"/>
@@ -5448,14 +5487,14 @@
         </w:r>
       </w:hyperlink>
     </w:p>
-    <w:bookmarkEnd w:id="92"/>
-    <w:bookmarkStart w:id="94" w:name="ref-Eddy2012"/>
+    <w:bookmarkEnd w:id="90"/>
+    <w:bookmarkStart w:id="92" w:name="ref-Eddy2012"/>
     <w:p>
       <w:pPr>
         <w:pStyle w:val="Bibliographie"/>
       </w:pPr>
       <w:r>
-        <w:t xml:space="preserve">33.</w:t>
+        <w:t xml:space="preserve">32.</w:t>
       </w:r>
       <w:r>
         <w:t xml:space="preserve"> </w:t>
@@ -5466,7 +5505,7 @@
       <w:r>
         <w:t xml:space="preserve">Eddy DM, Hollingworth W, Caro JJ, Tsevat J, McDonald KM, Wong JB. Model transparency and validation: A report of the ISPOR-SMDM modeling good research practices task force-7. Med Decis Making. 2012;32: 733–43. doi:</w:t>
       </w:r>
-      <w:hyperlink r:id="rId93">
+      <w:hyperlink r:id="rId91">
         <w:r>
           <w:rPr>
             <w:rStyle w:val="Lienhypertexte"/>
@@ -5475,14 +5514,14 @@
         </w:r>
       </w:hyperlink>
     </w:p>
-    <w:bookmarkEnd w:id="94"/>
-    <w:bookmarkStart w:id="96" w:name="ref-Zenodo2013"/>
+    <w:bookmarkEnd w:id="92"/>
+    <w:bookmarkStart w:id="94" w:name="ref-Zenodo2013"/>
     <w:p>
       <w:pPr>
         <w:pStyle w:val="Bibliographie"/>
       </w:pPr>
       <w:r>
-        <w:t xml:space="preserve">34.</w:t>
+        <w:t xml:space="preserve">33.</w:t>
       </w:r>
       <w:r>
         <w:t xml:space="preserve"> </w:t>
@@ -5493,7 +5532,7 @@
       <w:r>
         <w:t xml:space="preserve">European Organization For Nuclear Research, OpenAIRE. Zenodo [Internet]. CERN; 2013. doi:</w:t>
       </w:r>
-      <w:hyperlink r:id="rId95">
+      <w:hyperlink r:id="rId93">
         <w:r>
           <w:rPr>
             <w:rStyle w:val="Lienhypertexte"/>
@@ -5502,14 +5541,14 @@
         </w:r>
       </w:hyperlink>
     </w:p>
-    <w:bookmarkEnd w:id="96"/>
-    <w:bookmarkStart w:id="98" w:name="ref-Dataverse2007"/>
+    <w:bookmarkEnd w:id="94"/>
+    <w:bookmarkStart w:id="96" w:name="ref-Dataverse2007"/>
     <w:p>
       <w:pPr>
         <w:pStyle w:val="Bibliographie"/>
       </w:pPr>
       <w:r>
-        <w:t xml:space="preserve">35.</w:t>
+        <w:t xml:space="preserve">34.</w:t>
       </w:r>
       <w:r>
         <w:t xml:space="preserve"> </w:t>
@@ -5523,7 +5562,7 @@
       <w:r>
         <w:t xml:space="preserve"> </w:t>
       </w:r>
-      <w:hyperlink r:id="rId97">
+      <w:hyperlink r:id="rId95">
         <w:r>
           <w:rPr>
             <w:rStyle w:val="Lienhypertexte"/>
@@ -5532,14 +5571,14 @@
         </w:r>
       </w:hyperlink>
     </w:p>
-    <w:bookmarkEnd w:id="98"/>
-    <w:bookmarkStart w:id="100" w:name="ref-techver2019"/>
+    <w:bookmarkEnd w:id="96"/>
+    <w:bookmarkStart w:id="98" w:name="ref-techver2019"/>
     <w:p>
       <w:pPr>
         <w:pStyle w:val="Bibliographie"/>
       </w:pPr>
       <w:r>
-        <w:t xml:space="preserve">36.</w:t>
+        <w:t xml:space="preserve">35.</w:t>
       </w:r>
       <w:r>
         <w:t xml:space="preserve"> </w:t>
@@ -5550,7 +5589,7 @@
       <w:r>
         <w:t xml:space="preserve">Büyükkaramikli NC, Rutten-van Mölken MPMH, Severens JL, Al M. TECH-VER: A verification checklist to reduce errors in models and improve their credibility. PharmacoEconomics. 2019;37: 1391–1408. doi:</w:t>
       </w:r>
-      <w:hyperlink r:id="rId99">
+      <w:hyperlink r:id="rId97">
         <w:r>
           <w:rPr>
             <w:rStyle w:val="Lienhypertexte"/>
@@ -5559,14 +5598,14 @@
         </w:r>
       </w:hyperlink>
     </w:p>
-    <w:bookmarkEnd w:id="100"/>
-    <w:bookmarkStart w:id="102" w:name="ref-ERICWONG2010188"/>
+    <w:bookmarkEnd w:id="98"/>
+    <w:bookmarkStart w:id="100" w:name="ref-ERICWONG2010188"/>
     <w:p>
       <w:pPr>
         <w:pStyle w:val="Bibliographie"/>
       </w:pPr>
       <w:r>
-        <w:t xml:space="preserve">37.</w:t>
+        <w:t xml:space="preserve">36.</w:t>
       </w:r>
       <w:r>
         <w:t xml:space="preserve"> </w:t>
@@ -5577,7 +5616,7 @@
       <w:r>
         <w:t xml:space="preserve">Eric Wong W, Debroy V, Choi B. A family of code coverage-based heuristics for effective fault localization. Journal of Systems and Software. 2010;83: 188–208. doi:</w:t>
       </w:r>
-      <w:hyperlink r:id="rId101">
+      <w:hyperlink r:id="rId99">
         <w:r>
           <w:rPr>
             <w:rStyle w:val="Lienhypertexte"/>
@@ -5586,13 +5625,35 @@
         </w:r>
       </w:hyperlink>
     </w:p>
-    <w:bookmarkEnd w:id="102"/>
-    <w:bookmarkStart w:id="103" w:name="ref-martin2003agile"/>
+    <w:bookmarkEnd w:id="100"/>
+    <w:bookmarkStart w:id="101" w:name="ref-martin2003agile"/>
     <w:p>
       <w:pPr>
         <w:pStyle w:val="Bibliographie"/>
       </w:pPr>
       <w:r>
+        <w:t xml:space="preserve">37.</w:t>
+      </w:r>
+      <w:r>
+        <w:t xml:space="preserve"> </w:t>
+      </w:r>
+      <w:r>
+        <w:t xml:space="preserve">	</w:t>
+      </w:r>
+      <w:r>
+        <w:t xml:space="preserve">Martin RC. Agile software development: Principles, patterns, and practices. Prentice Hall PTR; 2003.</w:t>
+      </w:r>
+      <w:r>
+        <w:t xml:space="preserve"> </w:t>
+      </w:r>
+    </w:p>
+    <w:bookmarkEnd w:id="101"/>
+    <w:bookmarkStart w:id="103" w:name="ref-github2007"/>
+    <w:p>
+      <w:pPr>
+        <w:pStyle w:val="Bibliographie"/>
+      </w:pPr>
+      <w:r>
         <w:t xml:space="preserve">38.</w:t>
       </w:r>
       <w:r>
@@ -5602,34 +5663,12 @@
         <w:t xml:space="preserve">	</w:t>
       </w:r>
       <w:r>
-        <w:t xml:space="preserve">Martin RC. Agile software development: Principles, patterns, and practices. Prentice Hall PTR; 2003.</w:t>
-      </w:r>
-      <w:r>
-        <w:t xml:space="preserve"> </w:t>
-      </w:r>
-    </w:p>
-    <w:bookmarkEnd w:id="103"/>
-    <w:bookmarkStart w:id="105" w:name="ref-github2007"/>
-    <w:p>
-      <w:pPr>
-        <w:pStyle w:val="Bibliographie"/>
-      </w:pPr>
-      <w:r>
-        <w:t xml:space="preserve">39.</w:t>
-      </w:r>
-      <w:r>
-        <w:t xml:space="preserve"> </w:t>
-      </w:r>
-      <w:r>
-        <w:t xml:space="preserve">	</w:t>
-      </w:r>
-      <w:r>
         <w:t xml:space="preserve">github. GitHub [Internet]. 2007. Available:</w:t>
       </w:r>
       <w:r>
         <w:t xml:space="preserve"> </w:t>
       </w:r>
-      <w:hyperlink r:id="rId104">
+      <w:hyperlink r:id="rId102">
         <w:r>
           <w:rPr>
             <w:rStyle w:val="Lienhypertexte"/>
@@ -5638,14 +5677,14 @@
         </w:r>
       </w:hyperlink>
     </w:p>
-    <w:bookmarkEnd w:id="105"/>
-    <w:bookmarkStart w:id="107" w:name="ref-Wilson_2017"/>
+    <w:bookmarkEnd w:id="103"/>
+    <w:bookmarkStart w:id="105" w:name="ref-Wilson_2017"/>
     <w:p>
       <w:pPr>
         <w:pStyle w:val="Bibliographie"/>
       </w:pPr>
       <w:r>
-        <w:t xml:space="preserve">40.</w:t>
+        <w:t xml:space="preserve">39.</w:t>
       </w:r>
       <w:r>
         <w:t xml:space="preserve"> </w:t>
@@ -5656,7 +5695,7 @@
       <w:r>
         <w:t xml:space="preserve">Wilson JAC Greg AND Bryan. Good enough practices in scientific computing. PLOS Computational Biology. Public Library of Science; 2017;13: 1–20. doi:</w:t>
       </w:r>
-      <w:hyperlink r:id="rId106">
+      <w:hyperlink r:id="rId104">
         <w:r>
           <w:rPr>
             <w:rStyle w:val="Lienhypertexte"/>
@@ -5665,14 +5704,14 @@
         </w:r>
       </w:hyperlink>
     </w:p>
-    <w:bookmarkEnd w:id="107"/>
-    <w:bookmarkStart w:id="109" w:name="ref-ready4oop2022"/>
+    <w:bookmarkEnd w:id="105"/>
+    <w:bookmarkStart w:id="107" w:name="ref-ready4oop2022"/>
     <w:p>
       <w:pPr>
         <w:pStyle w:val="Bibliographie"/>
       </w:pPr>
       <w:r>
-        <w:t xml:space="preserve">41.</w:t>
+        <w:t xml:space="preserve">40.</w:t>
       </w:r>
       <w:r>
         <w:t xml:space="preserve"> </w:t>
@@ -5686,7 +5725,7 @@
       <w:r>
         <w:t xml:space="preserve"> </w:t>
       </w:r>
-      <w:hyperlink r:id="rId108">
+      <w:hyperlink r:id="rId106">
         <w:r>
           <w:rPr>
             <w:rStyle w:val="Lienhypertexte"/>
@@ -5695,14 +5734,14 @@
         </w:r>
       </w:hyperlink>
     </w:p>
-    <w:bookmarkEnd w:id="109"/>
-    <w:bookmarkStart w:id="111" w:name="ref-8717448"/>
+    <w:bookmarkEnd w:id="107"/>
+    <w:bookmarkStart w:id="109" w:name="ref-8717448"/>
     <w:p>
       <w:pPr>
         <w:pStyle w:val="Bibliographie"/>
       </w:pPr>
       <w:r>
-        <w:t xml:space="preserve">42.</w:t>
+        <w:t xml:space="preserve">41.</w:t>
       </w:r>
       <w:r>
         <w:t xml:space="preserve"> </w:t>
@@ -5713,7 +5752,7 @@
       <w:r>
         <w:t xml:space="preserve">Hourani H, Wasmi H, Alrawashdeh T. A code complexity model of object oriented programming (OOP). 2019 IEEE jordan international joint conference on electrical engineering and information technology (JEEIT). 2019. pp. 560–564. doi:</w:t>
       </w:r>
-      <w:hyperlink r:id="rId110">
+      <w:hyperlink r:id="rId108">
         <w:r>
           <w:rPr>
             <w:rStyle w:val="Lienhypertexte"/>
@@ -5722,13 +5761,35 @@
         </w:r>
       </w:hyperlink>
     </w:p>
-    <w:bookmarkEnd w:id="111"/>
-    <w:bookmarkStart w:id="112" w:name="ref-pan2021modular"/>
+    <w:bookmarkEnd w:id="109"/>
+    <w:bookmarkStart w:id="110" w:name="ref-pan2021modular"/>
     <w:p>
       <w:pPr>
         <w:pStyle w:val="Bibliographie"/>
       </w:pPr>
       <w:r>
+        <w:t xml:space="preserve">42.</w:t>
+      </w:r>
+      <w:r>
+        <w:t xml:space="preserve"> </w:t>
+      </w:r>
+      <w:r>
+        <w:t xml:space="preserve">	</w:t>
+      </w:r>
+      <w:r>
+        <w:t xml:space="preserve">Pan M, Gawthrop PJ, Cursons J, Crampin EJ. Modular assembly of dynamic models in systems biology. PLoS computational biology. Public Library of Science San Francisco, CA USA; 2021;17: e1009513.</w:t>
+      </w:r>
+      <w:r>
+        <w:t xml:space="preserve"> </w:t>
+      </w:r>
+    </w:p>
+    <w:bookmarkEnd w:id="110"/>
+    <w:bookmarkStart w:id="112" w:name="ref-copyleft2022"/>
+    <w:p>
+      <w:pPr>
+        <w:pStyle w:val="Bibliographie"/>
+      </w:pPr>
+      <w:r>
         <w:t xml:space="preserve">43.</w:t>
       </w:r>
       <w:r>
@@ -5738,34 +5799,12 @@
         <w:t xml:space="preserve">	</w:t>
       </w:r>
       <w:r>
-        <w:t xml:space="preserve">Pan M, Gawthrop PJ, Cursons J, Crampin EJ. Modular assembly of dynamic models in systems biology. PLoS computational biology. Public Library of Science San Francisco, CA USA; 2021;17: e1009513.</w:t>
-      </w:r>
-      <w:r>
-        <w:t xml:space="preserve"> </w:t>
-      </w:r>
-    </w:p>
-    <w:bookmarkEnd w:id="112"/>
-    <w:bookmarkStart w:id="114" w:name="ref-copyleft2022"/>
-    <w:p>
-      <w:pPr>
-        <w:pStyle w:val="Bibliographie"/>
-      </w:pPr>
-      <w:r>
-        <w:t xml:space="preserve">44.</w:t>
-      </w:r>
-      <w:r>
-        <w:t xml:space="preserve"> </w:t>
-      </w:r>
-      <w:r>
-        <w:t xml:space="preserve">	</w:t>
-      </w:r>
-      <w:r>
         <w:t xml:space="preserve">Foundation TFS. What is copyleft? [Internet]. Available:</w:t>
       </w:r>
       <w:r>
         <w:t xml:space="preserve"> </w:t>
       </w:r>
-      <w:hyperlink r:id="rId113">
+      <w:hyperlink r:id="rId111">
         <w:r>
           <w:rPr>
             <w:rStyle w:val="Lienhypertexte"/>
@@ -5774,14 +5813,14 @@
         </w:r>
       </w:hyperlink>
     </w:p>
-    <w:bookmarkEnd w:id="114"/>
-    <w:bookmarkStart w:id="116" w:name="ref-Jenkins2021"/>
+    <w:bookmarkEnd w:id="112"/>
+    <w:bookmarkStart w:id="114" w:name="ref-Jenkins2021"/>
     <w:p>
       <w:pPr>
         <w:pStyle w:val="Bibliographie"/>
       </w:pPr>
       <w:r>
-        <w:t xml:space="preserve">45.</w:t>
+        <w:t xml:space="preserve">44.</w:t>
       </w:r>
       <w:r>
         <w:t xml:space="preserve"> </w:t>
@@ -5792,7 +5831,7 @@
       <w:r>
         <w:t xml:space="preserve">Jenkins DA, Martin GP, Sperrin M, Riley RD, Debray TPA, Collins GS, et al. Continual updating and monitoring of clinical prediction models: Time for dynamic prediction systems? Diagnostic and Prognostic Research. 2021;5: 1. doi:</w:t>
       </w:r>
-      <w:hyperlink r:id="rId115">
+      <w:hyperlink r:id="rId113">
         <w:r>
           <w:rPr>
             <w:rStyle w:val="Lienhypertexte"/>
@@ -5801,14 +5840,14 @@
         </w:r>
       </w:hyperlink>
     </w:p>
-    <w:bookmarkEnd w:id="116"/>
-    <w:bookmarkStart w:id="118" w:name="ref-info:doi/10.2196/20028"/>
+    <w:bookmarkEnd w:id="114"/>
+    <w:bookmarkStart w:id="116" w:name="ref-info:doi/10.2196/20028"/>
     <w:p>
       <w:pPr>
         <w:pStyle w:val="Bibliographie"/>
       </w:pPr>
       <w:r>
-        <w:t xml:space="preserve">46.</w:t>
+        <w:t xml:space="preserve">45.</w:t>
       </w:r>
       <w:r>
         <w:t xml:space="preserve"> </w:t>
@@ -5819,7 +5858,7 @@
       <w:r>
         <w:t xml:space="preserve">Ye Y, Barapatre S, Davis MK, Elliston KO, Davatzikos C, Fedorov A, et al. Open-source software sustainability models: Initial white paper from the informatics technology for cancer research sustainability and industry partnership working group. J Med Internet Res. 2021;23: e20028. doi:</w:t>
       </w:r>
-      <w:hyperlink r:id="rId117">
+      <w:hyperlink r:id="rId115">
         <w:r>
           <w:rPr>
             <w:rStyle w:val="Lienhypertexte"/>
@@ -5828,14 +5867,14 @@
         </w:r>
       </w:hyperlink>
     </w:p>
-    <w:bookmarkEnd w:id="118"/>
-    <w:bookmarkStart w:id="120" w:name="ref-MERGEL2015464"/>
+    <w:bookmarkEnd w:id="116"/>
+    <w:bookmarkStart w:id="118" w:name="ref-MERGEL2015464"/>
     <w:p>
       <w:pPr>
         <w:pStyle w:val="Bibliographie"/>
       </w:pPr>
       <w:r>
-        <w:t xml:space="preserve">47.</w:t>
+        <w:t xml:space="preserve">46.</w:t>
       </w:r>
       <w:r>
         <w:t xml:space="preserve"> </w:t>
@@ -5846,7 +5885,7 @@
       <w:r>
         <w:t xml:space="preserve">Mergel I. Open collaboration in the public sector: The case of social coding on GitHub. Government Information Quarterly. 2015;32: 464–472. doi:</w:t>
       </w:r>
-      <w:hyperlink r:id="rId119">
+      <w:hyperlink r:id="rId117">
         <w:r>
           <w:rPr>
             <w:rStyle w:val="Lienhypertexte"/>
@@ -5855,14 +5894,14 @@
         </w:r>
       </w:hyperlink>
     </w:p>
-    <w:bookmarkEnd w:id="120"/>
-    <w:bookmarkStart w:id="122" w:name="ref-CI2017"/>
+    <w:bookmarkEnd w:id="118"/>
+    <w:bookmarkStart w:id="120" w:name="ref-CI2017"/>
     <w:p>
       <w:pPr>
         <w:pStyle w:val="Bibliographie"/>
       </w:pPr>
       <w:r>
-        <w:t xml:space="preserve">48.</w:t>
+        <w:t xml:space="preserve">47.</w:t>
       </w:r>
       <w:r>
         <w:t xml:space="preserve"> </w:t>
@@ -5873,7 +5912,7 @@
       <w:r>
         <w:t xml:space="preserve">Shahin M, Ali Babar M, Zhu L. Continuous integration, delivery and deployment: A systematic review on approaches, tools, challenges and practices. IEEE Access. 2017;5: 3909–3943. doi:</w:t>
       </w:r>
-      <w:hyperlink r:id="rId121">
+      <w:hyperlink r:id="rId119">
         <w:r>
           <w:rPr>
             <w:rStyle w:val="Lienhypertexte"/>
@@ -5882,14 +5921,58 @@
         </w:r>
       </w:hyperlink>
     </w:p>
+    <w:bookmarkEnd w:id="120"/>
+    <w:bookmarkStart w:id="121" w:name="ref-zhou2016api"/>
+    <w:p>
+      <w:pPr>
+        <w:pStyle w:val="Bibliographie"/>
+      </w:pPr>
+      <w:r>
+        <w:t xml:space="preserve">48.</w:t>
+      </w:r>
+      <w:r>
+        <w:t xml:space="preserve"> </w:t>
+      </w:r>
+      <w:r>
+        <w:t xml:space="preserve">	</w:t>
+      </w:r>
+      <w:r>
+        <w:t xml:space="preserve">Zhou J, Walker RJ. API deprecation: A retrospective analysis and detection method for code examples on the web. Proceedings of the 2016 24th ACM SIGSOFT international symposium on foundations of software engineering. 2016. pp. 266–277.</w:t>
+      </w:r>
+      <w:r>
+        <w:t xml:space="preserve"> </w:t>
+      </w:r>
+    </w:p>
+    <w:bookmarkEnd w:id="121"/>
+    <w:bookmarkStart w:id="122" w:name="ref-barros2023empowering"/>
+    <w:p>
+      <w:pPr>
+        <w:pStyle w:val="Bibliographie"/>
+      </w:pPr>
+      <w:r>
+        <w:t xml:space="preserve">49.</w:t>
+      </w:r>
+      <w:r>
+        <w:t xml:space="preserve"> </w:t>
+      </w:r>
+      <w:r>
+        <w:t xml:space="preserve">	</w:t>
+      </w:r>
+      <w:r>
+        <w:t xml:space="preserve">Barros C, Luo Y, Chubaty AM, Eddy IM, Micheletti T, Boisvenue C, et al. Empowering ecological modellers with a PERFICT workflow: Seamlessly linking data, parameterisation, prediction, validation and visualisation. Methods in Ecology and Evolution. Wiley Online Library; 2023;</w:t>
+      </w:r>
+      <w:r>
+        <w:t xml:space="preserve"> </w:t>
+      </w:r>
+    </w:p>
     <w:bookmarkEnd w:id="122"/>
-    <w:bookmarkStart w:id="123" w:name="ref-zhou2016api"/>
+    <w:bookmarkStart w:id="124" w:name="ref-10.1214/13-STS452"/>
     <w:p>
       <w:pPr>
         <w:pStyle w:val="Bibliographie"/>
       </w:pPr>
       <w:r>
-        <w:t xml:space="preserve">49.</w:t>
+        <w:t xml:space="preserve">50.</w:t>
       </w:r>
       <w:r>
         <w:t xml:space="preserve"> </w:t>
@@ -5898,50 +5981,6 @@
         <w:t xml:space="preserve">	</w:t>
       </w:r>
       <w:r>
-        <w:t xml:space="preserve">Zhou J, Walker RJ. API deprecation: A retrospective analysis and detection method for code examples on the web. Proceedings of the 2016 24th ACM SIGSOFT international symposium on foundations of software engineering. 2016. pp. 266–277.</w:t>
-      </w:r>
-      <w:r>
-        <w:t xml:space="preserve"> </w:t>
-      </w:r>
-    </w:p>
-    <w:bookmarkEnd w:id="123"/>
-    <w:bookmarkStart w:id="124" w:name="ref-barros2023empowering"/>
-    <w:p>
-      <w:pPr>
-        <w:pStyle w:val="Bibliographie"/>
-      </w:pPr>
-      <w:r>
-        <w:t xml:space="preserve">50.</w:t>
-      </w:r>
-      <w:r>
-        <w:t xml:space="preserve"> </w:t>
-      </w:r>
-      <w:r>
-        <w:t xml:space="preserve">	</w:t>
-      </w:r>
-      <w:r>
-        <w:t xml:space="preserve">Barros C, Luo Y, Chubaty AM, Eddy IM, Micheletti T, Boisvenue C, et al. Empowering ecological modellers with a PERFICT workflow: Seamlessly linking data, parameterisation, prediction, validation and visualisation. Methods in Ecology and Evolution. Wiley Online Library; 2023;</w:t>
-      </w:r>
-      <w:r>
-        <w:t xml:space="preserve"> </w:t>
-      </w:r>
-    </w:p>
-    <w:bookmarkEnd w:id="124"/>
-    <w:bookmarkStart w:id="126" w:name="ref-10.1214/13-STS452"/>
-    <w:p>
-      <w:pPr>
-        <w:pStyle w:val="Bibliographie"/>
-      </w:pPr>
-      <w:r>
-        <w:t xml:space="preserve">51.</w:t>
-      </w:r>
-      <w:r>
-        <w:t xml:space="preserve"> </w:t>
-      </w:r>
-      <w:r>
-        <w:t xml:space="preserve">	</w:t>
-      </w:r>
-      <w:r>
         <w:t xml:space="preserve">Chambers JM.</w:t>
       </w:r>
       <w:r>
@@ -5953,7 +5992,7 @@
       <w:r>
         <w:t xml:space="preserve">. Statistical Science. Institute of Mathematical Statistics; 2014;29: 167–180. doi:</w:t>
       </w:r>
-      <w:hyperlink r:id="rId125">
+      <w:hyperlink r:id="rId123">
         <w:r>
           <w:rPr>
             <w:rStyle w:val="Lienhypertexte"/>
@@ -5962,14 +6001,14 @@
         </w:r>
       </w:hyperlink>
     </w:p>
-    <w:bookmarkEnd w:id="126"/>
-    <w:bookmarkStart w:id="128" w:name="ref-CRAN2022"/>
+    <w:bookmarkEnd w:id="124"/>
+    <w:bookmarkStart w:id="126" w:name="ref-CRAN2022"/>
     <w:p>
       <w:pPr>
         <w:pStyle w:val="Bibliographie"/>
       </w:pPr>
       <w:r>
-        <w:t xml:space="preserve">52.</w:t>
+        <w:t xml:space="preserve">51.</w:t>
       </w:r>
       <w:r>
         <w:t xml:space="preserve"> </w:t>
@@ -5983,7 +6022,7 @@
       <w:r>
         <w:t xml:space="preserve"> </w:t>
       </w:r>
-      <w:hyperlink r:id="rId127">
+      <w:hyperlink r:id="rId125">
         <w:r>
           <w:rPr>
             <w:rStyle w:val="Lienhypertexte"/>
@@ -5992,14 +6031,14 @@
         </w:r>
       </w:hyperlink>
     </w:p>
-    <w:bookmarkEnd w:id="128"/>
-    <w:bookmarkStart w:id="130" w:name="ref-codecov_2022"/>
+    <w:bookmarkEnd w:id="126"/>
+    <w:bookmarkStart w:id="128" w:name="ref-codecov_2022"/>
     <w:p>
       <w:pPr>
         <w:pStyle w:val="Bibliographie"/>
       </w:pPr>
       <w:r>
-        <w:t xml:space="preserve">53.</w:t>
+        <w:t xml:space="preserve">52.</w:t>
       </w:r>
       <w:r>
         <w:t xml:space="preserve"> </w:t>
@@ -6013,7 +6052,7 @@
       <w:r>
         <w:t xml:space="preserve"> </w:t>
       </w:r>
-      <w:hyperlink r:id="rId129">
+      <w:hyperlink r:id="rId127">
         <w:r>
           <w:rPr>
             <w:rStyle w:val="Lienhypertexte"/>
@@ -6022,14 +6061,14 @@
         </w:r>
       </w:hyperlink>
     </w:p>
-    <w:bookmarkEnd w:id="130"/>
-    <w:bookmarkStart w:id="132" w:name="ref-hugo_2023"/>
+    <w:bookmarkEnd w:id="128"/>
+    <w:bookmarkStart w:id="130" w:name="ref-hugo_2023"/>
     <w:p>
       <w:pPr>
         <w:pStyle w:val="Bibliographie"/>
       </w:pPr>
       <w:r>
-        <w:t xml:space="preserve">54.</w:t>
+        <w:t xml:space="preserve">53.</w:t>
       </w:r>
       <w:r>
         <w:t xml:space="preserve"> </w:t>
@@ -6043,7 +6082,7 @@
       <w:r>
         <w:t xml:space="preserve"> </w:t>
       </w:r>
-      <w:hyperlink r:id="rId131">
+      <w:hyperlink r:id="rId129">
         <w:r>
           <w:rPr>
             <w:rStyle w:val="Lienhypertexte"/>
@@ -6052,14 +6091,14 @@
         </w:r>
       </w:hyperlink>
     </w:p>
-    <w:bookmarkEnd w:id="132"/>
-    <w:bookmarkStart w:id="134" w:name="ref-docsy_2023"/>
+    <w:bookmarkEnd w:id="130"/>
+    <w:bookmarkStart w:id="132" w:name="ref-docsy_2023"/>
     <w:p>
       <w:pPr>
         <w:pStyle w:val="Bibliographie"/>
       </w:pPr>
       <w:r>
-        <w:t xml:space="preserve">55.</w:t>
+        <w:t xml:space="preserve">54.</w:t>
       </w:r>
       <w:r>
         <w:t xml:space="preserve"> </w:t>
@@ -6073,7 +6112,7 @@
       <w:r>
         <w:t xml:space="preserve"> </w:t>
       </w:r>
-      <w:hyperlink r:id="rId133">
+      <w:hyperlink r:id="rId131">
         <w:r>
           <w:rPr>
             <w:rStyle w:val="Lienhypertexte"/>
@@ -6082,14 +6121,14 @@
         </w:r>
       </w:hyperlink>
     </w:p>
-    <w:bookmarkEnd w:id="134"/>
-    <w:bookmarkStart w:id="136" w:name="ref-algoliadocsearch_2023"/>
+    <w:bookmarkEnd w:id="132"/>
+    <w:bookmarkStart w:id="134" w:name="ref-algoliadocsearch_2023"/>
     <w:p>
       <w:pPr>
         <w:pStyle w:val="Bibliographie"/>
       </w:pPr>
       <w:r>
-        <w:t xml:space="preserve">56.</w:t>
+        <w:t xml:space="preserve">55.</w:t>
       </w:r>
       <w:r>
         <w:t xml:space="preserve"> </w:t>
@@ -6103,7 +6142,7 @@
       <w:r>
         <w:t xml:space="preserve"> </w:t>
       </w:r>
-      <w:hyperlink r:id="rId135">
+      <w:hyperlink r:id="rId133">
         <w:r>
           <w:rPr>
             <w:rStyle w:val="Lienhypertexte"/>
@@ -6112,14 +6151,14 @@
         </w:r>
       </w:hyperlink>
     </w:p>
-    <w:bookmarkEnd w:id="136"/>
-    <w:bookmarkStart w:id="138" w:name="ref-netlify_2023"/>
+    <w:bookmarkEnd w:id="134"/>
+    <w:bookmarkStart w:id="136" w:name="ref-netlify_2023"/>
     <w:p>
       <w:pPr>
         <w:pStyle w:val="Bibliographie"/>
       </w:pPr>
       <w:r>
-        <w:t xml:space="preserve">57.</w:t>
+        <w:t xml:space="preserve">56.</w:t>
       </w:r>
       <w:r>
         <w:t xml:space="preserve"> </w:t>
@@ -6133,7 +6172,7 @@
       <w:r>
         <w:t xml:space="preserve"> </w:t>
       </w:r>
-      <w:hyperlink r:id="rId137">
+      <w:hyperlink r:id="rId135">
         <w:r>
           <w:rPr>
             <w:rStyle w:val="Lienhypertexte"/>
@@ -6142,14 +6181,14 @@
         </w:r>
       </w:hyperlink>
     </w:p>
-    <w:bookmarkEnd w:id="138"/>
-    <w:bookmarkStart w:id="140" w:name="ref-Hamilton2021.07.07.21260129"/>
+    <w:bookmarkEnd w:id="136"/>
+    <w:bookmarkStart w:id="138" w:name="ref-Hamilton2021.07.07.21260129"/>
     <w:p>
       <w:pPr>
         <w:pStyle w:val="Bibliographie"/>
       </w:pPr>
       <w:r>
-        <w:t xml:space="preserve">58.</w:t>
+        <w:t xml:space="preserve">57.</w:t>
       </w:r>
       <w:r>
         <w:t xml:space="preserve"> </w:t>
@@ -6160,7 +6199,7 @@
       <w:r>
         <w:t xml:space="preserve">Hamilton MP, Gao CX, Filia KM, Menssink JM, Sharmin S, Telford N, et al. Mapping psychological distress, depression and anxiety measures to AQoL-6D utility using data from a sample of young people presenting to primary mental health services. medRxiv. Cold Spring Harbor Laboratory Press; 2022; doi:</w:t>
       </w:r>
-      <w:hyperlink r:id="rId139">
+      <w:hyperlink r:id="rId137">
         <w:r>
           <w:rPr>
             <w:rStyle w:val="Lienhypertexte"/>
@@ -6169,14 +6208,14 @@
         </w:r>
       </w:hyperlink>
     </w:p>
-    <w:bookmarkEnd w:id="140"/>
-    <w:bookmarkStart w:id="142" w:name="ref-hamilton_matthew_2022_6084467"/>
+    <w:bookmarkEnd w:id="138"/>
+    <w:bookmarkStart w:id="140" w:name="ref-hamilton_matthew_2022_6084467"/>
     <w:p>
       <w:pPr>
         <w:pStyle w:val="Bibliographie"/>
       </w:pPr>
       <w:r>
-        <w:t xml:space="preserve">59.</w:t>
+        <w:t xml:space="preserve">58.</w:t>
       </w:r>
       <w:r>
         <w:t xml:space="preserve"> </w:t>
@@ -6199,7 +6238,7 @@
       <w:r>
         <w:t xml:space="preserve">[Internet]. Zenodo; 2022. doi:</w:t>
       </w:r>
-      <w:hyperlink r:id="rId141">
+      <w:hyperlink r:id="rId139">
         <w:r>
           <w:rPr>
             <w:rStyle w:val="Lienhypertexte"/>
@@ -6208,14 +6247,14 @@
         </w:r>
       </w:hyperlink>
     </w:p>
-    <w:bookmarkEnd w:id="142"/>
-    <w:bookmarkStart w:id="144" w:name="ref-hamilton_matthew_2022_6084824"/>
+    <w:bookmarkEnd w:id="140"/>
+    <w:bookmarkStart w:id="142" w:name="ref-hamilton_matthew_2022_6084824"/>
     <w:p>
       <w:pPr>
         <w:pStyle w:val="Bibliographie"/>
       </w:pPr>
       <w:r>
-        <w:t xml:space="preserve">60.</w:t>
+        <w:t xml:space="preserve">59.</w:t>
       </w:r>
       <w:r>
         <w:t xml:space="preserve"> </w:t>
@@ -6226,7 +6265,7 @@
       <w:r>
         <w:t xml:space="preserve">Hamilton M, Gao C. Scorz: Score questionnaire item responses [Internet]. Zenodo; 2022. doi:</w:t>
       </w:r>
-      <w:hyperlink r:id="rId143">
+      <w:hyperlink r:id="rId141">
         <w:r>
           <w:rPr>
             <w:rStyle w:val="Lienhypertexte"/>
@@ -6235,14 +6274,14 @@
         </w:r>
       </w:hyperlink>
     </w:p>
-    <w:bookmarkEnd w:id="144"/>
-    <w:bookmarkStart w:id="146" w:name="ref-hamilton_matthew_2022_6116701"/>
+    <w:bookmarkEnd w:id="142"/>
+    <w:bookmarkStart w:id="144" w:name="ref-hamilton_matthew_2022_6116701"/>
     <w:p>
       <w:pPr>
         <w:pStyle w:val="Bibliographie"/>
       </w:pPr>
       <w:r>
-        <w:t xml:space="preserve">61.</w:t>
+        <w:t xml:space="preserve">60.</w:t>
       </w:r>
       <w:r>
         <w:t xml:space="preserve"> </w:t>
@@ -6265,7 +6304,7 @@
       <w:r>
         <w:t xml:space="preserve">[Internet]. Zenodo; 2022. doi:</w:t>
       </w:r>
-      <w:hyperlink r:id="rId145">
+      <w:hyperlink r:id="rId143">
         <w:r>
           <w:rPr>
             <w:rStyle w:val="Lienhypertexte"/>
@@ -6274,14 +6313,14 @@
         </w:r>
       </w:hyperlink>
     </w:p>
-    <w:bookmarkEnd w:id="146"/>
-    <w:bookmarkStart w:id="148" w:name="ref-gao_caroline_2022_6130155"/>
+    <w:bookmarkEnd w:id="144"/>
+    <w:bookmarkStart w:id="146" w:name="ref-gao_caroline_2022_6130155"/>
     <w:p>
       <w:pPr>
         <w:pStyle w:val="Bibliographie"/>
       </w:pPr>
       <w:r>
-        <w:t xml:space="preserve">62.</w:t>
+        <w:t xml:space="preserve">61.</w:t>
       </w:r>
       <w:r>
         <w:t xml:space="preserve"> </w:t>
@@ -6304,7 +6343,7 @@
       <w:r>
         <w:t xml:space="preserve">[Internet]. Zenodo; 2022. doi:</w:t>
       </w:r>
-      <w:hyperlink r:id="rId147">
+      <w:hyperlink r:id="rId145">
         <w:r>
           <w:rPr>
             <w:rStyle w:val="Lienhypertexte"/>
@@ -6313,14 +6352,14 @@
         </w:r>
       </w:hyperlink>
     </w:p>
-    <w:bookmarkEnd w:id="148"/>
-    <w:bookmarkStart w:id="150" w:name="ref-matthew_p_hamilton_2021_5646669"/>
+    <w:bookmarkEnd w:id="146"/>
+    <w:bookmarkStart w:id="148" w:name="ref-matthew_p_hamilton_2021_5646669"/>
     <w:p>
       <w:pPr>
         <w:pStyle w:val="Bibliographie"/>
       </w:pPr>
       <w:r>
-        <w:t xml:space="preserve">63.</w:t>
+        <w:t xml:space="preserve">62.</w:t>
       </w:r>
       <w:r>
         <w:t xml:space="preserve"> </w:t>
@@ -6331,7 +6370,7 @@
       <w:r>
         <w:t xml:space="preserve">Hamilton MP, Gao CX. Youthu: Transform youth outcomes to health utility predictions [Internet]. Zenodo; 2022. doi:</w:t>
       </w:r>
-      <w:hyperlink r:id="rId149">
+      <w:hyperlink r:id="rId147">
         <w:r>
           <w:rPr>
             <w:rStyle w:val="Lienhypertexte"/>
@@ -6340,14 +6379,14 @@
         </w:r>
       </w:hyperlink>
     </w:p>
-    <w:bookmarkEnd w:id="150"/>
-    <w:bookmarkStart w:id="152" w:name="ref-DVN/HJXYKQ_2021"/>
+    <w:bookmarkEnd w:id="148"/>
+    <w:bookmarkStart w:id="150" w:name="ref-DVN/HJXYKQ_2021"/>
     <w:p>
       <w:pPr>
         <w:pStyle w:val="Bibliographie"/>
       </w:pPr>
       <w:r>
-        <w:t xml:space="preserve">64.</w:t>
+        <w:t xml:space="preserve">63.</w:t>
       </w:r>
       <w:r>
         <w:t xml:space="preserve"> </w:t>
@@ -6370,7 +6409,7 @@
       <w:r>
         <w:t xml:space="preserve">[Internet]. Harvard Dataverse; 2021. doi:</w:t>
       </w:r>
-      <w:hyperlink r:id="rId151">
+      <w:hyperlink r:id="rId149">
         <w:r>
           <w:rPr>
             <w:rStyle w:val="Lienhypertexte"/>
@@ -6379,14 +6418,14 @@
         </w:r>
       </w:hyperlink>
     </w:p>
-    <w:bookmarkEnd w:id="152"/>
-    <w:bookmarkStart w:id="154" w:name="ref-DVN/DKDIB0_2021"/>
+    <w:bookmarkEnd w:id="150"/>
+    <w:bookmarkStart w:id="152" w:name="ref-DVN/DKDIB0_2021"/>
     <w:p>
       <w:pPr>
         <w:pStyle w:val="Bibliographie"/>
       </w:pPr>
       <w:r>
-        <w:t xml:space="preserve">65.</w:t>
+        <w:t xml:space="preserve">64.</w:t>
       </w:r>
       <w:r>
         <w:t xml:space="preserve"> </w:t>
@@ -6409,7 +6448,7 @@
       <w:r>
         <w:t xml:space="preserve">[Internet]. Harvard Dataverse; 2021. doi:</w:t>
       </w:r>
-      <w:hyperlink r:id="rId153">
+      <w:hyperlink r:id="rId151">
         <w:r>
           <w:rPr>
             <w:rStyle w:val="Lienhypertexte"/>
@@ -6418,14 +6457,14 @@
         </w:r>
       </w:hyperlink>
     </w:p>
-    <w:bookmarkEnd w:id="154"/>
-    <w:bookmarkStart w:id="156" w:name="ref-hamilton_matthew_2022_6129906"/>
+    <w:bookmarkEnd w:id="152"/>
+    <w:bookmarkStart w:id="154" w:name="ref-hamilton_matthew_2022_6129906"/>
     <w:p>
       <w:pPr>
         <w:pStyle w:val="Bibliographie"/>
       </w:pPr>
       <w:r>
-        <w:t xml:space="preserve">66.</w:t>
+        <w:t xml:space="preserve">65.</w:t>
       </w:r>
       <w:r>
         <w:t xml:space="preserve"> </w:t>
@@ -6448,7 +6487,7 @@
       <w:r>
         <w:t xml:space="preserve">[Internet]. Zenodo; 2022. doi:</w:t>
       </w:r>
-      <w:hyperlink r:id="rId155">
+      <w:hyperlink r:id="rId153">
         <w:r>
           <w:rPr>
             <w:rStyle w:val="Lienhypertexte"/>
@@ -6457,14 +6496,14 @@
         </w:r>
       </w:hyperlink>
     </w:p>
-    <w:bookmarkEnd w:id="156"/>
-    <w:bookmarkStart w:id="158" w:name="ref-hamilton_matthew_2022_6416330"/>
+    <w:bookmarkEnd w:id="154"/>
+    <w:bookmarkStart w:id="156" w:name="ref-hamilton_matthew_2022_6416330"/>
     <w:p>
       <w:pPr>
         <w:pStyle w:val="Bibliographie"/>
       </w:pPr>
       <w:r>
-        <w:t xml:space="preserve">67.</w:t>
+        <w:t xml:space="preserve">66.</w:t>
       </w:r>
       <w:r>
         <w:t xml:space="preserve"> </w:t>
@@ -6487,7 +6526,7 @@
       <w:r>
         <w:t xml:space="preserve">[Internet]. Zenodo; 2022. doi:</w:t>
       </w:r>
-      <w:hyperlink r:id="rId157">
+      <w:hyperlink r:id="rId155">
         <w:r>
           <w:rPr>
             <w:rStyle w:val="Lienhypertexte"/>
@@ -6496,14 +6535,14 @@
         </w:r>
       </w:hyperlink>
     </w:p>
-    <w:bookmarkEnd w:id="158"/>
-    <w:bookmarkStart w:id="160" w:name="ref-hamilton_matthew_p_2022_6321821"/>
+    <w:bookmarkEnd w:id="156"/>
+    <w:bookmarkStart w:id="158" w:name="ref-hamilton_matthew_p_2022_6321821"/>
     <w:p>
       <w:pPr>
         <w:pStyle w:val="Bibliographie"/>
       </w:pPr>
       <w:r>
-        <w:t xml:space="preserve">68.</w:t>
+        <w:t xml:space="preserve">67.</w:t>
       </w:r>
       <w:r>
         <w:t xml:space="preserve"> </w:t>
@@ -6526,7 +6565,7 @@
       <w:r>
         <w:t xml:space="preserve">[Internet]. Zenodo; 2022. doi:</w:t>
       </w:r>
-      <w:hyperlink r:id="rId159">
+      <w:hyperlink r:id="rId157">
         <w:r>
           <w:rPr>
             <w:rStyle w:val="Lienhypertexte"/>
@@ -6535,14 +6574,14 @@
         </w:r>
       </w:hyperlink>
     </w:p>
-    <w:bookmarkEnd w:id="160"/>
-    <w:bookmarkStart w:id="162" w:name="ref-hamilton_matthew_2022_6116385"/>
+    <w:bookmarkEnd w:id="158"/>
+    <w:bookmarkStart w:id="160" w:name="ref-hamilton_matthew_2022_6116385"/>
     <w:p>
       <w:pPr>
         <w:pStyle w:val="Bibliographie"/>
       </w:pPr>
       <w:r>
-        <w:t xml:space="preserve">69.</w:t>
+        <w:t xml:space="preserve">68.</w:t>
       </w:r>
       <w:r>
         <w:t xml:space="preserve"> </w:t>
@@ -6565,7 +6604,7 @@
       <w:r>
         <w:t xml:space="preserve">[Internet]. Zenodo; 2022. doi:</w:t>
       </w:r>
-      <w:hyperlink r:id="rId161">
+      <w:hyperlink r:id="rId159">
         <w:r>
           <w:rPr>
             <w:rStyle w:val="Lienhypertexte"/>
@@ -6574,14 +6613,14 @@
         </w:r>
       </w:hyperlink>
     </w:p>
-    <w:bookmarkEnd w:id="162"/>
-    <w:bookmarkStart w:id="164" w:name="ref-matthew_p_hamilton_2022_5976988"/>
+    <w:bookmarkEnd w:id="160"/>
+    <w:bookmarkStart w:id="162" w:name="ref-matthew_p_hamilton_2022_5976988"/>
     <w:p>
       <w:pPr>
         <w:pStyle w:val="Bibliographie"/>
       </w:pPr>
       <w:r>
-        <w:t xml:space="preserve">70.</w:t>
+        <w:t xml:space="preserve">69.</w:t>
       </w:r>
       <w:r>
         <w:t xml:space="preserve"> </w:t>
@@ -6604,7 +6643,7 @@
       <w:r>
         <w:t xml:space="preserve">[Internet]. Zenodo; 2022. doi:</w:t>
       </w:r>
-      <w:hyperlink r:id="rId163">
+      <w:hyperlink r:id="rId161">
         <w:r>
           <w:rPr>
             <w:rStyle w:val="Lienhypertexte"/>
@@ -6613,14 +6652,14 @@
         </w:r>
       </w:hyperlink>
     </w:p>
-    <w:bookmarkEnd w:id="164"/>
-    <w:bookmarkStart w:id="166" w:name="ref-10.3389/fpubh.2022.899874"/>
+    <w:bookmarkEnd w:id="162"/>
+    <w:bookmarkStart w:id="164" w:name="ref-10.3389/fpubh.2022.899874"/>
     <w:p>
       <w:pPr>
         <w:pStyle w:val="Bibliographie"/>
       </w:pPr>
       <w:r>
-        <w:t xml:space="preserve">71.</w:t>
+        <w:t xml:space="preserve">70.</w:t>
       </w:r>
       <w:r>
         <w:t xml:space="preserve"> </w:t>
@@ -6631,7 +6670,7 @@
       <w:r>
         <w:t xml:space="preserve">Kokol P, Blažun Vošner H, Kokol M, Završnik J. Role of agile in digital public health transformation. Frontiers in Public Health. 2022;10. doi:</w:t>
       </w:r>
-      <w:hyperlink r:id="rId165">
+      <w:hyperlink r:id="rId163">
         <w:r>
           <w:rPr>
             <w:rStyle w:val="Lienhypertexte"/>
@@ -6640,14 +6679,58 @@
         </w:r>
       </w:hyperlink>
     </w:p>
+    <w:bookmarkEnd w:id="164"/>
+    <w:bookmarkStart w:id="165" w:name="ref-anzt2020environment"/>
+    <w:p>
+      <w:pPr>
+        <w:pStyle w:val="Bibliographie"/>
+      </w:pPr>
+      <w:r>
+        <w:t xml:space="preserve">71.</w:t>
+      </w:r>
+      <w:r>
+        <w:t xml:space="preserve"> </w:t>
+      </w:r>
+      <w:r>
+        <w:t xml:space="preserve">	</w:t>
+      </w:r>
+      <w:r>
+        <w:t xml:space="preserve">Anzt H, Bach F, Druskat S, Löffler F, Loewe A, Renard BY, et al. An environment for sustainable research software in germany and beyond: Current state, open challenges, and call for action. F1000Research. Faculty of 1000 Ltd; 2020;9.</w:t>
+      </w:r>
+      <w:r>
+        <w:t xml:space="preserve"> </w:t>
+      </w:r>
+    </w:p>
+    <w:bookmarkEnd w:id="165"/>
+    <w:bookmarkStart w:id="166" w:name="ref-chalmers2014increase"/>
+    <w:p>
+      <w:pPr>
+        <w:pStyle w:val="Bibliographie"/>
+      </w:pPr>
+      <w:r>
+        <w:t xml:space="preserve">72.</w:t>
+      </w:r>
+      <w:r>
+        <w:t xml:space="preserve"> </w:t>
+      </w:r>
+      <w:r>
+        <w:t xml:space="preserve">	</w:t>
+      </w:r>
+      <w:r>
+        <w:t xml:space="preserve">Chalmers I, Bracken MB, Djulbegovic B, Garattini S, Grant J, Gülmezoglu AM, et al. How to increase value and reduce waste when research priorities are set. The Lancet. Elsevier; 2014;383: 156–165.</w:t>
+      </w:r>
+      <w:r>
+        <w:t xml:space="preserve"> </w:t>
+      </w:r>
+    </w:p>
     <w:bookmarkEnd w:id="166"/>
-    <w:bookmarkStart w:id="167" w:name="ref-anzt2020environment"/>
+    <w:bookmarkStart w:id="167" w:name="ref-craig2018taking"/>
     <w:p>
       <w:pPr>
         <w:pStyle w:val="Bibliographie"/>
       </w:pPr>
       <w:r>
-        <w:t xml:space="preserve">72.</w:t>
+        <w:t xml:space="preserve">73.</w:t>
       </w:r>
       <w:r>
         <w:t xml:space="preserve"> </w:t>
@@ -6656,20 +6739,20 @@
         <w:t xml:space="preserve">	</w:t>
       </w:r>
       <w:r>
-        <w:t xml:space="preserve">Anzt H, Bach F, Druskat S, Löffler F, Loewe A, Renard BY, et al. An environment for sustainable research software in germany and beyond: Current state, open challenges, and call for action. F1000Research. Faculty of 1000 Ltd; 2020;9.</w:t>
+        <w:t xml:space="preserve">Craig P, Di Ruggiero E, Frolich KL, Mykhalovskiy E, White M, Campbell R, et al. Taking account of context in population health intervention research: Guidance for producers, users and funders of research. National Institute for Health Research; 2018;</w:t>
       </w:r>
       <w:r>
         <w:t xml:space="preserve"> </w:t>
       </w:r>
     </w:p>
     <w:bookmarkEnd w:id="167"/>
-    <w:bookmarkStart w:id="168" w:name="ref-chalmers2014increase"/>
+    <w:bookmarkStart w:id="169" w:name="ref-Sampson2019"/>
     <w:p>
       <w:pPr>
         <w:pStyle w:val="Bibliographie"/>
       </w:pPr>
       <w:r>
-        <w:t xml:space="preserve">73.</w:t>
+        <w:t xml:space="preserve">74.</w:t>
       </w:r>
       <w:r>
         <w:t xml:space="preserve"> </w:t>
@@ -6678,53 +6761,9 @@
         <w:t xml:space="preserve">	</w:t>
       </w:r>
       <w:r>
-        <w:t xml:space="preserve">Chalmers I, Bracken MB, Djulbegovic B, Garattini S, Grant J, Gülmezoglu AM, et al. How to increase value and reduce waste when research priorities are set. The Lancet. Elsevier; 2014;383: 156–165.</w:t>
-      </w:r>
-      <w:r>
-        <w:t xml:space="preserve"> </w:t>
-      </w:r>
-    </w:p>
-    <w:bookmarkEnd w:id="168"/>
-    <w:bookmarkStart w:id="169" w:name="ref-craig2018taking"/>
-    <w:p>
-      <w:pPr>
-        <w:pStyle w:val="Bibliographie"/>
-      </w:pPr>
-      <w:r>
-        <w:t xml:space="preserve">74.</w:t>
-      </w:r>
-      <w:r>
-        <w:t xml:space="preserve"> </w:t>
-      </w:r>
-      <w:r>
-        <w:t xml:space="preserve">	</w:t>
-      </w:r>
-      <w:r>
-        <w:t xml:space="preserve">Craig P, Di Ruggiero E, Frolich KL, Mykhalovskiy E, White M, Campbell R, et al. Taking account of context in population health intervention research: Guidance for producers, users and funders of research. National Institute for Health Research; 2018;</w:t>
-      </w:r>
-      <w:r>
-        <w:t xml:space="preserve"> </w:t>
-      </w:r>
-    </w:p>
-    <w:bookmarkEnd w:id="169"/>
-    <w:bookmarkStart w:id="171" w:name="ref-Sampson2019"/>
-    <w:p>
-      <w:pPr>
-        <w:pStyle w:val="Bibliographie"/>
-      </w:pPr>
-      <w:r>
-        <w:t xml:space="preserve">75.</w:t>
-      </w:r>
-      <w:r>
-        <w:t xml:space="preserve"> </w:t>
-      </w:r>
-      <w:r>
-        <w:t xml:space="preserve">	</w:t>
-      </w:r>
-      <w:r>
         <w:t xml:space="preserve">Sampson CJ, Arnold R, Bryan S, Clarke P, Ekins S, Hatswell A, et al. Transparency in decision modelling: What, why, who and how? PharmacoEconomics. 2019;37: 1355–1369. doi:</w:t>
       </w:r>
-      <w:hyperlink r:id="rId170">
+      <w:hyperlink r:id="rId168">
         <w:r>
           <w:rPr>
             <w:rStyle w:val="Lienhypertexte"/>
@@ -6733,58 +6772,58 @@
         </w:r>
       </w:hyperlink>
     </w:p>
+    <w:bookmarkEnd w:id="169"/>
+    <w:bookmarkStart w:id="170" w:name="ref-seibel2009joe"/>
+    <w:p>
+      <w:pPr>
+        <w:pStyle w:val="Bibliographie"/>
+      </w:pPr>
+      <w:r>
+        <w:t xml:space="preserve">75.</w:t>
+      </w:r>
+      <w:r>
+        <w:t xml:space="preserve"> </w:t>
+      </w:r>
+      <w:r>
+        <w:t xml:space="preserve">	</w:t>
+      </w:r>
+      <w:r>
+        <w:t xml:space="preserve">Seibel P. Joe armstrong. Coders at work: Reflections on the craft of programming. Springer; 2009. pp. 205–239.</w:t>
+      </w:r>
+      <w:r>
+        <w:t xml:space="preserve"> </w:t>
+      </w:r>
+    </w:p>
+    <w:bookmarkEnd w:id="170"/>
+    <w:bookmarkStart w:id="171" w:name="ref-beck2001manifesto"/>
+    <w:p>
+      <w:pPr>
+        <w:pStyle w:val="Bibliographie"/>
+      </w:pPr>
+      <w:r>
+        <w:t xml:space="preserve">76.</w:t>
+      </w:r>
+      <w:r>
+        <w:t xml:space="preserve"> </w:t>
+      </w:r>
+      <w:r>
+        <w:t xml:space="preserve">	</w:t>
+      </w:r>
+      <w:r>
+        <w:t xml:space="preserve">Beck K, Beedle M, Van Bennekum A, Cockburn A, Cunningham W, Fowler M, et al. Manifesto for agile software development. Snowbird, UT; 2001;</w:t>
+      </w:r>
+      <w:r>
+        <w:t xml:space="preserve"> </w:t>
+      </w:r>
+    </w:p>
     <w:bookmarkEnd w:id="171"/>
-    <w:bookmarkStart w:id="172" w:name="ref-seibel2009joe"/>
+    <w:bookmarkEnd w:id="172"/>
     <w:p>
-      <w:pPr>
-        <w:pStyle w:val="Bibliographie"/>
-      </w:pPr>
-      <w:r>
-        <w:t xml:space="preserve">76.</w:t>
-      </w:r>
-      <w:r>
-        <w:t xml:space="preserve"> </w:t>
-      </w:r>
-      <w:r>
-        <w:t xml:space="preserve">	</w:t>
-      </w:r>
-      <w:r>
-        <w:t xml:space="preserve">Seibel P. Joe armstrong. Coders at work: Reflections on the craft of programming. Springer; 2009. pp. 205–239.</w:t>
-      </w:r>
-      <w:r>
-        <w:t xml:space="preserve"> </w:t>
+      <w:r>
+        <w:br w:type="page"/>
       </w:r>
     </w:p>
-    <w:bookmarkEnd w:id="172"/>
-    <w:bookmarkStart w:id="173" w:name="ref-beck2001manifesto"/>
-    <w:p>
-      <w:pPr>
-        <w:pStyle w:val="Bibliographie"/>
-      </w:pPr>
-      <w:r>
-        <w:t xml:space="preserve">77.</w:t>
-      </w:r>
-      <w:r>
-        <w:t xml:space="preserve"> </w:t>
-      </w:r>
-      <w:r>
-        <w:t xml:space="preserve">	</w:t>
-      </w:r>
-      <w:r>
-        <w:t xml:space="preserve">Beck K, Beedle M, Van Bennekum A, Cockburn A, Cunningham W, Fowler M, et al. Manifesto for agile software development. Snowbird, UT; 2001;</w:t>
-      </w:r>
-      <w:r>
-        <w:t xml:space="preserve"> </w:t>
-      </w:r>
-    </w:p>
-    <w:bookmarkEnd w:id="173"/>
-    <w:bookmarkEnd w:id="174"/>
-    <w:p>
-      <w:r>
-        <w:br w:type="page"/>
-      </w:r>
-    </w:p>
-    <w:bookmarkStart w:id="175" w:name="tables-and-figures"/>
+    <w:bookmarkStart w:id="173" w:name="tables-and-figures"/>
     <w:p>
       <w:pPr>
         <w:pStyle w:val="Titre2"/>
@@ -6806,7 +6845,7 @@
         </w:rPr>
         <w:t xml:space="preserve">Table  </w:t>
       </w:r>
-      <w:bookmarkStart w:id="0a62244c-7931-46c7-b514-7e0eda23d356" w:name="proscons"/>
+      <w:bookmarkStart w:id="c262a85c-a8af-4987-bc53-5c04fc11bd73" w:name="proscons"/>
       <w:r>
         <w:rPr>
           <w:rFonts/>
@@ -6828,7 +6867,7 @@
         </w:rPr>
         <w:fldChar w:fldCharType="end" w:dirty="true"/>
       </w:r>
-      <w:bookmarkEnd w:id="0a62244c-7931-46c7-b514-7e0eda23d356"/>
+      <w:bookmarkEnd w:id="c262a85c-a8af-4987-bc53-5c04fc11bd73"/>
       <w:r>
         <w:rPr>
           <w:rFonts/>
@@ -7423,7 +7462,7 @@
         </w:rPr>
         <w:t xml:space="preserve">Table  </w:t>
       </w:r>
-      <w:bookmarkStart w:id="3fbad1d7-e4fd-487e-ac6d-f56995d28164" w:name="timelygls"/>
+      <w:bookmarkStart w:id="ea7f83ff-a4f4-46a5-9113-f0a76452321e" w:name="timelygls"/>
       <w:r>
         <w:rPr>
           <w:rFonts/>
@@ -7445,7 +7484,7 @@
         </w:rPr>
         <w:fldChar w:fldCharType="end" w:dirty="true"/>
       </w:r>
-      <w:bookmarkEnd w:id="3fbad1d7-e4fd-487e-ac6d-f56995d28164"/>
+      <w:bookmarkEnd w:id="ea7f83ff-a4f4-46a5-9113-f0a76452321e"/>
       <w:r>
         <w:rPr>
           <w:rFonts/>
@@ -14861,8 +14900,8 @@
         <w:br w:type="page"/>
       </w:r>
     </w:p>
-    <w:bookmarkEnd w:id="175"/>
-    <w:bookmarkEnd w:id="176"/>
+    <w:bookmarkEnd w:id="173"/>
+    <w:bookmarkEnd w:id="174"/>
     <w:sectPr>
       <w:footerReference r:id="rId10" w:type="even"/>
       <w:footerReference r:id="rId9" w:type="default"/>
@@ -16456,6 +16495,91 @@
       </w:pPr>
     </w:lvl>
   </w:abstractNum>
+  <w:abstractNum w:abstractNumId="99531">
+    <w:nsid w:val="A99531"/>
+    <w:multiLevelType w:val="multilevel"/>
+    <w:lvl w:ilvl="0">
+      <w:start w:val="1"/>
+      <w:numFmt w:val="lowerRoman"/>
+      <w:lvlText w:val="(%1)"/>
+      <w:lvlJc w:val="left"/>
+      <w:pPr>
+        <w:ind w:left="720" w:hanging="480"/>
+      </w:pPr>
+    </w:lvl>
+    <w:lvl w:ilvl="1">
+      <w:start w:val="1"/>
+      <w:numFmt w:val="lowerRoman"/>
+      <w:lvlText w:val="(%2)"/>
+      <w:lvlJc w:val="left"/>
+      <w:pPr>
+        <w:ind w:left="1440" w:hanging="480"/>
+      </w:pPr>
+    </w:lvl>
+    <w:lvl w:ilvl="2">
+      <w:start w:val="1"/>
+      <w:numFmt w:val="lowerRoman"/>
+      <w:lvlText w:val="(%3)"/>
+      <w:lvlJc w:val="left"/>
+      <w:pPr>
+        <w:ind w:left="2160" w:hanging="480"/>
+      </w:pPr>
+    </w:lvl>
+    <w:lvl w:ilvl="3">
+      <w:start w:val="1"/>
+      <w:numFmt w:val="lowerRoman"/>
+      <w:lvlText w:val="(%4)"/>
+      <w:lvlJc w:val="left"/>
+      <w:pPr>
+        <w:ind w:left="2880" w:hanging="480"/>
+      </w:pPr>
+    </w:lvl>
+    <w:lvl w:ilvl="4">
+      <w:start w:val="1"/>
+      <w:numFmt w:val="lowerRoman"/>
+      <w:lvlText w:val="(%5)"/>
+      <w:lvlJc w:val="left"/>
+      <w:pPr>
+        <w:ind w:left="3600" w:hanging="480"/>
+      </w:pPr>
+    </w:lvl>
+    <w:lvl w:ilvl="5">
+      <w:start w:val="1"/>
+      <w:numFmt w:val="lowerRoman"/>
+      <w:lvlText w:val="(%6)"/>
+      <w:lvlJc w:val="left"/>
+      <w:pPr>
+        <w:ind w:left="4320" w:hanging="480"/>
+      </w:pPr>
+    </w:lvl>
+    <w:lvl w:ilvl="6">
+      <w:start w:val="1"/>
+      <w:numFmt w:val="lowerRoman"/>
+      <w:lvlText w:val="(%7)"/>
+      <w:lvlJc w:val="left"/>
+      <w:pPr>
+        <w:ind w:left="5040" w:hanging="480"/>
+      </w:pPr>
+    </w:lvl>
+    <w:lvl w:ilvl="7">
+      <w:start w:val="1"/>
+      <w:numFmt w:val="lowerRoman"/>
+      <w:lvlText w:val="(%8)"/>
+      <w:lvlJc w:val="left"/>
+      <w:pPr>
+        <w:ind w:left="5760" w:hanging="480"/>
+      </w:pPr>
+    </w:lvl>
+    <w:lvl w:ilvl="8">
+      <w:start w:val="1"/>
+      <w:numFmt w:val="lowerRoman"/>
+      <w:lvlText w:val="(%9)"/>
+      <w:lvlJc w:val="left"/>
+      <w:pPr>
+        <w:ind w:left="6480" w:hanging="480"/>
+      </w:pPr>
+    </w:lvl>
+  </w:abstractNum>
   <w:abstractNum w:abstractNumId="991">
     <w:nsid w:val="A991"/>
     <w:multiLevelType w:val="multilevel"/>
@@ -16611,7 +16735,34 @@
     <w:abstractNumId w:val="990"/>
   </w:num>
   <w:num w:numId="1001">
-    <w:abstractNumId w:val="991"/>
+    <w:abstractNumId w:val="99531"/>
+    <w:lvlOverride w:ilvl="0">
+      <w:startOverride w:val="1"/>
+    </w:lvlOverride>
+    <w:lvlOverride w:ilvl="1">
+      <w:startOverride w:val="1"/>
+    </w:lvlOverride>
+    <w:lvlOverride w:ilvl="2">
+      <w:startOverride w:val="1"/>
+    </w:lvlOverride>
+    <w:lvlOverride w:ilvl="3">
+      <w:startOverride w:val="1"/>
+    </w:lvlOverride>
+    <w:lvlOverride w:ilvl="4">
+      <w:startOverride w:val="1"/>
+    </w:lvlOverride>
+    <w:lvlOverride w:ilvl="5">
+      <w:startOverride w:val="1"/>
+    </w:lvlOverride>
+    <w:lvlOverride w:ilvl="6">
+      <w:startOverride w:val="1"/>
+    </w:lvlOverride>
+    <w:lvlOverride w:ilvl="7">
+      <w:startOverride w:val="1"/>
+    </w:lvlOverride>
+    <w:lvlOverride w:ilvl="8">
+      <w:startOverride w:val="1"/>
+    </w:lvlOverride>
   </w:num>
   <w:num w:numId="1002">
     <w:abstractNumId w:val="991"/>
@@ -16629,6 +16780,9 @@
     <w:abstractNumId w:val="991"/>
   </w:num>
   <w:num w:numId="1007">
+    <w:abstractNumId w:val="991"/>
+  </w:num>
+  <w:num w:numId="1008">
     <w:abstractNumId w:val="991"/>
   </w:num>
 </w:numbering>

</xml_diff>

<commit_message>
close to submission update - except tables
</commit_message>
<xml_diff>
--- a/Reports/Manuscript/Manuscript.docx
+++ b/Reports/Manuscript/Manuscript.docx
@@ -673,6 +673,12 @@
         <w:t xml:space="preserve"> </w:t>
       </w:r>
       <w:r>
+        <w:t xml:space="preserve">ethical</w:t>
+      </w:r>
+      <w:r>
+        <w:t xml:space="preserve"> </w:t>
+      </w:r>
+      <w:r>
         <w:t xml:space="preserve">responsibilities</w:t>
       </w:r>
       <w:r>
@@ -685,6 +691,42 @@
         <w:t xml:space="preserve"> </w:t>
       </w:r>
       <w:r>
+        <w:t xml:space="preserve">model</w:t>
+      </w:r>
+      <w:r>
+        <w:t xml:space="preserve"> </w:t>
+      </w:r>
+      <w:r>
+        <w:t xml:space="preserve">developers</w:t>
+      </w:r>
+      <w:r>
+        <w:t xml:space="preserve"> </w:t>
+      </w:r>
+      <w:r>
+        <w:t xml:space="preserve">and</w:t>
+      </w:r>
+      <w:r>
+        <w:t xml:space="preserve"> </w:t>
+      </w:r>
+      <w:r>
+        <w:t xml:space="preserve">funders</w:t>
+      </w:r>
+      <w:r>
+        <w:t xml:space="preserve"> </w:t>
+      </w:r>
+      <w:r>
+        <w:t xml:space="preserve">over</w:t>
+      </w:r>
+      <w:r>
+        <w:t xml:space="preserve"> </w:t>
+      </w:r>
+      <w:r>
+        <w:t xml:space="preserve">a</w:t>
+      </w:r>
+      <w:r>
+        <w:t xml:space="preserve"> </w:t>
+      </w:r>
+      <w:r>
         <w:t xml:space="preserve">health</w:t>
       </w:r>
       <w:r>
@@ -697,25 +739,277 @@
         <w:t xml:space="preserve"> </w:t>
       </w:r>
       <w:r>
+        <w:t xml:space="preserve">software</w:t>
+      </w:r>
+      <w:r>
+        <w:t xml:space="preserve"> </w:t>
+      </w:r>
+      <w:r>
+        <w:t xml:space="preserve">development</w:t>
+      </w:r>
+      <w:r>
+        <w:t xml:space="preserve"> </w:t>
+      </w:r>
+      <w:r>
+        <w:t xml:space="preserve">lifecycle</w:t>
+      </w:r>
+      <w:r>
+        <w:t xml:space="preserve"> </w:t>
+      </w:r>
+      <w:r>
+        <w:t xml:space="preserve">are</w:t>
+      </w:r>
+      <w:r>
+        <w:t xml:space="preserve"> </w:t>
+      </w:r>
+      <w:r>
+        <w:t xml:space="preserve">to</w:t>
+      </w:r>
+      <w:r>
+        <w:t xml:space="preserve"> </w:t>
+      </w:r>
+      <w:r>
+        <w:t xml:space="preserve">(i)</w:t>
+      </w:r>
+      <w:r>
+        <w:t xml:space="preserve"> </w:t>
+      </w:r>
+      <w:r>
+        <w:t xml:space="preserve">make</w:t>
+      </w:r>
+      <w:r>
+        <w:t xml:space="preserve"> </w:t>
+      </w:r>
+      <w:r>
+        <w:t xml:space="preserve">socially</w:t>
+      </w:r>
+      <w:r>
+        <w:t xml:space="preserve"> </w:t>
+      </w:r>
+      <w:r>
+        <w:t xml:space="preserve">acceptable</w:t>
+      </w:r>
+      <w:r>
+        <w:t xml:space="preserve"> </w:t>
+      </w:r>
+      <w:r>
+        <w:t xml:space="preserve">system</w:t>
+      </w:r>
+      <w:r>
+        <w:t xml:space="preserve"> </w:t>
+      </w:r>
+      <w:r>
+        <w:t xml:space="preserve">requirements</w:t>
+      </w:r>
+      <w:r>
+        <w:t xml:space="preserve"> </w:t>
+      </w:r>
+      <w:r>
+        <w:t xml:space="preserve">and</w:t>
+      </w:r>
+      <w:r>
+        <w:t xml:space="preserve"> </w:t>
+      </w:r>
+      <w:r>
+        <w:t xml:space="preserve">design</w:t>
+      </w:r>
+      <w:r>
+        <w:t xml:space="preserve"> </w:t>
+      </w:r>
+      <w:r>
+        <w:t xml:space="preserve">decisions;</w:t>
+      </w:r>
+      <w:r>
+        <w:t xml:space="preserve"> </w:t>
+      </w:r>
+      <w:r>
+        <w:t xml:space="preserve">(ii)</w:t>
+      </w:r>
+      <w:r>
+        <w:t xml:space="preserve"> </w:t>
+      </w:r>
+      <w:r>
+        <w:t xml:space="preserve">ensure</w:t>
+      </w:r>
+      <w:r>
+        <w:t xml:space="preserve"> </w:t>
+      </w:r>
+      <w:r>
+        <w:t xml:space="preserve">fit</w:t>
+      </w:r>
+      <w:r>
+        <w:t xml:space="preserve"> </w:t>
+      </w:r>
+      <w:r>
+        <w:t xml:space="preserve">for</w:t>
+      </w:r>
+      <w:r>
+        <w:t xml:space="preserve"> </w:t>
+      </w:r>
+      <w:r>
+        <w:t xml:space="preserve">purpose</w:t>
+      </w:r>
+      <w:r>
+        <w:t xml:space="preserve"> </w:t>
+      </w:r>
+      <w:r>
+        <w:t xml:space="preserve">implementation;</w:t>
+      </w:r>
+      <w:r>
+        <w:t xml:space="preserve"> </w:t>
+      </w:r>
+      <w:r>
+        <w:t xml:space="preserve">and</w:t>
+      </w:r>
+      <w:r>
+        <w:t xml:space="preserve"> </w:t>
+      </w:r>
+      <w:r>
+        <w:t xml:space="preserve">(iii)</w:t>
+      </w:r>
+      <w:r>
+        <w:t xml:space="preserve"> </w:t>
+      </w:r>
+      <w:r>
+        <w:t xml:space="preserve">support</w:t>
+      </w:r>
+      <w:r>
+        <w:t xml:space="preserve"> </w:t>
+      </w:r>
+      <w:r>
+        <w:t xml:space="preserve">socially</w:t>
+      </w:r>
+      <w:r>
+        <w:t xml:space="preserve"> </w:t>
+      </w:r>
+      <w:r>
+        <w:t xml:space="preserve">beneficial</w:t>
+      </w:r>
+      <w:r>
+        <w:t xml:space="preserve"> </w:t>
+      </w:r>
+      <w:r>
+        <w:t xml:space="preserve">use.</w:t>
+      </w:r>
+      <w:r>
+        <w:t xml:space="preserve"> </w:t>
+      </w:r>
+      <w:r>
+        <w:t xml:space="preserve">We</w:t>
+      </w:r>
+      <w:r>
+        <w:t xml:space="preserve"> </w:t>
+      </w:r>
+      <w:r>
+        <w:t xml:space="preserve">further</w:t>
+      </w:r>
+      <w:r>
+        <w:t xml:space="preserve"> </w:t>
+      </w:r>
+      <w:r>
+        <w:t xml:space="preserve">propose</w:t>
+      </w:r>
+      <w:r>
+        <w:t xml:space="preserve"> </w:t>
+      </w:r>
+      <w:r>
+        <w:t xml:space="preserve">that</w:t>
+      </w:r>
+      <w:r>
+        <w:t xml:space="preserve"> </w:t>
+      </w:r>
+      <w:r>
+        <w:t xml:space="preserve">a</w:t>
+      </w:r>
+      <w:r>
+        <w:t xml:space="preserve"> </w:t>
+      </w:r>
+      <w:r>
+        <w:t xml:space="preserve">transparent</w:t>
+      </w:r>
+      <w:r>
+        <w:t xml:space="preserve"> </w:t>
+      </w:r>
+      <w:r>
+        <w:t xml:space="preserve">(T),</w:t>
+      </w:r>
+      <w:r>
+        <w:t xml:space="preserve"> </w:t>
+      </w:r>
+      <w:r>
+        <w:t xml:space="preserve">reusable</w:t>
+      </w:r>
+      <w:r>
+        <w:t xml:space="preserve"> </w:t>
+      </w:r>
+      <w:r>
+        <w:t xml:space="preserve">(R)</w:t>
+      </w:r>
+      <w:r>
+        <w:t xml:space="preserve"> </w:t>
+      </w:r>
+      <w:r>
+        <w:t xml:space="preserve">and</w:t>
+      </w:r>
+      <w:r>
+        <w:t xml:space="preserve"> </w:t>
+      </w:r>
+      <w:r>
+        <w:t xml:space="preserve">updatable</w:t>
+      </w:r>
+      <w:r>
+        <w:t xml:space="preserve"> </w:t>
+      </w:r>
+      <w:r>
+        <w:t xml:space="preserve">(U)</w:t>
+      </w:r>
+      <w:r>
+        <w:t xml:space="preserve"> </w:t>
+      </w:r>
+      <w:r>
+        <w:t xml:space="preserve">computational</w:t>
+      </w:r>
+      <w:r>
+        <w:t xml:space="preserve"> </w:t>
+      </w:r>
+      <w:r>
+        <w:t xml:space="preserve">health</w:t>
+      </w:r>
+      <w:r>
+        <w:t xml:space="preserve"> </w:t>
+      </w:r>
+      <w:r>
+        <w:t xml:space="preserve">economic</w:t>
+      </w:r>
+      <w:r>
+        <w:t xml:space="preserve"> </w:t>
+      </w:r>
+      <w:r>
         <w:t xml:space="preserve">model</w:t>
       </w:r>
       <w:r>
         <w:t xml:space="preserve"> </w:t>
       </w:r>
       <w:r>
-        <w:t xml:space="preserve">software</w:t>
-      </w:r>
-      <w:r>
-        <w:t xml:space="preserve"> </w:t>
-      </w:r>
-      <w:r>
-        <w:t xml:space="preserve">developers</w:t>
-      </w:r>
-      <w:r>
-        <w:t xml:space="preserve"> </w:t>
-      </w:r>
-      <w:r>
-        <w:t xml:space="preserve">over</w:t>
+        <w:t xml:space="preserve">(CHEM)</w:t>
+      </w:r>
+      <w:r>
+        <w:t xml:space="preserve"> </w:t>
+      </w:r>
+      <w:r>
+        <w:t xml:space="preserve">is</w:t>
+      </w:r>
+      <w:r>
+        <w:t xml:space="preserve"> </w:t>
+      </w:r>
+      <w:r>
+        <w:t xml:space="preserve">suggestive</w:t>
+      </w:r>
+      <w:r>
+        <w:t xml:space="preserve"> </w:t>
+      </w:r>
+      <w:r>
+        <w:t xml:space="preserve">of</w:t>
       </w:r>
       <w:r>
         <w:t xml:space="preserve"> </w:t>
@@ -728,264 +1022,6 @@
       </w:r>
       <w:r>
         <w:t xml:space="preserve">project</w:t>
-      </w:r>
-      <w:r>
-        <w:t xml:space="preserve"> </w:t>
-      </w:r>
-      <w:r>
-        <w:t xml:space="preserve">lifecycle</w:t>
-      </w:r>
-      <w:r>
-        <w:t xml:space="preserve"> </w:t>
-      </w:r>
-      <w:r>
-        <w:t xml:space="preserve">are</w:t>
-      </w:r>
-      <w:r>
-        <w:t xml:space="preserve"> </w:t>
-      </w:r>
-      <w:r>
-        <w:t xml:space="preserve">to</w:t>
-      </w:r>
-      <w:r>
-        <w:t xml:space="preserve"> </w:t>
-      </w:r>
-      <w:r>
-        <w:t xml:space="preserve">(i)</w:t>
-      </w:r>
-      <w:r>
-        <w:t xml:space="preserve"> </w:t>
-      </w:r>
-      <w:r>
-        <w:t xml:space="preserve">make</w:t>
-      </w:r>
-      <w:r>
-        <w:t xml:space="preserve"> </w:t>
-      </w:r>
-      <w:r>
-        <w:t xml:space="preserve">socially</w:t>
-      </w:r>
-      <w:r>
-        <w:t xml:space="preserve"> </w:t>
-      </w:r>
-      <w:r>
-        <w:t xml:space="preserve">acceptable</w:t>
-      </w:r>
-      <w:r>
-        <w:t xml:space="preserve"> </w:t>
-      </w:r>
-      <w:r>
-        <w:t xml:space="preserve">design</w:t>
-      </w:r>
-      <w:r>
-        <w:t xml:space="preserve"> </w:t>
-      </w:r>
-      <w:r>
-        <w:t xml:space="preserve">decisions;</w:t>
-      </w:r>
-      <w:r>
-        <w:t xml:space="preserve"> </w:t>
-      </w:r>
-      <w:r>
-        <w:t xml:space="preserve">(ii)</w:t>
-      </w:r>
-      <w:r>
-        <w:t xml:space="preserve"> </w:t>
-      </w:r>
-      <w:r>
-        <w:t xml:space="preserve">ensure</w:t>
-      </w:r>
-      <w:r>
-        <w:t xml:space="preserve"> </w:t>
-      </w:r>
-      <w:r>
-        <w:t xml:space="preserve">fit</w:t>
-      </w:r>
-      <w:r>
-        <w:t xml:space="preserve"> </w:t>
-      </w:r>
-      <w:r>
-        <w:t xml:space="preserve">for</w:t>
-      </w:r>
-      <w:r>
-        <w:t xml:space="preserve"> </w:t>
-      </w:r>
-      <w:r>
-        <w:t xml:space="preserve">purpose</w:t>
-      </w:r>
-      <w:r>
-        <w:t xml:space="preserve"> </w:t>
-      </w:r>
-      <w:r>
-        <w:t xml:space="preserve">implementation;</w:t>
-      </w:r>
-      <w:r>
-        <w:t xml:space="preserve"> </w:t>
-      </w:r>
-      <w:r>
-        <w:t xml:space="preserve">and</w:t>
-      </w:r>
-      <w:r>
-        <w:t xml:space="preserve"> </w:t>
-      </w:r>
-      <w:r>
-        <w:t xml:space="preserve">(iii)</w:t>
-      </w:r>
-      <w:r>
-        <w:t xml:space="preserve"> </w:t>
-      </w:r>
-      <w:r>
-        <w:t xml:space="preserve">support</w:t>
-      </w:r>
-      <w:r>
-        <w:t xml:space="preserve"> </w:t>
-      </w:r>
-      <w:r>
-        <w:t xml:space="preserve">socially</w:t>
-      </w:r>
-      <w:r>
-        <w:t xml:space="preserve"> </w:t>
-      </w:r>
-      <w:r>
-        <w:t xml:space="preserve">beneficial</w:t>
-      </w:r>
-      <w:r>
-        <w:t xml:space="preserve"> </w:t>
-      </w:r>
-      <w:r>
-        <w:t xml:space="preserve">use.</w:t>
-      </w:r>
-      <w:r>
-        <w:t xml:space="preserve"> </w:t>
-      </w:r>
-      <w:r>
-        <w:t xml:space="preserve">We</w:t>
-      </w:r>
-      <w:r>
-        <w:t xml:space="preserve"> </w:t>
-      </w:r>
-      <w:r>
-        <w:t xml:space="preserve">further</w:t>
-      </w:r>
-      <w:r>
-        <w:t xml:space="preserve"> </w:t>
-      </w:r>
-      <w:r>
-        <w:t xml:space="preserve">propose</w:t>
-      </w:r>
-      <w:r>
-        <w:t xml:space="preserve"> </w:t>
-      </w:r>
-      <w:r>
-        <w:t xml:space="preserve">that</w:t>
-      </w:r>
-      <w:r>
-        <w:t xml:space="preserve"> </w:t>
-      </w:r>
-      <w:r>
-        <w:t xml:space="preserve">a</w:t>
-      </w:r>
-      <w:r>
-        <w:t xml:space="preserve"> </w:t>
-      </w:r>
-      <w:r>
-        <w:t xml:space="preserve">transparent</w:t>
-      </w:r>
-      <w:r>
-        <w:t xml:space="preserve"> </w:t>
-      </w:r>
-      <w:r>
-        <w:t xml:space="preserve">(T),</w:t>
-      </w:r>
-      <w:r>
-        <w:t xml:space="preserve"> </w:t>
-      </w:r>
-      <w:r>
-        <w:t xml:space="preserve">reusable</w:t>
-      </w:r>
-      <w:r>
-        <w:t xml:space="preserve"> </w:t>
-      </w:r>
-      <w:r>
-        <w:t xml:space="preserve">(R)</w:t>
-      </w:r>
-      <w:r>
-        <w:t xml:space="preserve"> </w:t>
-      </w:r>
-      <w:r>
-        <w:t xml:space="preserve">and</w:t>
-      </w:r>
-      <w:r>
-        <w:t xml:space="preserve"> </w:t>
-      </w:r>
-      <w:r>
-        <w:t xml:space="preserve">updatable</w:t>
-      </w:r>
-      <w:r>
-        <w:t xml:space="preserve"> </w:t>
-      </w:r>
-      <w:r>
-        <w:t xml:space="preserve">(U)</w:t>
-      </w:r>
-      <w:r>
-        <w:t xml:space="preserve"> </w:t>
-      </w:r>
-      <w:r>
-        <w:t xml:space="preserve">computational</w:t>
-      </w:r>
-      <w:r>
-        <w:t xml:space="preserve"> </w:t>
-      </w:r>
-      <w:r>
-        <w:t xml:space="preserve">health</w:t>
-      </w:r>
-      <w:r>
-        <w:t xml:space="preserve"> </w:t>
-      </w:r>
-      <w:r>
-        <w:t xml:space="preserve">economic</w:t>
-      </w:r>
-      <w:r>
-        <w:t xml:space="preserve"> </w:t>
-      </w:r>
-      <w:r>
-        <w:t xml:space="preserve">model</w:t>
-      </w:r>
-      <w:r>
-        <w:t xml:space="preserve"> </w:t>
-      </w:r>
-      <w:r>
-        <w:t xml:space="preserve">(CHEM)</w:t>
-      </w:r>
-      <w:r>
-        <w:t xml:space="preserve"> </w:t>
-      </w:r>
-      <w:r>
-        <w:t xml:space="preserve">is</w:t>
-      </w:r>
-      <w:r>
-        <w:t xml:space="preserve"> </w:t>
-      </w:r>
-      <w:r>
-        <w:t xml:space="preserve">suggestive</w:t>
-      </w:r>
-      <w:r>
-        <w:t xml:space="preserve"> </w:t>
-      </w:r>
-      <w:r>
-        <w:t xml:space="preserve">of</w:t>
-      </w:r>
-      <w:r>
-        <w:t xml:space="preserve"> </w:t>
-      </w:r>
-      <w:r>
-        <w:t xml:space="preserve">a</w:t>
-      </w:r>
-      <w:r>
-        <w:t xml:space="preserve"> </w:t>
-      </w:r>
-      <w:r>
-        <w:t xml:space="preserve">developer</w:t>
       </w:r>
       <w:r>
         <w:t xml:space="preserve"> </w:t>
@@ -2228,7 +2264,7 @@
         <w:t xml:space="preserve">[1]</w:t>
       </w:r>
       <w:r>
-        <w:t xml:space="preserve">. In seeking to solve these problems, health economists typically use models which are simplified and selective representations of systems that are believed to influence human health. A health economic model should be capable of being described using words and figures (a conceptual model), equations (a mathematical model) and software (a computational model). Health economic scientific manuscripts typically describe a model using its conceptual and mathematical representations but report results that have been generated by its computational representation (i.e., in a format that allows computers to perform calculations). The conceptual, mathematical and computational representations of a model are assumed to be isomorphic. However, the ease of independently assessing the validity of this assumption depends in part on how a health economic model has been implemented computationally.</w:t>
+        <w:t xml:space="preserve">. In seeking to solve these problems, health economists typically use models which are simplified and selective representations of systems that are believed to influence human health. A health economic model should be capable of being described using words and figures (a conceptual model), equations (a mathematical model) and software (a computational model). Health economic scientific manuscripts typically describe a model using its conceptual and mathematical representations but report results that have been generated by its computational representation (i.e., the format that allows computers to perform calculations). The conceptual, mathematical and computational representations of a model are assumed to be isomorphic. However, the ease of independently assessing the validity of this assumption depends in part on how a health economic model has been implemented computationally.</w:t>
       </w:r>
       <w:r>
         <w:t xml:space="preserve"> </w:t>
@@ -2245,7 +2281,7 @@
         <w:pStyle w:val="Corpsdetexte"/>
       </w:pPr>
       <w:r>
-        <w:t xml:space="preserve">The set of digital files implementing a health economic model’s structure, data and algorithms as software can be called a computational health economic model (CHEM). CHEMs can be developed using specialised commercial modelling software or in an open-source programming language such as Python</w:t>
+        <w:t xml:space="preserve">The set of digital files implementing a health economic model’s structure, data and algorithms as software can be called a computational health economic model (CHEM). CHEMs can be developed using commercial modelling software or in an open-source programming language such as Python</w:t>
       </w:r>
       <w:r>
         <w:t xml:space="preserve"> </w:t>
@@ -2275,7 +2311,7 @@
         <w:t xml:space="preserve">[4,5]</w:t>
       </w:r>
       <w:r>
-        <w:t xml:space="preserve">. The decision about what software development approach to adopt needs to balance both modelling team value judgments about priority CHEM features and the skills, resource and time constraints within which a CHEM project needs to be delivered (see Table</w:t>
+        <w:t xml:space="preserve">. The decision about what type of software development platform to use needs to balance ethical and pragmatic considerations (see Table</w:t>
       </w:r>
       <w:r>
         <w:t xml:space="preserve"> </w:t>
@@ -2303,7 +2339,7 @@
         <w:pStyle w:val="Corpsdetexte"/>
       </w:pPr>
       <w:r>
-        <w:t xml:space="preserve">Within the health economics discipline, open-source CHEMs remain rare</w:t>
+        <w:t xml:space="preserve">Open-source CHEMs remain rare</w:t>
       </w:r>
       <w:r>
         <w:t xml:space="preserve"> </w:t>
@@ -2312,7 +2348,7 @@
         <w:t xml:space="preserve">[6,7]</w:t>
       </w:r>
       <w:r>
-        <w:t xml:space="preserve">. The main barriers to open-source CHEMs identified in a 2020 survey of health economists concern challenges relating to updating models, legal considerations, transferring model data, the platforms or languages in which models are developed, the level of public access required, lack of interest from decision-makers, model generalisability and confidentiality and security considerations</w:t>
+        <w:t xml:space="preserve">. Additional resources, skills and tools may be required to overcome a number of barriers to greater health economist adoption of open-source development. CHEM software development platforms were identified in a 2020 survey of health economists as a barrier to open-source model implementations</w:t>
       </w:r>
       <w:r>
         <w:t xml:space="preserve"> </w:t>
@@ -2321,13 +2357,16 @@
         <w:t xml:space="preserve">[5]</w:t>
       </w:r>
       <w:r>
+        <w:t xml:space="preserve">. Other reported barriers relate to difficulties in generalising models, updating models and transferring model data, concerns about the level of public access required and lack of interest from decision-makers, and legal, confidentiality and security considerations</w:t>
+      </w:r>
+      <w:r>
+        <w:t xml:space="preserve"> </w:t>
+      </w:r>
+      <w:r>
+        <w:t xml:space="preserve">[5]</w:t>
+      </w:r>
+      <w:r>
         <w:t xml:space="preserve">.</w:t>
-      </w:r>
-      <w:r>
-        <w:t xml:space="preserve"> </w:t>
-      </w:r>
-      <w:r>
-        <w:t xml:space="preserve"> </w:t>
       </w:r>
     </w:p>
     <w:p>
@@ -2335,7 +2374,7 @@
         <w:pStyle w:val="Corpsdetexte"/>
       </w:pPr>
       <w:r>
-        <w:t xml:space="preserve">Some of these barriers could potentially be mitigated through the development of appropriate software frameworks. A software framework is a shared common technology used by developers to collaboratively author software and which is not typically visible to software end-users</w:t>
+        <w:t xml:space="preserve">Better software frameworks could potentially improve open-source CHEM development. A software framework is a shared common technology used by developers to collaboratively author software and which is not typically visible to software end-users</w:t>
       </w:r>
       <w:r>
         <w:t xml:space="preserve"> </w:t>
@@ -2382,16 +2421,25 @@
         <w:t xml:space="preserve">[11]</w:t>
       </w:r>
       <w:r>
-        <w:t xml:space="preserve">. A software framework that help CHEM developers fulfill a broader set of ethical responsibilities would require a number of conceptual, technical and behavioural challenges to be overcome. Firstly, the ethical responsibilities of developers of computational models designed to inform governmental decision-making are often poorly understood</w:t>
-      </w:r>
-      <w:r>
-        <w:t xml:space="preserve"> </w:t>
-      </w:r>
-      <w:r>
-        <w:t xml:space="preserve">[12–15]</w:t>
-      </w:r>
-      <w:r>
-        <w:t xml:space="preserve">. Software frameworks can be challenging and time consuming to create and may become excessively complex over time</w:t>
+        <w:t xml:space="preserve">. However, to gain widespread adoption, a software framework for CHEM developers may need to provide tools to help meet a broader range of ethical practice requirements. There are multiple challenges to overcome. Firstly, the ethical responsibilities of public health computational modellers remain poorly understood</w:t>
+      </w:r>
+      <w:r>
+        <w:t xml:space="preserve"> </w:t>
+      </w:r>
+      <w:r>
+        <w:t xml:space="preserve">[12]</w:t>
+      </w:r>
+      <w:r>
+        <w:t xml:space="preserve"> </w:t>
+      </w:r>
+      <w:r>
+        <w:t xml:space="preserve">and the computational modelling landscape is changing fast [</w:t>
+      </w:r>
+      <w:r>
+        <w:t xml:space="preserve">[13]</w:t>
+      </w:r>
+      <w:r>
+        <w:t xml:space="preserve">. Secondly, software frameworks can be challenging and time consuming to create and may become excessively complex over time</w:t>
       </w:r>
       <w:r>
         <w:t xml:space="preserve"> </w:t>
@@ -2400,7 +2448,7 @@
         <w:t xml:space="preserve">[9]</w:t>
       </w:r>
       <w:r>
-        <w:t xml:space="preserve">. Furthermore, software frameworks can be difficult to learn, often requiring model developers to undergo specialist training</w:t>
+        <w:t xml:space="preserve">. Thirdly, software frameworks can be difficult to learn, often requiring model developers to undergo specialist training</w:t>
       </w:r>
       <w:r>
         <w:t xml:space="preserve"> </w:t>
@@ -2434,7 +2482,7 @@
         </w:numPr>
       </w:pPr>
       <w:r>
-        <w:t xml:space="preserve">propose core ethical responsibilities for CHEM developers and criteria for assessing ethical CHEM implementations;</w:t>
+        <w:t xml:space="preserve">propose core ethical responsibilities for CHEM developers and funders and criteria for assessing ethical CHEM implementations;</w:t>
       </w:r>
     </w:p>
     <w:p>
@@ -2460,13 +2508,13 @@
       </w:r>
     </w:p>
     <w:bookmarkEnd w:id="22"/>
-    <w:bookmarkStart w:id="26" w:name="assessing-ethical-chem-implementations"/>
+    <w:bookmarkStart w:id="26" w:name="Xc23e7cc8853e6c45bccbde37d85d525897d0aee"/>
     <w:p>
       <w:pPr>
         <w:pStyle w:val="Titre1"/>
       </w:pPr>
       <w:r>
-        <w:t xml:space="preserve">Assessing ethical CHEM implementations</w:t>
+        <w:t xml:space="preserve">Ethical responsibilities and assessment criteria</w:t>
       </w:r>
     </w:p>
     <w:p>
@@ -2474,16 +2522,16 @@
         <w:pStyle w:val="FirstParagraph"/>
       </w:pPr>
       <w:r>
-        <w:t xml:space="preserve">We considered prior literature on modelling practice and our own professional experience to identify: (i) some core ethical responsibilities of CHEM developers; (ii) attributes of CHEMs that can suggest fulfillment of these responsibilities; and (iii) criteria against which these attributes can be assessed.</w:t>
+        <w:t xml:space="preserve">We considered prior literature on modelling practice and our own professional experience to identify: (i) some core ethical responsibilities of CHEM developers and funders; (ii) attributes of CHEMs that can suggest fulfillment of these responsibilities; and (iii) criteria against which these attributes can be assessed.</w:t>
       </w:r>
     </w:p>
-    <w:bookmarkStart w:id="23" w:name="X981a922a01a377a6b1edd95996e68d93de2bfdd"/>
+    <w:bookmarkStart w:id="23" w:name="X39a3d40ad00e5dd064a592eff08bcd254992ac8"/>
     <w:p>
       <w:pPr>
         <w:pStyle w:val="Titre2"/>
       </w:pPr>
       <w:r>
-        <w:t xml:space="preserve">Ethical responsibilities of CHEM developers</w:t>
+        <w:t xml:space="preserve">Ethical responsibilities of CHEM developers and funders</w:t>
       </w:r>
     </w:p>
     <w:p>
@@ -2491,16 +2539,72 @@
         <w:pStyle w:val="FirstParagraph"/>
       </w:pPr>
       <w:r>
-        <w:t xml:space="preserve">For simplicity, we sought to identify one overarching ethical responsibility for modellers at each distinct phase of a CHEM project. As CHEMs are implemented as software, software development lifecycle (SDLC) models may provide an appropriate basis for identifying the main phases of a CHEM project. There are multiple SDLC models, each taking a different approach to the number, naming, definition, sequencing and iteration of project phases</w:t>
-      </w:r>
-      <w:r>
-        <w:t xml:space="preserve"> </w:t>
-      </w:r>
-      <w:r>
-        <w:t xml:space="preserve">[16]</w:t>
-      </w:r>
-      <w:r>
-        <w:t xml:space="preserve">. However, components of most SDLC models can broadly be mapped to the concepts of</w:t>
+        <w:t xml:space="preserve">Boden and McKendrick</w:t>
+      </w:r>
+      <w:r>
+        <w:t xml:space="preserve"> </w:t>
+      </w:r>
+      <w:r>
+        <w:t xml:space="preserve">[12]</w:t>
+      </w:r>
+      <w:r>
+        <w:t xml:space="preserve"> </w:t>
+      </w:r>
+      <w:r>
+        <w:t xml:space="preserve">proposed a framework for ethical computational modelling in public health based on the four ethical criteria of justice (concerning the social obligations of modellers to consider and communicate ethical issues), independence (concerning how modeller subjectivity shapes model design), transparency (concerning the need for policymakers to reliably evaluate model strengths and weaknesses) and beneficence / non-maleficence (concerning model quality and utility). However, the framework’s authors mostly discuss these criteria in the context of a modelling project as a whole, including a model’s conceptual and mathematical representations. The authors propose 13 questions to evaluate ethical risk across the four criteria, but of these only</w:t>
+      </w:r>
+      <w:r>
+        <w:t xml:space="preserve"> </w:t>
+      </w:r>
+      <w:r>
+        <w:t xml:space="preserve">“</w:t>
+      </w:r>
+      <w:r>
+        <w:t xml:space="preserve">is the model code open source or available on request</w:t>
+      </w:r>
+      <w:r>
+        <w:t xml:space="preserve">”</w:t>
+      </w:r>
+      <w:r>
+        <w:t xml:space="preserve"> </w:t>
+      </w:r>
+      <w:r>
+        <w:t xml:space="preserve">(for transparency) and</w:t>
+      </w:r>
+      <w:r>
+        <w:t xml:space="preserve"> </w:t>
+      </w:r>
+      <w:r>
+        <w:t xml:space="preserve">“</w:t>
+      </w:r>
+      <w:r>
+        <w:t xml:space="preserve">has the model been verified, i.e., does it do what the modeller wants it to do?</w:t>
+      </w:r>
+      <w:r>
+        <w:t xml:space="preserve">”</w:t>
+      </w:r>
+      <w:r>
+        <w:t xml:space="preserve"> </w:t>
+      </w:r>
+      <w:r>
+        <w:t xml:space="preserve">(for beneficence / non-maleficence) are specific to model’s representation as software.</w:t>
+      </w:r>
+    </w:p>
+    <w:p>
+      <w:pPr>
+        <w:pStyle w:val="Corpsdetexte"/>
+      </w:pPr>
+      <w:r>
+        <w:t xml:space="preserve">To reconceptualise these four criteria as ethical responsibilities that are specific to CHEM developers and funders, we first considered the distinct phases in a software development project. Software development lifecycle (SDLC) models take different approaches to the inclusion, naming, definition, sequencing and iteration of project phases</w:t>
+      </w:r>
+      <w:r>
+        <w:t xml:space="preserve"> </w:t>
+      </w:r>
+      <w:r>
+        <w:t xml:space="preserve">[14]</w:t>
+      </w:r>
+      <w:r>
+        <w:t xml:space="preserve">. However, SDLC models typically have components that can principally map to the concepts of</w:t>
       </w:r>
       <w:r>
         <w:t xml:space="preserve"> </w:t>
@@ -2516,7 +2620,7 @@
         <w:t xml:space="preserve"> </w:t>
       </w:r>
       <w:r>
-        <w:t xml:space="preserve">(in which software requirements and design specification are agreed),</w:t>
+        <w:t xml:space="preserve">(e.g. identification of system / user requirements and design specifications),</w:t>
       </w:r>
       <w:r>
         <w:t xml:space="preserve"> </w:t>
@@ -2526,13 +2630,13 @@
           <w:iCs/>
           <w:i/>
         </w:rPr>
-        <w:t xml:space="preserve">development</w:t>
-      </w:r>
-      <w:r>
-        <w:t xml:space="preserve"> </w:t>
-      </w:r>
-      <w:r>
-        <w:t xml:space="preserve">(in which software is authored and tested) and</w:t>
+        <w:t xml:space="preserve">implementation</w:t>
+      </w:r>
+      <w:r>
+        <w:t xml:space="preserve"> </w:t>
+      </w:r>
+      <w:r>
+        <w:t xml:space="preserve">(e.g. development and testing) and</w:t>
       </w:r>
       <w:r>
         <w:t xml:space="preserve"> </w:t>
@@ -2542,25 +2646,13 @@
           <w:iCs/>
           <w:i/>
         </w:rPr>
-        <w:t xml:space="preserve">deployment</w:t>
-      </w:r>
-      <w:r>
-        <w:t xml:space="preserve"> </w:t>
-      </w:r>
-      <w:r>
-        <w:t xml:space="preserve">(in which software is made available as production ready tools for end-users). We contend that ethical responsibilities of computational modellers identified in prior literature</w:t>
-      </w:r>
-      <w:r>
-        <w:t xml:space="preserve"> </w:t>
-      </w:r>
-      <w:r>
-        <w:t xml:space="preserve">[12–15]</w:t>
-      </w:r>
-      <w:r>
-        <w:t xml:space="preserve"> </w:t>
-      </w:r>
-      <w:r>
-        <w:t xml:space="preserve">can be summarised under the following three overarching goals (one for each phase):</w:t>
+        <w:t xml:space="preserve">release</w:t>
+      </w:r>
+      <w:r>
+        <w:t xml:space="preserve"> </w:t>
+      </w:r>
+      <w:r>
+        <w:t xml:space="preserve">(e.g.deployment, system integration and maintenance). For simplicity, we propose one overarching ethical responsibility for CHEM developers and funders for each of these phases. These responsibilities are to:</w:t>
       </w:r>
     </w:p>
     <w:p>
@@ -2575,13 +2667,13 @@
           <w:bCs/>
           <w:b/>
         </w:rPr>
-        <w:t xml:space="preserve">make socially acceptable value judgments</w:t>
-      </w:r>
-      <w:r>
-        <w:t xml:space="preserve"> </w:t>
-      </w:r>
-      <w:r>
-        <w:t xml:space="preserve">(when planning CHEM projects);</w:t>
+        <w:t xml:space="preserve">make socially acceptable system requirements and design decisions</w:t>
+      </w:r>
+      <w:r>
+        <w:t xml:space="preserve"> </w:t>
+      </w:r>
+      <w:r>
+        <w:t xml:space="preserve">(during CHEM planning);</w:t>
       </w:r>
     </w:p>
     <w:p>
@@ -2596,13 +2688,13 @@
           <w:bCs/>
           <w:b/>
         </w:rPr>
-        <w:t xml:space="preserve">ensure model fitness for purpose</w:t>
-      </w:r>
-      <w:r>
-        <w:t xml:space="preserve"> </w:t>
-      </w:r>
-      <w:r>
-        <w:t xml:space="preserve">(when developing CHEMs); and</w:t>
+        <w:t xml:space="preserve">ensure fitness for purpose</w:t>
+      </w:r>
+      <w:r>
+        <w:t xml:space="preserve"> </w:t>
+      </w:r>
+      <w:r>
+        <w:t xml:space="preserve">(of CHEM implementation); and</w:t>
       </w:r>
     </w:p>
     <w:p>
@@ -2617,13 +2709,13 @@
           <w:bCs/>
           <w:b/>
         </w:rPr>
-        <w:t xml:space="preserve">promote socially beneficial use of models</w:t>
-      </w:r>
-      <w:r>
-        <w:t xml:space="preserve"> </w:t>
-      </w:r>
-      <w:r>
-        <w:t xml:space="preserve">(once CHEMs have been deployed).</w:t>
+        <w:t xml:space="preserve">support socially beneficial use</w:t>
+      </w:r>
+      <w:r>
+        <w:t xml:space="preserve"> </w:t>
+      </w:r>
+      <w:r>
+        <w:t xml:space="preserve">(on CHEM release).</w:t>
       </w:r>
     </w:p>
     <w:p>
@@ -2631,7 +2723,7 @@
         <w:pStyle w:val="FirstParagraph"/>
       </w:pPr>
       <w:r>
-        <w:t xml:space="preserve">There is significant scope for health economists to improve fulfilment of each of these responsibilities.</w:t>
+        <w:t xml:space="preserve">Each responsibility combines different aspects of Boden and McKendrick’s ethical criteria: responsibility (i) incorporates justice and independence; responsibility (ii) incorporates independence and transparency; and responsibility (iii) incorporates beneficence / non-maleficence and justice. Model developers and funders share these responsibilities as each one has implications for both professional practice and project resourcing.</w:t>
       </w:r>
     </w:p>
     <w:p>
@@ -2645,16 +2737,16 @@
         <w:t xml:space="preserve"> </w:t>
       </w:r>
       <w:r>
-        <w:t xml:space="preserve">[14,17]</w:t>
-      </w:r>
-      <w:r>
-        <w:t xml:space="preserve">. The value judgments of CHEM developers influence the assumptions, selection of model features and standards for evidence that shape the model development process</w:t>
-      </w:r>
-      <w:r>
-        <w:t xml:space="preserve"> </w:t>
-      </w:r>
-      <w:r>
-        <w:t xml:space="preserve">[18]</w:t>
+        <w:t xml:space="preserve">[15,16]</w:t>
+      </w:r>
+      <w:r>
+        <w:t xml:space="preserve">. The value judgments of health economists influence the assumptions, selection of model features and standards for evidence that shape health economic model projects</w:t>
+      </w:r>
+      <w:r>
+        <w:t xml:space="preserve"> </w:t>
+      </w:r>
+      <w:r>
+        <w:t xml:space="preserve">[17]</w:t>
       </w:r>
       <w:r>
         <w:t xml:space="preserve">. These value judgments are rarely made explicit, omissions that may lead to socially unacceptable policy recommendations</w:t>
@@ -2663,10 +2755,10 @@
         <w:t xml:space="preserve"> </w:t>
       </w:r>
       <w:r>
-        <w:t xml:space="preserve">[17]</w:t>
-      </w:r>
-      <w:r>
-        <w:t xml:space="preserve">. Ideally, it should be straightforward for CHEMs to be modified to reflect alternative value judgments. However, such adaptability depends in part on the approach taken to computational model implementation (see Table</w:t>
+        <w:t xml:space="preserve">[16]</w:t>
+      </w:r>
+      <w:r>
+        <w:t xml:space="preserve">. modeller value judgments also determine the computational implementation of health economic models. For example, as illustrated in Table</w:t>
       </w:r>
       <w:r>
         <w:t xml:space="preserve"> </w:t>
@@ -2686,140 +2778,23 @@
         </w:r>
       </w:hyperlink>
       <w:r>
-        <w:t xml:space="preserve">).</w:t>
-      </w:r>
-    </w:p>
-    <w:p>
-      <w:pPr>
-        <w:pStyle w:val="Corpsdetexte"/>
-      </w:pPr>
-      <w:r>
-        <w:t xml:space="preserve">Computational modellers have duties both to take sufficient care that a computational model is adequate for the explicit purpose for which it was developed and to provide potential third-party users with the means of assessing its adequacy for their proposed purposes</w:t>
-      </w:r>
-      <w:r>
-        <w:t xml:space="preserve"> </w:t>
-      </w:r>
-      <w:r>
-        <w:t xml:space="preserve">[6,12,19,20]</w:t>
-      </w:r>
-      <w:r>
-        <w:t xml:space="preserve">. However, it is common for health economic models to have serious methodological flaws</w:t>
-      </w:r>
-      <w:r>
-        <w:t xml:space="preserve"> </w:t>
-      </w:r>
-      <w:r>
-        <w:t xml:space="preserve">[21,22]</w:t>
-      </w:r>
-      <w:r>
-        <w:t xml:space="preserve">; insufficient validation</w:t>
-      </w:r>
-      <w:r>
-        <w:t xml:space="preserve"> </w:t>
-      </w:r>
-      <w:r>
-        <w:t xml:space="preserve">[23–25]</w:t>
-      </w:r>
-      <w:r>
-        <w:t xml:space="preserve">, poor reproducibility</w:t>
-      </w:r>
-      <w:r>
-        <w:t xml:space="preserve"> </w:t>
-      </w:r>
-      <w:r>
-        <w:t xml:space="preserve">[26–28]</w:t>
-      </w:r>
-      <w:r>
-        <w:t xml:space="preserve">; and undeclared errors</w:t>
-      </w:r>
-      <w:r>
-        <w:t xml:space="preserve"> </w:t>
-      </w:r>
-      <w:r>
-        <w:t xml:space="preserve">[29]</w:t>
-      </w:r>
-      <w:r>
-        <w:t xml:space="preserve">. Appropriate computational implementation choices can help address many of these shortcomings, for example by automating quality assurance checks and facilitating manual reviews by third parties.</w:t>
-      </w:r>
-    </w:p>
-    <w:p>
-      <w:pPr>
-        <w:pStyle w:val="Corpsdetexte"/>
-      </w:pPr>
-      <w:r>
-        <w:t xml:space="preserve">A health economic model will have limited public benefit if it not much used, if it is mis-used or when its acceptability and adequacy rapidly decay. Reuse of CHEMs as components of other models can potentially make model development more efficient</w:t>
-      </w:r>
-      <w:r>
-        <w:t xml:space="preserve"> </w:t>
-      </w:r>
-      <w:r>
-        <w:t xml:space="preserve">[30,31]</w:t>
-      </w:r>
-      <w:r>
-        <w:t xml:space="preserve">. However, health economic models face challenges related to transferability across jurisdictions</w:t>
-      </w:r>
-      <w:r>
-        <w:t xml:space="preserve"> </w:t>
-      </w:r>
-      <w:r>
-        <w:t xml:space="preserve">[31]</w:t>
-      </w:r>
-      <w:r>
-        <w:t xml:space="preserve"> </w:t>
-      </w:r>
-      <w:r>
-        <w:t xml:space="preserve">that create barriers to reuse. Without ongoing maintenance, a CHEM risks becoming less reliable with time</w:t>
-      </w:r>
-      <w:r>
-        <w:t xml:space="preserve"> </w:t>
-      </w:r>
-      <w:r>
-        <w:t xml:space="preserve">[31]</w:t>
-      </w:r>
-      <w:r>
-        <w:t xml:space="preserve"> </w:t>
-      </w:r>
-      <w:r>
-        <w:t xml:space="preserve">and is at risk of being deployed for purposes for which it is poorly suited</w:t>
-      </w:r>
-      <w:r>
-        <w:t xml:space="preserve"> </w:t>
-      </w:r>
-      <w:r>
-        <w:t xml:space="preserve">[15]</w:t>
-      </w:r>
-      <w:r>
-        <w:t xml:space="preserve">. Currently, health economic models are rarely implemented computationally in a manner that facilitates routine updates</w:t>
-      </w:r>
-      <w:r>
-        <w:t xml:space="preserve"> </w:t>
-      </w:r>
-      <w:r>
-        <w:t xml:space="preserve">[32]</w:t>
-      </w:r>
-      <w:r>
-        <w:t xml:space="preserve">, thus limiting the temporal window within which a CHEM can be validly applied.</w:t>
-      </w:r>
-      <w:r>
-        <w:t xml:space="preserve"> </w:t>
-      </w:r>
-    </w:p>
-    <w:bookmarkEnd w:id="23"/>
-    <w:bookmarkStart w:id="24" w:name="Xaaf39a4d2b86397b94900eb3f4ddc2287d74576"/>
-    <w:p>
-      <w:pPr>
-        <w:pStyle w:val="Titre2"/>
-      </w:pPr>
-      <w:r>
-        <w:t xml:space="preserve">CHEM attributes associated with ethical modelling practice</w:t>
-      </w:r>
-    </w:p>
-    <w:p>
-      <w:pPr>
-        <w:pStyle w:val="FirstParagraph"/>
-      </w:pPr>
-      <w:r>
-        <w:t xml:space="preserve">Health economist responsibilities during the planning, implementation and use of CHEMs are easier to state than to measure. However, aspects of ethical modelling practice may be inferred from measurable attributes of CHEMs. As described in Table</w:t>
+        <w:t xml:space="preserve">, project resource constraints may require trade offs between desired CHEM</w:t>
+      </w:r>
+      <w:r>
+        <w:t xml:space="preserve"> </w:t>
+      </w:r>
+      <w:r>
+        <w:rPr>
+          <w:bCs/>
+          <w:b/>
+        </w:rPr>
+        <w:t xml:space="preserve">system requirements and design</w:t>
+      </w:r>
+      <w:r>
+        <w:t xml:space="preserve"> </w:t>
+      </w:r>
+      <w:r>
+        <w:t xml:space="preserve">features. These trade offs in turn determine how straightforward it is for CHEMs to be amended by third parties to reflect alternative value judgments in model conceptualisation and mathematical formalisation (Table</w:t>
       </w:r>
       <w:r>
         <w:t xml:space="preserve"> </w:t>
@@ -2839,6 +2814,191 @@
         </w:r>
       </w:hyperlink>
       <w:r>
+        <w:t xml:space="preserve">).</w:t>
+      </w:r>
+    </w:p>
+    <w:p>
+      <w:pPr>
+        <w:pStyle w:val="Corpsdetexte"/>
+      </w:pPr>
+      <w:r>
+        <w:t xml:space="preserve">Computational modellers have duties both to ensure computational model</w:t>
+      </w:r>
+      <w:r>
+        <w:t xml:space="preserve"> </w:t>
+      </w:r>
+      <w:r>
+        <w:rPr>
+          <w:bCs/>
+          <w:b/>
+        </w:rPr>
+        <w:t xml:space="preserve">fitness for purpose</w:t>
+      </w:r>
+      <w:r>
+        <w:t xml:space="preserve"> </w:t>
+      </w:r>
+      <w:r>
+        <w:t xml:space="preserve">and to provide potential third-party users with the means of assessing its adequacy for their proposed purposes</w:t>
+      </w:r>
+      <w:r>
+        <w:t xml:space="preserve"> </w:t>
+      </w:r>
+      <w:r>
+        <w:t xml:space="preserve">[6,12,18,19]</w:t>
+      </w:r>
+      <w:r>
+        <w:t xml:space="preserve">. However, it is common for health economic models to have serious methodological flaws</w:t>
+      </w:r>
+      <w:r>
+        <w:t xml:space="preserve"> </w:t>
+      </w:r>
+      <w:r>
+        <w:t xml:space="preserve">[20,21]</w:t>
+      </w:r>
+      <w:r>
+        <w:t xml:space="preserve">; insufficient validation</w:t>
+      </w:r>
+      <w:r>
+        <w:t xml:space="preserve"> </w:t>
+      </w:r>
+      <w:r>
+        <w:t xml:space="preserve">[22–24]</w:t>
+      </w:r>
+      <w:r>
+        <w:t xml:space="preserve">, poor reproducibility</w:t>
+      </w:r>
+      <w:r>
+        <w:t xml:space="preserve"> </w:t>
+      </w:r>
+      <w:r>
+        <w:t xml:space="preserve">[25–27]</w:t>
+      </w:r>
+      <w:r>
+        <w:t xml:space="preserve">; and undeclared errors</w:t>
+      </w:r>
+      <w:r>
+        <w:t xml:space="preserve"> </w:t>
+      </w:r>
+      <w:r>
+        <w:t xml:space="preserve">[28]</w:t>
+      </w:r>
+      <w:r>
+        <w:t xml:space="preserve">. Appropriate computational implementation choices can help address many of these shortcomings, for example by automating quality assurance checks and facilitating manual reviews by third parties.</w:t>
+      </w:r>
+    </w:p>
+    <w:p>
+      <w:pPr>
+        <w:pStyle w:val="Corpsdetexte"/>
+      </w:pPr>
+      <w:r>
+        <w:t xml:space="preserve">A CHEM will have limited</w:t>
+      </w:r>
+      <w:r>
+        <w:t xml:space="preserve"> </w:t>
+      </w:r>
+      <w:r>
+        <w:rPr>
+          <w:bCs/>
+          <w:b/>
+        </w:rPr>
+        <w:t xml:space="preserve">social benefit</w:t>
+      </w:r>
+      <w:r>
+        <w:t xml:space="preserve"> </w:t>
+      </w:r>
+      <w:r>
+        <w:t xml:space="preserve">if it is rarely used, if mis-used or when its acceptability and adequacy rapidly decay. Reuse of CHEMs as components of other models can potentially make model development more efficient</w:t>
+      </w:r>
+      <w:r>
+        <w:t xml:space="preserve"> </w:t>
+      </w:r>
+      <w:r>
+        <w:t xml:space="preserve">[29,30]</w:t>
+      </w:r>
+      <w:r>
+        <w:t xml:space="preserve">. However, health economic models face challenges related to transferability across jurisdictions</w:t>
+      </w:r>
+      <w:r>
+        <w:t xml:space="preserve"> </w:t>
+      </w:r>
+      <w:r>
+        <w:t xml:space="preserve">[30]</w:t>
+      </w:r>
+      <w:r>
+        <w:t xml:space="preserve"> </w:t>
+      </w:r>
+      <w:r>
+        <w:t xml:space="preserve">that create barriers to reuse. Without ongoing maintenance, a CHEM risks becoming less reliable with time</w:t>
+      </w:r>
+      <w:r>
+        <w:t xml:space="preserve"> </w:t>
+      </w:r>
+      <w:r>
+        <w:t xml:space="preserve">[30]</w:t>
+      </w:r>
+      <w:r>
+        <w:t xml:space="preserve"> </w:t>
+      </w:r>
+      <w:r>
+        <w:t xml:space="preserve">and is at risk of being deployed for purposes for which it is poorly suited</w:t>
+      </w:r>
+      <w:r>
+        <w:t xml:space="preserve"> </w:t>
+      </w:r>
+      <w:r>
+        <w:t xml:space="preserve">[13]</w:t>
+      </w:r>
+      <w:r>
+        <w:t xml:space="preserve">. Currently, health economic models are rarely implemented computationally in a manner that facilitates routine updates</w:t>
+      </w:r>
+      <w:r>
+        <w:t xml:space="preserve"> </w:t>
+      </w:r>
+      <w:r>
+        <w:t xml:space="preserve">[31]</w:t>
+      </w:r>
+      <w:r>
+        <w:t xml:space="preserve">, thus limiting the temporal window within which a CHEM can be validly applied.</w:t>
+      </w:r>
+      <w:r>
+        <w:t xml:space="preserve"> </w:t>
+      </w:r>
+    </w:p>
+    <w:bookmarkEnd w:id="23"/>
+    <w:bookmarkStart w:id="24" w:name="Xaaf39a4d2b86397b94900eb3f4ddc2287d74576"/>
+    <w:p>
+      <w:pPr>
+        <w:pStyle w:val="Titre2"/>
+      </w:pPr>
+      <w:r>
+        <w:t xml:space="preserve">CHEM attributes associated with ethical modelling practice</w:t>
+      </w:r>
+    </w:p>
+    <w:p>
+      <w:pPr>
+        <w:pStyle w:val="FirstParagraph"/>
+      </w:pPr>
+      <w:r>
+        <w:t xml:space="preserve">The responsibilities of model developers and funders over a CHEM lifecycle are easier to state than to measure. However, aspects of ethical modelling practice may be inferred from measurable attributes of CHEMs. As described in Table</w:t>
+      </w:r>
+      <w:r>
+        <w:t xml:space="preserve"> </w:t>
+      </w:r>
+      <w:hyperlink w:anchor="timelygls">
+        <w:r xmlns:w14="http://schemas.microsoft.com/office/word/2010/wordml">
+          <w:rPr/>
+          <w:fldChar w:fldCharType="begin" w:dirty="true"/>
+        </w:r>
+        <w:r xmlns:w14="http://schemas.microsoft.com/office/word/2010/wordml">
+          <w:rPr/>
+          <w:instrText xml:space="preserve" w:dirty="true"> REF timelygls \h</w:instrText>
+        </w:r>
+        <w:r xmlns:w14="http://schemas.microsoft.com/office/word/2010/wordml">
+          <w:rPr/>
+          <w:fldChar w:fldCharType="end" w:dirty="true"/>
+        </w:r>
+      </w:hyperlink>
+      <w:r>
         <w:t xml:space="preserve">, we believe that the creators of transparent, reusable and updatable (TRU) CHEMs are likely to have fulfilled a number of their ethical obligations. We therefore selected these model attributes to use as the basis for deriving ethical assessment criteria.</w:t>
       </w:r>
     </w:p>
@@ -2878,19 +3038,31 @@
         <w:t xml:space="preserve"> </w:t>
       </w:r>
       <w:r>
+        <w:t xml:space="preserve">[32]</w:t>
+      </w:r>
+      <w:r>
+        <w:t xml:space="preserve">. Notably, the same guidelines, published over ten years ago, did not recommend sharing model code and data. However, more recent healthcare modelling guidance does recommend public dissemination of such artefacts</w:t>
+      </w:r>
+      <w:r>
+        <w:t xml:space="preserve"> </w:t>
+      </w:r>
+      <w:r>
+        <w:t xml:space="preserve">[18]</w:t>
+      </w:r>
+      <w:r>
+        <w:t xml:space="preserve">. Online repository services such as Zenodo</w:t>
+      </w:r>
+      <w:r>
+        <w:t xml:space="preserve"> </w:t>
+      </w:r>
+      <w:r>
         <w:t xml:space="preserve">[33]</w:t>
       </w:r>
       <w:r>
-        <w:t xml:space="preserve">. Notably, the same guidelines, published over ten years ago, did not recommend sharing model code and data. However, more recent healthcare modelling guidance does recommend publicly dissemination of such artefacts</w:t>
-      </w:r>
-      <w:r>
-        <w:t xml:space="preserve"> </w:t>
-      </w:r>
-      <w:r>
-        <w:t xml:space="preserve">[19]</w:t>
-      </w:r>
-      <w:r>
-        <w:t xml:space="preserve">. Online repository services such as Zenodo</w:t>
+        <w:t xml:space="preserve"> </w:t>
+      </w:r>
+      <w:r>
+        <w:t xml:space="preserve">and Dataverse</w:t>
       </w:r>
       <w:r>
         <w:t xml:space="preserve"> </w:t>
@@ -2902,7 +3074,7 @@
         <w:t xml:space="preserve"> </w:t>
       </w:r>
       <w:r>
-        <w:t xml:space="preserve">and Dataverse</w:t>
+        <w:t xml:space="preserve">provide persistent storage solutions that generate a Digital Object Identifier (DOI) for each code and data collection. Ensuring that calculations are correct and consistent with model specifications is an essential part of CHEM quality assurance</w:t>
       </w:r>
       <w:r>
         <w:t xml:space="preserve"> </w:t>
@@ -2911,10 +3083,7 @@
         <w:t xml:space="preserve">[35]</w:t>
       </w:r>
       <w:r>
-        <w:t xml:space="preserve"> </w:t>
-      </w:r>
-      <w:r>
-        <w:t xml:space="preserve">provide persistent storage solutions that generate a Digital Object Identifier (DOI) for each code and data collection. Ensuring that calculations are correct and consistent with model specifications is an essential part of CHEM quality assurance</w:t>
+        <w:t xml:space="preserve">. The extensiveness of such verification checks can be reported using the concept of code coverage</w:t>
       </w:r>
       <w:r>
         <w:t xml:space="preserve"> </w:t>
@@ -2923,7 +3092,10 @@
         <w:t xml:space="preserve">[36]</w:t>
       </w:r>
       <w:r>
-        <w:t xml:space="preserve">. The extensiveness of such verification checks can be reported using the concept of code coverage</w:t>
+        <w:t xml:space="preserve"> </w:t>
+      </w:r>
+      <w:r>
+        <w:t xml:space="preserve">- the proportion of model code that has been explicitly tested. Tests should ideally combine both unit tests (to verify that small, isolated sections of code produce the correct output when run independently) and acceptance tests (to verify that the correct output is produced when multiple code components are run together to perform tasks that meet core user-requirements</w:t>
       </w:r>
       <w:r>
         <w:t xml:space="preserve"> </w:t>
@@ -2932,34 +3104,22 @@
         <w:t xml:space="preserve">[37]</w:t>
       </w:r>
       <w:r>
-        <w:t xml:space="preserve"> </w:t>
-      </w:r>
-      <w:r>
-        <w:t xml:space="preserve">- the proportion of model code that has been explicitly tested. Tests should ideally combine both unit tests (to verify that small, isolated sections of code produce the correct output when run independently) and acceptance tests (to verify that the correct output is produced when multiple code components are run together to perform tasks that meet core user-requirements</w:t>
+        <w:t xml:space="preserve">). The nature and extent of individual model authorship contributions can become unclear when models are implemented over longer time-frames with a large and changing group of collaborators</w:t>
+      </w:r>
+      <w:r>
+        <w:t xml:space="preserve"> </w:t>
+      </w:r>
+      <w:r>
+        <w:t xml:space="preserve">[15]</w:t>
+      </w:r>
+      <w:r>
+        <w:t xml:space="preserve">. This issue can be addressed by use of online repository services such as GitHub</w:t>
       </w:r>
       <w:r>
         <w:t xml:space="preserve"> </w:t>
       </w:r>
       <w:r>
         <w:t xml:space="preserve">[38]</w:t>
-      </w:r>
-      <w:r>
-        <w:t xml:space="preserve">). The nature and extent of individual model authorship contributions can become unclear when models are implemented over longer time-frames with a large and changing group of collaborators</w:t>
-      </w:r>
-      <w:r>
-        <w:t xml:space="preserve"> </w:t>
-      </w:r>
-      <w:r>
-        <w:t xml:space="preserve">[14]</w:t>
-      </w:r>
-      <w:r>
-        <w:t xml:space="preserve">. This issue can be addressed by use of online repository services such as GitHub</w:t>
-      </w:r>
-      <w:r>
-        <w:t xml:space="preserve"> </w:t>
-      </w:r>
-      <w:r>
-        <w:t xml:space="preserve">[39]</w:t>
       </w:r>
       <w:r>
         <w:t xml:space="preserve">, that provide citation tools and can transparently record all individual code contributions to a modelling project over its lifecycle.</w:t>
@@ -2992,10 +3152,22 @@
         <w:t xml:space="preserve"> </w:t>
       </w:r>
       <w:r>
+        <w:t xml:space="preserve">[39]</w:t>
+      </w:r>
+      <w:r>
+        <w:t xml:space="preserve">. Writing model algorithms as collections of functions (short, self-contained and reusable software routines that each perform a discrete task) is good scientific computing practice</w:t>
+      </w:r>
+      <w:r>
+        <w:t xml:space="preserve"> </w:t>
+      </w:r>
+      <w:r>
         <w:t xml:space="preserve">[40]</w:t>
       </w:r>
       <w:r>
-        <w:t xml:space="preserve">. Writing model algorithms as collections of functions (short, self-contained and reusable software routines that each perform a discrete task) is good scientific computing practice</w:t>
+        <w:t xml:space="preserve"> </w:t>
+      </w:r>
+      <w:r>
+        <w:t xml:space="preserve">and promotes selective reuse. Computational implementations that store model code and data in distinct files and locations (as opposed to embedding data such as parameter values into source code) are easier to selectively modify. Modular implementations construct models from multiple independently reusable and replaceable sub-models (modules)</w:t>
       </w:r>
       <w:r>
         <w:t xml:space="preserve"> </w:t>
@@ -3004,10 +3176,7 @@
         <w:t xml:space="preserve">[41]</w:t>
       </w:r>
       <w:r>
-        <w:t xml:space="preserve"> </w:t>
-      </w:r>
-      <w:r>
-        <w:t xml:space="preserve">and promotes selective reuse. Computational implementations that store model code and data in distinct files and locations (as opposed to embedding data such as parameter values into source code) are easier to selectively modify. Modular implementations construct models from multiple independently reusable and replaceable sub-models (modules)</w:t>
+        <w:t xml:space="preserve">. The programming concept inheritance</w:t>
       </w:r>
       <w:r>
         <w:t xml:space="preserve"> </w:t>
@@ -3016,34 +3185,25 @@
         <w:t xml:space="preserve">[42]</w:t>
       </w:r>
       <w:r>
-        <w:t xml:space="preserve">. The programming concept inheritance</w:t>
+        <w:t xml:space="preserve">, deployed in object-oriented programming approaches, can facilitate the duplication and selective modification of models. Granting permissions to others to use, test and adapt models and their components, can be facilitated by two broad categories of open source licenses. Some guidance strongly recommends the use of permissive licensing</w:t>
+      </w:r>
+      <w:r>
+        <w:t xml:space="preserve"> </w:t>
+      </w:r>
+      <w:r>
+        <w:t xml:space="preserve">[40]</w:t>
+      </w:r>
+      <w:r>
+        <w:t xml:space="preserve"> </w:t>
+      </w:r>
+      <w:r>
+        <w:t xml:space="preserve">that provides users with great flexibility as to the purposes (including commercial) for which content can be re-used. An alternative approach is to use copyleft licenses</w:t>
       </w:r>
       <w:r>
         <w:t xml:space="preserve"> </w:t>
       </w:r>
       <w:r>
         <w:t xml:space="preserve">[43]</w:t>
-      </w:r>
-      <w:r>
-        <w:t xml:space="preserve">, deployed in object-oriented programming approaches, can facilitate the duplication and selective modification of models. Granting permissions to others to use, test and adapt models and their components, can be facilitated by two broad categories of open source licenses. Some guidance strongly recommends the use of permissive licensing</w:t>
-      </w:r>
-      <w:r>
-        <w:t xml:space="preserve"> </w:t>
-      </w:r>
-      <w:r>
-        <w:t xml:space="preserve">[41]</w:t>
-      </w:r>
-      <w:r>
-        <w:t xml:space="preserve"> </w:t>
-      </w:r>
-      <w:r>
-        <w:t xml:space="preserve">that provides users with great flexibility as to the purposes (including commercial) for which content can be re-used. An alternative approach is to use copyleft licenses</w:t>
-      </w:r>
-      <w:r>
-        <w:t xml:space="preserve"> </w:t>
-      </w:r>
-      <w:r>
-        <w:t xml:space="preserve">[44]</w:t>
       </w:r>
       <w:r>
         <w:t xml:space="preserve"> </w:t>
@@ -3091,16 +3251,16 @@
         <w:t xml:space="preserve"> </w:t>
       </w:r>
       <w:r>
-        <w:t xml:space="preserve">[31,45]</w:t>
-      </w:r>
-      <w:r>
-        <w:t xml:space="preserve">. Ensuring that a model is regularly reviewed to identify and implement required improvements is a recommended defense against model validity decay</w:t>
-      </w:r>
-      <w:r>
-        <w:t xml:space="preserve"> </w:t>
-      </w:r>
-      <w:r>
-        <w:t xml:space="preserve">[15]</w:t>
+        <w:t xml:space="preserve">[30,44]</w:t>
+      </w:r>
+      <w:r>
+        <w:t xml:space="preserve">. Ensuring that a model is regularly reviewed to identify and implement required improvements is a recommended defence against model validity decay</w:t>
+      </w:r>
+      <w:r>
+        <w:t xml:space="preserve"> </w:t>
+      </w:r>
+      <w:r>
+        <w:t xml:space="preserve">[13]</w:t>
       </w:r>
       <w:r>
         <w:t xml:space="preserve">. Sustainable maintenance of open source research software requires both a core development team and an active user community</w:t>
@@ -3109,22 +3269,34 @@
         <w:t xml:space="preserve"> </w:t>
       </w:r>
       <w:r>
+        <w:t xml:space="preserve">[45]</w:t>
+      </w:r>
+      <w:r>
+        <w:t xml:space="preserve">. Online communities can be an efficient means of engaging model users in testing each version of a model, identifying issues and suggesting improvements. Services such as GitHub</w:t>
+      </w:r>
+      <w:r>
+        <w:t xml:space="preserve"> </w:t>
+      </w:r>
+      <w:r>
+        <w:t xml:space="preserve">[38]</w:t>
+      </w:r>
+      <w:r>
+        <w:t xml:space="preserve"> </w:t>
+      </w:r>
+      <w:r>
+        <w:t xml:space="preserve">provide collaborative code development tools</w:t>
+      </w:r>
+      <w:r>
+        <w:t xml:space="preserve"> </w:t>
+      </w:r>
+      <w:r>
         <w:t xml:space="preserve">[46]</w:t>
       </w:r>
       <w:r>
-        <w:t xml:space="preserve">. Online communities can be an efficient means of engaging model users in testing each version of a model, identifying issues and suggesting improvements. Services such as GitHub</w:t>
-      </w:r>
-      <w:r>
-        <w:t xml:space="preserve"> </w:t>
-      </w:r>
-      <w:r>
-        <w:t xml:space="preserve">[39]</w:t>
-      </w:r>
-      <w:r>
-        <w:t xml:space="preserve"> </w:t>
-      </w:r>
-      <w:r>
-        <w:t xml:space="preserve">provide collaborative code development tools</w:t>
+        <w:t xml:space="preserve"> </w:t>
+      </w:r>
+      <w:r>
+        <w:t xml:space="preserve">that help elicit, integrate and reconcile contributions from multiple contributors and to ensure each update is uniquely identifiable and retrievable. It is also important that verification checks are rerun with each model update, a task that can be automated using the software development practice of continuous integration</w:t>
       </w:r>
       <w:r>
         <w:t xml:space="preserve"> </w:t>
@@ -3133,25 +3305,13 @@
         <w:t xml:space="preserve">[47]</w:t>
       </w:r>
       <w:r>
-        <w:t xml:space="preserve"> </w:t>
-      </w:r>
-      <w:r>
-        <w:t xml:space="preserve">that help elicit, integrate and reconcile contributions from multiple contributors and to ensure each update is uniquely identifiable and retrievable. It is also important that verification checks are rerun with each model update, a task that can be automated using the software development practice of continuous integration</w:t>
+        <w:t xml:space="preserve">. The risk of model revisions having unintended consequences for third party users can be mitigated through the use of deprecation conventions</w:t>
       </w:r>
       <w:r>
         <w:t xml:space="preserve"> </w:t>
       </w:r>
       <w:r>
         <w:t xml:space="preserve">[48]</w:t>
-      </w:r>
-      <w:r>
-        <w:t xml:space="preserve">. The risk of model revisions having unintended consequences for third party users can be mitigated through the use of deprecation conventions</w:t>
-      </w:r>
-      <w:r>
-        <w:t xml:space="preserve"> </w:t>
-      </w:r>
-      <w:r>
-        <w:t xml:space="preserve">[49]</w:t>
       </w:r>
       <w:r>
         <w:t xml:space="preserve"> </w:t>
@@ -3220,7 +3380,7 @@
         <w:t xml:space="preserve">T1</w:t>
       </w:r>
       <w:r>
-        <w:t xml:space="preserve">: All model code, non-confidential data and testing procedures and outcomes are available in open access repositories.</w:t>
+        <w:t xml:space="preserve">: Software files (executable code, testing procedures and outcomes and non-confidential data) are available in open access repositories.</w:t>
       </w:r>
     </w:p>
     <w:p>
@@ -3238,7 +3398,7 @@
         <w:t xml:space="preserve">T2</w:t>
       </w:r>
       <w:r>
-        <w:t xml:space="preserve">: It is easy to see who developed and tested each part of the CHEM and to identify the modelling team’s assumptions, judgments and theories about CHEM development and use.</w:t>
+        <w:t xml:space="preserve">: It is easy to see who funded, developed and tested each part of the CHEM and to identify the modelling team’s assumptions, judgments and theories about CHEM development and use.</w:t>
       </w:r>
     </w:p>
     <w:p>
@@ -3280,7 +3440,7 @@
         <w:t xml:space="preserve">R1</w:t>
       </w:r>
       <w:r>
-        <w:t xml:space="preserve">: Model code and data are implemented to facilitate both generalisability and transferability.</w:t>
+        <w:t xml:space="preserve">: Programming practices facilitate both generalisability and transferability.</w:t>
       </w:r>
     </w:p>
     <w:p>
@@ -3298,7 +3458,7 @@
         <w:t xml:space="preserve">R2</w:t>
       </w:r>
       <w:r>
-        <w:t xml:space="preserve">: Terms of use allow anyone to reuse model code and non-confidential data, in whole or in part, without charge, and for purposes that include the creation of derivative works.</w:t>
+        <w:t xml:space="preserve">: Terms of use place only ethical restrictions on reuse and allow anyone to ethically reuse model code and non-confidential data, in whole or in part, without charge, and for purposes that include the creation of derivative works.</w:t>
       </w:r>
     </w:p>
     <w:p>
@@ -3340,7 +3500,7 @@
         <w:t xml:space="preserve">U1</w:t>
       </w:r>
       <w:r>
-        <w:t xml:space="preserve">: Technical infrastructure is in place to support version control and collaboration with model users in the maintenance of a model.</w:t>
+        <w:t xml:space="preserve">: Maintenance infrastructure is in place to support version control and collaboration with model users.</w:t>
       </w:r>
     </w:p>
     <w:p>
@@ -3358,18 +3518,18 @@
         <w:t xml:space="preserve">U2</w:t>
       </w:r>
       <w:r>
-        <w:t xml:space="preserve">: Each new release of a model is retested, with changes implemented to minimize disruptions for existing model users.</w:t>
+        <w:t xml:space="preserve">: Each new release of a model is systematically retested, with changes implemented to minimise disruptions for existing model users.</w:t>
       </w:r>
     </w:p>
     <w:bookmarkEnd w:id="25"/>
     <w:bookmarkEnd w:id="26"/>
-    <w:bookmarkStart w:id="30" w:name="software-framework"/>
+    <w:bookmarkStart w:id="30" w:name="prototype-software-framework"/>
     <w:p>
       <w:pPr>
         <w:pStyle w:val="Titre1"/>
       </w:pPr>
       <w:r>
-        <w:t xml:space="preserve">Software framework</w:t>
+        <w:t xml:space="preserve">Prototype software framework</w:t>
       </w:r>
     </w:p>
     <w:p>
@@ -3417,7 +3577,7 @@
         <w:pStyle w:val="FirstParagraph"/>
       </w:pPr>
       <w:r>
-        <w:t xml:space="preserve">A library in the R language will typically depend on multiple other R libraries, all of which potentially having different authors. As the number of third-party dependencies of an R library grows so does the fragility of that library (e.g. the library may cease to work as intended due to changes in one of its dependency libraries). To reduce the fragility of our framework we implemented it as multiple R libraries rather than one R library. In total we authored six novel R libraries to implement the ready4 framework, all of which have distinct purposes and dependencies (Table</w:t>
+        <w:t xml:space="preserve">A library in the R language will typically depend on multiple other R libraries, all of which potentially have different authors. As the number of third-party dependencies of an R library grows so does the fragility of that library (e.g., the library may cease to work as intended due to changes in one of its dependency libraries). To reduce the fragility of our framework we implemented it as multiple R libraries rather than one R library. In total we authored six novel R libraries to implement the ready4 framework, all of which have distinct purposes and dependencies (Table</w:t>
       </w:r>
       <w:r>
         <w:t xml:space="preserve"> </w:t>
@@ -3464,10 +3624,10 @@
         <w:t xml:space="preserve"> </w:t>
       </w:r>
       <w:r>
-        <w:t xml:space="preserve">[50]</w:t>
-      </w:r>
-      <w:r>
-        <w:t xml:space="preserve">. To achieve this, the foundation framework library defines a template CHEM module (using R’s S4 class system), which can be used to create other CHEM modules with a common set of inherited properties. One of these inherited properties is a novel syntax of 15 core commands that enable CHEM module algorithms to be consistently named. The foundation library also contains tools for retrieving web-based information on CHEM modules, datasets and analysis programs authored with the framework and for partially automating updates to a project documentation website.</w:t>
+        <w:t xml:space="preserve">[49]</w:t>
+      </w:r>
+      <w:r>
+        <w:t xml:space="preserve">. To achieve this, the foundation framework library defines a template CHEM module (using R’s S4 class system), which can be used to create other CHEM modules with a common set of inherited properties. One of these inherited properties is a novel syntax of 15 core commands that enable CHEM module algorithms to be consistently named. The foundation library also contains tools for retrieving web-based information on CHEM modules, datasets and analysis programs authored with the framework and tools for partially automating updates to a project documentation website.</w:t>
       </w:r>
     </w:p>
     <w:p>
@@ -3497,7 +3657,7 @@
         <w:t xml:space="preserve"> </w:t>
       </w:r>
       <w:r>
-        <w:t xml:space="preserve">[51]</w:t>
+        <w:t xml:space="preserve">[50]</w:t>
       </w:r>
       <w:r>
         <w:t xml:space="preserve">. Authoring with each of these paradigms is facilitated by a dedicated CHEM module authoring library. One module authoring library contains tools for writing functions in a consistent house style and then using the standardised naming conventions of that house style to automatically generate basic documentation for each function. A second module authoring library contains tools to help streamline and standardise the authoring and documenting of novel CHEM modules. A third module authoring library provides tools for disseminating themed bundles of CHEM modules as R libraries that are:</w:t>
@@ -3568,7 +3728,7 @@
         <w:t xml:space="preserve"> </w:t>
       </w:r>
       <w:r>
-        <w:t xml:space="preserve">contains tools for supplying CHEM modules with input data ingested from local (i.e. a user’s computer) or remote (online repositories) locations, labelling CHEM module datasets and exporting CHEM module data to online repositories. A library for</w:t>
+        <w:t xml:space="preserve">contains tools for supplying CHEM modules with input data ingested from local (i.e., a user’s computer) or remote (online repositories) locations, labelling CHEM module datasets and exporting CHEM module data to online repositories. A library for</w:t>
       </w:r>
       <w:r>
         <w:t xml:space="preserve"> </w:t>
@@ -3584,7 +3744,7 @@
         <w:t xml:space="preserve"> </w:t>
       </w:r>
       <w:r>
-        <w:t xml:space="preserve">contains tools to help write programs that apply CHEM modules to compatible datasets for the purpose of undertaking health economic analyses. These analysis programs can be either self-documenting (code is integrated with plain English explanations of what it does) or trigger the creation of separate documents (e.g. a scientific manuscript).</w:t>
+        <w:t xml:space="preserve">contains tools to help write programs that apply CHEM modules to compatible datasets for the purpose of undertaking health economic analyses. These analysis programs can be either self-documenting (code is integrated with plain English explanations of what it does) or trigger the creation of separate documents (e.g., a scientific manuscript).</w:t>
       </w:r>
     </w:p>
     <w:bookmarkEnd w:id="27"/>
@@ -3613,22 +3773,22 @@
         <w:pStyle w:val="Corpsdetexte"/>
       </w:pPr>
       <w:r>
-        <w:t xml:space="preserve">We created a GitHub organisation (a collection of code repositories) where code (libraries, programs and sub-routines) that we author for and with the framework is stored and version controlled. We configured individual repositories in our GitHub organisation to use GitHub actions to implement continuous integration. By default, code libraries authored with our framework will use continuous integration to assess compliance with policies specified by the Comprehensive R Archive Network (CRAN)</w:t>
+        <w:t xml:space="preserve">We created a GitHub organisation (a collection of code repositories) where source code that we author is stored and version controlled. We configured individual repositories in our GitHub organisation to use GitHub actions to implement continuous integration. By default, code libraries authored with our framework will use continuous integration to assess compliance with policies specified by the Comprehensive R Archive Network (CRAN)</w:t>
+      </w:r>
+      <w:r>
+        <w:t xml:space="preserve"> </w:t>
+      </w:r>
+      <w:r>
+        <w:t xml:space="preserve">[51]</w:t>
+      </w:r>
+      <w:r>
+        <w:t xml:space="preserve">. To track our code coverage, we linked our GitHub organisation to an account we established at codecov</w:t>
       </w:r>
       <w:r>
         <w:t xml:space="preserve"> </w:t>
       </w:r>
       <w:r>
         <w:t xml:space="preserve">[52]</w:t>
-      </w:r>
-      <w:r>
-        <w:t xml:space="preserve">. To track our code coverage, we linked our GitHub organisation to an account we established at codecov</w:t>
-      </w:r>
-      <w:r>
-        <w:t xml:space="preserve"> </w:t>
-      </w:r>
-      <w:r>
-        <w:t xml:space="preserve">[53]</w:t>
       </w:r>
       <w:r>
         <w:t xml:space="preserve">. To facilitate the creation and hosting of documentation websites, we enabled GitHub Pages in each repository used for code library development.</w:t>
@@ -3686,10 +3846,22 @@
         <w:t xml:space="preserve"> </w:t>
       </w:r>
       <w:r>
+        <w:t xml:space="preserve">[53]</w:t>
+      </w:r>
+      <w:r>
+        <w:t xml:space="preserve">, Docsy theme</w:t>
+      </w:r>
+      <w:r>
+        <w:t xml:space="preserve"> </w:t>
+      </w:r>
+      <w:r>
         <w:t xml:space="preserve">[54]</w:t>
       </w:r>
       <w:r>
-        <w:t xml:space="preserve">, Docsy theme</w:t>
+        <w:t xml:space="preserve"> </w:t>
+      </w:r>
+      <w:r>
+        <w:t xml:space="preserve">and Algolia DocSearch</w:t>
       </w:r>
       <w:r>
         <w:t xml:space="preserve"> </w:t>
@@ -3701,25 +3873,13 @@
         <w:t xml:space="preserve"> </w:t>
       </w:r>
       <w:r>
-        <w:t xml:space="preserve">and Algolia DocSearch</w:t>
+        <w:t xml:space="preserve">and is hosted using the Netlify</w:t>
       </w:r>
       <w:r>
         <w:t xml:space="preserve"> </w:t>
       </w:r>
       <w:r>
         <w:t xml:space="preserve">[56]</w:t>
-      </w:r>
-      <w:r>
-        <w:t xml:space="preserve"> </w:t>
-      </w:r>
-      <w:r>
-        <w:t xml:space="preserve">and is hosted using the Netlify</w:t>
-      </w:r>
-      <w:r>
-        <w:t xml:space="preserve"> </w:t>
-      </w:r>
-      <w:r>
-        <w:t xml:space="preserve">[57]</w:t>
       </w:r>
       <w:r>
         <w:t xml:space="preserve"> </w:t>
@@ -3730,13 +3890,13 @@
     </w:p>
     <w:bookmarkEnd w:id="29"/>
     <w:bookmarkEnd w:id="30"/>
-    <w:bookmarkStart w:id="33" w:name="application"/>
+    <w:bookmarkStart w:id="33" w:name="application-in-youth-mental-health"/>
     <w:p>
       <w:pPr>
         <w:pStyle w:val="Titre1"/>
       </w:pPr>
       <w:r>
-        <w:t xml:space="preserve">Application</w:t>
+        <w:t xml:space="preserve">Application in youth mental health</w:t>
       </w:r>
     </w:p>
     <w:p>
@@ -3781,7 +3941,7 @@
         <w:pStyle w:val="FirstParagraph"/>
       </w:pPr>
       <w:r>
-        <w:t xml:space="preserve">Currently, we are using the ready4 software framework to develop, apply and share youth mental health CHEMs in four of the twelve domains of health economics identified by Wagstaff and Culyer</w:t>
+        <w:t xml:space="preserve">Currently, we are using the ready4 software framework to develop, apply, and share youth mental health CHEMs in four of the twelve domains of health economics identified by Wagstaff and Culyer</w:t>
       </w:r>
       <w:r>
         <w:t xml:space="preserve"> </w:t>
@@ -3801,7 +3961,7 @@
         </w:numPr>
       </w:pPr>
       <w:r>
-        <w:t xml:space="preserve">health and its value (our projects: utility mapping models);</w:t>
+        <w:t xml:space="preserve">health and its value (our projects: models to map psychological and functional measures to health utility);</w:t>
       </w:r>
     </w:p>
     <w:p>
@@ -3842,7 +4002,7 @@
         <w:pStyle w:val="FirstParagraph"/>
       </w:pPr>
       <w:r>
-        <w:t xml:space="preserve">Potential future directions are to supplement this work with CHEMs in two additional Wagstaff and Culyer domains of public health (to model the impact of selected fiscal policy and regulation options on young people’s mental health) and human resources (to model the supply and behaviours of the youth mental health workforce). Our ultimate aim is to flexibly combining all our CHEMs in analyses that help answer questions in two additional Wagstaff and Culyer domains:</w:t>
+        <w:t xml:space="preserve">Potential future directions are to supplement this work with CHEMs in two additional Wagstaff and Culyer domains of: (i) public health (to model the impact of selected fiscal policy and regulation options on young people’s mental health); and (ii) human resources (to model the supply and behaviours of the youth mental health workforce). Our ultimate aim is to flexibly combining all our CHEMs in analyses that help answer questions in two additional Wagstaff and Culyer domains:</w:t>
       </w:r>
     </w:p>
     <w:p>
@@ -3872,7 +4032,7 @@
         <w:pStyle w:val="FirstParagraph"/>
       </w:pPr>
       <w:r>
-        <w:t xml:space="preserve">Although principally interested in using our CHEMs to answer policy questions relating to the mental health of young people in Australia, we want to facilitate CHEM transferability to other jurisdictions. Our CHEMs are therefore being derived from and applied to real data (which can be assumption, empirical or simulated, so long as it is appropriate for use in analysis intended to inform decision-making) from Australia. Additionally, we plan for all our CHEMs to be distributed with toy (fake) data to help demonstrate the potential use of these CHEMS in other decision contexts.</w:t>
+        <w:t xml:space="preserve">Although we are principally interested in using CHEMs to answer policy questions relating to the mental health of young people in Australia, we want to facilitate CHEM transferability to other jurisdictions. Our CHEMs are being derived from and applied to real data (which can be assumption, empirical or simulated, so long as it is appropriate for use in analysis intended to inform decision-making) from Australia. To help demonstrate the potential use of CHEMs in other decision contexts, we also create toy datasets. Data created for illustration purposes is prominently labelled as not for use in decision-analysis.</w:t>
       </w:r>
     </w:p>
     <w:bookmarkEnd w:id="31"/>
@@ -3890,19 +4050,19 @@
         <w:pStyle w:val="FirstParagraph"/>
       </w:pPr>
       <w:r>
-        <w:t xml:space="preserve">We have previously described</w:t>
-      </w:r>
-      <w:r>
-        <w:t xml:space="preserve"> </w:t>
-      </w:r>
-      <w:r>
-        <w:t xml:space="preserve">[58]</w:t>
-      </w:r>
-      <w:r>
-        <w:t xml:space="preserve"> </w:t>
-      </w:r>
-      <w:r>
-        <w:t xml:space="preserve">a study to develop utility mapping models for use in samples of young people presenting to primary mental health services. The ready4 software framework was used in that study to develop CHEM modules, supply those modules with data and implement modelling analyses, creating the following artefacts:</w:t>
+        <w:t xml:space="preserve">We have previously describeda study</w:t>
+      </w:r>
+      <w:r>
+        <w:t xml:space="preserve"> </w:t>
+      </w:r>
+      <w:r>
+        <w:t xml:space="preserve">[57]</w:t>
+      </w:r>
+      <w:r>
+        <w:t xml:space="preserve"> </w:t>
+      </w:r>
+      <w:r>
+        <w:t xml:space="preserve">to develop utility mapping models for use in samples of young people presenting to primary mental health services. The ready4 software framework was used in that study to develop CHEM modules, supply those modules with data and implement modelling analyses, creating the following artefacts:</w:t>
       </w:r>
     </w:p>
     <w:p>
@@ -3919,10 +4079,19 @@
         <w:t xml:space="preserve"> </w:t>
       </w:r>
       <w:r>
+        <w:t xml:space="preserve">[58]</w:t>
+      </w:r>
+      <w:r>
+        <w:t xml:space="preserve">, scoring health utility</w:t>
+      </w:r>
+      <w:r>
+        <w:t xml:space="preserve"> </w:t>
+      </w:r>
+      <w:r>
         <w:t xml:space="preserve">[59]</w:t>
       </w:r>
       <w:r>
-        <w:t xml:space="preserve">, scoring health utility</w:t>
+        <w:t xml:space="preserve">, specifying utility mapping models</w:t>
       </w:r>
       <w:r>
         <w:t xml:space="preserve"> </w:t>
@@ -3931,25 +4100,16 @@
         <w:t xml:space="preserve">[60]</w:t>
       </w:r>
       <w:r>
-        <w:t xml:space="preserve">, specifying utility mapping models</w:t>
+        <w:t xml:space="preserve"> </w:t>
+      </w:r>
+      <w:r>
+        <w:t xml:space="preserve">and implementing reproducible utility mapping studies</w:t>
       </w:r>
       <w:r>
         <w:t xml:space="preserve"> </w:t>
       </w:r>
       <w:r>
         <w:t xml:space="preserve">[61]</w:t>
-      </w:r>
-      <w:r>
-        <w:t xml:space="preserve"> </w:t>
-      </w:r>
-      <w:r>
-        <w:t xml:space="preserve">and implementing reproducible utility mapping studies</w:t>
-      </w:r>
-      <w:r>
-        <w:t xml:space="preserve"> </w:t>
-      </w:r>
-      <w:r>
-        <w:t xml:space="preserve">[62]</w:t>
       </w:r>
       <w:r>
         <w:t xml:space="preserve">;</w:t>
@@ -3969,7 +4129,7 @@
         <w:t xml:space="preserve"> </w:t>
       </w:r>
       <w:r>
-        <w:t xml:space="preserve">[63]</w:t>
+        <w:t xml:space="preserve">[62]</w:t>
       </w:r>
       <w:r>
         <w:t xml:space="preserve">;</w:t>
@@ -3989,16 +4149,16 @@
         <w:t xml:space="preserve"> </w:t>
       </w:r>
       <w:r>
+        <w:t xml:space="preserve">[63]</w:t>
+      </w:r>
+      <w:r>
+        <w:t xml:space="preserve">) and fake data (synthetic populations for testing model modules</w:t>
+      </w:r>
+      <w:r>
+        <w:t xml:space="preserve"> </w:t>
+      </w:r>
+      <w:r>
         <w:t xml:space="preserve">[64]</w:t>
-      </w:r>
-      <w:r>
-        <w:t xml:space="preserve">) and fake data (synthetic populations for testing model modules</w:t>
-      </w:r>
-      <w:r>
-        <w:t xml:space="preserve"> </w:t>
-      </w:r>
-      <w:r>
-        <w:t xml:space="preserve">[65]</w:t>
       </w:r>
       <w:r>
         <w:t xml:space="preserve">);</w:t>
@@ -4018,28 +4178,28 @@
         <w:t xml:space="preserve"> </w:t>
       </w:r>
       <w:r>
+        <w:t xml:space="preserve">[65]</w:t>
+      </w:r>
+      <w:r>
+        <w:t xml:space="preserve">, applying utility mapping models to new data</w:t>
+      </w:r>
+      <w:r>
+        <w:t xml:space="preserve"> </w:t>
+      </w:r>
+      <w:r>
         <w:t xml:space="preserve">[66]</w:t>
       </w:r>
       <w:r>
-        <w:t xml:space="preserve">, applying utility mapping models to new data</w:t>
+        <w:t xml:space="preserve"> </w:t>
+      </w:r>
+      <w:r>
+        <w:t xml:space="preserve">and generating a synthetic representation of the study dataset</w:t>
       </w:r>
       <w:r>
         <w:t xml:space="preserve"> </w:t>
       </w:r>
       <w:r>
         <w:t xml:space="preserve">[67]</w:t>
-      </w:r>
-      <w:r>
-        <w:t xml:space="preserve"> </w:t>
-      </w:r>
-      <w:r>
-        <w:t xml:space="preserve">and generating a synthetic representation of the study dataset</w:t>
-      </w:r>
-      <w:r>
-        <w:t xml:space="preserve"> </w:t>
-      </w:r>
-      <w:r>
-        <w:t xml:space="preserve">[68]</w:t>
       </w:r>
       <w:r>
         <w:t xml:space="preserve">; and</w:t>
@@ -4059,19 +4219,19 @@
         <w:t xml:space="preserve"> </w:t>
       </w:r>
       <w:r>
+        <w:t xml:space="preserve">[68]</w:t>
+      </w:r>
+      <w:r>
+        <w:t xml:space="preserve"> </w:t>
+      </w:r>
+      <w:r>
+        <w:t xml:space="preserve">and generating a draft scientific manuscript</w:t>
+      </w:r>
+      <w:r>
+        <w:t xml:space="preserve"> </w:t>
+      </w:r>
+      <w:r>
         <w:t xml:space="preserve">[69]</w:t>
-      </w:r>
-      <w:r>
-        <w:t xml:space="preserve"> </w:t>
-      </w:r>
-      <w:r>
-        <w:t xml:space="preserve">and generating a draft scientific manuscript</w:t>
-      </w:r>
-      <w:r>
-        <w:t xml:space="preserve"> </w:t>
-      </w:r>
-      <w:r>
-        <w:t xml:space="preserve">[70]</w:t>
       </w:r>
       <w:r>
         <w:t xml:space="preserve"> </w:t>
@@ -4153,7 +4313,7 @@
         <w:t xml:space="preserve">”</w:t>
       </w:r>
       <w:r>
-        <w:t xml:space="preserve">. We believe the outputs from our utility mapping study may be assessable as having satisfactorily met five of the six criteria (T1, T2, R1, R2 and U1) and to have partially met one criterion (U2). The main shortcomings that we identified when applying the assessment criteria was that we have yet to adequately implement unit testing of the R libraries we authored as part of this study.</w:t>
+        <w:t xml:space="preserve">. We believe our utility mapping study CHEMs have satisfactorily met five of the six criteria (T1, T2, R1, R2 and U1) and have partially met one criterion (U2). The main shortcomings that we identified when applying the assessment criteria was that we have yet to adequately implement unit testing of the R libraries authored as part of this study.</w:t>
       </w:r>
     </w:p>
     <w:bookmarkEnd w:id="32"/>
@@ -4181,7 +4341,7 @@
         <w:t xml:space="preserve">[12]</w:t>
       </w:r>
       <w:r>
-        <w:t xml:space="preserve">. The modeller responsibilities, enabling model attributes and model implementation assessment criteria that we propose can help address this gap.</w:t>
+        <w:t xml:space="preserve">. We have addressed this gap with our proposed modeller and funder responsibilities, enabling model attributes and model implementation assessment criteria.</w:t>
       </w:r>
     </w:p>
     <w:p>
@@ -4189,177 +4349,16 @@
         <w:pStyle w:val="Corpsdetexte"/>
       </w:pPr>
       <w:r>
-        <w:t xml:space="preserve">The ethical responsibilities and enabling model attributes we describe have both commonalities and distinctive features compared to a previous ethical framework for computational modelling in public health</w:t>
-      </w:r>
-      <w:r>
-        <w:t xml:space="preserve"> </w:t>
-      </w:r>
-      <w:r>
-        <w:t xml:space="preserve">[12]</w:t>
-      </w:r>
-      <w:r>
-        <w:t xml:space="preserve">. The authors of that framework propose 13 questions to evaluate ethical risk across the four criteria of independence, transparency, beneficence and justice. Their descriptions of the four criteria at least partially map to either our proposed modeler responsibilities (</w:t>
-      </w:r>
-      <w:r>
-        <w:t xml:space="preserve">“</w:t>
-      </w:r>
-      <w:r>
-        <w:t xml:space="preserve">justice</w:t>
-      </w:r>
-      <w:r>
-        <w:t xml:space="preserve">”</w:t>
-      </w:r>
-      <w:r>
-        <w:t xml:space="preserve"> </w:t>
-      </w:r>
-      <w:r>
-        <w:t xml:space="preserve">to</w:t>
-      </w:r>
-      <w:r>
-        <w:t xml:space="preserve"> </w:t>
-      </w:r>
-      <w:r>
-        <w:t xml:space="preserve">“</w:t>
-      </w:r>
-      <w:r>
-        <w:t xml:space="preserve">social acceptability</w:t>
-      </w:r>
-      <w:r>
-        <w:t xml:space="preserve">”</w:t>
-      </w:r>
-      <w:r>
-        <w:t xml:space="preserve">,</w:t>
-      </w:r>
-      <w:r>
-        <w:t xml:space="preserve"> </w:t>
-      </w:r>
-      <w:r>
-        <w:t xml:space="preserve">“</w:t>
-      </w:r>
-      <w:r>
-        <w:t xml:space="preserve">independence</w:t>
-      </w:r>
-      <w:r>
-        <w:t xml:space="preserve">”</w:t>
-      </w:r>
-      <w:r>
-        <w:t xml:space="preserve"> </w:t>
-      </w:r>
-      <w:r>
-        <w:t xml:space="preserve">to</w:t>
-      </w:r>
-      <w:r>
-        <w:t xml:space="preserve"> </w:t>
-      </w:r>
-      <w:r>
-        <w:t xml:space="preserve">“</w:t>
-      </w:r>
-      <w:r>
-        <w:t xml:space="preserve">adequacy for purpose</w:t>
-      </w:r>
-      <w:r>
-        <w:t xml:space="preserve">”</w:t>
-      </w:r>
-      <w:r>
-        <w:t xml:space="preserve"> </w:t>
-      </w:r>
-      <w:r>
-        <w:t xml:space="preserve">and</w:t>
-      </w:r>
-      <w:r>
-        <w:t xml:space="preserve"> </w:t>
-      </w:r>
-      <w:r>
-        <w:t xml:space="preserve">“</w:t>
-      </w:r>
-      <w:r>
-        <w:t xml:space="preserve">beneficence</w:t>
-      </w:r>
-      <w:r>
-        <w:t xml:space="preserve">”</w:t>
-      </w:r>
-      <w:r>
-        <w:t xml:space="preserve"> </w:t>
-      </w:r>
-      <w:r>
-        <w:t xml:space="preserve">to</w:t>
-      </w:r>
-      <w:r>
-        <w:t xml:space="preserve"> </w:t>
-      </w:r>
-      <w:r>
-        <w:t xml:space="preserve">“</w:t>
-      </w:r>
-      <w:r>
-        <w:t xml:space="preserve">beneficial impact</w:t>
-      </w:r>
-      <w:r>
-        <w:t xml:space="preserve">”</w:t>
-      </w:r>
-      <w:r>
-        <w:t xml:space="preserve">) or enabling model attributes (</w:t>
-      </w:r>
-      <w:r>
-        <w:t xml:space="preserve">“</w:t>
-      </w:r>
-      <w:r>
-        <w:t xml:space="preserve">transparency</w:t>
-      </w:r>
-      <w:r>
-        <w:t xml:space="preserve">”</w:t>
-      </w:r>
-      <w:r>
-        <w:t xml:space="preserve">). However, while our six assessment criteria are specific to three attributes (TRU) of the computational implementation of the model, the prior ethical framework includes questions relevant to the conceptual and mathematical models and the potential impacts of model use. Examples of these more general evaluation questions include (for the justice criterion)</w:t>
-      </w:r>
-      <w:r>
-        <w:t xml:space="preserve"> </w:t>
-      </w:r>
-      <w:r>
-        <w:t xml:space="preserve">“</w:t>
-      </w:r>
-      <w:r>
-        <w:t xml:space="preserve">is any lack of knowledge about important parameters attributable to uncertainty or variability?</w:t>
-      </w:r>
-      <w:r>
-        <w:t xml:space="preserve">”</w:t>
-      </w:r>
-      <w:r>
-        <w:t xml:space="preserve"> </w:t>
-      </w:r>
-      <w:r>
-        <w:t xml:space="preserve">and (for the beneficence criterion)</w:t>
-      </w:r>
-      <w:r>
-        <w:t xml:space="preserve"> </w:t>
-      </w:r>
-      <w:r>
-        <w:t xml:space="preserve">“</w:t>
-      </w:r>
-      <w:r>
-        <w:t xml:space="preserve">if a policy is based on the model evidence, is it more likely to be effective and beneficial than a decision made in the absence of the model?</w:t>
-      </w:r>
-      <w:r>
-        <w:t xml:space="preserve">”</w:t>
-      </w:r>
-      <w:r>
-        <w:t xml:space="preserve">. The less numerous and more focused assessment criteria we propose may potentially be more tractable to implement in reviews of models authored by third parties and as the basis for designing software frameworks to support ethical computational model implementation.</w:t>
-      </w:r>
-    </w:p>
-    <w:p>
-      <w:pPr>
-        <w:pStyle w:val="Corpsdetexte"/>
-      </w:pPr>
-      <w:r>
         <w:t xml:space="preserve">Currently, many if not most existing CHEMs are insufficiently transparent</w:t>
       </w:r>
       <w:r>
         <w:t xml:space="preserve"> </w:t>
       </w:r>
       <w:r>
-        <w:t xml:space="preserve">[23,26–28]</w:t>
-      </w:r>
-      <w:r>
-        <w:t xml:space="preserve">, reusable</w:t>
+        <w:t xml:space="preserve">[22,25–27]</w:t>
+      </w:r>
+      <w:r>
+        <w:t xml:space="preserve">, not reusable</w:t>
       </w:r>
       <w:r>
         <w:t xml:space="preserve"> </w:t>
@@ -4368,123 +4367,25 @@
         <w:t xml:space="preserve">[6,7]</w:t>
       </w:r>
       <w:r>
-        <w:t xml:space="preserve"> </w:t>
-      </w:r>
-      <w:r>
-        <w:t xml:space="preserve">and updatable</w:t>
-      </w:r>
-      <w:r>
-        <w:t xml:space="preserve"> </w:t>
-      </w:r>
-      <w:r>
-        <w:t xml:space="preserve">[32,71]</w:t>
-      </w:r>
-      <w:r>
-        <w:t xml:space="preserve">].</w:t>
-      </w:r>
-      <w:r>
-        <w:t xml:space="preserve"> </w:t>
-      </w:r>
-      <w:r>
-        <w:t xml:space="preserve"> </w:t>
-      </w:r>
-      <w:r>
-        <w:t xml:space="preserve">Existing incentive structures for health economists generally do not promote facilitating peers to reuse their work. Currently, it can take</w:t>
-      </w:r>
-      <w:r>
-        <w:t xml:space="preserve"> </w:t>
-      </w:r>
-      <w:r>
-        <w:t xml:space="preserve">“</w:t>
-      </w:r>
-      <w:r>
-        <w:t xml:space="preserve">an extraordinary amount of idealism</w:t>
-      </w:r>
-      <w:r>
-        <w:t xml:space="preserve">”</w:t>
-      </w:r>
-      <w:r>
-        <w:t xml:space="preserve"> </w:t>
-      </w:r>
-      <w:r>
-        <w:t xml:space="preserve">to commit to authoring and maintaining research software</w:t>
-      </w:r>
-      <w:r>
-        <w:t xml:space="preserve"> </w:t>
-      </w:r>
-      <w:r>
-        <w:t xml:space="preserve">[72]</w:t>
+        <w:t xml:space="preserve">, nor updatable</w:t>
+      </w:r>
+      <w:r>
+        <w:t xml:space="preserve"> </w:t>
+      </w:r>
+      <w:r>
+        <w:t xml:space="preserve">[31,70]</w:t>
       </w:r>
       <w:r>
         <w:t xml:space="preserve">.</w:t>
       </w:r>
-    </w:p>
-    <w:p>
-      <w:pPr>
-        <w:pStyle w:val="Corpsdetexte"/>
-      </w:pPr>
-      <w:r>
-        <w:t xml:space="preserve">Reducing waste in research is a core responsibility of research funders</w:t>
-      </w:r>
-      <w:r>
-        <w:t xml:space="preserve"> </w:t>
-      </w:r>
-      <w:r>
-        <w:t xml:space="preserve">[73]</w:t>
-      </w:r>
-      <w:r>
-        <w:t xml:space="preserve"> </w:t>
-      </w:r>
-      <w:r>
-        <w:t xml:space="preserve">and funding the development of CHEMs that are not adequately understood, reused or updated is wasteful. Previously recommended strategies for more beneficial health economic research investments include support for harmonized ethical standards for model development</w:t>
-      </w:r>
-      <w:r>
-        <w:t xml:space="preserve"> </w:t>
-      </w:r>
-      <w:r>
-        <w:t xml:space="preserve">[12]</w:t>
-      </w:r>
-      <w:r>
-        <w:t xml:space="preserve">, methodological innovation to improve model transferability</w:t>
-      </w:r>
-      <w:r>
-        <w:t xml:space="preserve"> </w:t>
-      </w:r>
-      <w:r>
-        <w:t xml:space="preserve">[74]</w:t>
-      </w:r>
-      <w:r>
-        <w:t xml:space="preserve">, networks of modellers working on common health conditions</w:t>
-      </w:r>
-      <w:r>
-        <w:t xml:space="preserve"> </w:t>
-      </w:r>
-      <w:r>
-        <w:t xml:space="preserve">[75]</w:t>
-      </w:r>
-      <w:r>
-        <w:t xml:space="preserve">, and centralized infrastructure such as open source model repositories</w:t>
-      </w:r>
-      <w:r>
-        <w:t xml:space="preserve"> </w:t>
-      </w:r>
-      <w:r>
-        <w:t xml:space="preserve">[5]</w:t>
-      </w:r>
-      <w:r>
-        <w:t xml:space="preserve"> </w:t>
-      </w:r>
-      <w:r>
-        <w:t xml:space="preserve">and a standard platform for model implementations</w:t>
-      </w:r>
-      <w:r>
-        <w:t xml:space="preserve"> </w:t>
-      </w:r>
-      <w:r>
-        <w:t xml:space="preserve">[23]</w:t>
-      </w:r>
-      <w:r>
-        <w:t xml:space="preserve">. Development of software frameworks to support ethical CHEM implementations could enable and enhance each of these strategies.</w:t>
+      <w:r>
+        <w:t xml:space="preserve"> </w:t>
+      </w:r>
+      <w:r>
+        <w:t xml:space="preserve"> </w:t>
+      </w:r>
+      <w:r>
+        <w:t xml:space="preserve">Addressing these issues will require changes to the tools, practices and funding underpinning health economic model development.</w:t>
       </w:r>
     </w:p>
     <w:p>
@@ -4512,7 +4413,7 @@
         </w:r>
       </w:hyperlink>
       <w:r>
-        <w:t xml:space="preserve">, we have developed a software framework that can help us to author a youth mental health model that largely satisfy our TRU criteria. However, we believe our software framework is currently too fragile to be anything more than a prototype for supporting the development needs other modelling teams and projects. A major reason for this distinction is that our software framework was developed with the needs of only one group of developers in mind – ourselves. We currently lack the resources required to adequately implement strategies to target factors such as user enjoyment, usability, active user-community and supporting resources that influence adoption of software frameworks</w:t>
+        <w:t xml:space="preserve">, we have developed a prototype software framework that can be used to implement youth mental health CHEMs that largely satisfy our TRU criteria. However, in its current form our software framework is too fragile to be anything more than a prototype for supporting the development needs other modelling teams and projects. We developed our prototype software framework was developed with the needs of only one group of developers in mind – ourselves. We currently lack the resources required to adequately implement strategies to target factors such as user enjoyment, usability, active user-community and supporting resources that influence adoption of software frameworks</w:t>
       </w:r>
       <w:r>
         <w:t xml:space="preserve"> </w:t>
@@ -4529,7 +4430,7 @@
         <w:pStyle w:val="Corpsdetexte"/>
       </w:pPr>
       <w:r>
-        <w:t xml:space="preserve">Our prototype framework has a number of features that subsequent work to develop ethical software frameworks may find useful to incorporate. Firstly, developing a software framework to work within an existing and widely used open source programming language such as R or python, can keep framework scope relatively narrow (making it more tractable to develop, maintain and learn) while readily leveraging and coherently integrate other modelling tools written in that language (e.g. the dependency libraries we list in Table</w:t>
+        <w:t xml:space="preserve">Our prototype has a number of features that subsequent work to develop CHEM software frameworks may find useful to incorporate. Firstly, developing a software framework to work within an existing and widely used open source programming language such as R or python, can keep framework scope relatively narrow. This makes it more tractable to develop, maintain and learn, and can integrate other modelling tools written in that language (e.g., the dependency libraries we list in Table</w:t>
       </w:r>
       <w:r>
         <w:t xml:space="preserve"> </w:t>
@@ -4549,16 +4450,111 @@
         </w:r>
       </w:hyperlink>
       <w:r>
-        <w:t xml:space="preserve">). Secondly, implementation that combines both object oriented and functional programming paradigms can avail of the modular and syntactical simplicity benefits of the former, while limiting needless bundling of code artefacts. Thirdly, a sensible trade-off needs to be found between transparent code implementation (which requires clear and sufficiently detailed documentation) and Agile Software Development (for which a foundational principle is prioritizing the development of working code over writing documentation</w:t>
-      </w:r>
-      <w:r>
-        <w:t xml:space="preserve"> </w:t>
-      </w:r>
-      <w:r>
-        <w:t xml:space="preserve">[76]</w:t>
-      </w:r>
-      <w:r>
-        <w:t xml:space="preserve">). Our software framework makes this trade off by enforcing the use of consistent code naming conventions and file organisation which in turn enables automated generation of simple documentation at every code update. All model data-structures and algorithms are therefore always documented (at least minimally, with machine authored content), meaning model developers have a requirement to write customized documentation less frequently.</w:t>
+        <w:t xml:space="preserve">). Secondly, implementation that combines both object oriented and functional programming paradigms can avail of the modular and syntactical simplicity benefits of the former, while limiting needless bundling of code artefacts. Thirdly, a sensible trade-off needs to be found between transparent code implementation (which requires clear and sufficiently detailed documentation) and Agile Software Development (for which a foundational principle is prioritising the development of working code over writing documentation</w:t>
+      </w:r>
+      <w:r>
+        <w:t xml:space="preserve"> </w:t>
+      </w:r>
+      <w:r>
+        <w:t xml:space="preserve">[71]</w:t>
+      </w:r>
+      <w:r>
+        <w:t xml:space="preserve">). Our software framework makes this trade off by enforcing the use of consistent code naming conventions and file organisation which in turn enables automated generation of simple documentation at every code update. All model data-structures and algorithms are therefore always documented (at least minimally, with machine authored content), meaning model developers have a requirement to write customised documentation less frequently.</w:t>
+      </w:r>
+    </w:p>
+    <w:p>
+      <w:pPr>
+        <w:pStyle w:val="Corpsdetexte"/>
+      </w:pPr>
+      <w:r>
+        <w:t xml:space="preserve">Reducing waste in research is a core responsibility of research funders</w:t>
+      </w:r>
+      <w:r>
+        <w:t xml:space="preserve"> </w:t>
+      </w:r>
+      <w:r>
+        <w:t xml:space="preserve">[72]</w:t>
+      </w:r>
+      <w:r>
+        <w:t xml:space="preserve"> </w:t>
+      </w:r>
+      <w:r>
+        <w:t xml:space="preserve">and funding the development of CHEMs that are not adequately understood, reused or updated is wasteful. Existing incentive structures for health economists generally do not promote facilitating peers to reuse their work and funding is rarely adequate to maintain an routinely update a model. Currently, it can take</w:t>
+      </w:r>
+      <w:r>
+        <w:t xml:space="preserve"> </w:t>
+      </w:r>
+      <w:r>
+        <w:t xml:space="preserve">“</w:t>
+      </w:r>
+      <w:r>
+        <w:t xml:space="preserve">an extraordinary amount of idealism</w:t>
+      </w:r>
+      <w:r>
+        <w:t xml:space="preserve">”</w:t>
+      </w:r>
+      <w:r>
+        <w:t xml:space="preserve"> </w:t>
+      </w:r>
+      <w:r>
+        <w:t xml:space="preserve">to commit to authoring and maintaining research software</w:t>
+      </w:r>
+      <w:r>
+        <w:t xml:space="preserve"> </w:t>
+      </w:r>
+      <w:r>
+        <w:t xml:space="preserve">[73]</w:t>
+      </w:r>
+      <w:r>
+        <w:t xml:space="preserve">. Previously recommended strategies for more beneficial health economic research investments include support for harmonised ethical standards for model development</w:t>
+      </w:r>
+      <w:r>
+        <w:t xml:space="preserve"> </w:t>
+      </w:r>
+      <w:r>
+        <w:t xml:space="preserve">[12]</w:t>
+      </w:r>
+      <w:r>
+        <w:t xml:space="preserve">, methodological innovation to improve model transferability</w:t>
+      </w:r>
+      <w:r>
+        <w:t xml:space="preserve"> </w:t>
+      </w:r>
+      <w:r>
+        <w:t xml:space="preserve">[74]</w:t>
+      </w:r>
+      <w:r>
+        <w:t xml:space="preserve">, networks of modellers working on common health conditions</w:t>
+      </w:r>
+      <w:r>
+        <w:t xml:space="preserve"> </w:t>
+      </w:r>
+      <w:r>
+        <w:t xml:space="preserve">[75]</w:t>
+      </w:r>
+      <w:r>
+        <w:t xml:space="preserve">, and centralized infrastructure such as open source model repositories</w:t>
+      </w:r>
+      <w:r>
+        <w:t xml:space="preserve"> </w:t>
+      </w:r>
+      <w:r>
+        <w:t xml:space="preserve">[5]</w:t>
+      </w:r>
+      <w:r>
+        <w:t xml:space="preserve"> </w:t>
+      </w:r>
+      <w:r>
+        <w:t xml:space="preserve">and a standard platform for model implementations</w:t>
+      </w:r>
+      <w:r>
+        <w:t xml:space="preserve"> </w:t>
+      </w:r>
+      <w:r>
+        <w:t xml:space="preserve">[22]</w:t>
+      </w:r>
+      <w:r>
+        <w:t xml:space="preserve">. Development of software frameworks to support ethical CHEM implementations could enable and enhance each of these strategies.</w:t>
       </w:r>
     </w:p>
     <w:p>
@@ -4584,7 +4580,7 @@
         <w:pStyle w:val="FirstParagraph"/>
       </w:pPr>
       <w:r>
-        <w:t xml:space="preserve">We have identified criteria that can be used to systematically assess extent to which the computational implementation of health economic models adheres to the ethical goals of transparency, reusability and updatability. We have developed an open-source software framework that can support the ethical computational implementation of economic models in youth mental health. Our framework can be used as a prototype for developing future software frameworks to support ethical implementation of CHEMs.</w:t>
+        <w:t xml:space="preserve">We have identified criteria that can be used to systematically assess the extent to which the computational implementation of health economic models adheres to transparency, reusability and updatability criteria. We have developed a prototype software framework that can support the implementation of CHEMs that largely meet these criteria. Our framework can be used as a prototype for developing future software frameworks to support ethical implementation of CHEMs.</w:t>
       </w:r>
     </w:p>
     <w:bookmarkStart w:id="35" w:name="acknowledgement"/>
@@ -4751,7 +4747,7 @@
     </w:p>
     <w:bookmarkEnd w:id="42"/>
     <w:bookmarkEnd w:id="43"/>
-    <w:bookmarkStart w:id="174" w:name="references"/>
+    <w:bookmarkStart w:id="173" w:name="references"/>
     <w:p>
       <w:pPr>
         <w:pStyle w:val="Titre1"/>
@@ -4760,7 +4756,7 @@
         <w:t xml:space="preserve">References</w:t>
       </w:r>
     </w:p>
-    <w:bookmarkStart w:id="172" w:name="refs"/>
+    <w:bookmarkStart w:id="171" w:name="refs"/>
     <w:bookmarkStart w:id="44" w:name="ref-wagstaff2012four"/>
     <w:p>
       <w:pPr>
@@ -5065,7 +5061,7 @@
       </w:hyperlink>
     </w:p>
     <w:bookmarkEnd w:id="60"/>
-    <w:bookmarkStart w:id="61" w:name="ref-pliakos2021ethics"/>
+    <w:bookmarkStart w:id="61" w:name="ref-calder2018computational"/>
     <w:p>
       <w:pPr>
         <w:pStyle w:val="Bibliographie"/>
@@ -5080,14 +5076,14 @@
         <w:t xml:space="preserve">	</w:t>
       </w:r>
       <w:r>
-        <w:t xml:space="preserve">Pliakos EE. Ethics in economic modeling in health care. AMA Journal of Ethics. American Medical Association; 2021;23: 599–600.</w:t>
+        <w:t xml:space="preserve">Calder M, Craig C, Culley D, De Cani R, Donnelly CA, Douglas R, et al. Computational modelling for decision-making: Where, why, what, who and how. Royal Society open science. The Royal Society Publishing; 2018;5: 172096.</w:t>
       </w:r>
       <w:r>
         <w:t xml:space="preserve"> </w:t>
       </w:r>
     </w:p>
     <w:bookmarkEnd w:id="61"/>
-    <w:bookmarkStart w:id="62" w:name="ref-thompson2022escape"/>
+    <w:bookmarkStart w:id="62" w:name="ref-ruparelia2010software"/>
     <w:p>
       <w:pPr>
         <w:pStyle w:val="Bibliographie"/>
@@ -5102,14 +5098,14 @@
         <w:t xml:space="preserve">	</w:t>
       </w:r>
       <w:r>
-        <w:t xml:space="preserve">Thompson E. Escape from model land: How mathematical models can lead us astray and what we can do about it. New Yourk: Basic Books; 2022.</w:t>
+        <w:t xml:space="preserve">Ruparelia NB. Software development lifecycle models. ACM SIGSOFT Software Engineering Notes. ACM New York, NY, USA; 2010;35: 8–13.</w:t>
       </w:r>
       <w:r>
         <w:t xml:space="preserve"> </w:t>
       </w:r>
     </w:p>
     <w:bookmarkEnd w:id="62"/>
-    <w:bookmarkStart w:id="63" w:name="ref-calder2018computational"/>
+    <w:bookmarkStart w:id="63" w:name="ref-thompson2022escape"/>
     <w:p>
       <w:pPr>
         <w:pStyle w:val="Bibliographie"/>
@@ -5124,14 +5120,14 @@
         <w:t xml:space="preserve">	</w:t>
       </w:r>
       <w:r>
-        <w:t xml:space="preserve">Calder M, Craig C, Culley D, De Cani R, Donnelly CA, Douglas R, et al. Computational modelling for decision-making: Where, why, what, who and how. Royal Society open science. The Royal Society Publishing; 2018;5: 172096.</w:t>
+        <w:t xml:space="preserve">Thompson E. Escape from model land: How mathematical models can lead us astray and what we can do about it. New Yourk: Basic Books; 2022.</w:t>
       </w:r>
       <w:r>
         <w:t xml:space="preserve"> </w:t>
       </w:r>
     </w:p>
     <w:bookmarkEnd w:id="63"/>
-    <w:bookmarkStart w:id="64" w:name="ref-ruparelia2010software"/>
+    <w:bookmarkStart w:id="64" w:name="ref-duckett2022journey"/>
     <w:p>
       <w:pPr>
         <w:pStyle w:val="Bibliographie"/>
@@ -5146,14 +5142,14 @@
         <w:t xml:space="preserve">	</w:t>
       </w:r>
       <w:r>
-        <w:t xml:space="preserve">Ruparelia NB. Software development lifecycle models. ACM SIGSOFT Software Engineering Notes. ACM New York, NY, USA; 2010;35: 8–13.</w:t>
+        <w:t xml:space="preserve">Duckett S. A journey towards a theology of health economics and healthcare funding. Theology. SAGE Publications Sage UK: London, England; 2022;125: 326–334.</w:t>
       </w:r>
       <w:r>
         <w:t xml:space="preserve"> </w:t>
       </w:r>
     </w:p>
     <w:bookmarkEnd w:id="64"/>
-    <w:bookmarkStart w:id="65" w:name="ref-duckett2022journey"/>
+    <w:bookmarkStart w:id="66" w:name="ref-HARVARD2020112975"/>
     <w:p>
       <w:pPr>
         <w:pStyle w:val="Bibliographie"/>
@@ -5168,31 +5164,9 @@
         <w:t xml:space="preserve">	</w:t>
       </w:r>
       <w:r>
-        <w:t xml:space="preserve">Duckett S. A journey towards a theology of health economics and healthcare funding. Theology. SAGE Publications Sage UK: London, England; 2022;125: 326–334.</w:t>
-      </w:r>
-      <w:r>
-        <w:t xml:space="preserve"> </w:t>
-      </w:r>
-    </w:p>
-    <w:bookmarkEnd w:id="65"/>
-    <w:bookmarkStart w:id="67" w:name="ref-HARVARD2020112975"/>
-    <w:p>
-      <w:pPr>
-        <w:pStyle w:val="Bibliographie"/>
-      </w:pPr>
-      <w:r>
-        <w:t xml:space="preserve">18.</w:t>
-      </w:r>
-      <w:r>
-        <w:t xml:space="preserve"> </w:t>
-      </w:r>
-      <w:r>
-        <w:t xml:space="preserve">	</w:t>
-      </w:r>
-      <w:r>
         <w:t xml:space="preserve">Harvard S, Werker GR, Silva DS. Social, ethical, and other value judgments in health economics modelling. Social Science &amp; Medicine. 2020;253: 112975. doi:</w:t>
       </w:r>
-      <w:hyperlink r:id="rId66">
+      <w:hyperlink r:id="rId65">
         <w:r>
           <w:rPr>
             <w:rStyle w:val="Lienhypertexte"/>
@@ -5201,14 +5175,14 @@
         </w:r>
       </w:hyperlink>
     </w:p>
-    <w:bookmarkEnd w:id="67"/>
-    <w:bookmarkStart w:id="69" w:name="ref-Erdemir2020"/>
+    <w:bookmarkEnd w:id="66"/>
+    <w:bookmarkStart w:id="68" w:name="ref-Erdemir2020"/>
     <w:p>
       <w:pPr>
         <w:pStyle w:val="Bibliographie"/>
       </w:pPr>
       <w:r>
-        <w:t xml:space="preserve">19.</w:t>
+        <w:t xml:space="preserve">18.</w:t>
       </w:r>
       <w:r>
         <w:t xml:space="preserve"> </w:t>
@@ -5219,7 +5193,7 @@
       <w:r>
         <w:t xml:space="preserve">Erdemir A, Mulugeta L, Ku JP, Drach A, Horner M, Morrison TM, et al. Credible practice of modeling and simulation in healthcare: Ten rules from a multidisciplinary perspective. Journal of translational medicine. 2020;18: 369. doi:</w:t>
       </w:r>
-      <w:hyperlink r:id="rId68">
+      <w:hyperlink r:id="rId67">
         <w:r>
           <w:rPr>
             <w:rStyle w:val="Lienhypertexte"/>
@@ -5228,8 +5202,30 @@
         </w:r>
       </w:hyperlink>
     </w:p>
+    <w:bookmarkEnd w:id="68"/>
+    <w:bookmarkStart w:id="69" w:name="ref-thompson2019escape"/>
+    <w:p>
+      <w:pPr>
+        <w:pStyle w:val="Bibliographie"/>
+      </w:pPr>
+      <w:r>
+        <w:t xml:space="preserve">19.</w:t>
+      </w:r>
+      <w:r>
+        <w:t xml:space="preserve"> </w:t>
+      </w:r>
+      <w:r>
+        <w:t xml:space="preserve">	</w:t>
+      </w:r>
+      <w:r>
+        <w:t xml:space="preserve">Thompson EL, Smith LA. Escape from model-land. Economics. De Gruyter Open Access; 2019;13.</w:t>
+      </w:r>
+      <w:r>
+        <w:t xml:space="preserve"> </w:t>
+      </w:r>
+    </w:p>
     <w:bookmarkEnd w:id="69"/>
-    <w:bookmarkStart w:id="70" w:name="ref-thompson2019escape"/>
+    <w:bookmarkStart w:id="71" w:name="ref-carletto_zanuzzi_sammarco_russo_2020"/>
     <w:p>
       <w:pPr>
         <w:pStyle w:val="Bibliographie"/>
@@ -5244,31 +5240,9 @@
         <w:t xml:space="preserve">	</w:t>
       </w:r>
       <w:r>
-        <w:t xml:space="preserve">Thompson EL, Smith LA. Escape from model-land. Economics. De Gruyter Open Access; 2019;13.</w:t>
-      </w:r>
-      <w:r>
-        <w:t xml:space="preserve"> </w:t>
-      </w:r>
-    </w:p>
-    <w:bookmarkEnd w:id="70"/>
-    <w:bookmarkStart w:id="72" w:name="ref-carletto_zanuzzi_sammarco_russo_2020"/>
-    <w:p>
-      <w:pPr>
-        <w:pStyle w:val="Bibliographie"/>
-      </w:pPr>
-      <w:r>
-        <w:t xml:space="preserve">21.</w:t>
-      </w:r>
-      <w:r>
-        <w:t xml:space="preserve"> </w:t>
-      </w:r>
-      <w:r>
-        <w:t xml:space="preserve">	</w:t>
-      </w:r>
-      <w:r>
         <w:t xml:space="preserve">Carletto A, Zanuzzi M, Sammarco A, Russo P. Quality of health economic evaluations submitted to the italian medicines agency: Current state and future actions. International Journal of Technology Assessment in Health Care. Cambridge University Press; 2020;36: 560–568. doi:</w:t>
       </w:r>
-      <w:hyperlink r:id="rId71">
+      <w:hyperlink r:id="rId70">
         <w:r>
           <w:rPr>
             <w:rStyle w:val="Lienhypertexte"/>
@@ -5277,14 +5251,14 @@
         </w:r>
       </w:hyperlink>
     </w:p>
-    <w:bookmarkEnd w:id="72"/>
-    <w:bookmarkStart w:id="74" w:name="ref-WONDER2015467"/>
+    <w:bookmarkEnd w:id="71"/>
+    <w:bookmarkStart w:id="73" w:name="ref-WONDER2015467"/>
     <w:p>
       <w:pPr>
         <w:pStyle w:val="Bibliographie"/>
       </w:pPr>
       <w:r>
-        <w:t xml:space="preserve">22.</w:t>
+        <w:t xml:space="preserve">21.</w:t>
       </w:r>
       <w:r>
         <w:t xml:space="preserve"> </w:t>
@@ -5295,7 +5269,7 @@
       <w:r>
         <w:t xml:space="preserve">Wonder M, Dunlop S. Assessment of the quality of the clinical evidence in submissions to the australian pharmaceutical benefits advisory committee: Fit for purpose? Value in Health. 2015;18: 467–476. doi:</w:t>
       </w:r>
-      <w:hyperlink r:id="rId73">
+      <w:hyperlink r:id="rId72">
         <w:r>
           <w:rPr>
             <w:rStyle w:val="Lienhypertexte"/>
@@ -5304,14 +5278,14 @@
         </w:r>
       </w:hyperlink>
     </w:p>
-    <w:bookmarkEnd w:id="74"/>
-    <w:bookmarkStart w:id="76" w:name="ref-Ghabri2019"/>
+    <w:bookmarkEnd w:id="73"/>
+    <w:bookmarkStart w:id="75" w:name="ref-Ghabri2019"/>
     <w:p>
       <w:pPr>
         <w:pStyle w:val="Bibliographie"/>
       </w:pPr>
       <w:r>
-        <w:t xml:space="preserve">23.</w:t>
+        <w:t xml:space="preserve">22.</w:t>
       </w:r>
       <w:r>
         <w:t xml:space="preserve"> </w:t>
@@ -5322,7 +5296,7 @@
       <w:r>
         <w:t xml:space="preserve">Ghabri S, Stevenson M, Möller J, Caro JJ. Trusting the results of model-based economic analyses: Is there a pragmatic validation solution? Pharmacoeconomics. 2019;37: 1–6. doi:</w:t>
       </w:r>
-      <w:hyperlink r:id="rId75">
+      <w:hyperlink r:id="rId74">
         <w:r>
           <w:rPr>
             <w:rStyle w:val="Lienhypertexte"/>
@@ -5331,8 +5305,30 @@
         </w:r>
       </w:hyperlink>
     </w:p>
+    <w:bookmarkEnd w:id="75"/>
+    <w:bookmarkStart w:id="76" w:name="ref-kolovos2017model"/>
+    <w:p>
+      <w:pPr>
+        <w:pStyle w:val="Bibliographie"/>
+      </w:pPr>
+      <w:r>
+        <w:t xml:space="preserve">23.</w:t>
+      </w:r>
+      <w:r>
+        <w:t xml:space="preserve"> </w:t>
+      </w:r>
+      <w:r>
+        <w:t xml:space="preserve">	</w:t>
+      </w:r>
+      <w:r>
+        <w:t xml:space="preserve">Kolovos S, Bosmans JE, Riper H, Chevreul K, Coupé VM, Tulder MW van. Model-based economic evaluation of treatments for depression: A systematic literature review. PharmacoEconomics-open. Springer; 2017;1: 149–165.</w:t>
+      </w:r>
+      <w:r>
+        <w:t xml:space="preserve"> </w:t>
+      </w:r>
+    </w:p>
     <w:bookmarkEnd w:id="76"/>
-    <w:bookmarkStart w:id="77" w:name="ref-kolovos2017model"/>
+    <w:bookmarkStart w:id="77" w:name="ref-haji2013model"/>
     <w:p>
       <w:pPr>
         <w:pStyle w:val="Bibliographie"/>
@@ -5347,14 +5343,14 @@
         <w:t xml:space="preserve">	</w:t>
       </w:r>
       <w:r>
-        <w:t xml:space="preserve">Kolovos S, Bosmans JE, Riper H, Chevreul K, Coupé VM, Tulder MW van. Model-based economic evaluation of treatments for depression: A systematic literature review. PharmacoEconomics-open. Springer; 2017;1: 149–165.</w:t>
+        <w:t xml:space="preserve">Haji Ali Afzali H, Gray J, Karnon J. Model performance evaluation (validation and calibration) in model-based studies of therapeutic interventions for cardiovascular diseases: A review and suggested reporting framework. Applied health economics and health policy. Springer; 2013;11: 85–93.</w:t>
       </w:r>
       <w:r>
         <w:t xml:space="preserve"> </w:t>
       </w:r>
     </w:p>
     <w:bookmarkEnd w:id="77"/>
-    <w:bookmarkStart w:id="78" w:name="ref-haji2013model"/>
+    <w:bookmarkStart w:id="79" w:name="ref-Jalali2021"/>
     <w:p>
       <w:pPr>
         <w:pStyle w:val="Bibliographie"/>
@@ -5369,31 +5365,9 @@
         <w:t xml:space="preserve">	</w:t>
       </w:r>
       <w:r>
-        <w:t xml:space="preserve">Haji Ali Afzali H, Gray J, Karnon J. Model performance evaluation (validation and calibration) in model-based studies of therapeutic interventions for cardiovascular diseases: A review and suggested reporting framework. Applied health economics and health policy. Springer; 2013;11: 85–93.</w:t>
-      </w:r>
-      <w:r>
-        <w:t xml:space="preserve"> </w:t>
-      </w:r>
-    </w:p>
-    <w:bookmarkEnd w:id="78"/>
-    <w:bookmarkStart w:id="80" w:name="ref-Jalali2021"/>
-    <w:p>
-      <w:pPr>
-        <w:pStyle w:val="Bibliographie"/>
-      </w:pPr>
-      <w:r>
-        <w:t xml:space="preserve">26.</w:t>
-      </w:r>
-      <w:r>
-        <w:t xml:space="preserve"> </w:t>
-      </w:r>
-      <w:r>
-        <w:t xml:space="preserve">	</w:t>
-      </w:r>
-      <w:r>
         <w:t xml:space="preserve">Jalali MS, DiGennaro C, Guitar A, Lew K, Rahmandad H. Evolution and reproducibility of simulation modeling in epidemiology and health policy over half a century. Epidemiologic Reviews. 2021;43: 166–175. doi:</w:t>
       </w:r>
-      <w:hyperlink r:id="rId79">
+      <w:hyperlink r:id="rId78">
         <w:r>
           <w:rPr>
             <w:rStyle w:val="Lienhypertexte"/>
@@ -5402,14 +5376,14 @@
         </w:r>
       </w:hyperlink>
     </w:p>
-    <w:bookmarkEnd w:id="80"/>
-    <w:bookmarkStart w:id="82" w:name="ref-McManus2019"/>
+    <w:bookmarkEnd w:id="79"/>
+    <w:bookmarkStart w:id="81" w:name="ref-McManus2019"/>
     <w:p>
       <w:pPr>
         <w:pStyle w:val="Bibliographie"/>
       </w:pPr>
       <w:r>
-        <w:t xml:space="preserve">27.</w:t>
+        <w:t xml:space="preserve">26.</w:t>
       </w:r>
       <w:r>
         <w:t xml:space="preserve"> </w:t>
@@ -5420,7 +5394,7 @@
       <w:r>
         <w:t xml:space="preserve">McManus E, Turner D, Sach T. Can you repeat that? Exploring the definition of a successful model replication in health economics. Pharmacoeconomics. 2019;37: 1371–1381. doi:</w:t>
       </w:r>
-      <w:hyperlink r:id="rId81">
+      <w:hyperlink r:id="rId80">
         <w:r>
           <w:rPr>
             <w:rStyle w:val="Lienhypertexte"/>
@@ -5429,14 +5403,14 @@
         </w:r>
       </w:hyperlink>
     </w:p>
-    <w:bookmarkEnd w:id="82"/>
-    <w:bookmarkStart w:id="84" w:name="ref-Bermejo2017"/>
+    <w:bookmarkEnd w:id="81"/>
+    <w:bookmarkStart w:id="83" w:name="ref-Bermejo2017"/>
     <w:p>
       <w:pPr>
         <w:pStyle w:val="Bibliographie"/>
       </w:pPr>
       <w:r>
-        <w:t xml:space="preserve">28.</w:t>
+        <w:t xml:space="preserve">27.</w:t>
       </w:r>
       <w:r>
         <w:t xml:space="preserve"> </w:t>
@@ -5447,7 +5421,7 @@
       <w:r>
         <w:t xml:space="preserve">Bermejo I, Tappenden P, Youn J-H. Replicating health economic models: Firm foundations or a house of cards? PharmacoEconomics. 2017;35: 1113–1121. doi:</w:t>
       </w:r>
-      <w:hyperlink r:id="rId83">
+      <w:hyperlink r:id="rId82">
         <w:r>
           <w:rPr>
             <w:rStyle w:val="Lienhypertexte"/>
@@ -5456,14 +5430,14 @@
         </w:r>
       </w:hyperlink>
     </w:p>
-    <w:bookmarkEnd w:id="84"/>
-    <w:bookmarkStart w:id="86" w:name="ref-Radeva2020"/>
+    <w:bookmarkEnd w:id="83"/>
+    <w:bookmarkStart w:id="85" w:name="ref-Radeva2020"/>
     <w:p>
       <w:pPr>
         <w:pStyle w:val="Bibliographie"/>
       </w:pPr>
       <w:r>
-        <w:t xml:space="preserve">29.</w:t>
+        <w:t xml:space="preserve">28.</w:t>
       </w:r>
       <w:r>
         <w:t xml:space="preserve"> </w:t>
@@ -5474,7 +5448,7 @@
       <w:r>
         <w:t xml:space="preserve">Radeva D, Hopkin G, Mossialos E, Borrill J, Osipenko L, Naci H. Assessment of technical errors and validation processes in economic models submitted by the company for NICE technology appraisals. International Journal of Technology Assessment in Health Care. 2020;36: 311–316. doi:</w:t>
       </w:r>
-      <w:hyperlink r:id="rId85">
+      <w:hyperlink r:id="rId84">
         <w:r>
           <w:rPr>
             <w:rStyle w:val="Lienhypertexte"/>
@@ -5483,14 +5457,14 @@
         </w:r>
       </w:hyperlink>
     </w:p>
-    <w:bookmarkEnd w:id="86"/>
-    <w:bookmarkStart w:id="88" w:name="ref-Arnold2010"/>
+    <w:bookmarkEnd w:id="85"/>
+    <w:bookmarkStart w:id="87" w:name="ref-Arnold2010"/>
     <w:p>
       <w:pPr>
         <w:pStyle w:val="Bibliographie"/>
       </w:pPr>
       <w:r>
-        <w:t xml:space="preserve">30.</w:t>
+        <w:t xml:space="preserve">29.</w:t>
       </w:r>
       <w:r>
         <w:t xml:space="preserve"> </w:t>
@@ -5501,7 +5475,7 @@
       <w:r>
         <w:t xml:space="preserve">Arnold RJG, Ekins S. Time for cooperation in health economics among the modelling community. PharmacoEconomics. 2010;28: 609–613. doi:</w:t>
       </w:r>
-      <w:hyperlink r:id="rId87">
+      <w:hyperlink r:id="rId86">
         <w:r>
           <w:rPr>
             <w:rStyle w:val="Lienhypertexte"/>
@@ -5510,8 +5484,30 @@
         </w:r>
       </w:hyperlink>
     </w:p>
+    <w:bookmarkEnd w:id="87"/>
+    <w:bookmarkStart w:id="88" w:name="ref-garcia2021cost"/>
+    <w:p>
+      <w:pPr>
+        <w:pStyle w:val="Bibliographie"/>
+      </w:pPr>
+      <w:r>
+        <w:t xml:space="preserve">30.</w:t>
+      </w:r>
+      <w:r>
+        <w:t xml:space="preserve"> </w:t>
+      </w:r>
+      <w:r>
+        <w:t xml:space="preserve">	</w:t>
+      </w:r>
+      <w:r>
+        <w:t xml:space="preserve">Garcia-Mochon L, Rovira Forns J, Espin J. Cost transferability problems in economic evaluation as a framework for an european health care and social costs database. Cost Effectiveness and Resource Allocation. Springer; 2021;19: 1–12.</w:t>
+      </w:r>
+      <w:r>
+        <w:t xml:space="preserve"> </w:t>
+      </w:r>
+    </w:p>
     <w:bookmarkEnd w:id="88"/>
-    <w:bookmarkStart w:id="89" w:name="ref-garcia2021cost"/>
+    <w:bookmarkStart w:id="90" w:name="ref-Sampson2017"/>
     <w:p>
       <w:pPr>
         <w:pStyle w:val="Bibliographie"/>
@@ -5526,31 +5522,9 @@
         <w:t xml:space="preserve">	</w:t>
       </w:r>
       <w:r>
-        <w:t xml:space="preserve">Garcia-Mochon L, Rovira Forns J, Espin J. Cost transferability problems in economic evaluation as a framework for an european health care and social costs database. Cost Effectiveness and Resource Allocation. Springer; 2021;19: 1–12.</w:t>
-      </w:r>
-      <w:r>
-        <w:t xml:space="preserve"> </w:t>
-      </w:r>
-    </w:p>
-    <w:bookmarkEnd w:id="89"/>
-    <w:bookmarkStart w:id="91" w:name="ref-Sampson2017"/>
-    <w:p>
-      <w:pPr>
-        <w:pStyle w:val="Bibliographie"/>
-      </w:pPr>
-      <w:r>
-        <w:t xml:space="preserve">32.</w:t>
-      </w:r>
-      <w:r>
-        <w:t xml:space="preserve"> </w:t>
-      </w:r>
-      <w:r>
-        <w:t xml:space="preserve">	</w:t>
-      </w:r>
-      <w:r>
         <w:t xml:space="preserve">Sampson CJ, Wrightson T. Model registration: A call to action. PharmacoEconomics - Open. 2017;1: 73–77. doi:</w:t>
       </w:r>
-      <w:hyperlink r:id="rId90">
+      <w:hyperlink r:id="rId89">
         <w:r>
           <w:rPr>
             <w:rStyle w:val="Lienhypertexte"/>
@@ -5559,14 +5533,14 @@
         </w:r>
       </w:hyperlink>
     </w:p>
-    <w:bookmarkEnd w:id="91"/>
-    <w:bookmarkStart w:id="93" w:name="ref-Eddy2012"/>
+    <w:bookmarkEnd w:id="90"/>
+    <w:bookmarkStart w:id="92" w:name="ref-Eddy2012"/>
     <w:p>
       <w:pPr>
         <w:pStyle w:val="Bibliographie"/>
       </w:pPr>
       <w:r>
-        <w:t xml:space="preserve">33.</w:t>
+        <w:t xml:space="preserve">32.</w:t>
       </w:r>
       <w:r>
         <w:t xml:space="preserve"> </w:t>
@@ -5577,7 +5551,7 @@
       <w:r>
         <w:t xml:space="preserve">Eddy DM, Hollingworth W, Caro JJ, Tsevat J, McDonald KM, Wong JB. Model transparency and validation: A report of the ISPOR-SMDM modeling good research practices task force-7. Med Decis Making. 2012;32: 733–43. doi:</w:t>
       </w:r>
-      <w:hyperlink r:id="rId92">
+      <w:hyperlink r:id="rId91">
         <w:r>
           <w:rPr>
             <w:rStyle w:val="Lienhypertexte"/>
@@ -5586,14 +5560,14 @@
         </w:r>
       </w:hyperlink>
     </w:p>
-    <w:bookmarkEnd w:id="93"/>
-    <w:bookmarkStart w:id="95" w:name="ref-Zenodo2013"/>
+    <w:bookmarkEnd w:id="92"/>
+    <w:bookmarkStart w:id="94" w:name="ref-Zenodo2013"/>
     <w:p>
       <w:pPr>
         <w:pStyle w:val="Bibliographie"/>
       </w:pPr>
       <w:r>
-        <w:t xml:space="preserve">34.</w:t>
+        <w:t xml:space="preserve">33.</w:t>
       </w:r>
       <w:r>
         <w:t xml:space="preserve"> </w:t>
@@ -5604,7 +5578,7 @@
       <w:r>
         <w:t xml:space="preserve">European Organization For Nuclear Research, OpenAIRE. Zenodo [Internet]. CERN; 2013. doi:</w:t>
       </w:r>
-      <w:hyperlink r:id="rId94">
+      <w:hyperlink r:id="rId93">
         <w:r>
           <w:rPr>
             <w:rStyle w:val="Lienhypertexte"/>
@@ -5613,14 +5587,14 @@
         </w:r>
       </w:hyperlink>
     </w:p>
-    <w:bookmarkEnd w:id="95"/>
-    <w:bookmarkStart w:id="97" w:name="ref-Dataverse2007"/>
+    <w:bookmarkEnd w:id="94"/>
+    <w:bookmarkStart w:id="96" w:name="ref-Dataverse2007"/>
     <w:p>
       <w:pPr>
         <w:pStyle w:val="Bibliographie"/>
       </w:pPr>
       <w:r>
-        <w:t xml:space="preserve">35.</w:t>
+        <w:t xml:space="preserve">34.</w:t>
       </w:r>
       <w:r>
         <w:t xml:space="preserve"> </w:t>
@@ -5634,7 +5608,7 @@
       <w:r>
         <w:t xml:space="preserve"> </w:t>
       </w:r>
-      <w:hyperlink r:id="rId96">
+      <w:hyperlink r:id="rId95">
         <w:r>
           <w:rPr>
             <w:rStyle w:val="Lienhypertexte"/>
@@ -5643,14 +5617,14 @@
         </w:r>
       </w:hyperlink>
     </w:p>
-    <w:bookmarkEnd w:id="97"/>
-    <w:bookmarkStart w:id="99" w:name="ref-techver2019"/>
+    <w:bookmarkEnd w:id="96"/>
+    <w:bookmarkStart w:id="98" w:name="ref-techver2019"/>
     <w:p>
       <w:pPr>
         <w:pStyle w:val="Bibliographie"/>
       </w:pPr>
       <w:r>
-        <w:t xml:space="preserve">36.</w:t>
+        <w:t xml:space="preserve">35.</w:t>
       </w:r>
       <w:r>
         <w:t xml:space="preserve"> </w:t>
@@ -5661,7 +5635,7 @@
       <w:r>
         <w:t xml:space="preserve">Büyükkaramikli NC, Rutten-van Mölken MPMH, Severens JL, Al M. TECH-VER: A verification checklist to reduce errors in models and improve their credibility. PharmacoEconomics. 2019;37: 1391–1408. doi:</w:t>
       </w:r>
-      <w:hyperlink r:id="rId98">
+      <w:hyperlink r:id="rId97">
         <w:r>
           <w:rPr>
             <w:rStyle w:val="Lienhypertexte"/>
@@ -5670,14 +5644,14 @@
         </w:r>
       </w:hyperlink>
     </w:p>
-    <w:bookmarkEnd w:id="99"/>
-    <w:bookmarkStart w:id="101" w:name="ref-ERICWONG2010188"/>
+    <w:bookmarkEnd w:id="98"/>
+    <w:bookmarkStart w:id="100" w:name="ref-ERICWONG2010188"/>
     <w:p>
       <w:pPr>
         <w:pStyle w:val="Bibliographie"/>
       </w:pPr>
       <w:r>
-        <w:t xml:space="preserve">37.</w:t>
+        <w:t xml:space="preserve">36.</w:t>
       </w:r>
       <w:r>
         <w:t xml:space="preserve"> </w:t>
@@ -5688,7 +5662,7 @@
       <w:r>
         <w:t xml:space="preserve">Eric Wong W, Debroy V, Choi B. A family of code coverage-based heuristics for effective fault localization. Journal of Systems and Software. 2010;83: 188–208. doi:</w:t>
       </w:r>
-      <w:hyperlink r:id="rId100">
+      <w:hyperlink r:id="rId99">
         <w:r>
           <w:rPr>
             <w:rStyle w:val="Lienhypertexte"/>
@@ -5697,8 +5671,30 @@
         </w:r>
       </w:hyperlink>
     </w:p>
+    <w:bookmarkEnd w:id="100"/>
+    <w:bookmarkStart w:id="101" w:name="ref-martin2003agile"/>
+    <w:p>
+      <w:pPr>
+        <w:pStyle w:val="Bibliographie"/>
+      </w:pPr>
+      <w:r>
+        <w:t xml:space="preserve">37.</w:t>
+      </w:r>
+      <w:r>
+        <w:t xml:space="preserve"> </w:t>
+      </w:r>
+      <w:r>
+        <w:t xml:space="preserve">	</w:t>
+      </w:r>
+      <w:r>
+        <w:t xml:space="preserve">Martin RC. Agile software development: Principles, patterns, and practices. Prentice Hall PTR; 2003.</w:t>
+      </w:r>
+      <w:r>
+        <w:t xml:space="preserve"> </w:t>
+      </w:r>
+    </w:p>
     <w:bookmarkEnd w:id="101"/>
-    <w:bookmarkStart w:id="102" w:name="ref-martin2003agile"/>
+    <w:bookmarkStart w:id="103" w:name="ref-github2007"/>
     <w:p>
       <w:pPr>
         <w:pStyle w:val="Bibliographie"/>
@@ -5713,34 +5709,12 @@
         <w:t xml:space="preserve">	</w:t>
       </w:r>
       <w:r>
-        <w:t xml:space="preserve">Martin RC. Agile software development: Principles, patterns, and practices. Prentice Hall PTR; 2003.</w:t>
-      </w:r>
-      <w:r>
-        <w:t xml:space="preserve"> </w:t>
-      </w:r>
-    </w:p>
-    <w:bookmarkEnd w:id="102"/>
-    <w:bookmarkStart w:id="104" w:name="ref-github2007"/>
-    <w:p>
-      <w:pPr>
-        <w:pStyle w:val="Bibliographie"/>
-      </w:pPr>
-      <w:r>
-        <w:t xml:space="preserve">39.</w:t>
-      </w:r>
-      <w:r>
-        <w:t xml:space="preserve"> </w:t>
-      </w:r>
-      <w:r>
-        <w:t xml:space="preserve">	</w:t>
-      </w:r>
-      <w:r>
         <w:t xml:space="preserve">github. GitHub [Internet]. 2007. Available:</w:t>
       </w:r>
       <w:r>
         <w:t xml:space="preserve"> </w:t>
       </w:r>
-      <w:hyperlink r:id="rId103">
+      <w:hyperlink r:id="rId102">
         <w:r>
           <w:rPr>
             <w:rStyle w:val="Lienhypertexte"/>
@@ -5749,14 +5723,14 @@
         </w:r>
       </w:hyperlink>
     </w:p>
-    <w:bookmarkEnd w:id="104"/>
-    <w:bookmarkStart w:id="106" w:name="ref-RN39"/>
+    <w:bookmarkEnd w:id="103"/>
+    <w:bookmarkStart w:id="105" w:name="ref-RN39"/>
     <w:p>
       <w:pPr>
         <w:pStyle w:val="Bibliographie"/>
       </w:pPr>
       <w:r>
-        <w:t xml:space="preserve">40.</w:t>
+        <w:t xml:space="preserve">39.</w:t>
       </w:r>
       <w:r>
         <w:t xml:space="preserve"> </w:t>
@@ -5767,7 +5741,7 @@
       <w:r>
         <w:t xml:space="preserve">Augustovski F, Iglesias C, Manca A, Drummond M, Rubinstein A, Marti SG. Barriers to generalizability of health economic evaluations in latin america and the caribbean region. Pharmacoeconomics. 2009;27: 919–29. doi:</w:t>
       </w:r>
-      <w:hyperlink r:id="rId105">
+      <w:hyperlink r:id="rId104">
         <w:r>
           <w:rPr>
             <w:rStyle w:val="Lienhypertexte"/>
@@ -5776,14 +5750,14 @@
         </w:r>
       </w:hyperlink>
     </w:p>
-    <w:bookmarkEnd w:id="106"/>
-    <w:bookmarkStart w:id="108" w:name="ref-Wilson_2017"/>
+    <w:bookmarkEnd w:id="105"/>
+    <w:bookmarkStart w:id="107" w:name="ref-Wilson_2017"/>
     <w:p>
       <w:pPr>
         <w:pStyle w:val="Bibliographie"/>
       </w:pPr>
       <w:r>
-        <w:t xml:space="preserve">41.</w:t>
+        <w:t xml:space="preserve">40.</w:t>
       </w:r>
       <w:r>
         <w:t xml:space="preserve"> </w:t>
@@ -5794,7 +5768,7 @@
       <w:r>
         <w:t xml:space="preserve">Wilson JAC Greg AND Bryan. Good enough practices in scientific computing. PLOS Computational Biology. Public Library of Science; 2017;13: 1–20. doi:</w:t>
       </w:r>
-      <w:hyperlink r:id="rId107">
+      <w:hyperlink r:id="rId106">
         <w:r>
           <w:rPr>
             <w:rStyle w:val="Lienhypertexte"/>
@@ -5803,8 +5777,30 @@
         </w:r>
       </w:hyperlink>
     </w:p>
+    <w:bookmarkEnd w:id="107"/>
+    <w:bookmarkStart w:id="108" w:name="ref-pan2021modular"/>
+    <w:p>
+      <w:pPr>
+        <w:pStyle w:val="Bibliographie"/>
+      </w:pPr>
+      <w:r>
+        <w:t xml:space="preserve">41.</w:t>
+      </w:r>
+      <w:r>
+        <w:t xml:space="preserve"> </w:t>
+      </w:r>
+      <w:r>
+        <w:t xml:space="preserve">	</w:t>
+      </w:r>
+      <w:r>
+        <w:t xml:space="preserve">Pan M, Gawthrop PJ, Cursons J, Crampin EJ. Modular assembly of dynamic models in systems biology. PLoS computational biology. Public Library of Science San Francisco, CA USA; 2021;17: e1009513.</w:t>
+      </w:r>
+      <w:r>
+        <w:t xml:space="preserve"> </w:t>
+      </w:r>
+    </w:p>
     <w:bookmarkEnd w:id="108"/>
-    <w:bookmarkStart w:id="109" w:name="ref-pan2021modular"/>
+    <w:bookmarkStart w:id="110" w:name="ref-8717448"/>
     <w:p>
       <w:pPr>
         <w:pStyle w:val="Bibliographie"/>
@@ -5819,31 +5815,9 @@
         <w:t xml:space="preserve">	</w:t>
       </w:r>
       <w:r>
-        <w:t xml:space="preserve">Pan M, Gawthrop PJ, Cursons J, Crampin EJ. Modular assembly of dynamic models in systems biology. PLoS computational biology. Public Library of Science San Francisco, CA USA; 2021;17: e1009513.</w:t>
-      </w:r>
-      <w:r>
-        <w:t xml:space="preserve"> </w:t>
-      </w:r>
-    </w:p>
-    <w:bookmarkEnd w:id="109"/>
-    <w:bookmarkStart w:id="111" w:name="ref-8717448"/>
-    <w:p>
-      <w:pPr>
-        <w:pStyle w:val="Bibliographie"/>
-      </w:pPr>
-      <w:r>
-        <w:t xml:space="preserve">43.</w:t>
-      </w:r>
-      <w:r>
-        <w:t xml:space="preserve"> </w:t>
-      </w:r>
-      <w:r>
-        <w:t xml:space="preserve">	</w:t>
-      </w:r>
-      <w:r>
         <w:t xml:space="preserve">Hourani H, Wasmi H, Alrawashdeh T. A code complexity model of object oriented programming (OOP). 2019 IEEE jordan international joint conference on electrical engineering and information technology (JEEIT). 2019. pp. 560–564. doi:</w:t>
       </w:r>
-      <w:hyperlink r:id="rId110">
+      <w:hyperlink r:id="rId109">
         <w:r>
           <w:rPr>
             <w:rStyle w:val="Lienhypertexte"/>
@@ -5852,14 +5826,14 @@
         </w:r>
       </w:hyperlink>
     </w:p>
-    <w:bookmarkEnd w:id="111"/>
-    <w:bookmarkStart w:id="113" w:name="ref-copyleft2022"/>
+    <w:bookmarkEnd w:id="110"/>
+    <w:bookmarkStart w:id="112" w:name="ref-copyleft2022"/>
     <w:p>
       <w:pPr>
         <w:pStyle w:val="Bibliographie"/>
       </w:pPr>
       <w:r>
-        <w:t xml:space="preserve">44.</w:t>
+        <w:t xml:space="preserve">43.</w:t>
       </w:r>
       <w:r>
         <w:t xml:space="preserve"> </w:t>
@@ -5873,7 +5847,7 @@
       <w:r>
         <w:t xml:space="preserve"> </w:t>
       </w:r>
-      <w:hyperlink r:id="rId112">
+      <w:hyperlink r:id="rId111">
         <w:r>
           <w:rPr>
             <w:rStyle w:val="Lienhypertexte"/>
@@ -5882,14 +5856,14 @@
         </w:r>
       </w:hyperlink>
     </w:p>
-    <w:bookmarkEnd w:id="113"/>
-    <w:bookmarkStart w:id="115" w:name="ref-Jenkins2021"/>
+    <w:bookmarkEnd w:id="112"/>
+    <w:bookmarkStart w:id="114" w:name="ref-Jenkins2021"/>
     <w:p>
       <w:pPr>
         <w:pStyle w:val="Bibliographie"/>
       </w:pPr>
       <w:r>
-        <w:t xml:space="preserve">45.</w:t>
+        <w:t xml:space="preserve">44.</w:t>
       </w:r>
       <w:r>
         <w:t xml:space="preserve"> </w:t>
@@ -5900,7 +5874,7 @@
       <w:r>
         <w:t xml:space="preserve">Jenkins DA, Martin GP, Sperrin M, Riley RD, Debray TPA, Collins GS, et al. Continual updating and monitoring of clinical prediction models: Time for dynamic prediction systems? Diagnostic and Prognostic Research. 2021;5: 1. doi:</w:t>
       </w:r>
-      <w:hyperlink r:id="rId114">
+      <w:hyperlink r:id="rId113">
         <w:r>
           <w:rPr>
             <w:rStyle w:val="Lienhypertexte"/>
@@ -5909,14 +5883,14 @@
         </w:r>
       </w:hyperlink>
     </w:p>
-    <w:bookmarkEnd w:id="115"/>
-    <w:bookmarkStart w:id="117" w:name="ref-info:doi/10.2196/20028"/>
+    <w:bookmarkEnd w:id="114"/>
+    <w:bookmarkStart w:id="116" w:name="ref-info:doi/10.2196/20028"/>
     <w:p>
       <w:pPr>
         <w:pStyle w:val="Bibliographie"/>
       </w:pPr>
       <w:r>
-        <w:t xml:space="preserve">46.</w:t>
+        <w:t xml:space="preserve">45.</w:t>
       </w:r>
       <w:r>
         <w:t xml:space="preserve"> </w:t>
@@ -5927,7 +5901,7 @@
       <w:r>
         <w:t xml:space="preserve">Ye Y, Barapatre S, Davis MK, Elliston KO, Davatzikos C, Fedorov A, et al. Open-source software sustainability models: Initial white paper from the informatics technology for cancer research sustainability and industry partnership working group. J Med Internet Res. 2021;23: e20028. doi:</w:t>
       </w:r>
-      <w:hyperlink r:id="rId116">
+      <w:hyperlink r:id="rId115">
         <w:r>
           <w:rPr>
             <w:rStyle w:val="Lienhypertexte"/>
@@ -5936,14 +5910,14 @@
         </w:r>
       </w:hyperlink>
     </w:p>
-    <w:bookmarkEnd w:id="117"/>
-    <w:bookmarkStart w:id="119" w:name="ref-MERGEL2015464"/>
+    <w:bookmarkEnd w:id="116"/>
+    <w:bookmarkStart w:id="118" w:name="ref-MERGEL2015464"/>
     <w:p>
       <w:pPr>
         <w:pStyle w:val="Bibliographie"/>
       </w:pPr>
       <w:r>
-        <w:t xml:space="preserve">47.</w:t>
+        <w:t xml:space="preserve">46.</w:t>
       </w:r>
       <w:r>
         <w:t xml:space="preserve"> </w:t>
@@ -5954,7 +5928,7 @@
       <w:r>
         <w:t xml:space="preserve">Mergel I. Open collaboration in the public sector: The case of social coding on GitHub. Government Information Quarterly. 2015;32: 464–472. doi:</w:t>
       </w:r>
-      <w:hyperlink r:id="rId118">
+      <w:hyperlink r:id="rId117">
         <w:r>
           <w:rPr>
             <w:rStyle w:val="Lienhypertexte"/>
@@ -5963,14 +5937,14 @@
         </w:r>
       </w:hyperlink>
     </w:p>
-    <w:bookmarkEnd w:id="119"/>
-    <w:bookmarkStart w:id="121" w:name="ref-CI2017"/>
+    <w:bookmarkEnd w:id="118"/>
+    <w:bookmarkStart w:id="120" w:name="ref-CI2017"/>
     <w:p>
       <w:pPr>
         <w:pStyle w:val="Bibliographie"/>
       </w:pPr>
       <w:r>
-        <w:t xml:space="preserve">48.</w:t>
+        <w:t xml:space="preserve">47.</w:t>
       </w:r>
       <w:r>
         <w:t xml:space="preserve"> </w:t>
@@ -5981,7 +5955,7 @@
       <w:r>
         <w:t xml:space="preserve">Shahin M, Ali Babar M, Zhu L. Continuous integration, delivery and deployment: A systematic review on approaches, tools, challenges and practices. IEEE Access. 2017;5: 3909–3943. doi:</w:t>
       </w:r>
-      <w:hyperlink r:id="rId120">
+      <w:hyperlink r:id="rId119">
         <w:r>
           <w:rPr>
             <w:rStyle w:val="Lienhypertexte"/>
@@ -5990,8 +5964,30 @@
         </w:r>
       </w:hyperlink>
     </w:p>
+    <w:bookmarkEnd w:id="120"/>
+    <w:bookmarkStart w:id="121" w:name="ref-zhou2016api"/>
+    <w:p>
+      <w:pPr>
+        <w:pStyle w:val="Bibliographie"/>
+      </w:pPr>
+      <w:r>
+        <w:t xml:space="preserve">48.</w:t>
+      </w:r>
+      <w:r>
+        <w:t xml:space="preserve"> </w:t>
+      </w:r>
+      <w:r>
+        <w:t xml:space="preserve">	</w:t>
+      </w:r>
+      <w:r>
+        <w:t xml:space="preserve">Zhou J, Walker RJ. API deprecation: A retrospective analysis and detection method for code examples on the web. Proceedings of the 2016 24th ACM SIGSOFT international symposium on foundations of software engineering. 2016. pp. 266–277.</w:t>
+      </w:r>
+      <w:r>
+        <w:t xml:space="preserve"> </w:t>
+      </w:r>
+    </w:p>
     <w:bookmarkEnd w:id="121"/>
-    <w:bookmarkStart w:id="122" w:name="ref-zhou2016api"/>
+    <w:bookmarkStart w:id="122" w:name="ref-barros2023empowering"/>
     <w:p>
       <w:pPr>
         <w:pStyle w:val="Bibliographie"/>
@@ -6006,14 +6002,14 @@
         <w:t xml:space="preserve">	</w:t>
       </w:r>
       <w:r>
-        <w:t xml:space="preserve">Zhou J, Walker RJ. API deprecation: A retrospective analysis and detection method for code examples on the web. Proceedings of the 2016 24th ACM SIGSOFT international symposium on foundations of software engineering. 2016. pp. 266–277.</w:t>
+        <w:t xml:space="preserve">Barros C, Luo Y, Chubaty AM, Eddy IM, Micheletti T, Boisvenue C, et al. Empowering ecological modellers with a PERFICT workflow: Seamlessly linking data, parameterisation, prediction, validation and visualisation. Methods in Ecology and Evolution. Wiley Online Library; 2023;</w:t>
       </w:r>
       <w:r>
         <w:t xml:space="preserve"> </w:t>
       </w:r>
     </w:p>
     <w:bookmarkEnd w:id="122"/>
-    <w:bookmarkStart w:id="123" w:name="ref-barros2023empowering"/>
+    <w:bookmarkStart w:id="124" w:name="ref-10.1214/13-STS452"/>
     <w:p>
       <w:pPr>
         <w:pStyle w:val="Bibliographie"/>
@@ -6028,28 +6024,6 @@
         <w:t xml:space="preserve">	</w:t>
       </w:r>
       <w:r>
-        <w:t xml:space="preserve">Barros C, Luo Y, Chubaty AM, Eddy IM, Micheletti T, Boisvenue C, et al. Empowering ecological modellers with a PERFICT workflow: Seamlessly linking data, parameterisation, prediction, validation and visualisation. Methods in Ecology and Evolution. Wiley Online Library; 2023;</w:t>
-      </w:r>
-      <w:r>
-        <w:t xml:space="preserve"> </w:t>
-      </w:r>
-    </w:p>
-    <w:bookmarkEnd w:id="123"/>
-    <w:bookmarkStart w:id="125" w:name="ref-10.1214/13-STS452"/>
-    <w:p>
-      <w:pPr>
-        <w:pStyle w:val="Bibliographie"/>
-      </w:pPr>
-      <w:r>
-        <w:t xml:space="preserve">51.</w:t>
-      </w:r>
-      <w:r>
-        <w:t xml:space="preserve"> </w:t>
-      </w:r>
-      <w:r>
-        <w:t xml:space="preserve">	</w:t>
-      </w:r>
-      <w:r>
         <w:t xml:space="preserve">Chambers JM.</w:t>
       </w:r>
       <w:r>
@@ -6061,7 +6035,7 @@
       <w:r>
         <w:t xml:space="preserve">. Statistical Science. Institute of Mathematical Statistics; 2014;29: 167–180. doi:</w:t>
       </w:r>
-      <w:hyperlink r:id="rId124">
+      <w:hyperlink r:id="rId123">
         <w:r>
           <w:rPr>
             <w:rStyle w:val="Lienhypertexte"/>
@@ -6070,14 +6044,14 @@
         </w:r>
       </w:hyperlink>
     </w:p>
-    <w:bookmarkEnd w:id="125"/>
-    <w:bookmarkStart w:id="127" w:name="ref-CRAN2022"/>
+    <w:bookmarkEnd w:id="124"/>
+    <w:bookmarkStart w:id="126" w:name="ref-CRAN2022"/>
     <w:p>
       <w:pPr>
         <w:pStyle w:val="Bibliographie"/>
       </w:pPr>
       <w:r>
-        <w:t xml:space="preserve">52.</w:t>
+        <w:t xml:space="preserve">51.</w:t>
       </w:r>
       <w:r>
         <w:t xml:space="preserve"> </w:t>
@@ -6091,7 +6065,7 @@
       <w:r>
         <w:t xml:space="preserve"> </w:t>
       </w:r>
-      <w:hyperlink r:id="rId126">
+      <w:hyperlink r:id="rId125">
         <w:r>
           <w:rPr>
             <w:rStyle w:val="Lienhypertexte"/>
@@ -6100,14 +6074,14 @@
         </w:r>
       </w:hyperlink>
     </w:p>
-    <w:bookmarkEnd w:id="127"/>
-    <w:bookmarkStart w:id="129" w:name="ref-codecov_2022"/>
+    <w:bookmarkEnd w:id="126"/>
+    <w:bookmarkStart w:id="128" w:name="ref-codecov_2022"/>
     <w:p>
       <w:pPr>
         <w:pStyle w:val="Bibliographie"/>
       </w:pPr>
       <w:r>
-        <w:t xml:space="preserve">53.</w:t>
+        <w:t xml:space="preserve">52.</w:t>
       </w:r>
       <w:r>
         <w:t xml:space="preserve"> </w:t>
@@ -6121,7 +6095,7 @@
       <w:r>
         <w:t xml:space="preserve"> </w:t>
       </w:r>
-      <w:hyperlink r:id="rId128">
+      <w:hyperlink r:id="rId127">
         <w:r>
           <w:rPr>
             <w:rStyle w:val="Lienhypertexte"/>
@@ -6130,14 +6104,14 @@
         </w:r>
       </w:hyperlink>
     </w:p>
-    <w:bookmarkEnd w:id="129"/>
-    <w:bookmarkStart w:id="131" w:name="ref-hugo_2023"/>
+    <w:bookmarkEnd w:id="128"/>
+    <w:bookmarkStart w:id="130" w:name="ref-hugo_2023"/>
     <w:p>
       <w:pPr>
         <w:pStyle w:val="Bibliographie"/>
       </w:pPr>
       <w:r>
-        <w:t xml:space="preserve">54.</w:t>
+        <w:t xml:space="preserve">53.</w:t>
       </w:r>
       <w:r>
         <w:t xml:space="preserve"> </w:t>
@@ -6151,7 +6125,7 @@
       <w:r>
         <w:t xml:space="preserve"> </w:t>
       </w:r>
-      <w:hyperlink r:id="rId130">
+      <w:hyperlink r:id="rId129">
         <w:r>
           <w:rPr>
             <w:rStyle w:val="Lienhypertexte"/>
@@ -6160,14 +6134,14 @@
         </w:r>
       </w:hyperlink>
     </w:p>
-    <w:bookmarkEnd w:id="131"/>
-    <w:bookmarkStart w:id="133" w:name="ref-docsy_2023"/>
+    <w:bookmarkEnd w:id="130"/>
+    <w:bookmarkStart w:id="132" w:name="ref-docsy_2023"/>
     <w:p>
       <w:pPr>
         <w:pStyle w:val="Bibliographie"/>
       </w:pPr>
       <w:r>
-        <w:t xml:space="preserve">55.</w:t>
+        <w:t xml:space="preserve">54.</w:t>
       </w:r>
       <w:r>
         <w:t xml:space="preserve"> </w:t>
@@ -6181,7 +6155,7 @@
       <w:r>
         <w:t xml:space="preserve"> </w:t>
       </w:r>
-      <w:hyperlink r:id="rId132">
+      <w:hyperlink r:id="rId131">
         <w:r>
           <w:rPr>
             <w:rStyle w:val="Lienhypertexte"/>
@@ -6190,14 +6164,14 @@
         </w:r>
       </w:hyperlink>
     </w:p>
-    <w:bookmarkEnd w:id="133"/>
-    <w:bookmarkStart w:id="135" w:name="ref-algoliadocsearch_2023"/>
+    <w:bookmarkEnd w:id="132"/>
+    <w:bookmarkStart w:id="134" w:name="ref-algoliadocsearch_2023"/>
     <w:p>
       <w:pPr>
         <w:pStyle w:val="Bibliographie"/>
       </w:pPr>
       <w:r>
-        <w:t xml:space="preserve">56.</w:t>
+        <w:t xml:space="preserve">55.</w:t>
       </w:r>
       <w:r>
         <w:t xml:space="preserve"> </w:t>
@@ -6211,7 +6185,7 @@
       <w:r>
         <w:t xml:space="preserve"> </w:t>
       </w:r>
-      <w:hyperlink r:id="rId134">
+      <w:hyperlink r:id="rId133">
         <w:r>
           <w:rPr>
             <w:rStyle w:val="Lienhypertexte"/>
@@ -6220,14 +6194,14 @@
         </w:r>
       </w:hyperlink>
     </w:p>
-    <w:bookmarkEnd w:id="135"/>
-    <w:bookmarkStart w:id="137" w:name="ref-netlify_2023"/>
+    <w:bookmarkEnd w:id="134"/>
+    <w:bookmarkStart w:id="136" w:name="ref-netlify_2023"/>
     <w:p>
       <w:pPr>
         <w:pStyle w:val="Bibliographie"/>
       </w:pPr>
       <w:r>
-        <w:t xml:space="preserve">57.</w:t>
+        <w:t xml:space="preserve">56.</w:t>
       </w:r>
       <w:r>
         <w:t xml:space="preserve"> </w:t>
@@ -6241,7 +6215,7 @@
       <w:r>
         <w:t xml:space="preserve"> </w:t>
       </w:r>
-      <w:hyperlink r:id="rId136">
+      <w:hyperlink r:id="rId135">
         <w:r>
           <w:rPr>
             <w:rStyle w:val="Lienhypertexte"/>
@@ -6250,14 +6224,14 @@
         </w:r>
       </w:hyperlink>
     </w:p>
-    <w:bookmarkEnd w:id="137"/>
-    <w:bookmarkStart w:id="139" w:name="ref-Hamilton2021.07.07.21260129"/>
+    <w:bookmarkEnd w:id="136"/>
+    <w:bookmarkStart w:id="138" w:name="ref-Hamilton2021.07.07.21260129"/>
     <w:p>
       <w:pPr>
         <w:pStyle w:val="Bibliographie"/>
       </w:pPr>
       <w:r>
-        <w:t xml:space="preserve">58.</w:t>
+        <w:t xml:space="preserve">57.</w:t>
       </w:r>
       <w:r>
         <w:t xml:space="preserve"> </w:t>
@@ -6268,7 +6242,7 @@
       <w:r>
         <w:t xml:space="preserve">Hamilton MP, Gao CX, Filia KM, Menssink JM, Sharmin S, Telford N, et al. Mapping psychological distress, depression and anxiety measures to AQoL-6D utility using data from a sample of young people presenting to primary mental health services. medRxiv. Cold Spring Harbor Laboratory Press; 2022; doi:</w:t>
       </w:r>
-      <w:hyperlink r:id="rId138">
+      <w:hyperlink r:id="rId137">
         <w:r>
           <w:rPr>
             <w:rStyle w:val="Lienhypertexte"/>
@@ -6277,14 +6251,14 @@
         </w:r>
       </w:hyperlink>
     </w:p>
-    <w:bookmarkEnd w:id="139"/>
-    <w:bookmarkStart w:id="141" w:name="ref-hamilton_matthew_2022_6084467"/>
+    <w:bookmarkEnd w:id="138"/>
+    <w:bookmarkStart w:id="140" w:name="ref-hamilton_matthew_2022_6084467"/>
     <w:p>
       <w:pPr>
         <w:pStyle w:val="Bibliographie"/>
       </w:pPr>
       <w:r>
-        <w:t xml:space="preserve">59.</w:t>
+        <w:t xml:space="preserve">58.</w:t>
       </w:r>
       <w:r>
         <w:t xml:space="preserve"> </w:t>
@@ -6307,7 +6281,7 @@
       <w:r>
         <w:t xml:space="preserve">[Internet]. Zenodo; 2022. doi:</w:t>
       </w:r>
-      <w:hyperlink r:id="rId140">
+      <w:hyperlink r:id="rId139">
         <w:r>
           <w:rPr>
             <w:rStyle w:val="Lienhypertexte"/>
@@ -6316,14 +6290,14 @@
         </w:r>
       </w:hyperlink>
     </w:p>
-    <w:bookmarkEnd w:id="141"/>
-    <w:bookmarkStart w:id="143" w:name="ref-hamilton_matthew_2022_6084824"/>
+    <w:bookmarkEnd w:id="140"/>
+    <w:bookmarkStart w:id="142" w:name="ref-hamilton_matthew_2022_6084824"/>
     <w:p>
       <w:pPr>
         <w:pStyle w:val="Bibliographie"/>
       </w:pPr>
       <w:r>
-        <w:t xml:space="preserve">60.</w:t>
+        <w:t xml:space="preserve">59.</w:t>
       </w:r>
       <w:r>
         <w:t xml:space="preserve"> </w:t>
@@ -6334,7 +6308,7 @@
       <w:r>
         <w:t xml:space="preserve">Hamilton M, Gao C. Scorz: Score questionnaire item responses [Internet]. Zenodo; 2022. doi:</w:t>
       </w:r>
-      <w:hyperlink r:id="rId142">
+      <w:hyperlink r:id="rId141">
         <w:r>
           <w:rPr>
             <w:rStyle w:val="Lienhypertexte"/>
@@ -6343,14 +6317,14 @@
         </w:r>
       </w:hyperlink>
     </w:p>
-    <w:bookmarkEnd w:id="143"/>
-    <w:bookmarkStart w:id="145" w:name="ref-hamilton_matthew_2022_6116701"/>
+    <w:bookmarkEnd w:id="142"/>
+    <w:bookmarkStart w:id="144" w:name="ref-hamilton_matthew_2022_6116701"/>
     <w:p>
       <w:pPr>
         <w:pStyle w:val="Bibliographie"/>
       </w:pPr>
       <w:r>
-        <w:t xml:space="preserve">61.</w:t>
+        <w:t xml:space="preserve">60.</w:t>
       </w:r>
       <w:r>
         <w:t xml:space="preserve"> </w:t>
@@ -6373,7 +6347,7 @@
       <w:r>
         <w:t xml:space="preserve">[Internet]. Zenodo; 2022. doi:</w:t>
       </w:r>
-      <w:hyperlink r:id="rId144">
+      <w:hyperlink r:id="rId143">
         <w:r>
           <w:rPr>
             <w:rStyle w:val="Lienhypertexte"/>
@@ -6382,14 +6356,14 @@
         </w:r>
       </w:hyperlink>
     </w:p>
-    <w:bookmarkEnd w:id="145"/>
-    <w:bookmarkStart w:id="147" w:name="ref-gao_caroline_2022_6130155"/>
+    <w:bookmarkEnd w:id="144"/>
+    <w:bookmarkStart w:id="146" w:name="ref-gao_caroline_2022_6130155"/>
     <w:p>
       <w:pPr>
         <w:pStyle w:val="Bibliographie"/>
       </w:pPr>
       <w:r>
-        <w:t xml:space="preserve">62.</w:t>
+        <w:t xml:space="preserve">61.</w:t>
       </w:r>
       <w:r>
         <w:t xml:space="preserve"> </w:t>
@@ -6412,7 +6386,7 @@
       <w:r>
         <w:t xml:space="preserve">[Internet]. Zenodo; 2022. doi:</w:t>
       </w:r>
-      <w:hyperlink r:id="rId146">
+      <w:hyperlink r:id="rId145">
         <w:r>
           <w:rPr>
             <w:rStyle w:val="Lienhypertexte"/>
@@ -6421,14 +6395,14 @@
         </w:r>
       </w:hyperlink>
     </w:p>
-    <w:bookmarkEnd w:id="147"/>
-    <w:bookmarkStart w:id="149" w:name="ref-matthew_p_hamilton_2021_5646669"/>
+    <w:bookmarkEnd w:id="146"/>
+    <w:bookmarkStart w:id="148" w:name="ref-matthew_p_hamilton_2021_5646669"/>
     <w:p>
       <w:pPr>
         <w:pStyle w:val="Bibliographie"/>
       </w:pPr>
       <w:r>
-        <w:t xml:space="preserve">63.</w:t>
+        <w:t xml:space="preserve">62.</w:t>
       </w:r>
       <w:r>
         <w:t xml:space="preserve"> </w:t>
@@ -6439,7 +6413,7 @@
       <w:r>
         <w:t xml:space="preserve">Hamilton MP, Gao CX. Youthu: Transform youth outcomes to health utility predictions [Internet]. Zenodo; 2022. doi:</w:t>
       </w:r>
-      <w:hyperlink r:id="rId148">
+      <w:hyperlink r:id="rId147">
         <w:r>
           <w:rPr>
             <w:rStyle w:val="Lienhypertexte"/>
@@ -6448,14 +6422,14 @@
         </w:r>
       </w:hyperlink>
     </w:p>
-    <w:bookmarkEnd w:id="149"/>
-    <w:bookmarkStart w:id="151" w:name="ref-DVN/DKDIB0_2021"/>
+    <w:bookmarkEnd w:id="148"/>
+    <w:bookmarkStart w:id="150" w:name="ref-DVN/DKDIB0_2021"/>
     <w:p>
       <w:pPr>
         <w:pStyle w:val="Bibliographie"/>
       </w:pPr>
       <w:r>
-        <w:t xml:space="preserve">64.</w:t>
+        <w:t xml:space="preserve">63.</w:t>
       </w:r>
       <w:r>
         <w:t xml:space="preserve"> </w:t>
@@ -6478,7 +6452,7 @@
       <w:r>
         <w:t xml:space="preserve">[Internet]. Harvard Dataverse; 2021. doi:</w:t>
       </w:r>
-      <w:hyperlink r:id="rId150">
+      <w:hyperlink r:id="rId149">
         <w:r>
           <w:rPr>
             <w:rStyle w:val="Lienhypertexte"/>
@@ -6487,14 +6461,14 @@
         </w:r>
       </w:hyperlink>
     </w:p>
-    <w:bookmarkEnd w:id="151"/>
-    <w:bookmarkStart w:id="153" w:name="ref-DVN/HJXYKQ_2021"/>
+    <w:bookmarkEnd w:id="150"/>
+    <w:bookmarkStart w:id="152" w:name="ref-DVN/HJXYKQ_2021"/>
     <w:p>
       <w:pPr>
         <w:pStyle w:val="Bibliographie"/>
       </w:pPr>
       <w:r>
-        <w:t xml:space="preserve">65.</w:t>
+        <w:t xml:space="preserve">64.</w:t>
       </w:r>
       <w:r>
         <w:t xml:space="preserve"> </w:t>
@@ -6517,7 +6491,7 @@
       <w:r>
         <w:t xml:space="preserve">[Internet]. Harvard Dataverse; 2021. doi:</w:t>
       </w:r>
-      <w:hyperlink r:id="rId152">
+      <w:hyperlink r:id="rId151">
         <w:r>
           <w:rPr>
             <w:rStyle w:val="Lienhypertexte"/>
@@ -6526,14 +6500,14 @@
         </w:r>
       </w:hyperlink>
     </w:p>
-    <w:bookmarkEnd w:id="153"/>
-    <w:bookmarkStart w:id="155" w:name="ref-hamilton_matthew_2022_6129906"/>
+    <w:bookmarkEnd w:id="152"/>
+    <w:bookmarkStart w:id="154" w:name="ref-hamilton_matthew_2022_6129906"/>
     <w:p>
       <w:pPr>
         <w:pStyle w:val="Bibliographie"/>
       </w:pPr>
       <w:r>
-        <w:t xml:space="preserve">66.</w:t>
+        <w:t xml:space="preserve">65.</w:t>
       </w:r>
       <w:r>
         <w:t xml:space="preserve"> </w:t>
@@ -6556,7 +6530,7 @@
       <w:r>
         <w:t xml:space="preserve">[Internet]. Zenodo; 2022. doi:</w:t>
       </w:r>
-      <w:hyperlink r:id="rId154">
+      <w:hyperlink r:id="rId153">
         <w:r>
           <w:rPr>
             <w:rStyle w:val="Lienhypertexte"/>
@@ -6565,14 +6539,14 @@
         </w:r>
       </w:hyperlink>
     </w:p>
-    <w:bookmarkEnd w:id="155"/>
-    <w:bookmarkStart w:id="157" w:name="ref-hamilton_matthew_2022_6416330"/>
+    <w:bookmarkEnd w:id="154"/>
+    <w:bookmarkStart w:id="156" w:name="ref-hamilton_matthew_2022_6416330"/>
     <w:p>
       <w:pPr>
         <w:pStyle w:val="Bibliographie"/>
       </w:pPr>
       <w:r>
-        <w:t xml:space="preserve">67.</w:t>
+        <w:t xml:space="preserve">66.</w:t>
       </w:r>
       <w:r>
         <w:t xml:space="preserve"> </w:t>
@@ -6595,7 +6569,7 @@
       <w:r>
         <w:t xml:space="preserve">[Internet]. Zenodo; 2022. doi:</w:t>
       </w:r>
-      <w:hyperlink r:id="rId156">
+      <w:hyperlink r:id="rId155">
         <w:r>
           <w:rPr>
             <w:rStyle w:val="Lienhypertexte"/>
@@ -6604,14 +6578,14 @@
         </w:r>
       </w:hyperlink>
     </w:p>
-    <w:bookmarkEnd w:id="157"/>
-    <w:bookmarkStart w:id="159" w:name="ref-hamilton_matthew_p_2022_6321821"/>
+    <w:bookmarkEnd w:id="156"/>
+    <w:bookmarkStart w:id="158" w:name="ref-hamilton_matthew_p_2022_6321821"/>
     <w:p>
       <w:pPr>
         <w:pStyle w:val="Bibliographie"/>
       </w:pPr>
       <w:r>
-        <w:t xml:space="preserve">68.</w:t>
+        <w:t xml:space="preserve">67.</w:t>
       </w:r>
       <w:r>
         <w:t xml:space="preserve"> </w:t>
@@ -6634,7 +6608,7 @@
       <w:r>
         <w:t xml:space="preserve">[Internet]. Zenodo; 2022. doi:</w:t>
       </w:r>
-      <w:hyperlink r:id="rId158">
+      <w:hyperlink r:id="rId157">
         <w:r>
           <w:rPr>
             <w:rStyle w:val="Lienhypertexte"/>
@@ -6643,14 +6617,14 @@
         </w:r>
       </w:hyperlink>
     </w:p>
-    <w:bookmarkEnd w:id="159"/>
-    <w:bookmarkStart w:id="161" w:name="ref-hamilton_matthew_2022_6116385"/>
+    <w:bookmarkEnd w:id="158"/>
+    <w:bookmarkStart w:id="160" w:name="ref-hamilton_matthew_2022_6116385"/>
     <w:p>
       <w:pPr>
         <w:pStyle w:val="Bibliographie"/>
       </w:pPr>
       <w:r>
-        <w:t xml:space="preserve">69.</w:t>
+        <w:t xml:space="preserve">68.</w:t>
       </w:r>
       <w:r>
         <w:t xml:space="preserve"> </w:t>
@@ -6673,7 +6647,7 @@
       <w:r>
         <w:t xml:space="preserve">[Internet]. Zenodo; 2022. doi:</w:t>
       </w:r>
-      <w:hyperlink r:id="rId160">
+      <w:hyperlink r:id="rId159">
         <w:r>
           <w:rPr>
             <w:rStyle w:val="Lienhypertexte"/>
@@ -6682,14 +6656,14 @@
         </w:r>
       </w:hyperlink>
     </w:p>
-    <w:bookmarkEnd w:id="161"/>
-    <w:bookmarkStart w:id="163" w:name="ref-matthew_p_hamilton_2022_5976988"/>
+    <w:bookmarkEnd w:id="160"/>
+    <w:bookmarkStart w:id="162" w:name="ref-matthew_p_hamilton_2022_5976988"/>
     <w:p>
       <w:pPr>
         <w:pStyle w:val="Bibliographie"/>
       </w:pPr>
       <w:r>
-        <w:t xml:space="preserve">70.</w:t>
+        <w:t xml:space="preserve">69.</w:t>
       </w:r>
       <w:r>
         <w:t xml:space="preserve"> </w:t>
@@ -6712,7 +6686,7 @@
       <w:r>
         <w:t xml:space="preserve">[Internet]. Zenodo; 2022. doi:</w:t>
       </w:r>
-      <w:hyperlink r:id="rId162">
+      <w:hyperlink r:id="rId161">
         <w:r>
           <w:rPr>
             <w:rStyle w:val="Lienhypertexte"/>
@@ -6721,14 +6695,14 @@
         </w:r>
       </w:hyperlink>
     </w:p>
-    <w:bookmarkEnd w:id="163"/>
-    <w:bookmarkStart w:id="165" w:name="ref-10.3389/fpubh.2022.899874"/>
+    <w:bookmarkEnd w:id="162"/>
+    <w:bookmarkStart w:id="164" w:name="ref-10.3389/fpubh.2022.899874"/>
     <w:p>
       <w:pPr>
         <w:pStyle w:val="Bibliographie"/>
       </w:pPr>
       <w:r>
-        <w:t xml:space="preserve">71.</w:t>
+        <w:t xml:space="preserve">70.</w:t>
       </w:r>
       <w:r>
         <w:t xml:space="preserve"> </w:t>
@@ -6739,7 +6713,7 @@
       <w:r>
         <w:t xml:space="preserve">Kokol P, Blažun Vošner H, Kokol M, Završnik J. Role of agile in digital public health transformation. Frontiers in Public Health. 2022;10. doi:</w:t>
       </w:r>
-      <w:hyperlink r:id="rId164">
+      <w:hyperlink r:id="rId163">
         <w:r>
           <w:rPr>
             <w:rStyle w:val="Lienhypertexte"/>
@@ -6748,8 +6722,30 @@
         </w:r>
       </w:hyperlink>
     </w:p>
+    <w:bookmarkEnd w:id="164"/>
+    <w:bookmarkStart w:id="165" w:name="ref-beck2001manifesto"/>
+    <w:p>
+      <w:pPr>
+        <w:pStyle w:val="Bibliographie"/>
+      </w:pPr>
+      <w:r>
+        <w:t xml:space="preserve">71.</w:t>
+      </w:r>
+      <w:r>
+        <w:t xml:space="preserve"> </w:t>
+      </w:r>
+      <w:r>
+        <w:t xml:space="preserve">	</w:t>
+      </w:r>
+      <w:r>
+        <w:t xml:space="preserve">Beck K, Beedle M, Van Bennekum A, Cockburn A, Cunningham W, Fowler M, et al. Manifesto for agile software development. Snowbird, UT; 2001;</w:t>
+      </w:r>
+      <w:r>
+        <w:t xml:space="preserve"> </w:t>
+      </w:r>
+    </w:p>
     <w:bookmarkEnd w:id="165"/>
-    <w:bookmarkStart w:id="166" w:name="ref-anzt2020environment"/>
+    <w:bookmarkStart w:id="166" w:name="ref-chalmers2014increase"/>
     <w:p>
       <w:pPr>
         <w:pStyle w:val="Bibliographie"/>
@@ -6764,14 +6760,14 @@
         <w:t xml:space="preserve">	</w:t>
       </w:r>
       <w:r>
-        <w:t xml:space="preserve">Anzt H, Bach F, Druskat S, Löffler F, Loewe A, Renard BY, et al. An environment for sustainable research software in germany and beyond: Current state, open challenges, and call for action. F1000Research. Faculty of 1000 Ltd; 2020;9.</w:t>
+        <w:t xml:space="preserve">Chalmers I, Bracken MB, Djulbegovic B, Garattini S, Grant J, Gülmezoglu AM, et al. How to increase value and reduce waste when research priorities are set. The Lancet. Elsevier; 2014;383: 156–165.</w:t>
       </w:r>
       <w:r>
         <w:t xml:space="preserve"> </w:t>
       </w:r>
     </w:p>
     <w:bookmarkEnd w:id="166"/>
-    <w:bookmarkStart w:id="167" w:name="ref-chalmers2014increase"/>
+    <w:bookmarkStart w:id="167" w:name="ref-anzt2020environment"/>
     <w:p>
       <w:pPr>
         <w:pStyle w:val="Bibliographie"/>
@@ -6786,7 +6782,7 @@
         <w:t xml:space="preserve">	</w:t>
       </w:r>
       <w:r>
-        <w:t xml:space="preserve">Chalmers I, Bracken MB, Djulbegovic B, Garattini S, Grant J, Gülmezoglu AM, et al. How to increase value and reduce waste when research priorities are set. The Lancet. Elsevier; 2014;383: 156–165.</w:t>
+        <w:t xml:space="preserve">Anzt H, Bach F, Druskat S, Löffler F, Loewe A, Renard BY, et al. An environment for sustainable research software in germany and beyond: Current state, open challenges, and call for action. F1000Research. Faculty of 1000 Ltd; 2020;9.</w:t>
       </w:r>
       <w:r>
         <w:t xml:space="preserve"> </w:t>
@@ -6842,35 +6838,13 @@
       </w:hyperlink>
     </w:p>
     <w:bookmarkEnd w:id="170"/>
-    <w:bookmarkStart w:id="171" w:name="ref-beck2001manifesto"/>
+    <w:bookmarkEnd w:id="171"/>
     <w:p>
-      <w:pPr>
-        <w:pStyle w:val="Bibliographie"/>
-      </w:pPr>
-      <w:r>
-        <w:t xml:space="preserve">76.</w:t>
-      </w:r>
-      <w:r>
-        <w:t xml:space="preserve"> </w:t>
-      </w:r>
-      <w:r>
-        <w:t xml:space="preserve">	</w:t>
-      </w:r>
-      <w:r>
-        <w:t xml:space="preserve">Beck K, Beedle M, Van Bennekum A, Cockburn A, Cunningham W, Fowler M, et al. Manifesto for agile software development. Snowbird, UT; 2001;</w:t>
-      </w:r>
-      <w:r>
-        <w:t xml:space="preserve"> </w:t>
+      <w:r>
+        <w:br w:type="page"/>
       </w:r>
     </w:p>
-    <w:bookmarkEnd w:id="171"/>
-    <w:bookmarkEnd w:id="172"/>
-    <w:p>
-      <w:r>
-        <w:br w:type="page"/>
-      </w:r>
-    </w:p>
-    <w:bookmarkStart w:id="173" w:name="tables-and-figures"/>
+    <w:bookmarkStart w:id="172" w:name="tables-and-figures"/>
     <w:p>
       <w:pPr>
         <w:pStyle w:val="Titre2"/>
@@ -6892,7 +6866,7 @@
         </w:rPr>
         <w:t xml:space="preserve">Table  </w:t>
       </w:r>
-      <w:bookmarkStart w:id="38d7c246-2ee3-4f9c-8f80-bde1380b2273" w:name="proscons"/>
+      <w:bookmarkStart w:id="ea9acbcb-94de-420b-b344-a80df68f5fb2" w:name="proscons"/>
       <w:r>
         <w:rPr>
           <w:rFonts/>
@@ -6914,7 +6888,7 @@
         </w:rPr>
         <w:fldChar w:fldCharType="end" w:dirty="true"/>
       </w:r>
-      <w:bookmarkEnd w:id="38d7c246-2ee3-4f9c-8f80-bde1380b2273"/>
+      <w:bookmarkEnd w:id="ea9acbcb-94de-420b-b344-a80df68f5fb2"/>
       <w:r>
         <w:rPr>
           <w:rFonts/>
@@ -7509,7 +7483,7 @@
         </w:rPr>
         <w:t xml:space="preserve">Table  </w:t>
       </w:r>
-      <w:bookmarkStart w:id="ceb07f8b-cf0b-4f9f-b0d6-a46dfba26e25" w:name="timelygls"/>
+      <w:bookmarkStart w:id="5a4fefe3-f952-4c33-a192-12bac2226f60" w:name="timelygls"/>
       <w:r>
         <w:rPr>
           <w:rFonts/>
@@ -7531,7 +7505,7 @@
         </w:rPr>
         <w:fldChar w:fldCharType="end" w:dirty="true"/>
       </w:r>
-      <w:bookmarkEnd w:id="ceb07f8b-cf0b-4f9f-b0d6-a46dfba26e25"/>
+      <w:bookmarkEnd w:id="5a4fefe3-f952-4c33-a192-12bac2226f60"/>
       <w:r>
         <w:rPr>
           <w:rFonts/>
@@ -14960,7 +14934,7 @@
         </w:rPr>
         <w:t xml:space="preserve">Table  </w:t>
       </w:r>
-      <w:bookmarkStart w:id="97c9d5b6-15a3-4cfd-97d7-440328505aee" w:name="cpkgs"/>
+      <w:bookmarkStart w:id="2c2080c0-4f6f-40fa-894c-9a7b47459b5d" w:name="cpkgs"/>
       <w:r>
         <w:rPr>
           <w:rFonts/>
@@ -14982,7 +14956,7 @@
         </w:rPr>
         <w:fldChar w:fldCharType="end" w:dirty="true"/>
       </w:r>
-      <w:bookmarkEnd w:id="97c9d5b6-15a3-4cfd-97d7-440328505aee"/>
+      <w:bookmarkEnd w:id="2c2080c0-4f6f-40fa-894c-9a7b47459b5d"/>
       <w:r>
         <w:rPr>
           <w:rFonts/>
@@ -20209,7 +20183,7 @@
         </w:rPr>
         <w:t xml:space="preserve">Table  </w:t>
       </w:r>
-      <w:bookmarkStart w:id="0996315e-4ac9-4e04-89db-ad8275d38b90" w:name="checktb"/>
+      <w:bookmarkStart w:id="7a521cab-fc36-465c-a674-71b4f277ee05" w:name="checktb"/>
       <w:r>
         <w:rPr>
           <w:rFonts/>
@@ -20231,7 +20205,7 @@
         </w:rPr>
         <w:fldChar w:fldCharType="end" w:dirty="true"/>
       </w:r>
-      <w:bookmarkEnd w:id="0996315e-4ac9-4e04-89db-ad8275d38b90"/>
+      <w:bookmarkEnd w:id="7a521cab-fc36-465c-a674-71b4f277ee05"/>
       <w:r>
         <w:rPr>
           <w:rFonts/>
@@ -20870,7 +20844,7 @@
         </w:rPr>
         <w:t xml:space="preserve">Figure </w:t>
       </w:r>
-      <w:bookmarkStart w:id="30cbdac6-9486-44fe-b401-966ccf7d44e1" w:name="fig1"/>
+      <w:bookmarkStart w:id="34d6d2cc-47b1-4010-b701-8d3d17dd0418" w:name="fig1"/>
       <w:r xmlns:w14="http://schemas.microsoft.com/office/word/2010/wordml">
         <w:rPr>
           <w:rFonts/>
@@ -20892,7 +20866,7 @@
         </w:rPr>
         <w:fldChar w:fldCharType="end" w:dirty="true"/>
       </w:r>
-      <w:bookmarkEnd w:id="30cbdac6-9486-44fe-b401-966ccf7d44e1"/>
+      <w:bookmarkEnd w:id="34d6d2cc-47b1-4010-b701-8d3d17dd0418"/>
       <w:r>
         <w:rPr>
           <w:rFonts/>
@@ -20914,8 +20888,8 @@
         <w:br w:type="page"/>
       </w:r>
     </w:p>
+    <w:bookmarkEnd w:id="172"/>
     <w:bookmarkEnd w:id="173"/>
-    <w:bookmarkEnd w:id="174"/>
     <w:sectPr>
       <w:footerReference r:id="rId10" w:type="even"/>
       <w:footerReference r:id="rId9" w:type="default"/>
@@ -22779,7 +22753,34 @@
     </w:lvlOverride>
   </w:num>
   <w:num w:numId="1002">
-    <w:abstractNumId w:val="991"/>
+    <w:abstractNumId w:val="99531"/>
+    <w:lvlOverride w:ilvl="0">
+      <w:startOverride w:val="1"/>
+    </w:lvlOverride>
+    <w:lvlOverride w:ilvl="1">
+      <w:startOverride w:val="1"/>
+    </w:lvlOverride>
+    <w:lvlOverride w:ilvl="2">
+      <w:startOverride w:val="1"/>
+    </w:lvlOverride>
+    <w:lvlOverride w:ilvl="3">
+      <w:startOverride w:val="1"/>
+    </w:lvlOverride>
+    <w:lvlOverride w:ilvl="4">
+      <w:startOverride w:val="1"/>
+    </w:lvlOverride>
+    <w:lvlOverride w:ilvl="5">
+      <w:startOverride w:val="1"/>
+    </w:lvlOverride>
+    <w:lvlOverride w:ilvl="6">
+      <w:startOverride w:val="1"/>
+    </w:lvlOverride>
+    <w:lvlOverride w:ilvl="7">
+      <w:startOverride w:val="1"/>
+    </w:lvlOverride>
+    <w:lvlOverride w:ilvl="8">
+      <w:startOverride w:val="1"/>
+    </w:lvlOverride>
   </w:num>
   <w:num w:numId="1003">
     <w:abstractNumId w:val="991"/>

</xml_diff>